<commit_message>
update title and abstract
</commit_message>
<xml_diff>
--- a/AEDT_ACM_submission.docx
+++ b/AEDT_ACM_submission.docx
@@ -4,71 +4,54 @@
   <w:body>
     <w:p>
       <w:pPr>
-        <w:pStyle w:val="Titledocument"/>
-      </w:pPr>
-      <w:r>
+        <w:pStyle w:val="ShortTitle"/>
         <w:rPr>
-          <w:rFonts w:ascii="Linux Biolinum O" w:hAnsi="Linux Biolinum O"/>
+          <w:rFonts w:ascii="Linux Biolinum O" w:hAnsi="Linux Biolinum O" w:cs="Arial"/>
           <w:b/>
           <w:sz w:val="24"/>
         </w:rPr>
-        <w:t>Automatic Employment Decision Technology Analysis with Focus on Bias Against Those with Disabilities</w:t>
+      </w:pPr>
+      <w:r>
+        <w:rPr>
+          <w:rFonts w:ascii="Linux Biolinum O" w:hAnsi="Linux Biolinum O" w:cs="Arial"/>
+          <w:b/>
+          <w:sz w:val="24"/>
+        </w:rPr>
+        <w:t>Automated Employment Decision T</w:t>
+      </w:r>
+      <w:r>
+        <w:rPr>
+          <w:rFonts w:ascii="Linux Biolinum O" w:hAnsi="Linux Biolinum O" w:cs="Arial"/>
+          <w:b/>
+          <w:sz w:val="24"/>
+        </w:rPr>
+        <w:t>ools</w:t>
+      </w:r>
+      <w:r>
+        <w:rPr>
+          <w:rFonts w:ascii="Linux Biolinum O" w:hAnsi="Linux Biolinum O" w:cs="Arial"/>
+          <w:b/>
+          <w:sz w:val="24"/>
+        </w:rPr>
+        <w:t xml:space="preserve"> and Disability Bias: </w:t>
       </w:r>
     </w:p>
     <w:p>
       <w:pPr>
         <w:pStyle w:val="ShortTitle"/>
         <w:rPr>
-          <w:rFonts w:cs="Linux Libertine"/>
+          <w:rFonts w:ascii="Linux Biolinum O" w:hAnsi="Linux Biolinum O" w:cs="Arial"/>
+          <w:b/>
+          <w:sz w:val="24"/>
         </w:rPr>
       </w:pPr>
       <w:r>
         <w:rPr>
-          <w:rFonts w:cs="Linux Libertine"/>
+          <w:rFonts w:ascii="Linux Biolinum O" w:hAnsi="Linux Biolinum O" w:cs="Arial"/>
+          <w:b/>
+          <w:sz w:val="24"/>
         </w:rPr>
-        <w:t>This is Short Title of the paper, used in page headers</w:t>
-      </w:r>
-      <w:r>
-        <w:rPr>
-          <w:rFonts w:cs="Linux Libertine"/>
-        </w:rPr>
-        <w:t xml:space="preserve">   -</w:t>
-      </w:r>
-      <w:r>
-        <w:rPr>
-          <w:rFonts w:cs="Linux Libertine"/>
-        </w:rPr>
-        <w:sym w:font="Wingdings" w:char="F0E0"/>
-      </w:r>
-      <w:r>
-        <w:rPr>
-          <w:rFonts w:cs="Linux Libertine"/>
-        </w:rPr>
-        <w:t xml:space="preserve"> AEDT?</w:t>
-      </w:r>
-    </w:p>
-    <w:p>
-      <w:pPr>
-        <w:pStyle w:val="Subtitle"/>
-      </w:pPr>
-      <w:r>
-        <w:t>This is the subtitle of the paper, this document both explains and embodies the submission format for authors using Word</w:t>
-      </w:r>
-    </w:p>
-    <w:p>
-      <w:pPr>
-        <w:pStyle w:val="Authors"/>
-        <w:rPr>
-          <w:rFonts w:eastAsiaTheme="minorEastAsia"/>
-          <w:caps/>
-        </w:rPr>
-      </w:pPr>
-      <w:r>
-        <w:rPr>
-          <w:rFonts w:eastAsiaTheme="minorEastAsia"/>
-          <w:caps/>
-        </w:rPr>
-        <w:t>Melis, I, Diken</w:t>
+        <w:t>A Critical Analysis</w:t>
       </w:r>
     </w:p>
     <w:p>
@@ -82,7 +65,21 @@
         <w:rPr>
           <w:rFonts w:eastAsiaTheme="minorEastAsia"/>
         </w:rPr>
-        <w:t>Graduate Student</w:t>
+        <w:t>Melis I. Diken</w:t>
+      </w:r>
+    </w:p>
+    <w:p>
+      <w:pPr>
+        <w:pStyle w:val="Affiliation"/>
+        <w:rPr>
+          <w:rFonts w:eastAsiaTheme="minorEastAsia"/>
+        </w:rPr>
+      </w:pPr>
+      <w:r>
+        <w:rPr>
+          <w:rFonts w:eastAsiaTheme="minorEastAsia"/>
+        </w:rPr>
+        <w:t>The George Washington University</w:t>
       </w:r>
       <w:r>
         <w:rPr>
@@ -90,6 +87,61 @@
         </w:rPr>
         <w:t xml:space="preserve">, </w:t>
       </w:r>
+      <w:hyperlink r:id="rId8" w:history="1">
+        <w:r>
+          <w:rPr>
+            <w:rStyle w:val="Hyperlink"/>
+            <w:rFonts w:eastAsiaTheme="minorEastAsia"/>
+          </w:rPr>
+          <w:t>midiken@gwu.edu</w:t>
+        </w:r>
+      </w:hyperlink>
+    </w:p>
+    <w:p>
+      <w:pPr>
+        <w:pStyle w:val="Authors"/>
+        <w:rPr>
+          <w:rStyle w:val="AuthorsChar"/>
+        </w:rPr>
+      </w:pPr>
+      <w:r>
+        <w:rPr>
+          <w:rStyle w:val="AuthorsChar"/>
+        </w:rPr>
+        <w:t xml:space="preserve">J. </w:t>
+      </w:r>
+      <w:r>
+        <w:rPr>
+          <w:rStyle w:val="AuthorsChar"/>
+        </w:rPr>
+        <w:t>P</w:t>
+      </w:r>
+      <w:r>
+        <w:rPr>
+          <w:rStyle w:val="AuthorsChar"/>
+        </w:rPr>
+        <w:t>atrick</w:t>
+      </w:r>
+      <w:r>
+        <w:rPr>
+          <w:rStyle w:val="AuthorsChar"/>
+        </w:rPr>
+        <w:t xml:space="preserve"> </w:t>
+      </w:r>
+      <w:r>
+        <w:rPr>
+          <w:rStyle w:val="AuthorsChar"/>
+        </w:rPr>
+        <w:t>Hall</w:t>
+      </w:r>
+    </w:p>
+    <w:p>
+      <w:pPr>
+        <w:pStyle w:val="Affiliation"/>
+        <w:rPr>
+          <w:rFonts w:eastAsiaTheme="minorEastAsia"/>
+        </w:rPr>
+      </w:pPr>
       <w:r>
         <w:rPr>
           <w:rFonts w:eastAsiaTheme="minorEastAsia"/>
@@ -102,89 +154,7 @@
         </w:rPr>
         <w:t xml:space="preserve">, </w:t>
       </w:r>
-      <w:r>
-        <w:rPr>
-          <w:rFonts w:eastAsiaTheme="minorEastAsia"/>
-        </w:rPr>
-        <w:t>midiken@gwu.ed</w:t>
-      </w:r>
-      <w:r>
-        <w:rPr>
-          <w:rFonts w:eastAsiaTheme="minorEastAsia"/>
-        </w:rPr>
-        <w:t>u</w:t>
-      </w:r>
-    </w:p>
-    <w:p>
-      <w:pPr>
-        <w:pStyle w:val="Authors"/>
-        <w:rPr>
-          <w:rStyle w:val="AuthorsChar"/>
-        </w:rPr>
-      </w:pPr>
-      <w:r>
-        <w:rPr>
-          <w:rStyle w:val="AuthorsChar"/>
-        </w:rPr>
-        <w:t>Johnston</w:t>
-      </w:r>
-      <w:r>
-        <w:rPr>
-          <w:rStyle w:val="AuthorsChar"/>
-        </w:rPr>
-        <w:t xml:space="preserve">, </w:t>
-      </w:r>
-      <w:r>
-        <w:rPr>
-          <w:rStyle w:val="AuthorsChar"/>
-        </w:rPr>
-        <w:t>P</w:t>
-      </w:r>
-      <w:r>
-        <w:rPr>
-          <w:rStyle w:val="AuthorsChar"/>
-        </w:rPr>
-        <w:t xml:space="preserve">, </w:t>
-      </w:r>
-      <w:r>
-        <w:rPr>
-          <w:rStyle w:val="AuthorsChar"/>
-        </w:rPr>
-        <w:t>Hall</w:t>
-      </w:r>
-    </w:p>
-    <w:p>
-      <w:pPr>
-        <w:pStyle w:val="Affiliation"/>
-        <w:rPr>
-          <w:rFonts w:eastAsiaTheme="minorEastAsia"/>
-        </w:rPr>
-      </w:pPr>
-      <w:r>
-        <w:rPr>
-          <w:rFonts w:eastAsiaTheme="minorEastAsia"/>
-        </w:rPr>
-        <w:t>Visiting Professor</w:t>
-      </w:r>
-      <w:r>
-        <w:rPr>
-          <w:rFonts w:eastAsiaTheme="minorEastAsia"/>
-        </w:rPr>
-        <w:t xml:space="preserve">, </w:t>
-      </w:r>
-      <w:r>
-        <w:rPr>
-          <w:rFonts w:eastAsiaTheme="minorEastAsia"/>
-        </w:rPr>
-        <w:t>The George Washington University</w:t>
-      </w:r>
-      <w:r>
-        <w:rPr>
-          <w:rFonts w:eastAsiaTheme="minorEastAsia"/>
-        </w:rPr>
-        <w:t xml:space="preserve">, </w:t>
-      </w:r>
-      <w:hyperlink r:id="rId8" w:history="1">
+      <w:hyperlink r:id="rId9" w:history="1">
         <w:r>
           <w:rPr>
             <w:rStyle w:val="Hyperlink"/>
@@ -201,26 +171,52 @@
           <w:sz w:val="16"/>
         </w:rPr>
       </w:pPr>
-      <w:r>
+    </w:p>
+    <w:p>
+      <w:pPr>
+        <w:pStyle w:val="CCSDescription"/>
         <w:rPr>
           <w:sz w:val="16"/>
         </w:rPr>
-        <w:t xml:space="preserve">In this paper, we analyze if a lack of accommodations and accessibility features in AI/ML in HCM/TA is causing screen-out harm to candidates with disabilities. We collected and explored data for 30 AI organizations that offer HCM/TA products. Specifically, we looked at the information they made public regarding their accommodations and accessibility features related to their AI products. We also collected and categorized further information on the size of each organization, the specific products being offered, if they conduct bias testing, and if the organization has accessibility staff. We found </w:t>
-      </w:r>
-      <w:proofErr w:type="gramStart"/>
+      </w:pPr>
       <w:r>
         <w:rPr>
           <w:sz w:val="16"/>
         </w:rPr>
-        <w:t>a majority of</w:t>
-      </w:r>
-      <w:proofErr w:type="gramEnd"/>
+        <w:t>This study examines the potential for screen-out harm to job seekers with disabilities due to inadequate accommodations and accessibility features in automated employment decision tools (AEDTs) based on artificial intelligence or machine learning (AI/ML). Data was collected and analyzed from 30 organizations offering such AEDTs, focusing on publicly available information regarding accommodations and accessibility features, organizational size, specific products offered, bias testing practices, and accessibility staff. Most organizations in the study do not offer accommodations in their AI/ML-enabled AEDT products and are not actively addressing the needs of candidates with disabilities. Worse, some AEDT providers misrepresent their tools with claims of “bias</w:t>
+      </w:r>
       <w:r>
         <w:rPr>
           <w:sz w:val="16"/>
         </w:rPr>
-        <w:t xml:space="preserve"> organizations in our study do not offer accommodations in their AI products and are not actively addressing candidates with disabilities in the public eye which can lead to screen-outs and can harm candidates with disabilities even before the involvement of human bias.</w:t>
-      </w:r>
+        <w:t>-</w:t>
+      </w:r>
+      <w:r>
+        <w:rPr>
+          <w:sz w:val="16"/>
+        </w:rPr>
+        <w:t>free” decision</w:t>
+      </w:r>
+      <w:r>
+        <w:rPr>
+          <w:sz w:val="16"/>
+        </w:rPr>
+        <w:t xml:space="preserve"> </w:t>
+      </w:r>
+      <w:r>
+        <w:rPr>
+          <w:sz w:val="16"/>
+        </w:rPr>
+        <w:t>making and offer employment assessments based on questionable video analysis approaches. These findings align with broader concerns about the potential for screen-out harm as a result of shortcomings in the design and implementation of AEDTs.</w:t>
+      </w:r>
+    </w:p>
+    <w:p>
+      <w:pPr>
+        <w:pStyle w:val="CCSDescription"/>
+        <w:rPr>
+          <w:sz w:val="16"/>
+        </w:rPr>
+      </w:pPr>
     </w:p>
     <w:p>
       <w:pPr>
@@ -279,16 +275,7 @@
         <w:t xml:space="preserve">Additional Keywords and Phrases: </w:t>
       </w:r>
       <w:r>
-        <w:t>Stop words are words that are filtered out of a stop list before or after natural language data processing because they are irrelevant.</w:t>
-      </w:r>
-      <w:r>
-        <w:t xml:space="preserve"> </w:t>
-      </w:r>
-      <w:r>
-        <w:sym w:font="Wingdings" w:char="F0E0"/>
-      </w:r>
-      <w:r>
-        <w:t xml:space="preserve"> Necessary?</w:t>
+        <w:t>Automated Employment Decision Tools, Screen-out</w:t>
       </w:r>
     </w:p>
     <w:p>
@@ -297,6 +284,9 @@
       </w:pPr>
       <w:r>
         <w:t>ACM Reference Format:</w:t>
+      </w:r>
+      <w:r>
+        <w:t xml:space="preserve"> </w:t>
       </w:r>
     </w:p>
     <w:p>
@@ -307,62 +297,123 @@
           <w:bCs/>
         </w:rPr>
       </w:pPr>
-      <w:proofErr w:type="spellStart"/>
       <w:r>
         <w:rPr>
           <w:b w:val="0"/>
           <w:bCs/>
         </w:rPr>
-        <w:t>Melis</w:t>
-      </w:r>
-      <w:proofErr w:type="spellEnd"/>
+        <w:t>M</w:t>
+      </w:r>
       <w:r>
         <w:rPr>
           <w:b w:val="0"/>
           <w:bCs/>
         </w:rPr>
-        <w:t xml:space="preserve">, I, </w:t>
-      </w:r>
-      <w:proofErr w:type="spellStart"/>
+        <w:t>.</w:t>
+      </w:r>
       <w:r>
         <w:rPr>
           <w:b w:val="0"/>
           <w:bCs/>
         </w:rPr>
-        <w:t>Diken</w:t>
-      </w:r>
-      <w:proofErr w:type="spellEnd"/>
+        <w:t xml:space="preserve"> Diken and P</w:t>
+      </w:r>
       <w:r>
         <w:rPr>
           <w:b w:val="0"/>
           <w:bCs/>
         </w:rPr>
-        <w:t xml:space="preserve"> and Johnston, P, Hall. 2023. </w:t>
+        <w:t>.</w:t>
       </w:r>
       <w:r>
         <w:rPr>
           <w:b w:val="0"/>
+          <w:bCs/>
         </w:rPr>
-        <w:t>Automatic Employment Decision Technology Analysis with Focus on Bias Against Those with Disabilities</w:t>
+        <w:t xml:space="preserve"> Hall. </w:t>
+      </w:r>
+      <w:r>
+        <w:rPr>
+          <w:b w:val="0"/>
+          <w:bCs/>
+        </w:rPr>
+        <w:t>“</w:t>
+      </w:r>
+      <w:r>
+        <w:rPr>
+          <w:b w:val="0"/>
+          <w:bCs/>
+        </w:rPr>
+        <w:t>Automated Employment Decision Tools and Disability Bias: A Critical Analysis</w:t>
+      </w:r>
+      <w:r>
+        <w:rPr>
+          <w:b w:val="0"/>
+          <w:bCs/>
+        </w:rPr>
+        <w:t xml:space="preserve">,” </w:t>
+      </w:r>
+      <w:r>
+        <w:rPr>
+          <w:b w:val="0"/>
+          <w:bCs/>
+        </w:rPr>
+        <w:t xml:space="preserve">arXiv:yymm.nnnnn [cs.xxx], </w:t>
+      </w:r>
+      <w:r>
+        <w:rPr>
+          <w:b w:val="0"/>
+          <w:bCs/>
+        </w:rPr>
+        <w:t>February</w:t>
+      </w:r>
+      <w:r>
+        <w:rPr>
+          <w:b w:val="0"/>
+          <w:bCs/>
+        </w:rPr>
+        <w:t xml:space="preserve"> </w:t>
+      </w:r>
+      <w:r>
+        <w:rPr>
+          <w:b w:val="0"/>
+          <w:bCs/>
+        </w:rPr>
+        <w:t>2023</w:t>
+      </w:r>
+      <w:r>
+        <w:rPr>
+          <w:b w:val="0"/>
+          <w:bCs/>
+        </w:rPr>
+        <w:t>.</w:t>
       </w:r>
     </w:p>
     <w:p>
       <w:pPr>
-        <w:pStyle w:val="ACMRef"/>
-      </w:pPr>
-      <w:r>
-        <w:t>First Author’s Name, Initials, and Last Name, Second Author’s Name, Initials, and Last Name, and Third Author’s Name, Initials, and Last Name. 2018. The Title of the Paper: ACM Conference Proceedings Manuscript Submission Template: This is the subtitle of the paper, this document both explains and embodies the submission format for authors using Word. In Woodstock ’18: ACM Symposium on Neural Gaze Detection, June 03–05, 2018, Woodstock, NY. ACM, New York, NY, USA, 10 pages. NOTE: This block will be automatically generated when manuscripts are processed after acceptance.</w:t>
-      </w:r>
-      <w:r>
-        <w:t xml:space="preserve"> _--&gt; is this needed atm?</w:t>
+        <w:pStyle w:val="Head1"/>
+      </w:pPr>
+      <w:r>
+        <w:t>Introduction</w:t>
       </w:r>
     </w:p>
     <w:p>
       <w:pPr>
-        <w:pStyle w:val="Head1"/>
-      </w:pPr>
-      <w:r>
-        <w:t>Introduction</w:t>
+        <w:pStyle w:val="Para"/>
+      </w:pPr>
+      <w:r>
+        <w:t>In 2021, persons aged 16 to 64 with a disability had more than double the rate of employment for typically abled people at 10.8%.[</w:t>
+      </w:r>
+      <w:hyperlink w:anchor="bib1" w:history="1">
+        <w:r>
+          <w:rPr>
+            <w:rStyle w:val="Hyperlink"/>
+          </w:rPr>
+          <w:t>1</w:t>
+        </w:r>
+      </w:hyperlink>
+      <w:r>
+        <w:t>] Persons with disabilities are the largest minority group in the United States, but often have the least representation. This has been an ongoing issue that disability activists feel has been exacerbated with the rapid growth of some technologies. In general AI systems are marketed as being objective and helping to reduce or eliminate bias, however traditional bias testing often ignores those with disabilities and related issues around screen-out, when organizations even attempt to tackle these issues. Many organizations do not even opt to perform bias testing, as will be explored herein.</w:t>
       </w:r>
     </w:p>
     <w:p>
@@ -370,106 +421,22 @@
         <w:pStyle w:val="Para"/>
       </w:pPr>
       <w:r>
-        <w:t>In 2021, persons aged 16 to 64 with a disability had more than double the rate of employment for typically abled people at 10.8</w:t>
-      </w:r>
-      <w:proofErr w:type="gramStart"/>
-      <w:r>
-        <w:t>%.[</w:t>
-      </w:r>
-      <w:proofErr w:type="gramEnd"/>
-      <w:r>
-        <w:fldChar w:fldCharType="begin"/>
-      </w:r>
-      <w:r>
-        <w:instrText xml:space="preserve"> HYPERLINK  \l "bib1" </w:instrText>
-      </w:r>
-      <w:r>
-        <w:fldChar w:fldCharType="separate"/>
-      </w:r>
-      <w:r>
-        <w:rPr>
-          <w:rStyle w:val="Hyperlink"/>
-        </w:rPr>
-        <w:t>1</w:t>
-      </w:r>
-      <w:r>
-        <w:fldChar w:fldCharType="end"/>
-      </w:r>
-      <w:r>
-        <w:t xml:space="preserve">] Persons with disabilities are the largest minority group in the United States, but often have the least </w:t>
-      </w:r>
-      <w:r>
-        <w:t>representation. This</w:t>
-      </w:r>
-      <w:r>
-        <w:t xml:space="preserve"> has been an ongoing issue that disability activists feel has been exacerbated with the rapid growth of some technologies. In general AI systems are marketed as being objective and helping to reduce or eliminate bias, however traditional bias testing often ignores those with disabilities and related issues around screen-out, when </w:t>
+        <w:t>There are two main types of Algorithmic Decision-Making Tools used in the HCM/TA industry; “Resume/Profile Screening” and “AI Video Screening.” Resume Screening uses Natural Language Process (NLP) algorithms to search for keywords and grammar which are used to pick to rank candidates. Previous studies like "Amazon scraps secret AI recruiting tool that showed bias against women",[</w:t>
+      </w:r>
+      <w:hyperlink w:anchor="bib2" w:history="1">
+        <w:r>
+          <w:rPr>
+            <w:rStyle w:val="Hyperlink"/>
+          </w:rPr>
+          <w:t>2</w:t>
+        </w:r>
+      </w:hyperlink>
+      <w:r>
+        <w:t xml:space="preserve">] have already found gender-based biases in AI systems, which indicated that these systems do not perform as advertised and fail to be objective along some vectors of discrimination. For example, if a resume contains keywords like "Women’s Honors Society" the algorithm could rank a candidate lower. This tends to be the fault of poor training data for these algorithms, the lack of a diverse dataset can lead to screen outs </w:t>
       </w:r>
       <w:r>
         <w:lastRenderedPageBreak/>
-        <w:t>organizations even attempt to tackle these issues. Many organizations do not even opt to perform bias testing, as will be explored herein.</w:t>
-      </w:r>
-    </w:p>
-    <w:p>
-      <w:pPr>
-        <w:pStyle w:val="Para"/>
-      </w:pPr>
-      <w:r>
-        <w:t xml:space="preserve">There are two main types of Algorithmic Decision-Making Tools used in the HCM/TA industry; “Resume/Profile Screening” and “AI Video Screening.” Resume Screening uses Natural Language </w:t>
-      </w:r>
-      <w:r>
-        <w:t>Process (</w:t>
-      </w:r>
-      <w:r>
-        <w:t>NLP) algorithms to search for keywords and grammar which are used to pick to rank candidates. Previous studies like "Amazon scraps secret AI recruiting tool that showed bias against women</w:t>
-      </w:r>
-      <w:proofErr w:type="gramStart"/>
-      <w:r>
-        <w:t>",[</w:t>
-      </w:r>
-      <w:proofErr w:type="gramEnd"/>
-      <w:r>
-        <w:fldChar w:fldCharType="begin"/>
-      </w:r>
-      <w:r>
-        <w:instrText xml:space="preserve"> HYPERLINK  \l "bib2" </w:instrText>
-      </w:r>
-      <w:r>
-        <w:fldChar w:fldCharType="separate"/>
-      </w:r>
-      <w:r>
-        <w:rPr>
-          <w:rStyle w:val="Hyperlink"/>
-        </w:rPr>
-        <w:t>2</w:t>
-      </w:r>
-      <w:r>
-        <w:fldChar w:fldCharType="end"/>
-      </w:r>
-      <w:r>
-        <w:t xml:space="preserve">] have already found </w:t>
-      </w:r>
-      <w:r>
-        <w:t>gender-based</w:t>
-      </w:r>
-      <w:r>
-        <w:t xml:space="preserve"> biases in AI systems, which indicated that these systems do not perform as advertised and fail to be objective along some vectors of discrimination. For example, if a resume contains keywords like "Women’s Honors Society" the algorithm could rank a candidate lower. This tends to be the fault of poor training data for these algorithms, the lack of a diverse dataset can lead to screen outs and poor representation. Some algorithms use current employees’ resumes as training data, which may only create an algorithm that reflects that built-in hiring biases the algorithm was built to subvert. Though organizations have attempted to address and solve this issue by removing these stop </w:t>
-      </w:r>
-      <w:r>
-        <w:t>words</w:t>
-      </w:r>
-      <w:r>
-        <w:t xml:space="preserve"> before running the text through the algorithm, there is little data or discussions on whether NLP algorithms are negatively impacting candidates with disabilities. Profile screening often uses recommendation systems, these simpler are shown to be just as or more accurate </w:t>
-      </w:r>
-      <w:proofErr w:type="gramStart"/>
-      <w:r>
-        <w:t>then</w:t>
-      </w:r>
-      <w:proofErr w:type="gramEnd"/>
-      <w:r>
-        <w:t xml:space="preserve"> complex models and more transparent parameters, shown in this PNAS </w:t>
-      </w:r>
-      <w:r>
-        <w:t>paper [</w:t>
+        <w:t>and poor representation. Some algorithms use current employees’ resumes as training data, which may only create an algorithm that reflects that built-in hiring biases the algorithm was built to subvert. Though organizations have attempted to address and solve this issue by removing these stop words before running the text through the algorithm, there is little data or discussions on whether NLP algorithms are negatively impacting candidates with disabilities. Profile screening often uses recommendation systems, these simpler are shown to be just as or more accurate then complex models and more transparent parameters, shown in this PNAS paper [</w:t>
       </w:r>
       <w:hyperlink w:anchor="bib3" w:history="1">
         <w:r>
@@ -480,15 +447,7 @@
         </w:r>
       </w:hyperlink>
       <w:r>
-        <w:t xml:space="preserve">]. AI Video screening uses Convolutional Neural Networks (CNN) which are network architectures for deep learning to find patterns in images to recognize objects, faces, and scenes. Because CNNs can automatically identify the key features without the need for manual feature extraction, there is a lack of </w:t>
-      </w:r>
-      <w:proofErr w:type="spellStart"/>
-      <w:r>
-        <w:t>explainability</w:t>
-      </w:r>
-      <w:proofErr w:type="spellEnd"/>
-      <w:r>
-        <w:t xml:space="preserve"> with these models. Emotion recognition systems are particularly worrisome when it comes to CNNs, which attempt to determine a person’s emotions from their body language and facial expressions. "Developments in the biometrics and emotion AI market are immature. They may not work yet, or indeed ever."</w:t>
+        <w:t>]. AI Video screening uses Convolutional Neural Networks (CNN) which are network architectures for deep learning to find patterns in images to recognize objects, faces, and scenes. Because CNNs can automatically identify the key features without the need for manual feature extraction, there is a lack of explainability with these models. Emotion recognition systems are particularly worrisome when it comes to CNNs, which attempt to determine a person’s emotions from their body language and facial expressions. "Developments in the biometrics and emotion AI market are immature. They may not work yet, or indeed ever."</w:t>
       </w:r>
       <w:r>
         <w:t xml:space="preserve"> </w:t>
@@ -505,10 +464,7 @@
         </w:r>
       </w:hyperlink>
       <w:r>
-        <w:t xml:space="preserve">] This is concerning and should be alarming for typically able individuals but can be more overtly detrimental for individuals with </w:t>
-      </w:r>
-      <w:r>
-        <w:t>disabilities.</w:t>
+        <w:t>] This is concerning and should be alarming for typically able individuals but can be more overtly detrimental for individuals with disabilities.</w:t>
       </w:r>
     </w:p>
     <w:p>
@@ -553,55 +509,18 @@
         </w:r>
       </w:hyperlink>
       <w:r>
-        <w:t xml:space="preserve">] Some examples are Gamification, AI video interview software, and Chatbots without providing accommodations. These AI technologies affect candidates with different disabilities in various ways. Some “gamified” tests maybe present an advantage for some neurodivergent candidates but not for </w:t>
-      </w:r>
-      <w:proofErr w:type="gramStart"/>
-      <w:r>
-        <w:t>others</w:t>
-      </w:r>
-      <w:proofErr w:type="gramEnd"/>
-      <w:r>
-        <w:t xml:space="preserve"> candidates with physical disabilities. AI video interview software can negatively impact both neurodivergent and physical disabilities candidates. For example, an algorithm may not recognize a candidate with a speech impairment, or for neurodivergent candidates face reading software may score them low for not showing socially acceptable facial expressions. Moreover, some AI video algorithms have been </w:t>
-      </w:r>
-      <w:proofErr w:type="spellStart"/>
-      <w:r>
-        <w:t>know</w:t>
-      </w:r>
-      <w:proofErr w:type="spellEnd"/>
-      <w:r>
-        <w:t xml:space="preserve"> to diagnose candidates as disabled without their consent which is particularly </w:t>
-      </w:r>
-      <w:proofErr w:type="gramStart"/>
-      <w:r>
-        <w:t>worrisome.[</w:t>
-      </w:r>
-      <w:proofErr w:type="gramEnd"/>
-      <w:r>
-        <w:fldChar w:fldCharType="begin"/>
-      </w:r>
-      <w:r>
-        <w:instrText xml:space="preserve"> HYPERLINK  \l "bib7" </w:instrText>
-      </w:r>
-      <w:r>
-        <w:fldChar w:fldCharType="separate"/>
-      </w:r>
-      <w:r>
-        <w:rPr>
-          <w:rStyle w:val="Hyperlink"/>
-        </w:rPr>
-        <w:t>7</w:t>
-      </w:r>
-      <w:r>
-        <w:fldChar w:fldCharType="end"/>
-      </w:r>
-      <w:r>
-        <w:t>] The lack of employees with disabilities in the technology industry contributes to the proliferation of these technologies and an increase in screen-outs. In 2020, the percentage of persons with a disability making $75k or more a year was 40.01% less than those without a disability</w:t>
-      </w:r>
-      <w:r>
-        <w:t xml:space="preserve"> </w:t>
-      </w:r>
-      <w:r>
-        <w:t>[</w:t>
+        <w:t>] Some examples are Gamification, AI video interview software, and Chatbots without providing accommodations. These AI technologies affect candidates with different disabilities in various ways. Some “gamified” tests maybe present an advantage for some neurodivergent candidates but not for others candidates with physical disabilities. AI video interview software can negatively impact both neurodivergent and physical disabilities candidates. For example, an algorithm may not recognize a candidate with a speech impairment, or for neurodivergent candidates face reading software may score them low for not showing socially acceptable facial expressions. Moreover, some AI video algorithms have been know to diagnose candidates as disabled without their consent which is particularly worrisome.[</w:t>
+      </w:r>
+      <w:hyperlink w:anchor="bib7" w:history="1">
+        <w:r>
+          <w:rPr>
+            <w:rStyle w:val="Hyperlink"/>
+          </w:rPr>
+          <w:t>7</w:t>
+        </w:r>
+      </w:hyperlink>
+      <w:r>
+        <w:t>] The lack of employees with disabilities in the technology industry contributes to the proliferation of these technologies and an increase in screen-outs. In 2020, the percentage of persons with a disability making $75k or more a year was 40.01% less than those without a disability [</w:t>
       </w:r>
       <w:hyperlink w:anchor="bib8" w:history="1">
         <w:r>
@@ -632,23 +551,7 @@
           <w:rFonts w:ascii="Linux Libertine O" w:eastAsia="Cambria" w:hAnsi="Linux Libertine O" w:cs="Linux Libertine O"/>
           <w:szCs w:val="24"/>
         </w:rPr>
-        <w:t xml:space="preserve">First, we created </w:t>
-      </w:r>
-      <w:proofErr w:type="gramStart"/>
-      <w:r>
-        <w:rPr>
-          <w:rFonts w:ascii="Linux Libertine O" w:eastAsia="Cambria" w:hAnsi="Linux Libertine O" w:cs="Linux Libertine O"/>
-          <w:szCs w:val="24"/>
-        </w:rPr>
-        <w:t>a 30 organizations</w:t>
-      </w:r>
-      <w:proofErr w:type="gramEnd"/>
-      <w:r>
-        <w:rPr>
-          <w:rFonts w:ascii="Linux Libertine O" w:eastAsia="Cambria" w:hAnsi="Linux Libertine O" w:cs="Linux Libertine O"/>
-          <w:szCs w:val="24"/>
-        </w:rPr>
-        <w:t xml:space="preserve"> list of the top AI organizations offering HCM/TA products including both well-known Fortune 500 organizations and small start-ups. Then we assessed what type of HCM/TA product(s) the organization offer such as video screening, resume/profile screening, and/or Chatbots. Furthermore, we investigated if the organization’s website marketed its product as "Bias-Free" or used similar language. We checked if there was public evidence of accessibility staff on the organization’s website or LinkedIn, and whether they had accommodations directly for the AI/ML software displays on their website like a timeframe on those given accommodations. Finally, we investigated the organization’s addressment of different types of disabilities. Descriptions shown in </w:t>
+        <w:t xml:space="preserve">First, we created a 30 organizations list of the top AI organizations offering HCM/TA products including both well-known Fortune 500 organizations and small start-ups. Then we assessed what type of HCM/TA product(s) the organization offer such as video screening, resume/profile screening, and/or Chatbots. Furthermore, we investigated if the organization’s website marketed its product as "Bias-Free" or used similar language. We checked if there was public evidence of accessibility staff on the organization’s website or LinkedIn, and whether they had accommodations directly for the AI/ML software displays on their website like a timeframe on those given accommodations. Finally, we investigated the organization’s addressment of different types of disabilities. Descriptions shown in </w:t>
       </w:r>
       <w:hyperlink w:anchor="tb1" w:history="1">
         <w:r>
@@ -666,7 +569,6 @@
         <w:pStyle w:val="Head2"/>
       </w:pPr>
       <w:r>
-        <w:lastRenderedPageBreak/>
         <w:t xml:space="preserve"> </w:t>
       </w:r>
       <w:r>
@@ -1066,6 +968,7 @@
               <w:rPr>
                 <w:rFonts w:ascii="Linux Libertine O" w:eastAsia="Cambria" w:hAnsi="Linux Libertine O" w:cs="Linux Libertine O"/>
               </w:rPr>
+              <w:lastRenderedPageBreak/>
               <w:t>Resume/Profile Screening</w:t>
             </w:r>
           </w:p>
@@ -1813,21 +1716,7 @@
               <w:rPr>
                 <w:rFonts w:ascii="Linux Libertine O" w:eastAsia="Cambria" w:hAnsi="Linux Libertine O" w:cs="Linux Libertine O"/>
               </w:rPr>
-              <w:t xml:space="preserve">If yes, organization states on its website that the organization has a </w:t>
-            </w:r>
-            <w:proofErr w:type="gramStart"/>
-            <w:r>
-              <w:rPr>
-                <w:rFonts w:ascii="Linux Libertine O" w:eastAsia="Cambria" w:hAnsi="Linux Libertine O" w:cs="Linux Libertine O"/>
-              </w:rPr>
-              <w:t>third party</w:t>
-            </w:r>
-            <w:proofErr w:type="gramEnd"/>
-            <w:r>
-              <w:rPr>
-                <w:rFonts w:ascii="Linux Libertine O" w:eastAsia="Cambria" w:hAnsi="Linux Libertine O" w:cs="Linux Libertine O"/>
-              </w:rPr>
-              <w:t xml:space="preserve"> audit or its own audits for bias in their AI/ML models. Note: this might not include bias testing for disability.</w:t>
+              <w:t>If yes, organization states on its website that the organization has a third party audit or its own audits for bias in their AI/ML models. Note: this might not include bias testing for disability.</w:t>
             </w:r>
           </w:p>
         </w:tc>
@@ -1955,15 +1844,7 @@
         </w:numPr>
       </w:pPr>
       <w:r>
-        <w:t xml:space="preserve">Column used as target in the final model: 'Offers </w:t>
-      </w:r>
-      <w:proofErr w:type="spellStart"/>
-      <w:r>
-        <w:t>Accommodations_Yes</w:t>
-      </w:r>
-      <w:proofErr w:type="spellEnd"/>
-      <w:r>
-        <w:t>'</w:t>
+        <w:t>Column used as target in the final model: 'Offers Accommodations_Yes'</w:t>
       </w:r>
     </w:p>
     <w:p>
@@ -1993,49 +1874,7 @@
         </w:numPr>
       </w:pPr>
       <w:r>
-        <w:t xml:space="preserve">Software used to implement the model: Python on </w:t>
-      </w:r>
-      <w:proofErr w:type="spellStart"/>
-      <w:r>
-        <w:t>colab</w:t>
-      </w:r>
-      <w:proofErr w:type="spellEnd"/>
-      <w:r>
-        <w:t>, '</w:t>
-      </w:r>
-      <w:proofErr w:type="spellStart"/>
-      <w:r>
-        <w:t>sklearn</w:t>
-      </w:r>
-      <w:proofErr w:type="spellEnd"/>
-      <w:r>
-        <w:t>', '</w:t>
-      </w:r>
-      <w:proofErr w:type="spellStart"/>
-      <w:r>
-        <w:t>numpy</w:t>
-      </w:r>
-      <w:proofErr w:type="spellEnd"/>
-      <w:r>
-        <w:t>', 'pandas', 'time', '</w:t>
-      </w:r>
-      <w:proofErr w:type="spellStart"/>
-      <w:proofErr w:type="gramStart"/>
-      <w:r>
-        <w:t>matplotlib.pyplot</w:t>
-      </w:r>
-      <w:proofErr w:type="spellEnd"/>
-      <w:proofErr w:type="gramEnd"/>
-      <w:r>
-        <w:t>', and '</w:t>
-      </w:r>
-      <w:proofErr w:type="spellStart"/>
-      <w:r>
-        <w:t>matplotlib.lines</w:t>
-      </w:r>
-      <w:proofErr w:type="spellEnd"/>
-      <w:r>
-        <w:t>'.</w:t>
+        <w:t>Software used to implement the model: Python on colab, 'sklearn', 'numpy', 'pandas', 'time', 'matplotlib.pyplot', and 'matplotlib.lines'.</w:t>
       </w:r>
     </w:p>
     <w:p>
@@ -2050,22 +1889,7 @@
         <w:rPr>
           <w:szCs w:val="24"/>
         </w:rPr>
-        <w:lastRenderedPageBreak/>
-        <w:t xml:space="preserve">Version of the modeling </w:t>
-      </w:r>
-      <w:proofErr w:type="spellStart"/>
-      <w:r>
-        <w:rPr>
-          <w:szCs w:val="24"/>
-        </w:rPr>
-        <w:t>software:'python</w:t>
-      </w:r>
-      <w:proofErr w:type="spellEnd"/>
-      <w:r>
-        <w:rPr>
-          <w:szCs w:val="24"/>
-        </w:rPr>
-        <w:t xml:space="preserve"> 3.7.15','numpy 1.18.5', and 'pandas 1.0.5</w:t>
+        <w:t>Version of the modeling software:'python 3.7.15','numpy 1.18.5', and 'pandas 1.0.5</w:t>
       </w:r>
     </w:p>
     <w:p>
@@ -2076,7 +1900,7 @@
           <w:numId w:val="16"/>
         </w:numPr>
       </w:pPr>
-      <w:hyperlink r:id="rId9" w:history="1">
+      <w:hyperlink r:id="rId10" w:history="1">
         <w:r>
           <w:rPr>
             <w:rStyle w:val="Hyperlink"/>
@@ -2143,7 +1967,7 @@
                     </pic:cNvPicPr>
                   </pic:nvPicPr>
                   <pic:blipFill>
-                    <a:blip r:embed="rId10">
+                    <a:blip r:embed="rId11">
                       <a:extLst>
                         <a:ext uri="{28A0092B-C50C-407E-A947-70E740481C1C}">
                           <a14:useLocalDpi xmlns:a14="http://schemas.microsoft.com/office/drawing/2010/main" val="0"/>
@@ -2214,23 +2038,7 @@
             <w:rFonts w:ascii="Linux Libertine O" w:hAnsi="Linux Libertine O" w:cs="Linux Libertine O"/>
             <w:szCs w:val="24"/>
           </w:rPr>
-          <w:t>Figure</w:t>
-        </w:r>
-        <w:r>
-          <w:rPr>
-            <w:rStyle w:val="Hyperlink"/>
-            <w:rFonts w:ascii="Linux Libertine O" w:hAnsi="Linux Libertine O" w:cs="Linux Libertine O"/>
-            <w:szCs w:val="24"/>
-          </w:rPr>
-          <w:t xml:space="preserve"> </w:t>
-        </w:r>
-        <w:r>
-          <w:rPr>
-            <w:rStyle w:val="Hyperlink"/>
-            <w:rFonts w:ascii="Linux Libertine O" w:hAnsi="Linux Libertine O" w:cs="Linux Libertine O"/>
-            <w:szCs w:val="24"/>
-          </w:rPr>
-          <w:t>1</w:t>
+          <w:t>Figure 1</w:t>
         </w:r>
       </w:hyperlink>
       <w:r>
@@ -3541,43 +3349,11 @@
           <w:rPr>
             <w:rStyle w:val="Hyperlink"/>
           </w:rPr>
-          <w:t>tab</w:t>
-        </w:r>
-        <w:r>
-          <w:rPr>
-            <w:rStyle w:val="Hyperlink"/>
-          </w:rPr>
-          <w:t>l</w:t>
-        </w:r>
-        <w:r>
-          <w:rPr>
-            <w:rStyle w:val="Hyperlink"/>
-          </w:rPr>
-          <w:t>e</w:t>
-        </w:r>
-        <w:r>
-          <w:rPr>
-            <w:rStyle w:val="Hyperlink"/>
-          </w:rPr>
-          <w:t xml:space="preserve"> </w:t>
-        </w:r>
-        <w:r>
-          <w:rPr>
-            <w:rStyle w:val="Hyperlink"/>
-          </w:rPr>
-          <w:t>2</w:t>
+          <w:t>table 2</w:t>
         </w:r>
       </w:hyperlink>
       <w:r>
-        <w:t xml:space="preserve"> above, we can see in our dataset for small organizations which have less than 100 employees vary on performance. For example, smaller organizations tended to market their products as “Bias-Free” less than larger organizations, at a rate of 11.67% less. However, smaller organizations performed worse on </w:t>
-      </w:r>
-      <w:proofErr w:type="gramStart"/>
-      <w:r>
-        <w:t>the majority of</w:t>
-      </w:r>
-      <w:proofErr w:type="gramEnd"/>
-      <w:r>
-        <w:t xml:space="preserve"> categories, including “offering accommodations,” “having accessibility staff,” and “reporting bias testing.” This makes sense on its face, smaller organizations with access to less resources would not prioritize these accommodations; however, this does not excuse such behavior.</w:t>
+        <w:t xml:space="preserve"> above, we can see in our dataset for small organizations which have less than 100 employees vary on performance. For example, smaller organizations tended to market their products as “Bias-Free” less than larger organizations, at a rate of 11.67% less. However, smaller organizations performed worse on the majority of categories, including “offering accommodations,” “having accessibility staff,” and “reporting bias testing.” This makes sense on its face, smaller organizations with access to less resources would not prioritize these accommodations; however, this does not excuse such behavior.</w:t>
       </w:r>
     </w:p>
     <w:p>
@@ -4874,19 +4650,7 @@
           <w:rPr>
             <w:rStyle w:val="Hyperlink"/>
           </w:rPr>
-          <w:t>Table</w:t>
-        </w:r>
-        <w:r>
-          <w:rPr>
-            <w:rStyle w:val="Hyperlink"/>
-          </w:rPr>
-          <w:t xml:space="preserve"> </w:t>
-        </w:r>
-        <w:r>
-          <w:rPr>
-            <w:rStyle w:val="Hyperlink"/>
-          </w:rPr>
-          <w:t>3</w:t>
+          <w:t>Table 3</w:t>
         </w:r>
       </w:hyperlink>
       <w:r>
@@ -5823,13 +5587,7 @@
           <w:rPr>
             <w:rStyle w:val="Hyperlink"/>
           </w:rPr>
-          <w:t>table</w:t>
-        </w:r>
-        <w:r>
-          <w:rPr>
-            <w:rStyle w:val="Hyperlink"/>
-          </w:rPr>
-          <w:t xml:space="preserve"> 4</w:t>
+          <w:t>table 4</w:t>
         </w:r>
       </w:hyperlink>
       <w:r>
@@ -6143,19 +5901,7 @@
           <w:rPr>
             <w:rStyle w:val="Hyperlink"/>
           </w:rPr>
-          <w:t>table</w:t>
-        </w:r>
-        <w:r>
-          <w:rPr>
-            <w:rStyle w:val="Hyperlink"/>
-          </w:rPr>
-          <w:t xml:space="preserve"> </w:t>
-        </w:r>
-        <w:r>
-          <w:rPr>
-            <w:rStyle w:val="Hyperlink"/>
-          </w:rPr>
-          <w:t>5</w:t>
+          <w:t>table 5</w:t>
         </w:r>
       </w:hyperlink>
       <w:r>
@@ -6334,13 +6080,7 @@
               <w:rPr>
                 <w:color w:val="000000" w:themeColor="text1"/>
               </w:rPr>
-              <w:t>16.67</w:t>
-            </w:r>
-            <w:r>
-              <w:rPr>
-                <w:color w:val="000000" w:themeColor="text1"/>
-              </w:rPr>
-              <w:t>%</w:t>
+              <w:t>16.67%</w:t>
             </w:r>
           </w:p>
         </w:tc>
@@ -6402,13 +6142,7 @@
               <w:rPr>
                 <w:color w:val="000000" w:themeColor="text1"/>
               </w:rPr>
-              <w:t>83.33</w:t>
-            </w:r>
-            <w:r>
-              <w:rPr>
-                <w:color w:val="000000" w:themeColor="text1"/>
-              </w:rPr>
-              <w:t>%</w:t>
+              <w:t>83.33%</w:t>
             </w:r>
           </w:p>
         </w:tc>
@@ -6465,13 +6199,7 @@
               <w:rPr>
                 <w:color w:val="000000" w:themeColor="text1"/>
               </w:rPr>
-              <w:t>0</w:t>
-            </w:r>
-            <w:r>
-              <w:rPr>
-                <w:color w:val="000000" w:themeColor="text1"/>
-              </w:rPr>
-              <w:t>%</w:t>
+              <w:t>0%</w:t>
             </w:r>
           </w:p>
         </w:tc>
@@ -6482,29 +6210,14 @@
         <w:pStyle w:val="Para"/>
       </w:pPr>
       <w:r>
-        <w:t>I</w:t>
-      </w:r>
-      <w:r>
-        <w:t xml:space="preserve">n </w:t>
+        <w:t xml:space="preserve">In </w:t>
       </w:r>
       <w:hyperlink w:anchor="tb6" w:history="1">
         <w:r>
           <w:rPr>
             <w:rStyle w:val="Hyperlink"/>
           </w:rPr>
-          <w:t>table</w:t>
-        </w:r>
-        <w:r>
-          <w:rPr>
-            <w:rStyle w:val="Hyperlink"/>
-          </w:rPr>
-          <w:t xml:space="preserve"> </w:t>
-        </w:r>
-        <w:r>
-          <w:rPr>
-            <w:rStyle w:val="Hyperlink"/>
-          </w:rPr>
-          <w:t>6</w:t>
+          <w:t>table 6</w:t>
         </w:r>
       </w:hyperlink>
       <w:r>
@@ -6691,13 +6404,7 @@
               <w:rPr>
                 <w:color w:val="000000" w:themeColor="text1"/>
               </w:rPr>
-              <w:t>40.00</w:t>
-            </w:r>
-            <w:r>
-              <w:rPr>
-                <w:color w:val="000000" w:themeColor="text1"/>
-              </w:rPr>
-              <w:t>%</w:t>
+              <w:t>40.00%</w:t>
             </w:r>
           </w:p>
         </w:tc>
@@ -6754,13 +6461,7 @@
               <w:rPr>
                 <w:color w:val="000000" w:themeColor="text1"/>
               </w:rPr>
-              <w:t>20.00</w:t>
-            </w:r>
-            <w:r>
-              <w:rPr>
-                <w:color w:val="000000" w:themeColor="text1"/>
-              </w:rPr>
-              <w:t>%</w:t>
+              <w:t>20.00%</w:t>
             </w:r>
           </w:p>
         </w:tc>
@@ -6817,13 +6518,7 @@
               <w:rPr>
                 <w:color w:val="000000" w:themeColor="text1"/>
               </w:rPr>
-              <w:t>20.00</w:t>
-            </w:r>
-            <w:r>
-              <w:rPr>
-                <w:color w:val="000000" w:themeColor="text1"/>
-              </w:rPr>
-              <w:t>%</w:t>
+              <w:t>20.00%</w:t>
             </w:r>
           </w:p>
         </w:tc>
@@ -6905,7 +6600,7 @@
                     </pic:cNvPicPr>
                   </pic:nvPicPr>
                   <pic:blipFill>
-                    <a:blip r:embed="rId11" cstate="print">
+                    <a:blip r:embed="rId12" cstate="print">
                       <a:extLst>
                         <a:ext uri="{28A0092B-C50C-407E-A947-70E740481C1C}">
                           <a14:useLocalDpi xmlns:a14="http://schemas.microsoft.com/office/drawing/2010/main" val="0"/>
@@ -6954,15 +6649,7 @@
       </w:r>
       <w:bookmarkEnd w:id="9"/>
       <w:r>
-        <w:t xml:space="preserve"> Decision Tree with Offers </w:t>
-      </w:r>
-      <w:proofErr w:type="spellStart"/>
-      <w:r>
-        <w:t>Accommodation_Yes</w:t>
-      </w:r>
-      <w:proofErr w:type="spellEnd"/>
-      <w:r>
-        <w:t xml:space="preserve"> as the target</w:t>
+        <w:t xml:space="preserve"> Decision Tree with Offers Accommodation_Yes as the target</w:t>
       </w:r>
     </w:p>
     <w:p>
@@ -6980,13 +6667,7 @@
           <w:rPr>
             <w:rStyle w:val="Hyperlink"/>
           </w:rPr>
-          <w:t>Figure</w:t>
-        </w:r>
-        <w:r>
-          <w:rPr>
-            <w:rStyle w:val="Hyperlink"/>
-          </w:rPr>
-          <w:t xml:space="preserve"> 2</w:t>
+          <w:t>Figure 2</w:t>
         </w:r>
       </w:hyperlink>
       <w:r>
@@ -7012,15 +6693,7 @@
         <w:pStyle w:val="Para"/>
       </w:pPr>
       <w:r>
-        <w:t xml:space="preserve">After our analysis, there is clear evidence that AI organizations who produce HCM/TA products have the capability to improve their accessibility features and shrink the gap of screen-outs for candidates with disabilities. It’s important that organizations offer accessibility features and accommodations. However, issues go beyond accommodations. Only offering accommodations does not necessarily mean the risk of screen-out is significantly less. </w:t>
-      </w:r>
-      <w:proofErr w:type="gramStart"/>
-      <w:r>
-        <w:t>Specifically</w:t>
-      </w:r>
-      <w:proofErr w:type="gramEnd"/>
-      <w:r>
-        <w:t xml:space="preserve"> we recommend:</w:t>
+        <w:t>After our analysis, there is clear evidence that AI organizations who produce HCM/TA products have the capability to improve their accessibility features and shrink the gap of screen-outs for candidates with disabilities. It’s important that organizations offer accessibility features and accommodations. However, issues go beyond accommodations. Only offering accommodations does not necessarily mean the risk of screen-out is significantly less. Specifically we recommend:</w:t>
       </w:r>
     </w:p>
     <w:p>
@@ -7034,13 +6707,7 @@
         <w:jc w:val="both"/>
       </w:pPr>
       <w:r>
-        <w:t>Consideration of the timeframe of applicants receiving approval for accommodations. (Candidates need accommodation</w:t>
-      </w:r>
-      <w:r>
-        <w:t>s</w:t>
-      </w:r>
-      <w:r>
-        <w:t xml:space="preserve"> quickly.)</w:t>
+        <w:t>Consideration of the timeframe of applicants receiving approval for accommodations. (Candidates need accommodations quickly.)</w:t>
       </w:r>
     </w:p>
     <w:p>
@@ -7069,13 +6736,7 @@
       </w:pPr>
       <w:r>
         <w:lastRenderedPageBreak/>
-        <w:t xml:space="preserve">Audits of AI/ML systems used in hiring for disparate treatment, disparate impact, </w:t>
-      </w:r>
-      <w:r>
-        <w:t>screen out</w:t>
-      </w:r>
-      <w:r>
-        <w:t xml:space="preserve"> and other types of discrimination, particularly for resume/profile screening and other systems that rely more on AI/ML processes, since accommodations are not as applicable in these circumstances.</w:t>
+        <w:t>Audits of AI/ML systems used in hiring for disparate treatment, disparate impact, screen out and other types of discrimination, particularly for resume/profile screening and other systems that rely more on AI/ML processes, since accommodations are not as applicable in these circumstances.</w:t>
       </w:r>
     </w:p>
     <w:p>
@@ -7131,13 +6792,7 @@
         <w:jc w:val="both"/>
       </w:pPr>
       <w:r>
-        <w:t xml:space="preserve">Inclusion of those who have disabilities in product design, </w:t>
-      </w:r>
-      <w:r>
-        <w:t>implementation,</w:t>
-      </w:r>
-      <w:r>
-        <w:t xml:space="preserve"> or testing. (This is especially important for organizations that do not have the resources for specific accessibility staff).</w:t>
+        <w:t>Inclusion of those who have disabilities in product design, implementation, or testing. (This is especially important for organizations that do not have the resources for specific accessibility staff).</w:t>
       </w:r>
     </w:p>
     <w:p>
@@ -7151,37 +6806,16 @@
         <w:jc w:val="both"/>
       </w:pPr>
       <w:r>
-        <w:t xml:space="preserve">Increased diversity in design teams. (This is important in producing </w:t>
-      </w:r>
-      <w:r>
-        <w:t>more producing</w:t>
-      </w:r>
-      <w:r>
-        <w:t xml:space="preserve"> a more inclusive and accurate products. Teams with employees who have disabilities have 72% more productivity and produce 30% higher profit </w:t>
-      </w:r>
-      <w:proofErr w:type="gramStart"/>
-      <w:r>
-        <w:t>margins.[</w:t>
-      </w:r>
-      <w:proofErr w:type="gramEnd"/>
-      <w:r>
-        <w:fldChar w:fldCharType="begin"/>
-      </w:r>
-      <w:r>
-        <w:instrText xml:space="preserve"> HYPERLINK  \l "bib9" </w:instrText>
-      </w:r>
-      <w:r>
-        <w:fldChar w:fldCharType="separate"/>
-      </w:r>
-      <w:r>
-        <w:rPr>
-          <w:rStyle w:val="Hyperlink"/>
-        </w:rPr>
-        <w:t>9</w:t>
-      </w:r>
-      <w:r>
-        <w:fldChar w:fldCharType="end"/>
-      </w:r>
+        <w:t>Increased diversity in design teams. (This is important in producing more producing a more inclusive and accurate products. Teams with employees who have disabilities have 72% more productivity and produce 30% higher profit margins.[</w:t>
+      </w:r>
+      <w:hyperlink w:anchor="bib9" w:history="1">
+        <w:r>
+          <w:rPr>
+            <w:rStyle w:val="Hyperlink"/>
+          </w:rPr>
+          <w:t>9</w:t>
+        </w:r>
+      </w:hyperlink>
       <w:r>
         <w:t>])</w:t>
       </w:r>
@@ -7197,7 +6831,7 @@
       <w:r>
         <w:t xml:space="preserve">Organizations should apply external, independent standards to the design of AI/ML systems to mitigate bias, e.g., </w:t>
       </w:r>
-      <w:hyperlink r:id="rId12" w:history="1">
+      <w:hyperlink r:id="rId13" w:history="1">
         <w:r>
           <w:rPr>
             <w:rStyle w:val="Hyperlink"/>
@@ -7241,34 +6875,12 @@
       <w:bookmarkStart w:id="10" w:name="bib1"/>
       <w:bookmarkEnd w:id="10"/>
       <w:r>
-        <w:t>&lt;bib id="bib1"&gt;&lt;number&gt;[</w:t>
-      </w:r>
-      <w:proofErr w:type="gramStart"/>
-      <w:r>
-        <w:t>1]&lt;</w:t>
-      </w:r>
-      <w:proofErr w:type="gramEnd"/>
-      <w:r>
-        <w:t>/number&gt;</w:t>
-      </w:r>
-      <w:r>
-        <w:t xml:space="preserve">“Table A. Employment Status of the Civilian Noninstitutional Population by Disability Status and Age, 2020 and 2021 Annual Averages - 2021 A01 Results.” U.S. Bureau of Labor Statistics. U.S. Bureau of Labor Statistics, February 24, 2022., </w:t>
-      </w:r>
-      <w:r>
-        <w:t xml:space="preserve">Retrieved December 4, </w:t>
-      </w:r>
-      <w:proofErr w:type="gramStart"/>
-      <w:r>
-        <w:t>2022</w:t>
-      </w:r>
-      <w:proofErr w:type="gramEnd"/>
-      <w:r>
-        <w:t xml:space="preserve"> from</w:t>
-      </w:r>
-      <w:r>
-        <w:t xml:space="preserve">  </w:t>
-      </w:r>
-      <w:hyperlink r:id="rId13" w:history="1">
+        <w:t>&lt;bib id="bib1"&gt;&lt;number&gt;[1]&lt;/number&gt;</w:t>
+      </w:r>
+      <w:r>
+        <w:t>“Table A. Employment Status of the Civilian Noninstitutional Population by Disability Status and Age, 2020 and 2021 Annual Averages - 2021 A01 Results.” U.S. Bureau of Labor Statistics. U.S. Bureau of Labor Statistics, February 24, 2022., Retrieved December 4, 2022 from  </w:t>
+      </w:r>
+      <w:hyperlink r:id="rId14" w:history="1">
         <w:r>
           <w:t>https://www.bls.gov/news.release/disabl.a.htm</w:t>
         </w:r>
@@ -7284,29 +6896,10 @@
       <w:bookmarkStart w:id="11" w:name="bib2"/>
       <w:bookmarkEnd w:id="11"/>
       <w:r>
-        <w:t>&lt;bib id="bib2"&gt;&lt;number&gt;[</w:t>
-      </w:r>
-      <w:proofErr w:type="gramStart"/>
-      <w:r>
-        <w:t>2]&lt;</w:t>
-      </w:r>
-      <w:proofErr w:type="gramEnd"/>
-      <w:r>
-        <w:t>/number&gt;</w:t>
-      </w:r>
-      <w:proofErr w:type="spellStart"/>
-      <w:r>
-        <w:t>Dastin</w:t>
-      </w:r>
-      <w:proofErr w:type="spellEnd"/>
-      <w:r>
-        <w:t xml:space="preserve">, Jeffrey. "Amazon scraps secret AI recruiting tool that showed bias against women." In Ethics of Data and Analytics, Auerbach Publications, 2018., </w:t>
-      </w:r>
-      <w:r>
-        <w:t>296-299</w:t>
-      </w:r>
-      <w:r>
-        <w:t xml:space="preserve"> pages</w:t>
+        <w:t>&lt;bib id="bib2"&gt;&lt;number&gt;[2]&lt;/number&gt;</w:t>
+      </w:r>
+      <w:r>
+        <w:t>Dastin, Jeffrey. "Amazon scraps secret AI recruiting tool that showed bias against women." In Ethics of Data and Analytics, Auerbach Publications, 2018., 296-299 pages</w:t>
       </w:r>
       <w:r>
         <w:t>&lt;/bib&gt;</w:t>
@@ -7319,89 +6912,20 @@
       <w:bookmarkStart w:id="12" w:name="bib3"/>
       <w:bookmarkEnd w:id="12"/>
       <w:r>
-        <w:t>&lt;bib id="bib3"&gt;&lt;number&gt;[</w:t>
-      </w:r>
-      <w:proofErr w:type="gramStart"/>
-      <w:r>
-        <w:t>3]&lt;</w:t>
-      </w:r>
-      <w:proofErr w:type="gramEnd"/>
-      <w:r>
-        <w:t>/number&gt;</w:t>
-      </w:r>
-      <w:proofErr w:type="spellStart"/>
-      <w:r>
-        <w:t>Salganik</w:t>
-      </w:r>
-      <w:proofErr w:type="spellEnd"/>
-      <w:r>
-        <w:t xml:space="preserve">, Matthew J., Ian Lundberg, Alexander T. </w:t>
-      </w:r>
-      <w:proofErr w:type="spellStart"/>
-      <w:r>
-        <w:t>Kindel</w:t>
-      </w:r>
-      <w:proofErr w:type="spellEnd"/>
-      <w:r>
-        <w:t>, Caitlin E. Ahearn, Khaled Al-</w:t>
-      </w:r>
-      <w:proofErr w:type="spellStart"/>
-      <w:r>
-        <w:t>Ghoneim</w:t>
-      </w:r>
-      <w:proofErr w:type="spellEnd"/>
-      <w:r>
-        <w:t xml:space="preserve">, Abdullah </w:t>
-      </w:r>
-      <w:proofErr w:type="spellStart"/>
-      <w:r>
-        <w:t>Almaatouq</w:t>
-      </w:r>
-      <w:proofErr w:type="spellEnd"/>
-      <w:r>
-        <w:t xml:space="preserve">, Drew M. </w:t>
-      </w:r>
-      <w:proofErr w:type="spellStart"/>
-      <w:r>
-        <w:t>Altschul</w:t>
-      </w:r>
-      <w:proofErr w:type="spellEnd"/>
-      <w:r>
-        <w:t xml:space="preserve">, et al. “Measuring the Predictability of Life Outcomes with a Scientific Mass Collaboration.” </w:t>
-      </w:r>
-      <w:r>
-        <w:t xml:space="preserve">(March 2020), </w:t>
-      </w:r>
-      <w:r>
-        <w:t>Vol. 117 | No. 15</w:t>
-      </w:r>
-      <w:r>
-        <w:t>, DOI:</w:t>
+        <w:t>&lt;bib id="bib3"&gt;&lt;number&gt;[3]&lt;/number&gt;</w:t>
+      </w:r>
+      <w:r>
+        <w:t xml:space="preserve">Salganik, Matthew J., Ian Lundberg, Alexander T. Kindel, Caitlin E. Ahearn, Khaled Al-Ghoneim, Abdullah Almaatouq, Drew M. Altschul, et al. “Measuring the Predictability of Life Outcomes with a Scientific Mass Collaboration.” </w:t>
+      </w:r>
+      <w:r>
+        <w:t>(March 2020), Vol. 117 | No. 15, DOI:</w:t>
       </w:r>
       <w:r>
         <w:t> </w:t>
       </w:r>
-      <w:hyperlink r:id="rId14" w:history="1">
+      <w:hyperlink r:id="rId15" w:history="1">
         <w:r>
-          <w:t>https://doi.org/10.1073/pn</w:t>
-        </w:r>
-        <w:r>
-          <w:t>a</w:t>
-        </w:r>
-        <w:r>
-          <w:t>s.</w:t>
-        </w:r>
-        <w:r>
-          <w:t>1</w:t>
-        </w:r>
-        <w:r>
-          <w:t>91500</w:t>
-        </w:r>
-        <w:r>
-          <w:t>6</w:t>
-        </w:r>
-        <w:r>
-          <w:t>117</w:t>
+          <w:t>https://doi.org/10.1073/pnas.1915006117</w:t>
         </w:r>
       </w:hyperlink>
       <w:r>
@@ -7415,34 +6939,10 @@
       <w:bookmarkStart w:id="13" w:name="bib4"/>
       <w:bookmarkEnd w:id="13"/>
       <w:r>
-        <w:t>&lt;bib id="bib4"&gt;&lt;number&gt;[</w:t>
-      </w:r>
-      <w:proofErr w:type="gramStart"/>
-      <w:r>
-        <w:t>4]&lt;</w:t>
-      </w:r>
-      <w:proofErr w:type="gramEnd"/>
-      <w:r>
-        <w:t>/number&gt;</w:t>
-      </w:r>
-      <w:r>
-        <w:t xml:space="preserve">Schwartz, Reva, Apostol </w:t>
-      </w:r>
-      <w:proofErr w:type="spellStart"/>
-      <w:r>
-        <w:t>Vassilev</w:t>
-      </w:r>
-      <w:proofErr w:type="spellEnd"/>
-      <w:r>
-        <w:t xml:space="preserve">, Kristen Greene, Lori </w:t>
-      </w:r>
-      <w:proofErr w:type="spellStart"/>
-      <w:r>
-        <w:t>Perine</w:t>
-      </w:r>
-      <w:proofErr w:type="spellEnd"/>
-      <w:r>
-        <w:t>, Andrew Burt, and Patrick Hall. "Towards a Standard for Identifying and Managing Bias in Artificial Intelligence." (March 2022), 86 pages, DOI:  https://doi.org/10.6028/NIST.SP.1270</w:t>
+        <w:t>&lt;bib id="bib4"&gt;&lt;number&gt;[4]&lt;/number&gt;</w:t>
+      </w:r>
+      <w:r>
+        <w:t>Schwartz, Reva, Apostol Vassilev, Kristen Greene, Lori Perine, Andrew Burt, and Patrick Hall. "Towards a Standard for Identifying and Managing Bias in Artificial Intelligence." (March 2022), 86 pages, DOI:  https://doi.org/10.6028/NIST.SP.1270</w:t>
       </w:r>
       <w:r>
         <w:t>&lt;/bib&gt;</w:t>
@@ -7455,36 +6955,14 @@
       <w:bookmarkStart w:id="14" w:name="bib5"/>
       <w:bookmarkEnd w:id="14"/>
       <w:r>
-        <w:t>&lt;bib id="bib5"&gt;&lt;number&gt;[</w:t>
-      </w:r>
-      <w:proofErr w:type="gramStart"/>
-      <w:r>
-        <w:t>5]&lt;</w:t>
-      </w:r>
-      <w:proofErr w:type="gramEnd"/>
-      <w:r>
-        <w:t>/number&gt;</w:t>
-      </w:r>
-      <w:r>
-        <w:t xml:space="preserve">“Managing the Future of Work.” Harvard Business School. Retrieved December 4, </w:t>
-      </w:r>
-      <w:proofErr w:type="gramStart"/>
-      <w:r>
-        <w:t>2022</w:t>
-      </w:r>
-      <w:proofErr w:type="gramEnd"/>
-      <w:r>
-        <w:t xml:space="preserve"> from </w:t>
-      </w:r>
-      <w:hyperlink r:id="rId15" w:history="1">
+        <w:t>&lt;bib id="bib5"&gt;&lt;number&gt;[5]&lt;/number&gt;</w:t>
+      </w:r>
+      <w:r>
+        <w:t xml:space="preserve">“Managing the Future of Work.” Harvard Business School. Retrieved December 4, 2022 from </w:t>
+      </w:r>
+      <w:hyperlink r:id="rId16" w:history="1">
         <w:r>
-          <w:t>htt</w:t>
-        </w:r>
-        <w:r>
-          <w:t>p</w:t>
-        </w:r>
-        <w:r>
-          <w:t>s://www.hbs.edu/managing-the-future-of-work/Pages/default.aspx</w:t>
+          <w:t>https://www.hbs.edu/managing-the-future-of-work/Pages/default.aspx</w:t>
         </w:r>
       </w:hyperlink>
       <w:r>
@@ -7498,20 +6976,12 @@
       <w:bookmarkStart w:id="15" w:name="bib6"/>
       <w:bookmarkEnd w:id="15"/>
       <w:r>
-        <w:t>&lt;bib id="bib6"&gt;&lt;number&gt;[</w:t>
-      </w:r>
-      <w:proofErr w:type="gramStart"/>
-      <w:r>
-        <w:t>6]&lt;</w:t>
-      </w:r>
-      <w:proofErr w:type="gramEnd"/>
-      <w:r>
-        <w:t>/number&gt;</w:t>
+        <w:t>&lt;bib id="bib6"&gt;&lt;number&gt;[6]&lt;/number&gt;</w:t>
       </w:r>
       <w:r>
         <w:t>Issuing Authority This technical assistance document was issued upon approval of the Chair of the U.S. Equal Employment Opportunity Commission., and This technical assistance document was issued upon approval of the Chair of the U.S. Equal Employment Opportunity Commission. “The Americans with Disabilities Act and the Use of Software, Algorithms, and Artificial Intelligence to Assess Job Applicants and Employees.” US EEOC. Retrieved November 28, 2022 from  </w:t>
       </w:r>
-      <w:hyperlink r:id="rId16" w:history="1">
+      <w:hyperlink r:id="rId17" w:history="1">
         <w:r>
           <w:t>https://www.eeoc.gov/laws/guidance/americans-disabilities-act-and-use-software-algorithms-and-artificial-intelligence</w:t>
         </w:r>
@@ -7530,42 +7000,10 @@
       <w:bookmarkStart w:id="16" w:name="bib7"/>
       <w:bookmarkEnd w:id="16"/>
       <w:r>
-        <w:t>&lt;bib id="bib7"&gt;&lt;number&gt;[</w:t>
-      </w:r>
-      <w:proofErr w:type="gramStart"/>
-      <w:r>
-        <w:t>7]&lt;</w:t>
-      </w:r>
-      <w:proofErr w:type="gramEnd"/>
-      <w:r>
-        <w:t>/number&gt;</w:t>
-      </w:r>
-      <w:r>
-        <w:t xml:space="preserve">Whittaker, Meredith, Meryl </w:t>
-      </w:r>
-      <w:proofErr w:type="spellStart"/>
-      <w:r>
-        <w:t>Alper</w:t>
-      </w:r>
-      <w:proofErr w:type="spellEnd"/>
-      <w:r>
-        <w:t xml:space="preserve">, Cynthia L. Bennett, Sara Hendren, Liz </w:t>
-      </w:r>
-      <w:proofErr w:type="spellStart"/>
-      <w:r>
-        <w:t>Kaziunas</w:t>
-      </w:r>
-      <w:proofErr w:type="spellEnd"/>
-      <w:r>
-        <w:t xml:space="preserve">, Mara Mills, Meredith </w:t>
-      </w:r>
-      <w:proofErr w:type="spellStart"/>
-      <w:r>
-        <w:t>Ringel</w:t>
-      </w:r>
-      <w:proofErr w:type="spellEnd"/>
-      <w:r>
-        <w:t xml:space="preserve"> Morris et al. "Disability, bias, and AI." AI Now Institute (2019), 32 pages</w:t>
+        <w:t>&lt;bib id="bib7"&gt;&lt;number&gt;[7]&lt;/number&gt;</w:t>
+      </w:r>
+      <w:r>
+        <w:t>Whittaker, Meredith, Meryl Alper, Cynthia L. Bennett, Sara Hendren, Liz Kaziunas, Mara Mills, Meredith Ringel Morris et al. "Disability, bias, and AI." AI Now Institute (2019), 32 pages</w:t>
       </w:r>
       <w:r>
         <w:t>&lt;/bib&gt;</w:t>
@@ -7578,34 +7016,12 @@
       <w:bookmarkStart w:id="17" w:name="bib8"/>
       <w:bookmarkEnd w:id="17"/>
       <w:r>
-        <w:t>&lt;bib id="bib8"&gt;&lt;number&gt;[</w:t>
-      </w:r>
-      <w:proofErr w:type="gramStart"/>
-      <w:r>
-        <w:t>8]&lt;</w:t>
-      </w:r>
-      <w:proofErr w:type="gramEnd"/>
-      <w:r>
-        <w:t>/number&gt;</w:t>
-      </w:r>
-      <w:r>
-        <w:t xml:space="preserve">Bureau, U.S. Census. Explore census data. </w:t>
-      </w:r>
-      <w:r>
-        <w:t>Retrieved</w:t>
-      </w:r>
-      <w:r>
-        <w:t xml:space="preserve"> December 4, </w:t>
-      </w:r>
-      <w:proofErr w:type="gramStart"/>
-      <w:r>
-        <w:t>2022</w:t>
-      </w:r>
-      <w:proofErr w:type="gramEnd"/>
-      <w:r>
-        <w:t xml:space="preserve"> from  </w:t>
-      </w:r>
-      <w:hyperlink r:id="rId17" w:history="1">
+        <w:t>&lt;bib id="bib8"&gt;&lt;number&gt;[8]&lt;/number&gt;</w:t>
+      </w:r>
+      <w:r>
+        <w:t>Bureau, U.S. Census. Explore census data. Retrieved December 4, 2022 from  </w:t>
+      </w:r>
+      <w:hyperlink r:id="rId18" w:history="1">
         <w:r>
           <w:t>https://data.census.gov/table?q=Disability&amp;tid=ACSST5Y2020.S1811</w:t>
         </w:r>
@@ -7624,42 +7040,14 @@
       <w:bookmarkStart w:id="18" w:name="bib9"/>
       <w:bookmarkEnd w:id="18"/>
       <w:r>
-        <w:t>&lt;bib id="bib9"&gt;&lt;number&gt;[</w:t>
-      </w:r>
-      <w:proofErr w:type="gramStart"/>
-      <w:r>
-        <w:t>9]&lt;</w:t>
-      </w:r>
-      <w:proofErr w:type="gramEnd"/>
-      <w:r>
-        <w:t>/number&gt;</w:t>
-      </w:r>
-      <w:r>
-        <w:t xml:space="preserve">“Getting to Equal: The Disability Inclusion Advantage | Accenture.” </w:t>
-      </w:r>
-      <w:r>
-        <w:t>Retrieved</w:t>
-      </w:r>
-      <w:r>
-        <w:t xml:space="preserve"> December 5, </w:t>
-      </w:r>
-      <w:proofErr w:type="gramStart"/>
-      <w:r>
-        <w:t>2022</w:t>
-      </w:r>
-      <w:proofErr w:type="gramEnd"/>
-      <w:r>
-        <w:t xml:space="preserve"> from </w:t>
-      </w:r>
-      <w:hyperlink r:id="rId18" w:history="1">
+        <w:t>&lt;bib id="bib9"&gt;&lt;number&gt;[9]&lt;/number&gt;</w:t>
+      </w:r>
+      <w:r>
+        <w:t>“Getting to Equal: The Disability Inclusion Advantage | Accenture.” Retrieved December 5, 2022 from </w:t>
+      </w:r>
+      <w:hyperlink r:id="rId19" w:history="1">
         <w:r>
-          <w:t>https://www.accenture.com/_acnmedia/PDF-89/Acce</w:t>
-        </w:r>
-        <w:r>
-          <w:t>n</w:t>
-        </w:r>
-        <w:r>
-          <w:t>ture-Disability-Inclusion-Research-Report.pdf</w:t>
+          <w:t>https://www.accenture.com/_acnmedia/PDF-89/Accenture-Disability-Inclusion-Research-Report.pdf</w:t>
         </w:r>
       </w:hyperlink>
       <w:r>
@@ -7673,43 +7061,10 @@
       <w:bookmarkStart w:id="19" w:name="bib10"/>
       <w:bookmarkEnd w:id="19"/>
       <w:r>
-        <w:t>&lt;bib id="bib10"&gt;&lt;number&gt;[</w:t>
-      </w:r>
-      <w:proofErr w:type="gramStart"/>
-      <w:r>
-        <w:t>10]&lt;</w:t>
-      </w:r>
-      <w:proofErr w:type="gramEnd"/>
-      <w:r>
-        <w:t>/number&gt;</w:t>
-      </w:r>
-      <w:r>
-        <w:t xml:space="preserve">Schwartz, Reva, Apostol </w:t>
-      </w:r>
-      <w:proofErr w:type="spellStart"/>
-      <w:r>
-        <w:t>Vassilev</w:t>
-      </w:r>
-      <w:proofErr w:type="spellEnd"/>
-      <w:r>
-        <w:t xml:space="preserve">, Kristen Greene, Lori </w:t>
-      </w:r>
-      <w:proofErr w:type="spellStart"/>
-      <w:r>
-        <w:t>Perine</w:t>
-      </w:r>
-      <w:proofErr w:type="spellEnd"/>
-      <w:r>
-        <w:t xml:space="preserve">, Andrew Burt, and Patrick Hall. "Towards a Standard for Identifying and Managing Bias in Artificial Intelligence." </w:t>
-      </w:r>
-      <w:r>
-        <w:t>(March 2022)</w:t>
-      </w:r>
-      <w:r>
-        <w:t xml:space="preserve">, 86 pages, DOI:  </w:t>
-      </w:r>
-      <w:r>
-        <w:t>https://doi.org/10.6028/NIST.SP.1270</w:t>
+        <w:t>&lt;bib id="bib10"&gt;&lt;number&gt;[10]&lt;/number&gt;</w:t>
+      </w:r>
+      <w:r>
+        <w:t>Schwartz, Reva, Apostol Vassilev, Kristen Greene, Lori Perine, Andrew Burt, and Patrick Hall. "Towards a Standard for Identifying and Managing Bias in Artificial Intelligence." (March 2022), 86 pages, DOI:  https://doi.org/10.6028/NIST.SP.1270</w:t>
       </w:r>
       <w:r>
         <w:t>&lt;/bib&gt;</w:t>
@@ -7754,8 +7109,9 @@
       <w:bookmarkEnd w:id="22"/>
     </w:p>
     <w:sectPr>
-      <w:footerReference w:type="default" r:id="rId19"/>
-      <w:footerReference w:type="first" r:id="rId20"/>
+      <w:headerReference w:type="default" r:id="rId20"/>
+      <w:footerReference w:type="default" r:id="rId21"/>
+      <w:footerReference w:type="first" r:id="rId22"/>
       <w:pgSz w:w="12240" w:h="15840"/>
       <w:pgMar w:top="1760" w:right="2040" w:bottom="2840" w:left="1440" w:header="706" w:footer="706" w:gutter="0"/>
       <w:cols w:space="708"/>
@@ -7938,6 +7294,23 @@
 </w:footnotes>
 </file>
 
+<file path=word/header1.xml><?xml version="1.0" encoding="utf-8"?>
+<w:hdr xmlns:wpc="http://schemas.microsoft.com/office/word/2010/wordprocessingCanvas" xmlns:cx="http://schemas.microsoft.com/office/drawing/2014/chartex" xmlns:cx1="http://schemas.microsoft.com/office/drawing/2015/9/8/chartex" xmlns:cx2="http://schemas.microsoft.com/office/drawing/2015/10/21/chartex" xmlns:cx3="http://schemas.microsoft.com/office/drawing/2016/5/9/chartex" xmlns:cx4="http://schemas.microsoft.com/office/drawing/2016/5/10/chartex" xmlns:cx5="http://schemas.microsoft.com/office/drawing/2016/5/11/chartex" xmlns:cx6="http://schemas.microsoft.com/office/drawing/2016/5/12/chartex" xmlns:cx7="http://schemas.microsoft.com/office/drawing/2016/5/13/chartex" xmlns:cx8="http://schemas.microsoft.com/office/drawing/2016/5/14/chartex" xmlns:mc="http://schemas.openxmlformats.org/markup-compatibility/2006" xmlns:aink="http://schemas.microsoft.com/office/drawing/2016/ink" xmlns:am3d="http://schemas.microsoft.com/office/drawing/2017/model3d" xmlns:o="urn:schemas-microsoft-com:office:office" xmlns:oel="http://schemas.microsoft.com/office/2019/extlst" xmlns:r="http://schemas.openxmlformats.org/officeDocument/2006/relationships" xmlns:m="http://schemas.openxmlformats.org/officeDocument/2006/math" xmlns:v="urn:schemas-microsoft-com:vml" xmlns:wp14="http://schemas.microsoft.com/office/word/2010/wordprocessingDrawing" xmlns:wp="http://schemas.openxmlformats.org/drawingml/2006/wordprocessingDrawing" xmlns:w10="urn:schemas-microsoft-com:office:word" xmlns:w="http://schemas.openxmlformats.org/wordprocessingml/2006/main" xmlns:w14="http://schemas.microsoft.com/office/word/2010/wordml" xmlns:w15="http://schemas.microsoft.com/office/word/2012/wordml" xmlns:w16cex="http://schemas.microsoft.com/office/word/2018/wordml/cex" xmlns:w16cid="http://schemas.microsoft.com/office/word/2016/wordml/cid" xmlns:w16="http://schemas.microsoft.com/office/word/2018/wordml" xmlns:w16sdtdh="http://schemas.microsoft.com/office/word/2020/wordml/sdtdatahash" xmlns:w16se="http://schemas.microsoft.com/office/word/2015/wordml/symex" xmlns:wpg="http://schemas.microsoft.com/office/word/2010/wordprocessingGroup" xmlns:wpi="http://schemas.microsoft.com/office/word/2010/wordprocessingInk" xmlns:wne="http://schemas.microsoft.com/office/word/2006/wordml" xmlns:wps="http://schemas.microsoft.com/office/word/2010/wordprocessingShape" mc:Ignorable="w14 w15 w16se w16cid w16 w16cex w16sdtdh wp14">
+  <w:p>
+    <w:pPr>
+      <w:pStyle w:val="Header"/>
+      <w:jc w:val="right"/>
+    </w:pPr>
+    <w:r>
+      <w:t xml:space="preserve">Disability </w:t>
+    </w:r>
+    <w:r>
+      <w:t>Bias in AEDTs</w:t>
+    </w:r>
+  </w:p>
+</w:hdr>
+</file>
+
 <file path=word/numbering.xml><?xml version="1.0" encoding="utf-8"?>
 <w:numbering xmlns:wpc="http://schemas.microsoft.com/office/word/2010/wordprocessingCanvas" xmlns:cx="http://schemas.microsoft.com/office/drawing/2014/chartex" xmlns:cx1="http://schemas.microsoft.com/office/drawing/2015/9/8/chartex" xmlns:cx2="http://schemas.microsoft.com/office/drawing/2015/10/21/chartex" xmlns:cx3="http://schemas.microsoft.com/office/drawing/2016/5/9/chartex" xmlns:cx4="http://schemas.microsoft.com/office/drawing/2016/5/10/chartex" xmlns:cx5="http://schemas.microsoft.com/office/drawing/2016/5/11/chartex" xmlns:cx6="http://schemas.microsoft.com/office/drawing/2016/5/12/chartex" xmlns:cx7="http://schemas.microsoft.com/office/drawing/2016/5/13/chartex" xmlns:cx8="http://schemas.microsoft.com/office/drawing/2016/5/14/chartex" xmlns:mc="http://schemas.openxmlformats.org/markup-compatibility/2006" xmlns:aink="http://schemas.microsoft.com/office/drawing/2016/ink" xmlns:am3d="http://schemas.microsoft.com/office/drawing/2017/model3d" xmlns:o="urn:schemas-microsoft-com:office:office" xmlns:oel="http://schemas.microsoft.com/office/2019/extlst" xmlns:r="http://schemas.openxmlformats.org/officeDocument/2006/relationships" xmlns:m="http://schemas.openxmlformats.org/officeDocument/2006/math" xmlns:v="urn:schemas-microsoft-com:vml" xmlns:wp14="http://schemas.microsoft.com/office/word/2010/wordprocessingDrawing" xmlns:wp="http://schemas.openxmlformats.org/drawingml/2006/wordprocessingDrawing" xmlns:w10="urn:schemas-microsoft-com:office:word" xmlns:w="http://schemas.openxmlformats.org/wordprocessingml/2006/main" xmlns:w14="http://schemas.microsoft.com/office/word/2010/wordml" xmlns:w15="http://schemas.microsoft.com/office/word/2012/wordml" xmlns:w16cex="http://schemas.microsoft.com/office/word/2018/wordml/cex" xmlns:w16cid="http://schemas.microsoft.com/office/word/2016/wordml/cid" xmlns:w16="http://schemas.microsoft.com/office/word/2018/wordml" xmlns:w16sdtdh="http://schemas.microsoft.com/office/word/2020/wordml/sdtdatahash" xmlns:w16se="http://schemas.microsoft.com/office/word/2015/wordml/symex" xmlns:wpg="http://schemas.microsoft.com/office/word/2010/wordprocessingGroup" xmlns:wpi="http://schemas.microsoft.com/office/word/2010/wordprocessingInk" xmlns:wne="http://schemas.microsoft.com/office/word/2006/wordml" xmlns:wps="http://schemas.microsoft.com/office/word/2010/wordprocessingShape" mc:Ignorable="w14 w15 w16se w16cid w16 w16cex w16sdtdh wp14">
   <w:abstractNum w:abstractNumId="0" w15:restartNumberingAfterBreak="0">
@@ -9121,7 +8494,6 @@
     <w:lvl w:ilvl="0">
       <w:start w:val="1"/>
       <w:numFmt w:val="decimal"/>
-      <w:pStyle w:val="ListParagraph"/>
       <w:lvlText w:val="%1."/>
       <w:lvlJc w:val="left"/>
       <w:pPr>
@@ -10231,7 +9603,6 @@
       <w:start w:val="1"/>
       <w:numFmt w:val="decimal"/>
       <w:lvlRestart w:val="0"/>
-      <w:pStyle w:val="Bibentry"/>
       <w:lvlText w:val="[%1]"/>
       <w:lvlJc w:val="left"/>
       <w:pPr>
@@ -11384,6 +10755,7 @@
     <w:lsdException w:name="HTML Sample" w:semiHidden="1" w:unhideWhenUsed="1"/>
     <w:lsdException w:name="HTML Typewriter" w:semiHidden="1" w:unhideWhenUsed="1"/>
     <w:lsdException w:name="HTML Variable" w:semiHidden="1" w:unhideWhenUsed="1"/>
+    <w:lsdException w:name="Normal Table" w:semiHidden="1" w:unhideWhenUsed="1"/>
     <w:lsdException w:name="annotation subject" w:semiHidden="1" w:uiPriority="0" w:unhideWhenUsed="1"/>
     <w:lsdException w:name="No List" w:semiHidden="1" w:unhideWhenUsed="1"/>
     <w:lsdException w:name="Outline List 1" w:semiHidden="1" w:unhideWhenUsed="1"/>
@@ -11426,8 +10798,11 @@
     <w:lsdException w:name="Table Contemporary" w:semiHidden="1" w:unhideWhenUsed="1"/>
     <w:lsdException w:name="Table Elegant" w:semiHidden="1" w:unhideWhenUsed="1"/>
     <w:lsdException w:name="Table Professional" w:semiHidden="1" w:unhideWhenUsed="1"/>
+    <w:lsdException w:name="Table Subtle 1" w:semiHidden="1" w:unhideWhenUsed="1"/>
     <w:lsdException w:name="Table Subtle 2" w:semiHidden="1" w:unhideWhenUsed="1"/>
     <w:lsdException w:name="Table Web 1" w:semiHidden="1" w:unhideWhenUsed="1"/>
+    <w:lsdException w:name="Table Web 2" w:semiHidden="1" w:unhideWhenUsed="1"/>
+    <w:lsdException w:name="Table Web 3" w:semiHidden="1" w:unhideWhenUsed="1"/>
     <w:lsdException w:name="Balloon Text" w:semiHidden="1" w:uiPriority="0" w:unhideWhenUsed="1"/>
     <w:lsdException w:name="Table Grid" w:uiPriority="0"/>
     <w:lsdException w:name="Table Theme" w:semiHidden="1" w:unhideWhenUsed="1"/>
@@ -11883,8 +11258,8 @@
   <w:style w:type="character" w:default="1" w:styleId="DefaultParagraphFont">
     <w:name w:val="Default Paragraph Font"/>
     <w:uiPriority w:val="1"/>
+    <w:semiHidden/>
     <w:unhideWhenUsed/>
-    <w:rsid w:val="002353A0"/>
   </w:style>
   <w:style w:type="table" w:default="1" w:styleId="TableNormal">
     <w:name w:val="Normal Table"/>
@@ -11906,7 +11281,6 @@
     <w:uiPriority w:val="99"/>
     <w:semiHidden/>
     <w:unhideWhenUsed/>
-    <w:rsid w:val="002353A0"/>
   </w:style>
   <w:style w:type="character" w:customStyle="1" w:styleId="FigureCaptionChar">
     <w:name w:val="FigureCaption Char"/>

</xml_diff>

<commit_message>
match word to LaTeX template
</commit_message>
<xml_diff>
--- a/AEDT_ACM_submission.docx
+++ b/AEDT_ACM_submission.docx
@@ -85,386 +85,243 @@
           <w:rFonts w:eastAsiaTheme="minorEastAsia"/>
         </w:rPr>
       </w:pPr>
-      <w:proofErr w:type="spellStart"/>
-      <w:r>
-        <w:rPr>
-          <w:rFonts w:eastAsiaTheme="minorEastAsia"/>
-        </w:rPr>
-        <w:t>Melis</w:t>
-      </w:r>
-      <w:proofErr w:type="spellEnd"/>
-      <w:r>
-        <w:rPr>
-          <w:rFonts w:eastAsiaTheme="minorEastAsia"/>
-        </w:rPr>
-        <w:t xml:space="preserve"> I. Diken</w:t>
-      </w:r>
     </w:p>
     <w:p>
       <w:pPr>
         <w:pStyle w:val="Affiliation"/>
         <w:rPr>
           <w:rFonts w:eastAsiaTheme="minorEastAsia"/>
+          <w:sz w:val="22"/>
+          <w:szCs w:val="22"/>
         </w:rPr>
       </w:pPr>
       <w:r>
         <w:rPr>
           <w:rFonts w:eastAsiaTheme="minorEastAsia"/>
+          <w:sz w:val="22"/>
+          <w:szCs w:val="22"/>
+        </w:rPr>
+        <w:t xml:space="preserve">MELIS I. DIKEN and PATRICK HALL, </w:t>
+      </w:r>
+      <w:r>
+        <w:rPr>
+          <w:rFonts w:eastAsiaTheme="minorEastAsia"/>
+          <w:sz w:val="22"/>
+          <w:szCs w:val="22"/>
         </w:rPr>
         <w:t>The George Washington University</w:t>
       </w:r>
       <w:r>
         <w:rPr>
           <w:rFonts w:eastAsiaTheme="minorEastAsia"/>
+          <w:sz w:val="22"/>
+          <w:szCs w:val="22"/>
         </w:rPr>
-        <w:t xml:space="preserve">, </w:t>
+        <w:t xml:space="preserve"> </w:t>
+      </w:r>
+    </w:p>
+    <w:p>
+      <w:pPr>
+        <w:pStyle w:val="CCSDescription"/>
+        <w:rPr>
+          <w:sz w:val="22"/>
+        </w:rPr>
+      </w:pPr>
+    </w:p>
+    <w:p>
+      <w:pPr>
+        <w:pStyle w:val="CCSDescription"/>
+        <w:rPr>
+          <w:sz w:val="22"/>
+        </w:rPr>
+      </w:pPr>
+      <w:r>
+        <w:rPr>
+          <w:sz w:val="22"/>
+        </w:rPr>
+        <w:t>This study examines the potential for screen-out harm to job seekers with disabilities due to inadequate accommodations and accessibility features in automated employment decision tools (AEDTs) based on artificial intelligence or machine learning (AI/ML). Data was collected and analyzed from 30 organizations offering such AEDTs, focusing on publicly available information regarding accommodations and accessibility features, organizational size, specific products offered, bias testing practices, and accessibility staff. Most organizations in the study do not offer accommodations in their AI/ML-enabled AEDT products and are not actively addressing the needs of candidates with disabilities. Worse, some AEDT providers misrepresent their tools with claims of “bias</w:t>
+      </w:r>
+      <w:r>
+        <w:rPr>
+          <w:sz w:val="22"/>
+        </w:rPr>
+        <w:t>-</w:t>
+      </w:r>
+      <w:r>
+        <w:rPr>
+          <w:sz w:val="22"/>
+        </w:rPr>
+        <w:t>free” decision</w:t>
+      </w:r>
+      <w:r>
+        <w:rPr>
+          <w:sz w:val="22"/>
+        </w:rPr>
+        <w:t xml:space="preserve"> </w:t>
+      </w:r>
+      <w:r>
+        <w:rPr>
+          <w:sz w:val="22"/>
+        </w:rPr>
+        <w:t xml:space="preserve">making and offer employment assessments based on questionable video analysis approaches. </w:t>
+      </w:r>
+      <w:r>
+        <w:rPr>
+          <w:sz w:val="22"/>
+        </w:rPr>
+        <w:t>These findings align with broader concerns about the potential for screen-out and other harms as a result of shortcomings in the design and implementation of AEDTs.</w:t>
+      </w:r>
+    </w:p>
+    <w:p>
+      <w:pPr>
+        <w:pStyle w:val="Head1"/>
+        <w:rPr>
+          <w:rStyle w:val="CCSHeadchar"/>
+          <w:rFonts w:ascii="Times New Roman" w:hAnsi="Times New Roman" w:cs="Times New Roman"/>
+        </w:rPr>
+      </w:pPr>
+      <w:r>
+        <w:rPr>
+          <w:rStyle w:val="CCSHeadchar"/>
+          <w:rFonts w:ascii="Times New Roman" w:hAnsi="Times New Roman" w:cs="Times New Roman"/>
+        </w:rPr>
+        <w:t>CCS Concepts: • Social and professional topics → People with disabilities; • Human-centered</w:t>
+      </w:r>
+      <w:r>
+        <w:rPr>
+          <w:rStyle w:val="CCSHeadchar"/>
+          <w:rFonts w:ascii="Times New Roman" w:hAnsi="Times New Roman" w:cs="Times New Roman"/>
+          <w:bCs/>
+        </w:rPr>
+        <w:t xml:space="preserve"> </w:t>
+      </w:r>
+      <w:r>
+        <w:rPr>
+          <w:rStyle w:val="CCSHeadchar"/>
+          <w:rFonts w:ascii="Times New Roman" w:hAnsi="Times New Roman" w:cs="Times New Roman"/>
+        </w:rPr>
+        <w:t>computing;</w:t>
+      </w:r>
+    </w:p>
+    <w:p>
+      <w:pPr>
+        <w:pStyle w:val="Head1"/>
+      </w:pPr>
+      <w:r>
+        <w:t>Additional Key Words and Phrases: Automated Employment Decision Tools, Bias, Screen-out</w:t>
+      </w:r>
+    </w:p>
+    <w:p>
+      <w:pPr>
+        <w:pStyle w:val="Head1"/>
+        <w:rPr>
+          <w:rStyle w:val="CCSHeadchar"/>
+          <w:rFonts w:ascii="Times New Roman" w:hAnsi="Times New Roman" w:cs="Times New Roman"/>
+          <w:bCs/>
+        </w:rPr>
+      </w:pPr>
+      <w:r>
+        <w:rPr>
+          <w:rStyle w:val="CCSHeadchar"/>
+          <w:rFonts w:ascii="Times New Roman" w:hAnsi="Times New Roman" w:cs="Times New Roman"/>
+        </w:rPr>
+        <w:t>ACM Reference Format:</w:t>
+      </w:r>
+    </w:p>
+    <w:p>
+      <w:pPr>
+        <w:pStyle w:val="Head1"/>
+        <w:rPr>
+          <w:rStyle w:val="CCSHeadchar"/>
+          <w:rFonts w:ascii="Times New Roman" w:hAnsi="Times New Roman" w:cs="Times New Roman"/>
+          <w:b w:val="0"/>
+        </w:rPr>
+      </w:pPr>
+      <w:proofErr w:type="spellStart"/>
+      <w:r>
+        <w:rPr>
+          <w:rStyle w:val="CCSHeadchar"/>
+          <w:rFonts w:ascii="Times New Roman" w:hAnsi="Times New Roman" w:cs="Times New Roman"/>
+          <w:b w:val="0"/>
+        </w:rPr>
+        <w:t>Melis</w:t>
+      </w:r>
+      <w:proofErr w:type="spellEnd"/>
+      <w:r>
+        <w:rPr>
+          <w:rStyle w:val="CCSHeadchar"/>
+          <w:rFonts w:ascii="Times New Roman" w:hAnsi="Times New Roman" w:cs="Times New Roman"/>
+          <w:b w:val="0"/>
+        </w:rPr>
+        <w:t xml:space="preserve"> I. Diken and Patrick Hall. 2023. Automated Employment Decision Tools and Ableism: A Critical</w:t>
+      </w:r>
+      <w:r>
+        <w:rPr>
+          <w:rStyle w:val="CCSHeadchar"/>
+          <w:rFonts w:ascii="Times New Roman" w:hAnsi="Times New Roman" w:cs="Times New Roman"/>
+          <w:b w:val="0"/>
+        </w:rPr>
+        <w:t xml:space="preserve"> </w:t>
+      </w:r>
+      <w:r>
+        <w:rPr>
+          <w:rStyle w:val="CCSHeadchar"/>
+          <w:rFonts w:ascii="Times New Roman" w:hAnsi="Times New Roman" w:cs="Times New Roman"/>
+          <w:b w:val="0"/>
+        </w:rPr>
+        <w:t xml:space="preserve">Examination. </w:t>
+      </w:r>
+      <w:proofErr w:type="gramStart"/>
+      <w:r>
+        <w:rPr>
+          <w:rStyle w:val="CCSHeadchar"/>
+          <w:rFonts w:ascii="Times New Roman" w:hAnsi="Times New Roman" w:cs="Times New Roman"/>
+          <w:b w:val="0"/>
+        </w:rPr>
+        <w:t>In .</w:t>
+      </w:r>
+      <w:proofErr w:type="gramEnd"/>
+      <w:r>
+        <w:rPr>
+          <w:rStyle w:val="CCSHeadchar"/>
+          <w:rFonts w:ascii="Times New Roman" w:hAnsi="Times New Roman" w:cs="Times New Roman"/>
+          <w:b w:val="0"/>
+        </w:rPr>
+        <w:t xml:space="preserve"> ACM, New York, NY, USA, 10 pages. </w:t>
       </w:r>
       <w:hyperlink r:id="rId8" w:history="1">
         <w:r>
           <w:rPr>
             <w:rStyle w:val="Hyperlink"/>
-            <w:rFonts w:eastAsiaTheme="minorEastAsia"/>
+            <w:b/>
           </w:rPr>
-          <w:t>midiken@gwu.edu</w:t>
+          <w:t>https://doi.org/XXXXXXX.XXXXXXX</w:t>
         </w:r>
       </w:hyperlink>
+      <w:r>
+        <w:rPr>
+          <w:rStyle w:val="CCSHeadchar"/>
+          <w:rFonts w:ascii="Times New Roman" w:hAnsi="Times New Roman" w:cs="Times New Roman"/>
+          <w:b w:val="0"/>
+        </w:rPr>
+        <w:br/>
+      </w:r>
     </w:p>
     <w:p>
       <w:pPr>
-        <w:pStyle w:val="Authors"/>
-        <w:rPr>
-          <w:rStyle w:val="AuthorsChar"/>
-        </w:rPr>
-      </w:pPr>
-      <w:r>
-        <w:rPr>
-          <w:rStyle w:val="AuthorsChar"/>
-        </w:rPr>
-        <w:t xml:space="preserve">J. </w:t>
-      </w:r>
-      <w:r>
-        <w:rPr>
-          <w:rStyle w:val="AuthorsChar"/>
-        </w:rPr>
-        <w:t>P</w:t>
-      </w:r>
-      <w:r>
-        <w:rPr>
-          <w:rStyle w:val="AuthorsChar"/>
-        </w:rPr>
-        <w:t>atrick</w:t>
-      </w:r>
-      <w:r>
-        <w:rPr>
-          <w:rStyle w:val="AuthorsChar"/>
-        </w:rPr>
-        <w:t xml:space="preserve"> </w:t>
-      </w:r>
-      <w:r>
-        <w:rPr>
-          <w:rStyle w:val="AuthorsChar"/>
-        </w:rPr>
-        <w:t>Hall</w:t>
+        <w:pStyle w:val="Head2"/>
+      </w:pPr>
+      <w:r>
+        <w:t>I</w:t>
+      </w:r>
+      <w:r>
+        <w:t>NTRODUCTION</w:t>
       </w:r>
     </w:p>
     <w:p>
       <w:pPr>
-        <w:pStyle w:val="Affiliation"/>
-        <w:rPr>
-          <w:rFonts w:eastAsiaTheme="minorEastAsia"/>
-        </w:rPr>
-      </w:pPr>
-      <w:r>
-        <w:rPr>
-          <w:rFonts w:eastAsiaTheme="minorEastAsia"/>
-        </w:rPr>
-        <w:t>The George Washington University</w:t>
-      </w:r>
-      <w:r>
-        <w:rPr>
-          <w:rFonts w:eastAsiaTheme="minorEastAsia"/>
-        </w:rPr>
-        <w:t xml:space="preserve">, </w:t>
-      </w:r>
-      <w:hyperlink r:id="rId9" w:history="1">
-        <w:r>
-          <w:rPr>
-            <w:rStyle w:val="Hyperlink"/>
-            <w:rFonts w:eastAsiaTheme="minorEastAsia"/>
-          </w:rPr>
-          <w:t>jphall@gwu.edu</w:t>
-        </w:r>
-      </w:hyperlink>
-    </w:p>
-    <w:p>
-      <w:pPr>
-        <w:pStyle w:val="CCSDescription"/>
-        <w:rPr>
-          <w:sz w:val="16"/>
-        </w:rPr>
-      </w:pPr>
-    </w:p>
-    <w:p>
-      <w:pPr>
-        <w:pStyle w:val="CCSDescription"/>
-        <w:rPr>
-          <w:sz w:val="16"/>
-        </w:rPr>
-      </w:pPr>
-      <w:r>
-        <w:rPr>
-          <w:sz w:val="16"/>
-        </w:rPr>
-        <w:t>This study examines the potential for screen-out harm to job seekers with disabilities due to inadequate accommodations and accessibility features in automated employment decision tools (AEDTs) based on artificial intelligence or machine learning (AI/ML). Data was collected and analyzed from 30 organizations offering such AEDTs, focusing on publicly available information regarding accommodations and accessibility features, organizational size, specific products offered, bias testing practices, and accessibility staff. Most organizations in the study do not offer accommodations in their AI/ML-enabled AEDT products and are not actively addressing the needs of candidates with disabilities. Worse, some AEDT providers misrepresent their tools with claims of “bias</w:t>
-      </w:r>
-      <w:r>
-        <w:rPr>
-          <w:sz w:val="16"/>
-        </w:rPr>
-        <w:t>-</w:t>
-      </w:r>
-      <w:r>
-        <w:rPr>
-          <w:sz w:val="16"/>
-        </w:rPr>
-        <w:t>free” decision</w:t>
-      </w:r>
-      <w:r>
-        <w:rPr>
-          <w:sz w:val="16"/>
-        </w:rPr>
-        <w:t xml:space="preserve"> </w:t>
-      </w:r>
-      <w:r>
-        <w:rPr>
-          <w:sz w:val="16"/>
-        </w:rPr>
-        <w:t xml:space="preserve">making and offer employment assessments based on questionable video analysis approaches. </w:t>
-      </w:r>
-      <w:r>
-        <w:rPr>
-          <w:sz w:val="16"/>
-        </w:rPr>
-        <w:t>These findings align with broader concerns about the potential for screen-out and other harms as a result of shortcomings in the design and implementation of AEDTs.</w:t>
-      </w:r>
-    </w:p>
-    <w:p>
-      <w:pPr>
-        <w:pStyle w:val="CCSDescription"/>
-        <w:rPr>
-          <w:sz w:val="16"/>
-        </w:rPr>
-      </w:pPr>
-    </w:p>
-    <w:p>
-      <w:pPr>
-        <w:pStyle w:val="CCSDescription"/>
-        <w:rPr>
-          <w:szCs w:val="18"/>
-        </w:rPr>
-      </w:pPr>
-      <w:r>
-        <w:rPr>
-          <w:rStyle w:val="CCSHeadchar"/>
-          <w:szCs w:val="18"/>
-        </w:rPr>
-        <w:t xml:space="preserve">CCS CONCEPTS </w:t>
-      </w:r>
-      <w:r>
-        <w:t xml:space="preserve">• </w:t>
-      </w:r>
-      <w:r>
-        <w:rPr>
-          <w:rFonts w:ascii="Linux Biolinum O" w:eastAsia="Times New Roman" w:hAnsi="Linux Biolinum O" w:cs="Linux Biolinum O"/>
-          <w:szCs w:val="20"/>
-        </w:rPr>
-        <w:t>Social and professional topics</w:t>
-      </w:r>
-      <w:r>
-        <w:rPr>
-          <w:rFonts w:ascii="Linux Biolinum O" w:eastAsia="Times New Roman" w:hAnsi="Linux Biolinum O" w:cs="Linux Biolinum O"/>
-          <w:szCs w:val="20"/>
-        </w:rPr>
-        <w:t xml:space="preserve"> </w:t>
-      </w:r>
-      <w:r>
-        <w:t>• User characteristics</w:t>
-      </w:r>
-      <w:r>
-        <w:t xml:space="preserve"> </w:t>
-      </w:r>
-      <w:r>
-        <w:t>• Human-centered computing</w:t>
-      </w:r>
-    </w:p>
-    <w:p>
-      <w:pPr>
-        <w:pStyle w:val="KeyWords"/>
-        <w:rPr>
-          <w:b/>
-          <w:szCs w:val="18"/>
-        </w:rPr>
-      </w:pPr>
-      <w:r>
-        <w:rPr>
-          <w:rStyle w:val="KeyWordHeadchar"/>
-          <w:szCs w:val="18"/>
-        </w:rPr>
-        <w:t xml:space="preserve">Additional Keywords and Phrases: </w:t>
-      </w:r>
-      <w:r>
-        <w:t xml:space="preserve">Automated Employment Decision Tools, </w:t>
-      </w:r>
-      <w:r>
-        <w:t xml:space="preserve">Bias, </w:t>
-      </w:r>
-      <w:r>
-        <w:t>Screen-out</w:t>
-      </w:r>
-    </w:p>
-    <w:p>
-      <w:pPr>
-        <w:pStyle w:val="ACMRefHead"/>
-      </w:pPr>
-      <w:r>
-        <w:t>ACM Reference Format:</w:t>
-      </w:r>
-      <w:r>
-        <w:t xml:space="preserve"> </w:t>
-      </w:r>
-    </w:p>
-    <w:p>
-      <w:pPr>
-        <w:pStyle w:val="ACMRefHead"/>
-        <w:rPr>
-          <w:b w:val="0"/>
-          <w:bCs/>
-        </w:rPr>
-      </w:pPr>
-      <w:r>
-        <w:rPr>
-          <w:b w:val="0"/>
-          <w:bCs/>
-        </w:rPr>
-        <w:t>M</w:t>
-      </w:r>
-      <w:r>
-        <w:rPr>
-          <w:b w:val="0"/>
-          <w:bCs/>
-        </w:rPr>
-        <w:t>.</w:t>
-      </w:r>
-      <w:r>
-        <w:rPr>
-          <w:b w:val="0"/>
-          <w:bCs/>
-        </w:rPr>
-        <w:t xml:space="preserve"> Diken and P</w:t>
-      </w:r>
-      <w:r>
-        <w:rPr>
-          <w:b w:val="0"/>
-          <w:bCs/>
-        </w:rPr>
-        <w:t>.</w:t>
-      </w:r>
-      <w:r>
-        <w:rPr>
-          <w:b w:val="0"/>
-          <w:bCs/>
-        </w:rPr>
-        <w:t xml:space="preserve"> Hall. </w:t>
-      </w:r>
-      <w:r>
-        <w:rPr>
-          <w:b w:val="0"/>
-          <w:bCs/>
-        </w:rPr>
-        <w:t>“</w:t>
-      </w:r>
-      <w:r>
-        <w:rPr>
-          <w:b w:val="0"/>
-          <w:bCs/>
-        </w:rPr>
-        <w:t>Automated Employment Decision Tools and Disability Bias: A Critical Analysis</w:t>
-      </w:r>
-      <w:r>
-        <w:rPr>
-          <w:b w:val="0"/>
-          <w:bCs/>
-        </w:rPr>
-        <w:t xml:space="preserve">,” </w:t>
-      </w:r>
-      <w:proofErr w:type="spellStart"/>
-      <w:r>
-        <w:rPr>
-          <w:b w:val="0"/>
-          <w:bCs/>
-        </w:rPr>
-        <w:t>arXiv:yymm.nnnnn</w:t>
-      </w:r>
-      <w:proofErr w:type="spellEnd"/>
-      <w:r>
-        <w:rPr>
-          <w:b w:val="0"/>
-          <w:bCs/>
-        </w:rPr>
-        <w:t xml:space="preserve"> [</w:t>
-      </w:r>
-      <w:proofErr w:type="spellStart"/>
-      <w:r>
-        <w:rPr>
-          <w:b w:val="0"/>
-          <w:bCs/>
-        </w:rPr>
-        <w:t>cs.xxx</w:t>
-      </w:r>
-      <w:proofErr w:type="spellEnd"/>
-      <w:r>
-        <w:rPr>
-          <w:b w:val="0"/>
-          <w:bCs/>
-        </w:rPr>
-        <w:t xml:space="preserve">], </w:t>
-      </w:r>
-      <w:r>
-        <w:rPr>
-          <w:b w:val="0"/>
-          <w:bCs/>
-        </w:rPr>
-        <w:t>February</w:t>
-      </w:r>
-      <w:r>
-        <w:rPr>
-          <w:b w:val="0"/>
-          <w:bCs/>
-        </w:rPr>
-        <w:t xml:space="preserve"> </w:t>
-      </w:r>
-      <w:r>
-        <w:rPr>
-          <w:b w:val="0"/>
-          <w:bCs/>
-        </w:rPr>
-        <w:t>2023</w:t>
-      </w:r>
-      <w:r>
-        <w:rPr>
-          <w:b w:val="0"/>
-          <w:bCs/>
-        </w:rPr>
-        <w:t>.</w:t>
-      </w:r>
-    </w:p>
-    <w:p>
-      <w:pPr>
-        <w:pStyle w:val="Head1"/>
-      </w:pPr>
-      <w:r>
-        <w:t>Introduction</w:t>
-      </w:r>
+        <w:pStyle w:val="Para"/>
+      </w:pPr>
     </w:p>
     <w:p>
       <w:pPr>
@@ -490,22 +347,45 @@
         <w:pStyle w:val="Para"/>
       </w:pPr>
       <w:r>
-        <w:t>There are two main types of Algorithmic Decision-Making Tools used in the HCM/TA industry; “Resume/Profile Screening” and “AI Video Screening.” Resume Screening uses Natural Language Process (NLP) algorithms to search for keywords and grammar which are used to pick to rank candidates. Previous studies like "Amazon scraps secret AI recruiting tool that showed bias against women",[</w:t>
-      </w:r>
-      <w:hyperlink w:anchor="bib2" w:history="1">
-        <w:r>
-          <w:rPr>
-            <w:rStyle w:val="Hyperlink"/>
-          </w:rPr>
-          <w:t>2</w:t>
-        </w:r>
-      </w:hyperlink>
-      <w:r>
-        <w:t xml:space="preserve">] have already found gender-based biases in AI systems, which indicated that these systems do not perform as advertised and fail to be objective along some vectors of discrimination. For example, if a resume contains keywords like "Women’s Honors Society" the algorithm could rank a candidate lower. This tends to be the fault of poor training data for these algorithms, the lack of a diverse dataset can lead to screen outs </w:t>
-      </w:r>
-      <w:r>
         <w:lastRenderedPageBreak/>
-        <w:t>and poor representation. Some algorithms use current employees’ resumes as training data, which may only create an algorithm that reflects that built-in hiring biases the algorithm was built to subvert. Though organizations have attempted to address and solve this issue by removing these stop words before running the text through the algorithm, there is little data or discussions on whether NLP algorithms are negatively impacting candidates with disabilities. Profile screening often uses recommendation systems, these simpler are shown to be just as or more accurate then complex models and more transparent parameters, shown in this PNAS paper [</w:t>
+        <w:t>There are two main types of Algorithmic Decision-Making Tools used in the HCM/TA industry; “Resume/Profile Screening” and “AI Video Screening.” Resume Screening uses Natural Language Process (NLP) algorithms to search for keywords and grammar which are used to pick to rank candidates. Previous studies like "Amazon scraps secret AI recruiting tool that showed bias against women</w:t>
+      </w:r>
+      <w:proofErr w:type="gramStart"/>
+      <w:r>
+        <w:t>",[</w:t>
+      </w:r>
+      <w:proofErr w:type="gramEnd"/>
+      <w:r>
+        <w:fldChar w:fldCharType="begin"/>
+      </w:r>
+      <w:r>
+        <w:instrText>HYPERLINK \l "bib2"</w:instrText>
+      </w:r>
+      <w:r>
+        <w:fldChar w:fldCharType="separate"/>
+      </w:r>
+      <w:r>
+        <w:rPr>
+          <w:rStyle w:val="Hyperlink"/>
+        </w:rPr>
+        <w:t>2</w:t>
+      </w:r>
+      <w:r>
+        <w:rPr>
+          <w:rStyle w:val="Hyperlink"/>
+        </w:rPr>
+        <w:fldChar w:fldCharType="end"/>
+      </w:r>
+      <w:r>
+        <w:t xml:space="preserve">] have already found gender-based biases in AI systems, which indicated that these systems do not perform as advertised and fail to be objective along some vectors of discrimination. For example, if a resume contains keywords like "Women’s Honors Society" the algorithm could rank a candidate lower. This tends to be the fault of poor training data for these algorithms, the lack of a diverse dataset can lead to screen outs and poor representation. Some algorithms use current employees’ resumes as training data, which may only create an algorithm that reflects that built-in hiring biases the algorithm was built to subvert. Though organizations have attempted to address and solve this issue by removing these stop words before running the text through the algorithm, there is little data or discussions on whether NLP algorithms are negatively impacting candidates with disabilities. Profile screening often uses recommendation systems, these simpler are shown to be just as or more accurate </w:t>
+      </w:r>
+      <w:proofErr w:type="gramStart"/>
+      <w:r>
+        <w:t>then</w:t>
+      </w:r>
+      <w:proofErr w:type="gramEnd"/>
+      <w:r>
+        <w:t xml:space="preserve"> complex models and more transparent parameters, shown in this PNAS paper [</w:t>
       </w:r>
       <w:hyperlink w:anchor="bib3" w:history="1">
         <w:r>
@@ -575,16 +455,34 @@
         <w:pStyle w:val="Para"/>
       </w:pPr>
       <w:r>
-        <w:t>The Americans with Disabilities Act (ADA) states that "Screen out because of a disability is unlawful if the individual who is screened out is able to perform the essential functions of the job, with a reasonable accommodation if one is legally required".[</w:t>
-      </w:r>
-      <w:hyperlink w:anchor="bib6" w:history="1">
-        <w:r>
-          <w:rPr>
-            <w:rStyle w:val="Hyperlink"/>
-          </w:rPr>
-          <w:t>6</w:t>
-        </w:r>
-      </w:hyperlink>
+        <w:t>The Americans with Disabilities Act (ADA) states that "Screen out because of a disability is unlawful if the individual who is screened out is able to perform the essential functions of the job, with a reasonable accommodation if one is legally required</w:t>
+      </w:r>
+      <w:proofErr w:type="gramStart"/>
+      <w:r>
+        <w:t>".[</w:t>
+      </w:r>
+      <w:proofErr w:type="gramEnd"/>
+      <w:r>
+        <w:fldChar w:fldCharType="begin"/>
+      </w:r>
+      <w:r>
+        <w:instrText>HYPERLINK \l "bib6"</w:instrText>
+      </w:r>
+      <w:r>
+        <w:fldChar w:fldCharType="separate"/>
+      </w:r>
+      <w:r>
+        <w:rPr>
+          <w:rStyle w:val="Hyperlink"/>
+        </w:rPr>
+        <w:t>6</w:t>
+      </w:r>
+      <w:r>
+        <w:rPr>
+          <w:rStyle w:val="Hyperlink"/>
+        </w:rPr>
+        <w:fldChar w:fldCharType="end"/>
+      </w:r>
       <w:r>
         <w:t xml:space="preserve">] Some examples are Gamification, AI video interview software, and Chatbots without providing accommodations. These AI technologies affect candidates with different disabilities in various ways. Some “gamified” tests maybe present an advantage for some neurodivergent candidates but not for others candidates with physical disabilities. AI video interview software can negatively impact both neurodivergent and physical disabilities candidates. For example, an algorithm may not recognize a candidate with a speech impairment, or for neurodivergent candidates face reading software may score them low for not showing socially acceptable facial expressions. Moreover, some AI video algorithms have been </w:t>
       </w:r>
@@ -594,16 +492,34 @@
       </w:r>
       <w:proofErr w:type="spellEnd"/>
       <w:r>
-        <w:t xml:space="preserve"> to diagnose candidates as disabled without their consent which is particularly worrisome.[</w:t>
-      </w:r>
-      <w:hyperlink w:anchor="bib7" w:history="1">
-        <w:r>
-          <w:rPr>
-            <w:rStyle w:val="Hyperlink"/>
-          </w:rPr>
-          <w:t>7</w:t>
-        </w:r>
-      </w:hyperlink>
+        <w:t xml:space="preserve"> to diagnose candidates as disabled without their consent which is particularly </w:t>
+      </w:r>
+      <w:proofErr w:type="gramStart"/>
+      <w:r>
+        <w:t>worrisome.[</w:t>
+      </w:r>
+      <w:proofErr w:type="gramEnd"/>
+      <w:r>
+        <w:fldChar w:fldCharType="begin"/>
+      </w:r>
+      <w:r>
+        <w:instrText>HYPERLINK \l "bib7"</w:instrText>
+      </w:r>
+      <w:r>
+        <w:fldChar w:fldCharType="separate"/>
+      </w:r>
+      <w:r>
+        <w:rPr>
+          <w:rStyle w:val="Hyperlink"/>
+        </w:rPr>
+        <w:t>7</w:t>
+      </w:r>
+      <w:r>
+        <w:rPr>
+          <w:rStyle w:val="Hyperlink"/>
+        </w:rPr>
+        <w:fldChar w:fldCharType="end"/>
+      </w:r>
       <w:r>
         <w:t>] The lack of employees with disabilities in the technology industry contributes to the proliferation of these technologies and an increase in screen-outs. In 2020, the percentage of persons with a disability making $75k or more a year was 40.01% less than those without a disability [</w:t>
       </w:r>
@@ -636,7 +552,23 @@
           <w:rFonts w:ascii="Linux Libertine O" w:eastAsia="Cambria" w:hAnsi="Linux Libertine O" w:cs="Linux Libertine O"/>
           <w:szCs w:val="24"/>
         </w:rPr>
-        <w:t xml:space="preserve">First, we created a 30 organizations list of the top AI organizations offering HCM/TA products including both well-known Fortune 500 organizations and small start-ups. Then we assessed what type of HCM/TA product(s) the organization offer such as video screening, resume/profile screening, and/or Chatbots. Furthermore, we investigated if the organization’s website marketed its product as "Bias-Free" or used similar language. We checked if there was public evidence of accessibility staff on the organization’s website or LinkedIn, and whether they had accommodations directly for the AI/ML software displays on their website like a timeframe on those given accommodations. Finally, we investigated the organization’s addressment of different types of disabilities. Descriptions shown in </w:t>
+        <w:t xml:space="preserve">First, we created </w:t>
+      </w:r>
+      <w:proofErr w:type="gramStart"/>
+      <w:r>
+        <w:rPr>
+          <w:rFonts w:ascii="Linux Libertine O" w:eastAsia="Cambria" w:hAnsi="Linux Libertine O" w:cs="Linux Libertine O"/>
+          <w:szCs w:val="24"/>
+        </w:rPr>
+        <w:t>a 30 organizations</w:t>
+      </w:r>
+      <w:proofErr w:type="gramEnd"/>
+      <w:r>
+        <w:rPr>
+          <w:rFonts w:ascii="Linux Libertine O" w:eastAsia="Cambria" w:hAnsi="Linux Libertine O" w:cs="Linux Libertine O"/>
+          <w:szCs w:val="24"/>
+        </w:rPr>
+        <w:t xml:space="preserve"> list of the top AI organizations offering HCM/TA products including both well-known Fortune 500 organizations and small start-ups. Then we assessed what type of HCM/TA product(s) the organization offer such as video screening, resume/profile screening, and/or Chatbots. Furthermore, we investigated if the organization’s website marketed its product as "Bias-Free" or used similar language. We checked if there was public evidence of accessibility staff on the organization’s website or LinkedIn, and whether they had accommodations directly for the AI/ML software displays on their website like a timeframe on those given accommodations. Finally, we investigated the organization’s addressment of different types of disabilities. Descriptions shown in </w:t>
       </w:r>
       <w:hyperlink w:anchor="tb1" w:history="1">
         <w:r>
@@ -654,6 +586,7 @@
         <w:pStyle w:val="Head2"/>
       </w:pPr>
       <w:r>
+        <w:lastRenderedPageBreak/>
         <w:t xml:space="preserve"> </w:t>
       </w:r>
       <w:r>
@@ -1053,7 +986,6 @@
               <w:rPr>
                 <w:rFonts w:ascii="Linux Libertine O" w:eastAsia="Cambria" w:hAnsi="Linux Libertine O" w:cs="Linux Libertine O"/>
               </w:rPr>
-              <w:lastRenderedPageBreak/>
               <w:t>Resume/Profile Screening</w:t>
             </w:r>
           </w:p>
@@ -1801,7 +1733,21 @@
               <w:rPr>
                 <w:rFonts w:ascii="Linux Libertine O" w:eastAsia="Cambria" w:hAnsi="Linux Libertine O" w:cs="Linux Libertine O"/>
               </w:rPr>
-              <w:t>If yes, organization states on its website that the organization has a third party audit or its own audits for bias in their AI/ML models. Note: this might not include bias testing for disability.</w:t>
+              <w:t xml:space="preserve">If yes, organization states on its website that the organization has a </w:t>
+            </w:r>
+            <w:proofErr w:type="gramStart"/>
+            <w:r>
+              <w:rPr>
+                <w:rFonts w:ascii="Linux Libertine O" w:eastAsia="Cambria" w:hAnsi="Linux Libertine O" w:cs="Linux Libertine O"/>
+              </w:rPr>
+              <w:t>third party</w:t>
+            </w:r>
+            <w:proofErr w:type="gramEnd"/>
+            <w:r>
+              <w:rPr>
+                <w:rFonts w:ascii="Linux Libertine O" w:eastAsia="Cambria" w:hAnsi="Linux Libertine O" w:cs="Linux Libertine O"/>
+              </w:rPr>
+              <w:t xml:space="preserve"> audit or its own audits for bias in their AI/ML models. Note: this might not include bias testing for disability.</w:t>
             </w:r>
           </w:p>
         </w:tc>
@@ -1994,10 +1940,12 @@
         <w:t>', 'pandas', 'time', '</w:t>
       </w:r>
       <w:proofErr w:type="spellStart"/>
+      <w:proofErr w:type="gramStart"/>
       <w:r>
         <w:t>matplotlib.pyplot</w:t>
       </w:r>
       <w:proofErr w:type="spellEnd"/>
+      <w:proofErr w:type="gramEnd"/>
       <w:r>
         <w:t>', and '</w:t>
       </w:r>
@@ -2022,6 +1970,7 @@
         <w:rPr>
           <w:szCs w:val="24"/>
         </w:rPr>
+        <w:lastRenderedPageBreak/>
         <w:t xml:space="preserve">Version of the modeling </w:t>
       </w:r>
       <w:proofErr w:type="spellStart"/>
@@ -2047,7 +1996,7 @@
           <w:numId w:val="16"/>
         </w:numPr>
       </w:pPr>
-      <w:hyperlink r:id="rId10" w:history="1">
+      <w:hyperlink r:id="rId9" w:history="1">
         <w:r>
           <w:rPr>
             <w:rStyle w:val="Hyperlink"/>
@@ -2114,7 +2063,7 @@
                     </pic:cNvPicPr>
                   </pic:nvPicPr>
                   <pic:blipFill>
-                    <a:blip r:embed="rId11">
+                    <a:blip r:embed="rId10">
                       <a:extLst>
                         <a:ext uri="{28A0092B-C50C-407E-A947-70E740481C1C}">
                           <a14:useLocalDpi xmlns:a14="http://schemas.microsoft.com/office/drawing/2010/main" val="0"/>
@@ -5946,7 +5895,6 @@
               <w:rPr>
                 <w:color w:val="000000" w:themeColor="text1"/>
               </w:rPr>
-              <w:lastRenderedPageBreak/>
               <w:t>No</w:t>
             </w:r>
           </w:p>
@@ -6006,6 +5954,7 @@
               <w:rPr>
                 <w:color w:val="000000" w:themeColor="text1"/>
               </w:rPr>
+              <w:lastRenderedPageBreak/>
               <w:t>Maybe</w:t>
             </w:r>
           </w:p>
@@ -6747,7 +6696,7 @@
                     </pic:cNvPicPr>
                   </pic:nvPicPr>
                   <pic:blipFill>
-                    <a:blip r:embed="rId12" cstate="print">
+                    <a:blip r:embed="rId11" cstate="print">
                       <a:extLst>
                         <a:ext uri="{28A0092B-C50C-407E-A947-70E740481C1C}">
                           <a14:useLocalDpi xmlns:a14="http://schemas.microsoft.com/office/drawing/2010/main" val="0"/>
@@ -6848,7 +6797,15 @@
         <w:pStyle w:val="Para"/>
       </w:pPr>
       <w:r>
-        <w:t>After our analysis, there is clear evidence that AI organizations who produce HCM/TA products have the capability to improve their accessibility features and shrink the gap of screen-outs for candidates with disabilities. It’s important that organizations offer accessibility features and accommodations. However, issues go beyond accommodations. Only offering accommodations does not necessarily mean the risk of screen-out is significantly less. Specifically we recommend:</w:t>
+        <w:t xml:space="preserve">After our analysis, there is clear evidence that AI organizations who produce HCM/TA products have the capability to improve their accessibility features and shrink the gap of screen-outs for candidates with disabilities. It’s important that organizations offer accessibility features and accommodations. However, issues go beyond accommodations. Only offering accommodations does not necessarily mean the risk of screen-out is significantly less. </w:t>
+      </w:r>
+      <w:proofErr w:type="gramStart"/>
+      <w:r>
+        <w:t>Specifically</w:t>
+      </w:r>
+      <w:proofErr w:type="gramEnd"/>
+      <w:r>
+        <w:t xml:space="preserve"> we recommend:</w:t>
       </w:r>
     </w:p>
     <w:p>
@@ -6961,16 +6918,34 @@
         <w:jc w:val="both"/>
       </w:pPr>
       <w:r>
-        <w:t>Increased diversity in design teams. (This is important in producing more producing a more inclusive and accurate products. Teams with employees who have disabilities have 72% more productivity and produce 30% higher profit margins.[</w:t>
-      </w:r>
-      <w:hyperlink w:anchor="bib9" w:history="1">
-        <w:r>
-          <w:rPr>
-            <w:rStyle w:val="Hyperlink"/>
-          </w:rPr>
-          <w:t>9</w:t>
-        </w:r>
-      </w:hyperlink>
+        <w:t xml:space="preserve">Increased diversity in design teams. (This is important in producing more producing a more inclusive and accurate products. Teams with employees who have disabilities have 72% more productivity and produce 30% higher profit </w:t>
+      </w:r>
+      <w:proofErr w:type="gramStart"/>
+      <w:r>
+        <w:t>margins.[</w:t>
+      </w:r>
+      <w:proofErr w:type="gramEnd"/>
+      <w:r>
+        <w:fldChar w:fldCharType="begin"/>
+      </w:r>
+      <w:r>
+        <w:instrText>HYPERLINK \l "bib9"</w:instrText>
+      </w:r>
+      <w:r>
+        <w:fldChar w:fldCharType="separate"/>
+      </w:r>
+      <w:r>
+        <w:rPr>
+          <w:rStyle w:val="Hyperlink"/>
+        </w:rPr>
+        <w:t>9</w:t>
+      </w:r>
+      <w:r>
+        <w:rPr>
+          <w:rStyle w:val="Hyperlink"/>
+        </w:rPr>
+        <w:fldChar w:fldCharType="end"/>
+      </w:r>
       <w:r>
         <w:t>])</w:t>
       </w:r>
@@ -6986,7 +6961,7 @@
       <w:r>
         <w:t xml:space="preserve">Organizations should apply external, independent standards to the design of AI/ML systems to mitigate bias, e.g., </w:t>
       </w:r>
-      <w:hyperlink r:id="rId13" w:history="1">
+      <w:hyperlink r:id="rId12" w:history="1">
         <w:r>
           <w:rPr>
             <w:rStyle w:val="Hyperlink"/>
@@ -7030,12 +7005,20 @@
       <w:bookmarkStart w:id="10" w:name="bib1"/>
       <w:bookmarkEnd w:id="10"/>
       <w:r>
-        <w:t>&lt;bib id="bib1"&gt;&lt;number&gt;[1]&lt;/number&gt;</w:t>
+        <w:t>&lt;bib id="bib1"&gt;&lt;number&gt;[</w:t>
+      </w:r>
+      <w:proofErr w:type="gramStart"/>
+      <w:r>
+        <w:t>1]&lt;</w:t>
+      </w:r>
+      <w:proofErr w:type="gramEnd"/>
+      <w:r>
+        <w:t>/number&gt;</w:t>
       </w:r>
       <w:r>
         <w:t>“Table A. Employment Status of the Civilian Noninstitutional Population by Disability Status and Age, 2020 and 2021 Annual Averages - 2021 A01 Results.” U.S. Bureau of Labor Statistics. U.S. Bureau of Labor Statistics, February 24, 2022., Retrieved December 4, 2022 from  </w:t>
       </w:r>
-      <w:hyperlink r:id="rId14" w:history="1">
+      <w:hyperlink r:id="rId13" w:history="1">
         <w:r>
           <w:t>https://www.bls.gov/news.release/disabl.a.htm</w:t>
         </w:r>
@@ -7051,7 +7034,15 @@
       <w:bookmarkStart w:id="11" w:name="bib2"/>
       <w:bookmarkEnd w:id="11"/>
       <w:r>
-        <w:t>&lt;bib id="bib2"&gt;&lt;number&gt;[2]&lt;/number&gt;</w:t>
+        <w:t>&lt;bib id="bib2"&gt;&lt;number&gt;[</w:t>
+      </w:r>
+      <w:proofErr w:type="gramStart"/>
+      <w:r>
+        <w:t>2]&lt;</w:t>
+      </w:r>
+      <w:proofErr w:type="gramEnd"/>
+      <w:r>
+        <w:t>/number&gt;</w:t>
       </w:r>
       <w:proofErr w:type="spellStart"/>
       <w:r>
@@ -7072,7 +7063,15 @@
       <w:bookmarkStart w:id="12" w:name="bib3"/>
       <w:bookmarkEnd w:id="12"/>
       <w:r>
-        <w:t>&lt;bib id="bib3"&gt;&lt;number&gt;[3]&lt;/number&gt;</w:t>
+        <w:t>&lt;bib id="bib3"&gt;&lt;number&gt;[</w:t>
+      </w:r>
+      <w:proofErr w:type="gramStart"/>
+      <w:r>
+        <w:t>3]&lt;</w:t>
+      </w:r>
+      <w:proofErr w:type="gramEnd"/>
+      <w:r>
+        <w:t>/number&gt;</w:t>
       </w:r>
       <w:proofErr w:type="spellStart"/>
       <w:r>
@@ -7120,7 +7119,7 @@
       <w:r>
         <w:t> </w:t>
       </w:r>
-      <w:hyperlink r:id="rId15" w:history="1">
+      <w:hyperlink r:id="rId14" w:history="1">
         <w:r>
           <w:t>https://doi.org/10.1073/pnas.1915006117</w:t>
         </w:r>
@@ -7136,7 +7135,15 @@
       <w:bookmarkStart w:id="13" w:name="bib4"/>
       <w:bookmarkEnd w:id="13"/>
       <w:r>
-        <w:t>&lt;bib id="bib4"&gt;&lt;number&gt;[4]&lt;/number&gt;</w:t>
+        <w:t>&lt;bib id="bib4"&gt;&lt;number&gt;[</w:t>
+      </w:r>
+      <w:proofErr w:type="gramStart"/>
+      <w:r>
+        <w:t>4]&lt;</w:t>
+      </w:r>
+      <w:proofErr w:type="gramEnd"/>
+      <w:r>
+        <w:t>/number&gt;</w:t>
       </w:r>
       <w:r>
         <w:t xml:space="preserve">Schwartz, Reva, Apostol </w:t>
@@ -7168,12 +7175,20 @@
       <w:bookmarkStart w:id="14" w:name="bib5"/>
       <w:bookmarkEnd w:id="14"/>
       <w:r>
-        <w:t>&lt;bib id="bib5"&gt;&lt;number&gt;[5]&lt;/number&gt;</w:t>
+        <w:t>&lt;bib id="bib5"&gt;&lt;number&gt;[</w:t>
+      </w:r>
+      <w:proofErr w:type="gramStart"/>
+      <w:r>
+        <w:t>5]&lt;</w:t>
+      </w:r>
+      <w:proofErr w:type="gramEnd"/>
+      <w:r>
+        <w:t>/number&gt;</w:t>
       </w:r>
       <w:r>
         <w:t xml:space="preserve">“Managing the Future of Work.” Harvard Business School. Retrieved December 4, 2022 from </w:t>
       </w:r>
-      <w:hyperlink r:id="rId16" w:history="1">
+      <w:hyperlink r:id="rId15" w:history="1">
         <w:r>
           <w:t>https://www.hbs.edu/managing-the-future-of-work/Pages/default.aspx</w:t>
         </w:r>
@@ -7189,12 +7204,20 @@
       <w:bookmarkStart w:id="15" w:name="bib6"/>
       <w:bookmarkEnd w:id="15"/>
       <w:r>
-        <w:t>&lt;bib id="bib6"&gt;&lt;number&gt;[6]&lt;/number&gt;</w:t>
+        <w:t>&lt;bib id="bib6"&gt;&lt;number&gt;[</w:t>
+      </w:r>
+      <w:proofErr w:type="gramStart"/>
+      <w:r>
+        <w:t>6]&lt;</w:t>
+      </w:r>
+      <w:proofErr w:type="gramEnd"/>
+      <w:r>
+        <w:t>/number&gt;</w:t>
       </w:r>
       <w:r>
         <w:t>Issuing Authority This technical assistance document was issued upon approval of the Chair of the U.S. Equal Employment Opportunity Commission., and This technical assistance document was issued upon approval of the Chair of the U.S. Equal Employment Opportunity Commission. “The Americans with Disabilities Act and the Use of Software, Algorithms, and Artificial Intelligence to Assess Job Applicants and Employees.” US EEOC. Retrieved November 28, 2022 from  </w:t>
       </w:r>
-      <w:hyperlink r:id="rId17" w:history="1">
+      <w:hyperlink r:id="rId16" w:history="1">
         <w:r>
           <w:t>https://www.eeoc.gov/laws/guidance/americans-disabilities-act-and-use-software-algorithms-and-artificial-intelligence</w:t>
         </w:r>
@@ -7213,7 +7236,15 @@
       <w:bookmarkStart w:id="16" w:name="bib7"/>
       <w:bookmarkEnd w:id="16"/>
       <w:r>
-        <w:t>&lt;bib id="bib7"&gt;&lt;number&gt;[7]&lt;/number&gt;</w:t>
+        <w:t>&lt;bib id="bib7"&gt;&lt;number&gt;[</w:t>
+      </w:r>
+      <w:proofErr w:type="gramStart"/>
+      <w:r>
+        <w:t>7]&lt;</w:t>
+      </w:r>
+      <w:proofErr w:type="gramEnd"/>
+      <w:r>
+        <w:t>/number&gt;</w:t>
       </w:r>
       <w:r>
         <w:t xml:space="preserve">Whittaker, Meredith, Meryl </w:t>
@@ -7253,12 +7284,20 @@
       <w:bookmarkStart w:id="17" w:name="bib8"/>
       <w:bookmarkEnd w:id="17"/>
       <w:r>
-        <w:t>&lt;bib id="bib8"&gt;&lt;number&gt;[8]&lt;/number&gt;</w:t>
+        <w:t>&lt;bib id="bib8"&gt;&lt;number&gt;[</w:t>
+      </w:r>
+      <w:proofErr w:type="gramStart"/>
+      <w:r>
+        <w:t>8]&lt;</w:t>
+      </w:r>
+      <w:proofErr w:type="gramEnd"/>
+      <w:r>
+        <w:t>/number&gt;</w:t>
       </w:r>
       <w:r>
         <w:t>Bureau, U.S. Census. Explore census data. Retrieved December 4, 2022 from  </w:t>
       </w:r>
-      <w:hyperlink r:id="rId18" w:history="1">
+      <w:hyperlink r:id="rId17" w:history="1">
         <w:r>
           <w:t>https://data.census.gov/table?q=Disability&amp;tid=ACSST5Y2020.S1811</w:t>
         </w:r>
@@ -7277,12 +7316,20 @@
       <w:bookmarkStart w:id="18" w:name="bib9"/>
       <w:bookmarkEnd w:id="18"/>
       <w:r>
-        <w:t>&lt;bib id="bib9"&gt;&lt;number&gt;[9]&lt;/number&gt;</w:t>
+        <w:t>&lt;bib id="bib9"&gt;&lt;number&gt;[</w:t>
+      </w:r>
+      <w:proofErr w:type="gramStart"/>
+      <w:r>
+        <w:t>9]&lt;</w:t>
+      </w:r>
+      <w:proofErr w:type="gramEnd"/>
+      <w:r>
+        <w:t>/number&gt;</w:t>
       </w:r>
       <w:r>
         <w:t>“Getting to Equal: The Disability Inclusion Advantage | Accenture.” Retrieved December 5, 2022 from </w:t>
       </w:r>
-      <w:hyperlink r:id="rId19" w:history="1">
+      <w:hyperlink r:id="rId18" w:history="1">
         <w:r>
           <w:t>https://www.accenture.com/_acnmedia/PDF-89/Accenture-Disability-Inclusion-Research-Report.pdf</w:t>
         </w:r>
@@ -7298,7 +7345,15 @@
       <w:bookmarkStart w:id="19" w:name="bib10"/>
       <w:bookmarkEnd w:id="19"/>
       <w:r>
-        <w:t>&lt;bib id="bib10"&gt;&lt;number&gt;[10]&lt;/number&gt;</w:t>
+        <w:t>&lt;bib id="bib10"&gt;&lt;number&gt;[</w:t>
+      </w:r>
+      <w:proofErr w:type="gramStart"/>
+      <w:r>
+        <w:t>10]&lt;</w:t>
+      </w:r>
+      <w:proofErr w:type="gramEnd"/>
+      <w:r>
+        <w:t>/number&gt;</w:t>
       </w:r>
       <w:r>
         <w:t xml:space="preserve">Schwartz, Reva, Apostol </w:t>
@@ -7362,9 +7417,11 @@
       <w:bookmarkEnd w:id="22"/>
     </w:p>
     <w:sectPr>
+      <w:headerReference w:type="even" r:id="rId19"/>
       <w:headerReference w:type="default" r:id="rId20"/>
-      <w:footerReference w:type="default" r:id="rId21"/>
-      <w:footerReference w:type="first" r:id="rId22"/>
+      <w:footerReference w:type="even" r:id="rId21"/>
+      <w:footerReference w:type="default" r:id="rId22"/>
+      <w:footerReference w:type="first" r:id="rId23"/>
       <w:pgSz w:w="12240" w:h="15840"/>
       <w:pgMar w:top="1760" w:right="2040" w:bottom="2840" w:left="1440" w:header="706" w:footer="706" w:gutter="0"/>
       <w:cols w:space="708"/>
@@ -7401,6 +7458,59 @@
 </file>
 
 <file path=word/footer1.xml><?xml version="1.0" encoding="utf-8"?>
+<w:ftr xmlns:wpc="http://schemas.microsoft.com/office/word/2010/wordprocessingCanvas" xmlns:cx="http://schemas.microsoft.com/office/drawing/2014/chartex" xmlns:cx1="http://schemas.microsoft.com/office/drawing/2015/9/8/chartex" xmlns:cx2="http://schemas.microsoft.com/office/drawing/2015/10/21/chartex" xmlns:cx3="http://schemas.microsoft.com/office/drawing/2016/5/9/chartex" xmlns:cx4="http://schemas.microsoft.com/office/drawing/2016/5/10/chartex" xmlns:cx5="http://schemas.microsoft.com/office/drawing/2016/5/11/chartex" xmlns:cx6="http://schemas.microsoft.com/office/drawing/2016/5/12/chartex" xmlns:cx7="http://schemas.microsoft.com/office/drawing/2016/5/13/chartex" xmlns:cx8="http://schemas.microsoft.com/office/drawing/2016/5/14/chartex" xmlns:mc="http://schemas.openxmlformats.org/markup-compatibility/2006" xmlns:aink="http://schemas.microsoft.com/office/drawing/2016/ink" xmlns:am3d="http://schemas.microsoft.com/office/drawing/2017/model3d" xmlns:o="urn:schemas-microsoft-com:office:office" xmlns:oel="http://schemas.microsoft.com/office/2019/extlst" xmlns:r="http://schemas.openxmlformats.org/officeDocument/2006/relationships" xmlns:m="http://schemas.openxmlformats.org/officeDocument/2006/math" xmlns:v="urn:schemas-microsoft-com:vml" xmlns:wp14="http://schemas.microsoft.com/office/word/2010/wordprocessingDrawing" xmlns:wp="http://schemas.openxmlformats.org/drawingml/2006/wordprocessingDrawing" xmlns:w10="urn:schemas-microsoft-com:office:word" xmlns:w="http://schemas.openxmlformats.org/wordprocessingml/2006/main" xmlns:w14="http://schemas.microsoft.com/office/word/2010/wordml" xmlns:w15="http://schemas.microsoft.com/office/word/2012/wordml" xmlns:w16cex="http://schemas.microsoft.com/office/word/2018/wordml/cex" xmlns:w16cid="http://schemas.microsoft.com/office/word/2016/wordml/cid" xmlns:w16="http://schemas.microsoft.com/office/word/2018/wordml" xmlns:w16sdtdh="http://schemas.microsoft.com/office/word/2020/wordml/sdtdatahash" xmlns:w16se="http://schemas.microsoft.com/office/word/2015/wordml/symex" xmlns:wpg="http://schemas.microsoft.com/office/word/2010/wordprocessingGroup" xmlns:wpi="http://schemas.microsoft.com/office/word/2010/wordprocessingInk" xmlns:wne="http://schemas.microsoft.com/office/word/2006/wordml" xmlns:wps="http://schemas.microsoft.com/office/word/2010/wordprocessingShape" mc:Ignorable="w14 w15 w16se w16cid w16 w16cex w16sdtdh wp14">
+  <w:sdt>
+    <w:sdtPr>
+      <w:id w:val="1833555566"/>
+      <w:docPartObj>
+        <w:docPartGallery w:val="Page Numbers (Bottom of Page)"/>
+        <w:docPartUnique/>
+      </w:docPartObj>
+    </w:sdtPr>
+    <w:sdtEndPr>
+      <w:rPr>
+        <w:noProof/>
+      </w:rPr>
+    </w:sdtEndPr>
+    <w:sdtContent>
+      <w:p>
+        <w:pPr>
+          <w:pStyle w:val="Footer"/>
+          <w:jc w:val="center"/>
+        </w:pPr>
+        <w:r>
+          <w:fldChar w:fldCharType="begin"/>
+        </w:r>
+        <w:r>
+          <w:instrText xml:space="preserve"> PAGE   \* MERGEFORMAT </w:instrText>
+        </w:r>
+        <w:r>
+          <w:fldChar w:fldCharType="separate"/>
+        </w:r>
+        <w:r>
+          <w:rPr>
+            <w:noProof/>
+          </w:rPr>
+          <w:t>2</w:t>
+        </w:r>
+        <w:r>
+          <w:rPr>
+            <w:noProof/>
+          </w:rPr>
+          <w:fldChar w:fldCharType="end"/>
+        </w:r>
+      </w:p>
+    </w:sdtContent>
+  </w:sdt>
+  <w:p>
+    <w:pPr>
+      <w:pStyle w:val="Footer"/>
+    </w:pPr>
+  </w:p>
+</w:ftr>
+</file>
+
+<file path=word/footer2.xml><?xml version="1.0" encoding="utf-8"?>
 <w:ftr xmlns:wpc="http://schemas.microsoft.com/office/word/2010/wordprocessingCanvas" xmlns:cx="http://schemas.microsoft.com/office/drawing/2014/chartex" xmlns:cx1="http://schemas.microsoft.com/office/drawing/2015/9/8/chartex" xmlns:cx2="http://schemas.microsoft.com/office/drawing/2015/10/21/chartex" xmlns:cx3="http://schemas.microsoft.com/office/drawing/2016/5/9/chartex" xmlns:cx4="http://schemas.microsoft.com/office/drawing/2016/5/10/chartex" xmlns:cx5="http://schemas.microsoft.com/office/drawing/2016/5/11/chartex" xmlns:cx6="http://schemas.microsoft.com/office/drawing/2016/5/12/chartex" xmlns:cx7="http://schemas.microsoft.com/office/drawing/2016/5/13/chartex" xmlns:cx8="http://schemas.microsoft.com/office/drawing/2016/5/14/chartex" xmlns:mc="http://schemas.openxmlformats.org/markup-compatibility/2006" xmlns:aink="http://schemas.microsoft.com/office/drawing/2016/ink" xmlns:am3d="http://schemas.microsoft.com/office/drawing/2017/model3d" xmlns:o="urn:schemas-microsoft-com:office:office" xmlns:oel="http://schemas.microsoft.com/office/2019/extlst" xmlns:r="http://schemas.openxmlformats.org/officeDocument/2006/relationships" xmlns:m="http://schemas.openxmlformats.org/officeDocument/2006/math" xmlns:v="urn:schemas-microsoft-com:vml" xmlns:wp14="http://schemas.microsoft.com/office/word/2010/wordprocessingDrawing" xmlns:wp="http://schemas.openxmlformats.org/drawingml/2006/wordprocessingDrawing" xmlns:w10="urn:schemas-microsoft-com:office:word" xmlns:w="http://schemas.openxmlformats.org/wordprocessingml/2006/main" xmlns:w14="http://schemas.microsoft.com/office/word/2010/wordml" xmlns:w15="http://schemas.microsoft.com/office/word/2012/wordml" xmlns:w16cex="http://schemas.microsoft.com/office/word/2018/wordml/cex" xmlns:w16cid="http://schemas.microsoft.com/office/word/2016/wordml/cid" xmlns:w16="http://schemas.microsoft.com/office/word/2018/wordml" xmlns:w16sdtdh="http://schemas.microsoft.com/office/word/2020/wordml/sdtdatahash" xmlns:w16se="http://schemas.microsoft.com/office/word/2015/wordml/symex" xmlns:wpg="http://schemas.microsoft.com/office/word/2010/wordprocessingGroup" xmlns:wpi="http://schemas.microsoft.com/office/word/2010/wordprocessingInk" xmlns:wne="http://schemas.microsoft.com/office/word/2006/wordml" xmlns:wps="http://schemas.microsoft.com/office/word/2010/wordprocessingShape" mc:Ignorable="w14 w15 w16se w16cid w16 w16cex w16sdtdh wp14">
   <w:p>
     <w:pPr>
@@ -7432,88 +7542,212 @@
 </w:ftr>
 </file>
 
-<file path=word/footer2.xml><?xml version="1.0" encoding="utf-8"?>
+<file path=word/footer3.xml><?xml version="1.0" encoding="utf-8"?>
 <w:ftr xmlns:wpc="http://schemas.microsoft.com/office/word/2010/wordprocessingCanvas" xmlns:cx="http://schemas.microsoft.com/office/drawing/2014/chartex" xmlns:cx1="http://schemas.microsoft.com/office/drawing/2015/9/8/chartex" xmlns:cx2="http://schemas.microsoft.com/office/drawing/2015/10/21/chartex" xmlns:cx3="http://schemas.microsoft.com/office/drawing/2016/5/9/chartex" xmlns:cx4="http://schemas.microsoft.com/office/drawing/2016/5/10/chartex" xmlns:cx5="http://schemas.microsoft.com/office/drawing/2016/5/11/chartex" xmlns:cx6="http://schemas.microsoft.com/office/drawing/2016/5/12/chartex" xmlns:cx7="http://schemas.microsoft.com/office/drawing/2016/5/13/chartex" xmlns:cx8="http://schemas.microsoft.com/office/drawing/2016/5/14/chartex" xmlns:mc="http://schemas.openxmlformats.org/markup-compatibility/2006" xmlns:aink="http://schemas.microsoft.com/office/drawing/2016/ink" xmlns:am3d="http://schemas.microsoft.com/office/drawing/2017/model3d" xmlns:o="urn:schemas-microsoft-com:office:office" xmlns:oel="http://schemas.microsoft.com/office/2019/extlst" xmlns:r="http://schemas.openxmlformats.org/officeDocument/2006/relationships" xmlns:m="http://schemas.openxmlformats.org/officeDocument/2006/math" xmlns:v="urn:schemas-microsoft-com:vml" xmlns:wp14="http://schemas.microsoft.com/office/word/2010/wordprocessingDrawing" xmlns:wp="http://schemas.openxmlformats.org/drawingml/2006/wordprocessingDrawing" xmlns:w10="urn:schemas-microsoft-com:office:word" xmlns:w="http://schemas.openxmlformats.org/wordprocessingml/2006/main" xmlns:w14="http://schemas.microsoft.com/office/word/2010/wordml" xmlns:w15="http://schemas.microsoft.com/office/word/2012/wordml" xmlns:w16cex="http://schemas.microsoft.com/office/word/2018/wordml/cex" xmlns:w16cid="http://schemas.microsoft.com/office/word/2016/wordml/cid" xmlns:w16="http://schemas.microsoft.com/office/word/2018/wordml" xmlns:w16sdtdh="http://schemas.microsoft.com/office/word/2020/wordml/sdtdatahash" xmlns:w16se="http://schemas.microsoft.com/office/word/2015/wordml/symex" xmlns:wpg="http://schemas.microsoft.com/office/word/2010/wordprocessingGroup" xmlns:wpi="http://schemas.microsoft.com/office/word/2010/wordprocessingInk" xmlns:wne="http://schemas.microsoft.com/office/word/2006/wordml" xmlns:wps="http://schemas.microsoft.com/office/word/2010/wordprocessingShape" mc:Ignorable="w14 w15 w16se w16cid w16 w16cex w16sdtdh wp14">
-  <w:p>
-    <w:pPr>
-      <w:pStyle w:val="Footer"/>
-    </w:pPr>
-  </w:p>
-  <w:p>
-    <w:pPr>
-      <w:pStyle w:val="Footer"/>
-    </w:pPr>
-  </w:p>
-  <w:p>
-    <w:pPr>
-      <w:pStyle w:val="Footer"/>
-    </w:pPr>
-  </w:p>
-  <w:p>
-    <w:pPr>
-      <w:pStyle w:val="Footer"/>
-    </w:pPr>
-  </w:p>
-  <w:p>
-    <w:pPr>
-      <w:pStyle w:val="Footer"/>
-    </w:pPr>
-  </w:p>
-  <w:p>
-    <w:pPr>
-      <w:pStyle w:val="Footer"/>
-    </w:pPr>
-  </w:p>
-  <w:p>
-    <w:pPr>
-      <w:pStyle w:val="Footer"/>
-    </w:pPr>
-  </w:p>
-  <w:p>
-    <w:pPr>
-      <w:pStyle w:val="Footer"/>
-    </w:pPr>
-  </w:p>
-  <w:p>
-    <w:pPr>
-      <w:pStyle w:val="Footer"/>
-    </w:pPr>
-  </w:p>
-  <w:p>
-    <w:pPr>
-      <w:pStyle w:val="Footer"/>
-    </w:pPr>
-  </w:p>
-  <w:p>
-    <w:pPr>
-      <w:pStyle w:val="Footer"/>
-    </w:pPr>
-  </w:p>
-  <w:p>
-    <w:pPr>
-      <w:pStyle w:val="Footer"/>
-    </w:pPr>
-  </w:p>
-  <w:p>
-    <w:pPr>
-      <w:pStyle w:val="Footer"/>
-    </w:pPr>
-  </w:p>
-  <w:p>
-    <w:pPr>
-      <w:pStyle w:val="Footer"/>
-    </w:pPr>
-  </w:p>
-  <w:p>
-    <w:pPr>
-      <w:pStyle w:val="Footer"/>
-    </w:pPr>
-  </w:p>
-  <w:p>
-    <w:pPr>
-      <w:pStyle w:val="Footer"/>
-    </w:pPr>
-  </w:p>
+  <w:sdt>
+    <w:sdtPr>
+      <w:id w:val="271598647"/>
+      <w:docPartObj>
+        <w:docPartGallery w:val="Page Numbers (Bottom of Page)"/>
+        <w:docPartUnique/>
+      </w:docPartObj>
+    </w:sdtPr>
+    <w:sdtEndPr>
+      <w:rPr>
+        <w:noProof/>
+      </w:rPr>
+    </w:sdtEndPr>
+    <w:sdtContent>
+      <w:p>
+        <w:pPr>
+          <w:pStyle w:val="Footer"/>
+          <w:jc w:val="left"/>
+        </w:pPr>
+        <w:r>
+          <w:rPr>
+            <w:noProof/>
+          </w:rPr>
+          <mc:AlternateContent>
+            <mc:Choice Requires="wps">
+              <w:drawing>
+                <wp:anchor distT="0" distB="0" distL="114300" distR="114300" simplePos="0" relativeHeight="251659264" behindDoc="0" locked="0" layoutInCell="1" allowOverlap="1" wp14:anchorId="27AF5A1D" wp14:editId="66C6E7AA">
+                  <wp:simplePos x="0" y="0"/>
+                  <wp:positionH relativeFrom="column">
+                    <wp:posOffset>0</wp:posOffset>
+                  </wp:positionH>
+                  <wp:positionV relativeFrom="paragraph">
+                    <wp:posOffset>51435</wp:posOffset>
+                  </wp:positionV>
+                  <wp:extent cx="5448300" cy="0"/>
+                  <wp:effectExtent l="0" t="0" r="0" b="0"/>
+                  <wp:wrapNone/>
+                  <wp:docPr id="3" name="Straight Connector 3"/>
+                  <wp:cNvGraphicFramePr/>
+                  <a:graphic xmlns:a="http://schemas.openxmlformats.org/drawingml/2006/main">
+                    <a:graphicData uri="http://schemas.microsoft.com/office/word/2010/wordprocessingShape">
+                      <wps:wsp>
+                        <wps:cNvCnPr/>
+                        <wps:spPr>
+                          <a:xfrm>
+                            <a:off x="0" y="0"/>
+                            <a:ext cx="5448300" cy="0"/>
+                          </a:xfrm>
+                          <a:prstGeom prst="line">
+                            <a:avLst/>
+                          </a:prstGeom>
+                        </wps:spPr>
+                        <wps:style>
+                          <a:lnRef idx="1">
+                            <a:schemeClr val="dk1"/>
+                          </a:lnRef>
+                          <a:fillRef idx="0">
+                            <a:schemeClr val="dk1"/>
+                          </a:fillRef>
+                          <a:effectRef idx="0">
+                            <a:schemeClr val="dk1"/>
+                          </a:effectRef>
+                          <a:fontRef idx="minor">
+                            <a:schemeClr val="tx1"/>
+                          </a:fontRef>
+                        </wps:style>
+                        <wps:bodyPr/>
+                      </wps:wsp>
+                    </a:graphicData>
+                  </a:graphic>
+                </wp:anchor>
+              </w:drawing>
+            </mc:Choice>
+            <mc:Fallback>
+              <w:pict>
+                <v:line w14:anchorId="65262579" id="Straight Connector 3" o:spid="_x0000_s1026" style="position:absolute;z-index:251659264;visibility:visible;mso-wrap-style:square;mso-wrap-distance-left:9pt;mso-wrap-distance-top:0;mso-wrap-distance-right:9pt;mso-wrap-distance-bottom:0;mso-position-horizontal:absolute;mso-position-horizontal-relative:text;mso-position-vertical:absolute;mso-position-vertical-relative:text" from="0,4.05pt" to="429pt,4.05pt" o:gfxdata="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" strokecolor="black [3200]" strokeweight=".5pt">
+                  <v:stroke joinstyle="miter"/>
+                </v:line>
+              </w:pict>
+            </mc:Fallback>
+          </mc:AlternateContent>
+        </w:r>
+      </w:p>
+      <w:p>
+        <w:pPr>
+          <w:pStyle w:val="Footer"/>
+          <w:jc w:val="left"/>
+        </w:pPr>
+        <w:r>
+          <w:t>Permission to make digital or hard copies of all or part of this work for personal or classroom use is granted without fee</w:t>
+        </w:r>
+      </w:p>
+      <w:p>
+        <w:pPr>
+          <w:pStyle w:val="Footer"/>
+          <w:jc w:val="left"/>
+        </w:pPr>
+        <w:r>
+          <w:t>provided that copies are not made or distributed for profit or commercial advantage and that copies bear this notice and</w:t>
+        </w:r>
+      </w:p>
+      <w:p>
+        <w:pPr>
+          <w:pStyle w:val="Footer"/>
+          <w:jc w:val="left"/>
+        </w:pPr>
+        <w:r>
+          <w:t>the full citation on the first page. Copyrights for components of this work owned by others than ACM must be honored.</w:t>
+        </w:r>
+      </w:p>
+      <w:p>
+        <w:pPr>
+          <w:pStyle w:val="Footer"/>
+          <w:jc w:val="left"/>
+        </w:pPr>
+        <w:r>
+          <w:t>Abstracting with credit is permitted. To copy otherwise, or republish, to post on servers or to redistribute to lists, requires</w:t>
+        </w:r>
+      </w:p>
+      <w:p>
+        <w:pPr>
+          <w:pStyle w:val="Footer"/>
+          <w:jc w:val="left"/>
+        </w:pPr>
+        <w:r>
+          <w:t>prior specific permission and/or a fee. Request permissions from permissions@acm.org.</w:t>
+        </w:r>
+      </w:p>
+      <w:p>
+        <w:pPr>
+          <w:pStyle w:val="Footer"/>
+          <w:jc w:val="left"/>
+        </w:pPr>
+        <w:proofErr w:type="spellStart"/>
+        <w:r>
+          <w:t>FAccTML</w:t>
+        </w:r>
+        <w:proofErr w:type="spellEnd"/>
+        <w:r>
+          <w:t xml:space="preserve"> ’23, June 12–15, 2023, Chicago, IL</w:t>
+        </w:r>
+      </w:p>
+      <w:p>
+        <w:pPr>
+          <w:pStyle w:val="Footer"/>
+          <w:jc w:val="left"/>
+        </w:pPr>
+        <w:r>
+          <w:t>© 2023 Association for Computing Machinery.</w:t>
+        </w:r>
+      </w:p>
+      <w:p>
+        <w:pPr>
+          <w:pStyle w:val="Footer"/>
+          <w:jc w:val="left"/>
+        </w:pPr>
+        <w:r>
+          <w:t>ACM ISBN 978-1-4503-XXXX-X/18/06. . . $15.00</w:t>
+        </w:r>
+      </w:p>
+      <w:p>
+        <w:pPr>
+          <w:pStyle w:val="Footer"/>
+          <w:jc w:val="left"/>
+        </w:pPr>
+        <w:r>
+          <w:t>https://doi.org/XXXXXXX.XXXXXXX</w:t>
+        </w:r>
+      </w:p>
+      <w:p>
+        <w:pPr>
+          <w:pStyle w:val="Footer"/>
+          <w:jc w:val="center"/>
+        </w:pPr>
+      </w:p>
+      <w:p>
+        <w:pPr>
+          <w:pStyle w:val="Footer"/>
+          <w:jc w:val="center"/>
+        </w:pPr>
+        <w:r>
+          <w:fldChar w:fldCharType="begin"/>
+        </w:r>
+        <w:r>
+          <w:instrText xml:space="preserve"> PAGE   \* MERGEFORMAT </w:instrText>
+        </w:r>
+        <w:r>
+          <w:fldChar w:fldCharType="separate"/>
+        </w:r>
+        <w:r>
+          <w:rPr>
+            <w:noProof/>
+          </w:rPr>
+          <w:t>2</w:t>
+        </w:r>
+        <w:r>
+          <w:rPr>
+            <w:noProof/>
+          </w:rPr>
+          <w:fldChar w:fldCharType="end"/>
+        </w:r>
+      </w:p>
+    </w:sdtContent>
+  </w:sdt>
   <w:p>
     <w:pPr>
       <w:pStyle w:val="Footer"/>
@@ -7552,13 +7786,69 @@
   <w:p>
     <w:pPr>
       <w:pStyle w:val="Header"/>
+      <w:rPr>
+        <w:sz w:val="22"/>
+      </w:rPr>
+    </w:pPr>
+    <w:proofErr w:type="spellStart"/>
+    <w:r>
+      <w:rPr>
+        <w:sz w:val="22"/>
+      </w:rPr>
+      <w:t>FAccTML</w:t>
+    </w:r>
+    <w:proofErr w:type="spellEnd"/>
+    <w:r>
+      <w:rPr>
+        <w:sz w:val="22"/>
+      </w:rPr>
+      <w:t xml:space="preserve"> ’23, June 12–15, 2023, Chicago, IL</w:t>
+    </w:r>
+    <w:r>
+      <w:rPr>
+        <w:sz w:val="22"/>
+      </w:rPr>
+      <w:t xml:space="preserve">                                                             Diken and Hall </w:t>
+    </w:r>
+  </w:p>
+</w:hdr>
+</file>
+
+<file path=word/header2.xml><?xml version="1.0" encoding="utf-8"?>
+<w:hdr xmlns:wpc="http://schemas.microsoft.com/office/word/2010/wordprocessingCanvas" xmlns:cx="http://schemas.microsoft.com/office/drawing/2014/chartex" xmlns:cx1="http://schemas.microsoft.com/office/drawing/2015/9/8/chartex" xmlns:cx2="http://schemas.microsoft.com/office/drawing/2015/10/21/chartex" xmlns:cx3="http://schemas.microsoft.com/office/drawing/2016/5/9/chartex" xmlns:cx4="http://schemas.microsoft.com/office/drawing/2016/5/10/chartex" xmlns:cx5="http://schemas.microsoft.com/office/drawing/2016/5/11/chartex" xmlns:cx6="http://schemas.microsoft.com/office/drawing/2016/5/12/chartex" xmlns:cx7="http://schemas.microsoft.com/office/drawing/2016/5/13/chartex" xmlns:cx8="http://schemas.microsoft.com/office/drawing/2016/5/14/chartex" xmlns:mc="http://schemas.openxmlformats.org/markup-compatibility/2006" xmlns:aink="http://schemas.microsoft.com/office/drawing/2016/ink" xmlns:am3d="http://schemas.microsoft.com/office/drawing/2017/model3d" xmlns:o="urn:schemas-microsoft-com:office:office" xmlns:oel="http://schemas.microsoft.com/office/2019/extlst" xmlns:r="http://schemas.openxmlformats.org/officeDocument/2006/relationships" xmlns:m="http://schemas.openxmlformats.org/officeDocument/2006/math" xmlns:v="urn:schemas-microsoft-com:vml" xmlns:wp14="http://schemas.microsoft.com/office/word/2010/wordprocessingDrawing" xmlns:wp="http://schemas.openxmlformats.org/drawingml/2006/wordprocessingDrawing" xmlns:w10="urn:schemas-microsoft-com:office:word" xmlns:w="http://schemas.openxmlformats.org/wordprocessingml/2006/main" xmlns:w14="http://schemas.microsoft.com/office/word/2010/wordml" xmlns:w15="http://schemas.microsoft.com/office/word/2012/wordml" xmlns:w16cex="http://schemas.microsoft.com/office/word/2018/wordml/cex" xmlns:w16cid="http://schemas.microsoft.com/office/word/2016/wordml/cid" xmlns:w16="http://schemas.microsoft.com/office/word/2018/wordml" xmlns:w16sdtdh="http://schemas.microsoft.com/office/word/2020/wordml/sdtdatahash" xmlns:w16se="http://schemas.microsoft.com/office/word/2015/wordml/symex" xmlns:wpg="http://schemas.microsoft.com/office/word/2010/wordprocessingGroup" xmlns:wpi="http://schemas.microsoft.com/office/word/2010/wordprocessingInk" xmlns:wne="http://schemas.microsoft.com/office/word/2006/wordml" xmlns:wps="http://schemas.microsoft.com/office/word/2010/wordprocessingShape" mc:Ignorable="w14 w15 w16se w16cid w16 w16cex w16sdtdh wp14">
+  <w:p>
+    <w:pPr>
+      <w:pStyle w:val="Header"/>
       <w:jc w:val="right"/>
+      <w:rPr>
+        <w:sz w:val="22"/>
+      </w:rPr>
     </w:pPr>
     <w:r>
-      <w:t xml:space="preserve">Disability </w:t>
+      <w:rPr>
+        <w:sz w:val="22"/>
+      </w:rPr>
+      <w:t>Critical Examination of AEDTs</w:t>
     </w:r>
     <w:r>
-      <w:t>Bias in AEDTs</w:t>
+      <w:rPr>
+        <w:sz w:val="22"/>
+      </w:rPr>
+      <w:t xml:space="preserve">                                 </w:t>
+    </w:r>
+    <w:proofErr w:type="spellStart"/>
+    <w:r>
+      <w:rPr>
+        <w:sz w:val="22"/>
+      </w:rPr>
+      <w:t>FAccTML</w:t>
+    </w:r>
+    <w:proofErr w:type="spellEnd"/>
+    <w:r>
+      <w:rPr>
+        <w:sz w:val="22"/>
+      </w:rPr>
+      <w:t xml:space="preserve"> ’23, June 12–15, 2023, Chicago, IL</w:t>
     </w:r>
   </w:p>
 </w:hdr>
@@ -8760,24 +9050,23 @@
   <w:abstractNum w:abstractNumId="21" w15:restartNumberingAfterBreak="0">
     <w:nsid w:val="36756063"/>
     <w:multiLevelType w:val="multilevel"/>
-    <w:tmpl w:val="F75AE9DE"/>
+    <w:tmpl w:val="07720916"/>
     <w:lvl w:ilvl="0">
-      <w:start w:val="1"/>
-      <w:numFmt w:val="decimal"/>
-      <w:pStyle w:val="Head1"/>
-      <w:lvlText w:val="%1"/>
-      <w:lvlJc w:val="left"/>
-      <w:pPr>
-        <w:ind w:left="360" w:hanging="360"/>
-      </w:pPr>
-      <w:rPr>
-        <w:rFonts w:hint="default"/>
-      </w:rPr>
-    </w:lvl>
-    <w:lvl w:ilvl="1">
       <w:start w:val="1"/>
       <w:numFmt w:val="decimal"/>
       <w:pStyle w:val="Head2"/>
+      <w:lvlText w:val="%1"/>
+      <w:lvlJc w:val="left"/>
+      <w:pPr>
+        <w:ind w:left="360" w:hanging="360"/>
+      </w:pPr>
+      <w:rPr>
+        <w:rFonts w:hint="default"/>
+      </w:rPr>
+    </w:lvl>
+    <w:lvl w:ilvl="1">
+      <w:start w:val="1"/>
+      <w:numFmt w:val="decimal"/>
       <w:lvlText w:val="%1.%2"/>
       <w:lvlJc w:val="left"/>
       <w:pPr>
@@ -10882,6 +11171,9 @@
   <w:num w:numId="42" w16cid:durableId="2109042086">
     <w:abstractNumId w:val="31"/>
   </w:num>
+  <w:num w:numId="43" w16cid:durableId="464154128">
+    <w:abstractNumId w:val="21"/>
+  </w:num>
 </w:numbering>
 </file>
 
@@ -10935,7 +11227,7 @@
     <w:lsdException w:name="footnote text" w:semiHidden="1" w:uiPriority="0" w:unhideWhenUsed="1"/>
     <w:lsdException w:name="annotation text" w:semiHidden="1" w:uiPriority="0" w:unhideWhenUsed="1"/>
     <w:lsdException w:name="header" w:semiHidden="1" w:uiPriority="0" w:unhideWhenUsed="1"/>
-    <w:lsdException w:name="footer" w:semiHidden="1" w:uiPriority="0" w:unhideWhenUsed="1"/>
+    <w:lsdException w:name="footer" w:semiHidden="1" w:unhideWhenUsed="1"/>
     <w:lsdException w:name="index heading" w:semiHidden="1" w:unhideWhenUsed="1"/>
     <w:lsdException w:name="caption" w:semiHidden="1" w:uiPriority="35" w:unhideWhenUsed="1" w:qFormat="1"/>
     <w:lsdException w:name="table of figures" w:semiHidden="1" w:unhideWhenUsed="1"/>
@@ -11596,17 +11888,17 @@
     <w:next w:val="Para"/>
     <w:autoRedefine/>
     <w:qFormat/>
-    <w:rsid w:val="002353A0"/>
+    <w:rsid w:val="00990441"/>
     <w:pPr>
-      <w:numPr>
-        <w:numId w:val="14"/>
-      </w:numPr>
       <w:spacing w:before="220" w:after="80" w:line="240" w:lineRule="auto"/>
     </w:pPr>
     <w:rPr>
-      <w:rFonts w:ascii="Arial" w:eastAsia="Times New Roman" w:hAnsi="Arial" w:cs="Arial"/>
+      <w:rFonts w:ascii="Times New Roman" w:eastAsiaTheme="minorHAnsi" w:hAnsi="Times New Roman" w:cs="Times New Roman"/>
+      <w:b w:val="0"/>
+      <w:bCs w:val="0"/>
       <w:color w:val="auto"/>
-      <w:szCs w:val="20"/>
+      <w:sz w:val="22"/>
+      <w:szCs w:val="22"/>
     </w:rPr>
   </w:style>
   <w:style w:type="paragraph" w:customStyle="1" w:styleId="Head2">
@@ -11615,17 +11907,12 @@
     <w:next w:val="Para"/>
     <w:autoRedefine/>
     <w:qFormat/>
-    <w:rsid w:val="002353A0"/>
+    <w:rsid w:val="00990441"/>
     <w:pPr>
       <w:numPr>
-        <w:ilvl w:val="1"/>
         <w:numId w:val="14"/>
       </w:numPr>
-      <w:tabs>
-        <w:tab w:val="num" w:pos="1440"/>
-      </w:tabs>
       <w:spacing w:before="180" w:after="80" w:line="240" w:lineRule="auto"/>
-      <w:ind w:left="1440"/>
     </w:pPr>
     <w:rPr>
       <w:rFonts w:ascii="Arial" w:eastAsia="Times New Roman" w:hAnsi="Arial" w:cs="Arial"/>
@@ -12136,6 +12423,7 @@
     <w:name w:val="footer"/>
     <w:basedOn w:val="Normal"/>
     <w:link w:val="FooterChar"/>
+    <w:uiPriority w:val="99"/>
     <w:rsid w:val="002353A0"/>
     <w:pPr>
       <w:tabs>
@@ -12148,6 +12436,7 @@
     <w:name w:val="Footer Char"/>
     <w:basedOn w:val="DefaultParagraphFont"/>
     <w:link w:val="Footer"/>
+    <w:uiPriority w:val="99"/>
     <w:rsid w:val="002353A0"/>
     <w:rPr>
       <w:rFonts w:ascii="Times New Roman" w:hAnsi="Times New Roman" w:cs="Times New Roman"/>

</xml_diff>

<commit_message>
better structure and title
</commit_message>
<xml_diff>
--- a/AEDT_ACM_submission.docx
+++ b/AEDT_ACM_submission.docx
@@ -75,7 +75,23 @@
           <w:b/>
           <w:sz w:val="24"/>
         </w:rPr>
-        <w:t>Examination</w:t>
+        <w:t xml:space="preserve">Analysis </w:t>
+      </w:r>
+      <w:r>
+        <w:rPr>
+          <w:rFonts w:ascii="Linux Biolinum O" w:hAnsi="Linux Biolinum O" w:cs="Arial"/>
+          <w:b/>
+          <w:sz w:val="24"/>
+        </w:rPr>
+        <w:t>with</w:t>
+      </w:r>
+      <w:r>
+        <w:rPr>
+          <w:rFonts w:ascii="Linux Biolinum O" w:hAnsi="Linux Biolinum O" w:cs="Arial"/>
+          <w:b/>
+          <w:sz w:val="24"/>
+        </w:rPr>
+        <w:t xml:space="preserve"> Recommendations</w:t>
       </w:r>
     </w:p>
     <w:p>
@@ -131,7 +147,6 @@
     <w:p>
       <w:pPr>
         <w:pStyle w:val="CCSDescription"/>
-        <w:ind w:firstLine="180"/>
         <w:jc w:val="left"/>
         <w:rPr>
           <w:sz w:val="22"/>
@@ -185,7 +200,31 @@
         <w:rPr>
           <w:sz w:val="22"/>
         </w:rPr>
-        <w:t>These findings align with broader concerns about the potential for screen-out and other harms as a result of shortcomings in the design and implementation of AEDTs.</w:t>
+        <w:t xml:space="preserve">These findings align with broader concerns about the potential for screen-out </w:t>
+      </w:r>
+      <w:r>
+        <w:rPr>
+          <w:sz w:val="22"/>
+        </w:rPr>
+        <w:t xml:space="preserve">discrimination </w:t>
+      </w:r>
+      <w:r>
+        <w:rPr>
+          <w:sz w:val="22"/>
+        </w:rPr>
+        <w:t xml:space="preserve">and other harms as a result of </w:t>
+      </w:r>
+      <w:r>
+        <w:rPr>
+          <w:sz w:val="22"/>
+        </w:rPr>
+        <w:t>flaws</w:t>
+      </w:r>
+      <w:r>
+        <w:rPr>
+          <w:sz w:val="22"/>
+        </w:rPr>
+        <w:t xml:space="preserve"> in the design and implementation of AEDTs.</w:t>
       </w:r>
     </w:p>
     <w:p>
@@ -780,85 +819,13 @@
         <w:rPr>
           <w:sz w:val="22"/>
         </w:rPr>
-        <w:t xml:space="preserve"> </w:t>
-      </w:r>
-      <w:r>
-        <w:rPr>
-          <w:sz w:val="22"/>
-        </w:rPr>
-        <w:t>present</w:t>
-      </w:r>
-      <w:r>
-        <w:rPr>
-          <w:sz w:val="22"/>
-        </w:rPr>
-        <w:t xml:space="preserve"> advantages </w:t>
-      </w:r>
-      <w:r>
-        <w:rPr>
-          <w:sz w:val="22"/>
-        </w:rPr>
-        <w:t>for</w:t>
-      </w:r>
-      <w:r>
-        <w:rPr>
-          <w:sz w:val="22"/>
-        </w:rPr>
-        <w:t xml:space="preserve"> </w:t>
-      </w:r>
-      <w:r>
-        <w:rPr>
-          <w:sz w:val="22"/>
-        </w:rPr>
-        <w:t>neurodivergent candidates</w:t>
-      </w:r>
-      <w:r>
-        <w:rPr>
-          <w:sz w:val="22"/>
-        </w:rPr>
-        <w:t>,</w:t>
-      </w:r>
-      <w:r>
-        <w:rPr>
-          <w:sz w:val="22"/>
-        </w:rPr>
-        <w:t xml:space="preserve"> but </w:t>
-      </w:r>
-      <w:r>
-        <w:rPr>
-          <w:sz w:val="22"/>
-        </w:rPr>
-        <w:t>disadvantages</w:t>
-      </w:r>
-      <w:r>
-        <w:rPr>
-          <w:sz w:val="22"/>
-        </w:rPr>
-        <w:t xml:space="preserve"> </w:t>
-      </w:r>
-      <w:r>
-        <w:rPr>
-          <w:sz w:val="22"/>
-        </w:rPr>
-        <w:t xml:space="preserve">for </w:t>
-      </w:r>
-      <w:r>
-        <w:rPr>
-          <w:sz w:val="22"/>
-        </w:rPr>
-        <w:t xml:space="preserve">candidates with </w:t>
-      </w:r>
-      <w:r>
-        <w:rPr>
-          <w:sz w:val="22"/>
-        </w:rPr>
-        <w:t xml:space="preserve">other </w:t>
-      </w:r>
-      <w:r>
-        <w:rPr>
-          <w:sz w:val="22"/>
-        </w:rPr>
-        <w:t xml:space="preserve">disabilities. AI video interview software can negatively impact both neurodivergent </w:t>
+        <w:t xml:space="preserve"> not be designed to accommodate neurodivergent candidates or candidates with physical disabilities</w:t>
+      </w:r>
+      <w:r>
+        <w:rPr>
+          <w:sz w:val="22"/>
+        </w:rPr>
+        <w:t xml:space="preserve">. AI video interview software can negatively impact both neurodivergent </w:t>
       </w:r>
       <w:r>
         <w:rPr>
@@ -1120,7 +1087,27 @@
         <w:rPr>
           <w:sz w:val="22"/>
         </w:rPr>
-        <w:t xml:space="preserve"> as “bias-free” [</w:t>
+        <w:t xml:space="preserve"> as </w:t>
+      </w:r>
+      <w:commentRangeStart w:id="2"/>
+      <w:r>
+        <w:rPr>
+          <w:sz w:val="22"/>
+        </w:rPr>
+        <w:t xml:space="preserve">“bias-free” </w:t>
+      </w:r>
+      <w:commentRangeEnd w:id="2"/>
+      <w:r>
+        <w:rPr>
+          <w:rStyle w:val="CommentReference"/>
+        </w:rPr>
+        <w:commentReference w:id="2"/>
+      </w:r>
+      <w:r>
+        <w:rPr>
+          <w:sz w:val="22"/>
+        </w:rPr>
+        <w:t>[</w:t>
       </w:r>
       <w:r>
         <w:rPr>
@@ -1354,7 +1341,7 @@
         <w:rPr>
           <w:sz w:val="22"/>
         </w:rPr>
-        <w:t>S</w:t>
+        <w:t>While s</w:t>
       </w:r>
       <w:r>
         <w:rPr>
@@ -1438,19 +1425,13 @@
         <w:rPr>
           <w:sz w:val="22"/>
         </w:rPr>
-        <w:t>.</w:t>
-      </w:r>
-      <w:r>
-        <w:rPr>
-          <w:sz w:val="22"/>
-        </w:rPr>
-        <w:t xml:space="preserve"> </w:t>
-      </w:r>
-      <w:r>
-        <w:rPr>
-          <w:sz w:val="22"/>
-        </w:rPr>
-        <w:t xml:space="preserve">Screen out discrimination is also a </w:t>
+        <w:t>, s</w:t>
+      </w:r>
+      <w:r>
+        <w:rPr>
+          <w:sz w:val="22"/>
+        </w:rPr>
+        <w:t xml:space="preserve">creen out is also a </w:t>
       </w:r>
       <w:r>
         <w:rPr>
@@ -1638,7 +1619,19 @@
         <w:rPr>
           <w:sz w:val="22"/>
         </w:rPr>
-        <w:t xml:space="preserve">is </w:t>
+        <w:t>is study</w:t>
+      </w:r>
+      <w:r>
+        <w:rPr>
+          <w:sz w:val="22"/>
+        </w:rPr>
+        <w:t xml:space="preserve"> present</w:t>
+      </w:r>
+      <w:r>
+        <w:rPr>
+          <w:sz w:val="22"/>
+        </w:rPr>
+        <w:t xml:space="preserve">s </w:t>
       </w:r>
       <w:r>
         <w:rPr>
@@ -1650,19 +1643,13 @@
         <w:rPr>
           <w:sz w:val="22"/>
         </w:rPr>
-        <w:t>study</w:t>
-      </w:r>
-      <w:r>
-        <w:rPr>
-          <w:sz w:val="22"/>
-        </w:rPr>
-        <w:t xml:space="preserve"> present</w:t>
-      </w:r>
-      <w:r>
-        <w:rPr>
-          <w:sz w:val="22"/>
-        </w:rPr>
-        <w:t xml:space="preserve">s data related to </w:t>
+        <w:t xml:space="preserve">summary information </w:t>
+      </w:r>
+      <w:r>
+        <w:rPr>
+          <w:sz w:val="22"/>
+        </w:rPr>
+        <w:t xml:space="preserve">related to </w:t>
       </w:r>
       <w:r>
         <w:rPr>
@@ -1686,7 +1673,43 @@
         <w:rPr>
           <w:sz w:val="22"/>
         </w:rPr>
-        <w:t>Data indicates that some</w:t>
+        <w:t xml:space="preserve">Section </w:t>
+      </w:r>
+      <w:hyperlink w:anchor="methodology" w:history="1">
+        <w:r>
+          <w:rPr>
+            <w:rStyle w:val="Hyperlink"/>
+            <w:sz w:val="22"/>
+          </w:rPr>
+          <w:t>2</w:t>
+        </w:r>
+      </w:hyperlink>
+      <w:r>
+        <w:rPr>
+          <w:sz w:val="22"/>
+        </w:rPr>
+        <w:t xml:space="preserve"> </w:t>
+      </w:r>
+      <w:r>
+        <w:rPr>
+          <w:sz w:val="22"/>
+        </w:rPr>
+        <w:t xml:space="preserve">outlines data collection. Analysis in Section </w:t>
+      </w:r>
+      <w:hyperlink w:anchor="analysis" w:history="1">
+        <w:r>
+          <w:rPr>
+            <w:rStyle w:val="Hyperlink"/>
+            <w:sz w:val="22"/>
+          </w:rPr>
+          <w:t>3</w:t>
+        </w:r>
+      </w:hyperlink>
+      <w:r>
+        <w:rPr>
+          <w:sz w:val="22"/>
+        </w:rPr>
+        <w:t xml:space="preserve"> indicates that some</w:t>
       </w:r>
       <w:r>
         <w:rPr>
@@ -1728,31 +1751,156 @@
         <w:rPr>
           <w:sz w:val="22"/>
         </w:rPr>
-        <w:t>. T</w:t>
-      </w:r>
-      <w:commentRangeStart w:id="2"/>
-      <w:r>
-        <w:rPr>
-          <w:sz w:val="22"/>
-        </w:rPr>
-        <w:t xml:space="preserve">his paper closes with recommendations based on authoritative guidance and the author’s experience as a job seeker with a disability. </w:t>
-      </w:r>
-      <w:commentRangeEnd w:id="2"/>
+        <w:t xml:space="preserve">. </w:t>
+      </w:r>
+      <w:r>
+        <w:rPr>
+          <w:sz w:val="22"/>
+        </w:rPr>
+        <w:t xml:space="preserve">Section 4 closes this paper </w:t>
+      </w:r>
+      <w:commentRangeStart w:id="3"/>
+      <w:r>
+        <w:rPr>
+          <w:sz w:val="22"/>
+        </w:rPr>
+        <w:t xml:space="preserve">with recommendations </w:t>
+      </w:r>
+      <w:r>
+        <w:rPr>
+          <w:sz w:val="22"/>
+        </w:rPr>
+        <w:t xml:space="preserve">for AEDT developers </w:t>
+      </w:r>
+      <w:r>
+        <w:rPr>
+          <w:sz w:val="22"/>
+        </w:rPr>
+        <w:t>based on</w:t>
+      </w:r>
+      <w:r>
+        <w:rPr>
+          <w:sz w:val="22"/>
+        </w:rPr>
+        <w:t xml:space="preserve"> presented results, </w:t>
+      </w:r>
+      <w:r>
+        <w:rPr>
+          <w:sz w:val="22"/>
+        </w:rPr>
+        <w:t>authoritative guidance</w:t>
+      </w:r>
+      <w:r>
+        <w:rPr>
+          <w:sz w:val="22"/>
+        </w:rPr>
+        <w:t>,</w:t>
+      </w:r>
+      <w:r>
+        <w:rPr>
+          <w:sz w:val="22"/>
+        </w:rPr>
+        <w:t xml:space="preserve"> and</w:t>
+      </w:r>
+      <w:r>
+        <w:rPr>
+          <w:sz w:val="22"/>
+        </w:rPr>
+        <w:t xml:space="preserve"> in part,</w:t>
+      </w:r>
+      <w:r>
+        <w:rPr>
+          <w:sz w:val="22"/>
+        </w:rPr>
+        <w:t xml:space="preserve"> the author’s experience as a job seeker with a disability. </w:t>
+      </w:r>
+      <w:commentRangeEnd w:id="3"/>
       <w:r>
         <w:rPr>
           <w:rStyle w:val="CommentReference"/>
         </w:rPr>
-        <w:commentReference w:id="2"/>
+        <w:commentReference w:id="3"/>
+      </w:r>
+      <w:r>
+        <w:rPr>
+          <w:sz w:val="22"/>
+        </w:rPr>
+        <w:t xml:space="preserve">Appendix </w:t>
+      </w:r>
+      <w:hyperlink w:anchor="appenix_a" w:history="1">
+        <w:r>
+          <w:rPr>
+            <w:rStyle w:val="Hyperlink"/>
+            <w:sz w:val="22"/>
+          </w:rPr>
+          <w:t>A</w:t>
+        </w:r>
+      </w:hyperlink>
+      <w:r>
+        <w:rPr>
+          <w:sz w:val="22"/>
+        </w:rPr>
+        <w:t xml:space="preserve"> </w:t>
+      </w:r>
+      <w:r>
+        <w:rPr>
+          <w:sz w:val="22"/>
+        </w:rPr>
+        <w:t xml:space="preserve">presents visual summaries of collected data, Appendix </w:t>
+      </w:r>
+      <w:hyperlink w:anchor="appenix_b" w:history="1">
+        <w:r>
+          <w:rPr>
+            <w:rStyle w:val="Hyperlink"/>
+            <w:sz w:val="22"/>
+          </w:rPr>
+          <w:t>B</w:t>
+        </w:r>
+      </w:hyperlink>
+      <w:r>
+        <w:rPr>
+          <w:sz w:val="22"/>
+        </w:rPr>
+        <w:t xml:space="preserve"> </w:t>
+      </w:r>
+      <w:r>
+        <w:rPr>
+          <w:sz w:val="22"/>
+        </w:rPr>
+        <w:t xml:space="preserve">contains a few supplemental results, and </w:t>
+      </w:r>
+      <w:r>
+        <w:rPr>
+          <w:sz w:val="22"/>
+        </w:rPr>
+        <w:t>for improved reproducibility</w:t>
+      </w:r>
+      <w:r>
+        <w:rPr>
+          <w:sz w:val="22"/>
+        </w:rPr>
+        <w:t xml:space="preserve">, </w:t>
+      </w:r>
+      <w:r>
+        <w:rPr>
+          <w:sz w:val="22"/>
+        </w:rPr>
+        <w:t xml:space="preserve">the GitHub repository xxxxxx/xxxx-xxxx contains anonymized data, scripts for analysis, and other related artifacts.  </w:t>
       </w:r>
     </w:p>
     <w:p>
       <w:pPr>
         <w:pStyle w:val="Head2"/>
       </w:pPr>
-      <w:r>
-        <w:t>METHODOLOGY OF STUDY</w:t>
+      <w:bookmarkStart w:id="4" w:name="methodology"/>
+      <w:r>
+        <w:t xml:space="preserve">DATA </w:t>
+      </w:r>
+      <w:r>
+        <w:t>COLLECTION</w:t>
       </w:r>
     </w:p>
+    <w:bookmarkEnd w:id="4"/>
     <w:p>
       <w:pPr>
         <w:pStyle w:val="Para"/>
@@ -1765,7 +1913,7 @@
           <w:rFonts w:ascii="Linux Libertine O" w:eastAsia="Cambria" w:hAnsi="Linux Libertine O" w:cs="Linux Libertine O"/>
           <w:sz w:val="22"/>
         </w:rPr>
-        <w:t xml:space="preserve">First, we created a 30 organizations list of the top AI organizations offering HCM/TA products including both well-known Fortune 500 organizations and small start-ups. Then we assessed what type of HCM/TA product(s) the organization offer such as video screening, resume/profile screening, and/or Chatbots. Furthermore, we investigated if the organization’s website marketed its product as "Bias-Free" or used similar language. We checked if there was public evidence of accessibility staff on the organization’s website or LinkedIn, and whether they had accommodations directly for the AI/ML software displays on their website like a timeframe on </w:t>
+        <w:t xml:space="preserve">First, we created a 30 organizations list of the top AI organizations offering HCM/TA products including both well-known Fortune 500 organizations and small start-ups. Then we assessed what type of HCM/TA product(s) the organization offer such as video screening, resume/profile </w:t>
       </w:r>
       <w:r>
         <w:rPr>
@@ -1773,7 +1921,7 @@
           <w:sz w:val="22"/>
         </w:rPr>
         <w:lastRenderedPageBreak/>
-        <w:t xml:space="preserve">those given accommodations. Finally, we investigated the organization’s addressment of different types of disabilities. Descriptions shown in </w:t>
+        <w:t xml:space="preserve">screening, and/or Chatbots. Furthermore, we investigated if the organization’s website marketed its product as "Bias-Free" or used similar language. We checked if there was public evidence of accessibility staff on the organization’s website or LinkedIn, and whether they had accommodations directly for the AI/ML software displays on their website like a timeframe on those given accommodations. Finally, we investigated the organization’s addressment of different types of disabilities. Descriptions shown in </w:t>
       </w:r>
       <w:hyperlink w:anchor="tb1" w:history="1">
         <w:r>
@@ -1788,21 +1936,10 @@
     </w:p>
     <w:p>
       <w:pPr>
-        <w:pStyle w:val="Head2"/>
-      </w:pPr>
-      <w:r>
-        <w:t xml:space="preserve"> </w:t>
-      </w:r>
-      <w:r>
-        <w:t>Data Dictionary</w:t>
-      </w:r>
-    </w:p>
-    <w:p>
-      <w:pPr>
         <w:pStyle w:val="TableCaption"/>
       </w:pPr>
-      <w:bookmarkStart w:id="3" w:name="_Ref31715975"/>
-      <w:bookmarkStart w:id="4" w:name="tb1"/>
+      <w:bookmarkStart w:id="5" w:name="_Ref31715975"/>
+      <w:bookmarkStart w:id="6" w:name="tb1"/>
       <w:r>
         <w:rPr>
           <w:rStyle w:val="Label"/>
@@ -1810,7 +1947,7 @@
         </w:rPr>
         <w:t>Table</w:t>
       </w:r>
-      <w:bookmarkEnd w:id="3"/>
+      <w:bookmarkEnd w:id="5"/>
       <w:r>
         <w:rPr>
           <w:rStyle w:val="Label"/>
@@ -1818,7 +1955,7 @@
         </w:rPr>
         <w:t xml:space="preserve"> 1:</w:t>
       </w:r>
-      <w:bookmarkEnd w:id="4"/>
+      <w:bookmarkEnd w:id="6"/>
       <w:r>
         <w:t xml:space="preserve"> </w:t>
       </w:r>
@@ -3041,13 +3178,16 @@
       <w:pPr>
         <w:pStyle w:val="Head2"/>
       </w:pPr>
-      <w:r>
+      <w:bookmarkStart w:id="7" w:name="analysis"/>
+      <w:r>
+        <w:lastRenderedPageBreak/>
         <w:t xml:space="preserve"> </w:t>
       </w:r>
       <w:r>
-        <w:t>MODEL DETAILS</w:t>
+        <w:t>ANALYSIS</w:t>
       </w:r>
     </w:p>
+    <w:bookmarkEnd w:id="7"/>
     <w:p>
       <w:pPr>
         <w:pStyle w:val="Para"/>
@@ -3083,7 +3223,6 @@
         <w:rPr>
           <w:szCs w:val="24"/>
         </w:rPr>
-        <w:lastRenderedPageBreak/>
         <w:t>Type of models: Decision Tree Model</w:t>
       </w:r>
     </w:p>
@@ -3134,171 +3273,30 @@
         <w:t xml:space="preserve"> </w:t>
       </w:r>
     </w:p>
+    <w:p/>
     <w:p>
       <w:pPr>
-        <w:pStyle w:val="Head1"/>
-      </w:pPr>
-      <w:r>
-        <w:rPr>
-          <w:lang w:eastAsia="ja-JP"/>
-        </w:rPr>
-        <w:lastRenderedPageBreak/>
-        <w:t>RESULTS AND DISCUSSION</w:t>
-      </w:r>
+        <w:pStyle w:val="Para"/>
+      </w:pPr>
     </w:p>
     <w:p>
-      <w:pPr>
-        <w:pStyle w:val="Head2"/>
-      </w:pPr>
-      <w:r>
-        <w:t>Summary of features</w:t>
+      <w:r>
+        <w:t>Comparison of smaller organizations to the whole sample</w:t>
       </w:r>
     </w:p>
     <w:p>
       <w:pPr>
-        <w:pStyle w:val="Image"/>
-      </w:pPr>
-      <w:r>
-        <w:fldChar w:fldCharType="begin"/>
-      </w:r>
-      <w:r>
-        <w:instrText xml:space="preserve"> INCLUDEPICTURE "https://github.com/midiker/aedt-analysis/raw/main/image/bar_chart.png" \* MERGEFORMATINET </w:instrText>
-      </w:r>
-      <w:r>
-        <w:fldChar w:fldCharType="separate"/>
-      </w:r>
-      <w:r>
-        <w:rPr>
-          <w:noProof/>
-        </w:rPr>
-        <w:drawing>
-          <wp:inline distT="0" distB="0" distL="0" distR="0" wp14:anchorId="74C2C866" wp14:editId="55DF08BB">
-            <wp:extent cx="5037993" cy="6130134"/>
-            <wp:effectExtent l="0" t="0" r="4445" b="4445"/>
-            <wp:docPr id="1" name="Picture 1" descr="Figure 1: Frequency of all features shown in bar charts"/>
-            <wp:cNvGraphicFramePr>
-              <a:graphicFrameLocks xmlns:a="http://schemas.openxmlformats.org/drawingml/2006/main" noChangeAspect="1"/>
-            </wp:cNvGraphicFramePr>
-            <a:graphic xmlns:a="http://schemas.openxmlformats.org/drawingml/2006/main">
-              <a:graphicData uri="http://schemas.openxmlformats.org/drawingml/2006/picture">
-                <pic:pic xmlns:pic="http://schemas.openxmlformats.org/drawingml/2006/picture">
-                  <pic:nvPicPr>
-                    <pic:cNvPr id="1" name="Picture 1" descr="Figure 1: Frequency of all features shown in bar charts"/>
-                    <pic:cNvPicPr>
-                      <a:picLocks noChangeAspect="1" noChangeArrowheads="1"/>
-                    </pic:cNvPicPr>
-                  </pic:nvPicPr>
-                  <pic:blipFill>
-                    <a:blip r:embed="rId14">
-                      <a:extLst>
-                        <a:ext uri="{28A0092B-C50C-407E-A947-70E740481C1C}">
-                          <a14:useLocalDpi xmlns:a14="http://schemas.microsoft.com/office/drawing/2010/main" val="0"/>
-                        </a:ext>
-                      </a:extLst>
-                    </a:blip>
-                    <a:srcRect/>
-                    <a:stretch>
-                      <a:fillRect/>
-                    </a:stretch>
-                  </pic:blipFill>
-                  <pic:spPr bwMode="auto">
-                    <a:xfrm>
-                      <a:off x="0" y="0"/>
-                      <a:ext cx="5048706" cy="6143170"/>
-                    </a:xfrm>
-                    <a:prstGeom prst="rect">
-                      <a:avLst/>
-                    </a:prstGeom>
-                    <a:noFill/>
-                    <a:ln>
-                      <a:noFill/>
-                    </a:ln>
-                  </pic:spPr>
-                </pic:pic>
-              </a:graphicData>
-            </a:graphic>
-          </wp:inline>
-        </w:drawing>
-      </w:r>
-      <w:r>
-        <w:fldChar w:fldCharType="end"/>
-      </w:r>
-    </w:p>
-    <w:p>
-      <w:pPr>
-        <w:pStyle w:val="FigureCaption"/>
-      </w:pPr>
-      <w:bookmarkStart w:id="5" w:name="fig1"/>
+        <w:pStyle w:val="TableCaption"/>
+      </w:pPr>
+      <w:bookmarkStart w:id="8" w:name="tb2"/>
       <w:r>
         <w:rPr>
           <w:rStyle w:val="Label"/>
           <w:color w:val="0000FF"/>
         </w:rPr>
-        <w:t>Figure 1:</w:t>
-      </w:r>
-      <w:bookmarkEnd w:id="5"/>
-      <w:r>
-        <w:t xml:space="preserve"> Frequency of all features shown in bar charts</w:t>
-      </w:r>
-    </w:p>
-    <w:p>
-      <w:pPr>
-        <w:pStyle w:val="Para"/>
-      </w:pPr>
-      <w:r>
-        <w:rPr>
-          <w:rFonts w:ascii="Linux Libertine O" w:hAnsi="Linux Libertine O" w:cs="Linux Libertine O"/>
-          <w:szCs w:val="24"/>
-        </w:rPr>
-        <w:lastRenderedPageBreak/>
-        <w:t xml:space="preserve">The first set of bar charts below shows a holistic view of all 11 features shown in </w:t>
-      </w:r>
-      <w:hyperlink w:anchor="fig1" w:history="1">
-        <w:r>
-          <w:rPr>
-            <w:rStyle w:val="Hyperlink"/>
-            <w:rFonts w:ascii="Linux Libertine O" w:hAnsi="Linux Libertine O" w:cs="Linux Libertine O"/>
-            <w:szCs w:val="24"/>
-          </w:rPr>
-          <w:t>Figure 1</w:t>
-        </w:r>
-      </w:hyperlink>
-      <w:r>
-        <w:rPr>
-          <w:rFonts w:ascii="Linux Libertine O" w:hAnsi="Linux Libertine O" w:cs="Linux Libertine O"/>
-          <w:szCs w:val="24"/>
-        </w:rPr>
-        <w:t>.</w:t>
-      </w:r>
-      <w:r>
-        <w:rPr>
-          <w:rFonts w:ascii="Linux Libertine O" w:hAnsi="Linux Libertine O" w:cs="Linux Libertine O"/>
-          <w:szCs w:val="24"/>
-        </w:rPr>
-        <w:t xml:space="preserve"> There are a couple of interesting findings we see here, 23 of the 30 organizations do not offer accommodations and 25 do not have accessibility staff.</w:t>
-      </w:r>
-    </w:p>
-    <w:p>
-      <w:pPr>
-        <w:pStyle w:val="Head2"/>
-      </w:pPr>
-      <w:r>
-        <w:t>Comparison of smaller organizations to the whole sample</w:t>
-      </w:r>
-    </w:p>
-    <w:p>
-      <w:pPr>
-        <w:pStyle w:val="TableCaption"/>
-      </w:pPr>
-      <w:bookmarkStart w:id="6" w:name="tb2"/>
-      <w:r>
-        <w:rPr>
-          <w:rStyle w:val="Label"/>
-          <w:color w:val="0000FF"/>
-        </w:rPr>
         <w:t>Table 2:</w:t>
       </w:r>
-      <w:bookmarkEnd w:id="6"/>
+      <w:bookmarkEnd w:id="8"/>
       <w:r>
         <w:rPr>
           <w:b w:val="0"/>
@@ -4580,17 +4578,19 @@
     </w:p>
     <w:p>
       <w:pPr>
-        <w:pStyle w:val="Head2"/>
-      </w:pPr>
-      <w:r>
-        <w:t>Organizations that don’t offer accommodations poor performance across other categories/features</w:t>
-      </w:r>
+        <w:pStyle w:val="Para"/>
+      </w:pPr>
     </w:p>
     <w:p>
+      <w:r>
+        <w:t>Organizations that don’t offer accommodations poor performance across other categories/features</w:t>
+      </w:r>
+    </w:p>
+    <w:p>
       <w:pPr>
         <w:pStyle w:val="TableCaption"/>
       </w:pPr>
-      <w:bookmarkStart w:id="7" w:name="tb3"/>
+      <w:bookmarkStart w:id="9" w:name="tb3"/>
       <w:r>
         <w:rPr>
           <w:rStyle w:val="Label"/>
@@ -4598,7 +4598,7 @@
         </w:rPr>
         <w:t>Table 3:</w:t>
       </w:r>
-      <w:bookmarkEnd w:id="7"/>
+      <w:bookmarkEnd w:id="9"/>
       <w:r>
         <w:rPr>
           <w:b w:val="0"/>
@@ -5060,6 +5060,7 @@
                 <w:rFonts w:ascii="Segoe UI" w:hAnsi="Segoe UI" w:cs="Segoe UI"/>
                 <w:color w:val="000000" w:themeColor="text1"/>
               </w:rPr>
+              <w:lastRenderedPageBreak/>
               <w:t>No</w:t>
             </w:r>
           </w:p>
@@ -5879,10 +5880,8 @@
         <w:t xml:space="preserve"> shows a surprising trend of the highest count performing better across other categories/features specifically not marketing their product as ‘Bias-Free'/No bias and conducting AI Video Screening.</w:t>
       </w:r>
     </w:p>
+    <w:p/>
     <w:p>
-      <w:pPr>
-        <w:pStyle w:val="Head2"/>
-      </w:pPr>
       <w:r>
         <w:t>Organizations mentioning neurodiversity on their website versus physical disabilities</w:t>
       </w:r>
@@ -5891,7 +5890,7 @@
       <w:pPr>
         <w:pStyle w:val="TableCaption"/>
       </w:pPr>
-      <w:bookmarkStart w:id="8" w:name="tb4"/>
+      <w:bookmarkStart w:id="10" w:name="tb4"/>
       <w:r>
         <w:rPr>
           <w:rStyle w:val="Label"/>
@@ -5899,7 +5898,7 @@
         </w:rPr>
         <w:t>Table 4:</w:t>
       </w:r>
-      <w:bookmarkEnd w:id="8"/>
+      <w:bookmarkEnd w:id="10"/>
       <w:r>
         <w:rPr>
           <w:b w:val="0"/>
@@ -6818,25 +6817,28 @@
     </w:p>
     <w:p>
       <w:pPr>
-        <w:pStyle w:val="Head2"/>
-      </w:pPr>
-      <w:r>
-        <w:t>Accommodations group by the organizations who reports bias testing</w:t>
-      </w:r>
+        <w:pStyle w:val="Para"/>
+      </w:pPr>
     </w:p>
     <w:p>
+      <w:r>
+        <w:t>Accommodations group by the organizations who reports bias testing</w:t>
+      </w:r>
+    </w:p>
+    <w:p>
       <w:pPr>
         <w:pStyle w:val="TableCaption"/>
       </w:pPr>
-      <w:bookmarkStart w:id="9" w:name="tb5"/>
+      <w:bookmarkStart w:id="11" w:name="tb5"/>
       <w:r>
         <w:rPr>
           <w:rStyle w:val="Label"/>
           <w:color w:val="0000FF"/>
         </w:rPr>
+        <w:lastRenderedPageBreak/>
         <w:t>Table 5:</w:t>
       </w:r>
-      <w:bookmarkEnd w:id="9"/>
+      <w:bookmarkEnd w:id="11"/>
       <w:r>
         <w:rPr>
           <w:b w:val="0"/>
@@ -7080,7 +7082,6 @@
               <w:rPr>
                 <w:color w:val="000000" w:themeColor="text1"/>
               </w:rPr>
-              <w:lastRenderedPageBreak/>
               <w:t>Maybe</w:t>
             </w:r>
           </w:p>
@@ -7130,10 +7131,21 @@
         <w:t>, we see an interesting trend in organizations reporting bias testing and offering accommodations. Out of the organizations that do bias testing the majority of those (54.55%) do not offer accommodations.</w:t>
       </w:r>
     </w:p>
+    <w:p/>
+    <w:p/>
+    <w:p/>
+    <w:p/>
+    <w:p/>
+    <w:p/>
+    <w:p/>
+    <w:p/>
+    <w:p/>
+    <w:p/>
+    <w:p/>
+    <w:p/>
+    <w:p/>
+    <w:p/>
     <w:p>
-      <w:pPr>
-        <w:pStyle w:val="Head2"/>
-      </w:pPr>
       <w:r>
         <w:t>Accommodations group by the organizations who offer AI/ML video screening products</w:t>
       </w:r>
@@ -7142,7 +7154,7 @@
       <w:pPr>
         <w:pStyle w:val="TableCaption"/>
       </w:pPr>
-      <w:bookmarkStart w:id="10" w:name="tb6"/>
+      <w:bookmarkStart w:id="12" w:name="tb6"/>
       <w:r>
         <w:rPr>
           <w:rStyle w:val="Label"/>
@@ -7150,7 +7162,7 @@
         </w:rPr>
         <w:t>Table 6:</w:t>
       </w:r>
-      <w:bookmarkEnd w:id="10"/>
+      <w:bookmarkEnd w:id="12"/>
       <w:r>
         <w:rPr>
           <w:b w:val="0"/>
@@ -7450,365 +7462,902 @@
       <w:pPr>
         <w:pStyle w:val="Head2"/>
       </w:pPr>
-      <w:r>
-        <w:t xml:space="preserve"> </w:t>
-      </w:r>
-      <w:r>
-        <w:t>Immediate/Timeframe for Accommodations group by the organizations who offer accommodations</w:t>
-      </w:r>
+      <w:bookmarkStart w:id="13" w:name="conclusion"/>
+      <w:r>
+        <w:t>RECOMMENDATIONS AND CONCLUSION</w:t>
+      </w:r>
+    </w:p>
+    <w:bookmarkEnd w:id="13"/>
+    <w:p>
+      <w:pPr>
+        <w:pStyle w:val="Para"/>
+      </w:pPr>
     </w:p>
     <w:p>
       <w:pPr>
-        <w:pStyle w:val="TableCaption"/>
-      </w:pPr>
-      <w:bookmarkStart w:id="11" w:name="tb7"/>
-      <w:r>
-        <w:rPr>
-          <w:rStyle w:val="Label"/>
-          <w:color w:val="0000FF"/>
-        </w:rPr>
-        <w:t>Table 7:</w:t>
-      </w:r>
-      <w:bookmarkEnd w:id="11"/>
-      <w:r>
-        <w:rPr>
-          <w:b w:val="0"/>
-          <w:bCs/>
-        </w:rPr>
-        <w:t xml:space="preserve"> </w:t>
-      </w:r>
-      <w:r>
-        <w:rPr>
-          <w:b w:val="0"/>
-        </w:rPr>
-        <w:t>Immediate/Timeframe for Accommodations group by the organizations who offer accommodations</w:t>
+        <w:pStyle w:val="Para"/>
+      </w:pPr>
+      <w:r>
+        <w:t>After our analysis, there is clear evidence that AI organizations who produce HCM/TA products have the capability to improve their accessibility features and shrink the gap of screen-outs for candidates with disabilities. It’s important that organizations offer accessibility features and accommodations. However, issues go beyond accommodations. Only offering accommodations does not necessarily mean the risk of screen-out is significantly less. Specifically we recommend:</w:t>
       </w:r>
     </w:p>
-    <w:tbl>
-      <w:tblPr>
-        <w:tblpPr w:leftFromText="180" w:rightFromText="180" w:vertAnchor="text" w:tblpXSpec="center" w:tblpY="1"/>
-        <w:tblOverlap w:val="never"/>
-        <w:tblW w:w="0" w:type="auto"/>
-        <w:shd w:val="clear" w:color="auto" w:fill="0D1117"/>
-        <w:tblCellMar>
-          <w:top w:w="15" w:type="dxa"/>
-          <w:left w:w="15" w:type="dxa"/>
-          <w:bottom w:w="15" w:type="dxa"/>
-          <w:right w:w="15" w:type="dxa"/>
-        </w:tblCellMar>
-        <w:tblLook w:val="04A0" w:firstRow="1" w:lastRow="0" w:firstColumn="1" w:lastColumn="0" w:noHBand="0" w:noVBand="1"/>
-      </w:tblPr>
-      <w:tblGrid>
-        <w:gridCol w:w="835"/>
-        <w:gridCol w:w="3043"/>
-      </w:tblGrid>
-      <w:tr>
-        <w:trPr>
-          <w:trHeight w:val="170"/>
-          <w:tblHeader/>
-        </w:trPr>
-        <w:tc>
-          <w:tcPr>
-            <w:tcW w:w="0" w:type="auto"/>
-            <w:tcBorders>
-              <w:top w:val="single" w:sz="4" w:space="0" w:color="auto"/>
-              <w:bottom w:val="single" w:sz="4" w:space="0" w:color="auto"/>
-            </w:tcBorders>
-            <w:shd w:val="clear" w:color="auto" w:fill="auto"/>
-            <w:tcMar>
-              <w:top w:w="90" w:type="dxa"/>
-              <w:left w:w="195" w:type="dxa"/>
-              <w:bottom w:w="90" w:type="dxa"/>
-              <w:right w:w="195" w:type="dxa"/>
-            </w:tcMar>
-            <w:vAlign w:val="center"/>
-            <w:hideMark/>
-          </w:tcPr>
-          <w:p>
-            <w:pPr>
-              <w:pStyle w:val="TableCell"/>
-              <w:spacing w:line="240" w:lineRule="auto"/>
-              <w:ind w:firstLine="0"/>
-              <w:jc w:val="center"/>
-              <w:rPr>
-                <w:rFonts w:ascii="Linux Libertine O" w:eastAsia="Cambria" w:hAnsi="Linux Libertine O" w:cs="Linux Libertine O"/>
-                <w:b/>
-                <w:bCs/>
-                <w:color w:val="000000" w:themeColor="text1"/>
-              </w:rPr>
-            </w:pPr>
-          </w:p>
-        </w:tc>
-        <w:tc>
-          <w:tcPr>
-            <w:tcW w:w="0" w:type="auto"/>
-            <w:tcBorders>
-              <w:top w:val="single" w:sz="4" w:space="0" w:color="auto"/>
-              <w:bottom w:val="single" w:sz="4" w:space="0" w:color="auto"/>
-            </w:tcBorders>
-            <w:vAlign w:val="center"/>
-          </w:tcPr>
-          <w:p>
-            <w:pPr>
-              <w:pStyle w:val="TableCell"/>
-              <w:spacing w:line="240" w:lineRule="auto"/>
-              <w:ind w:firstLine="0"/>
-              <w:jc w:val="center"/>
-              <w:rPr>
-                <w:b/>
-                <w:bCs/>
-                <w:color w:val="000000" w:themeColor="text1"/>
-              </w:rPr>
-            </w:pPr>
-            <w:r>
-              <w:rPr>
-                <w:b/>
-                <w:bCs/>
-                <w:color w:val="000000" w:themeColor="text1"/>
-              </w:rPr>
-              <w:t>Immediate/Timeframe for Accommodations</w:t>
-            </w:r>
-          </w:p>
-        </w:tc>
-      </w:tr>
-      <w:tr>
-        <w:tc>
-          <w:tcPr>
-            <w:tcW w:w="0" w:type="auto"/>
-            <w:tcBorders>
-              <w:top w:val="single" w:sz="4" w:space="0" w:color="auto"/>
-            </w:tcBorders>
-            <w:shd w:val="clear" w:color="auto" w:fill="auto"/>
-            <w:tcMar>
-              <w:top w:w="90" w:type="dxa"/>
-              <w:left w:w="195" w:type="dxa"/>
-              <w:bottom w:w="90" w:type="dxa"/>
-              <w:right w:w="195" w:type="dxa"/>
-            </w:tcMar>
-            <w:hideMark/>
-          </w:tcPr>
-          <w:p>
-            <w:pPr>
-              <w:pStyle w:val="TableCell"/>
-              <w:spacing w:line="240" w:lineRule="auto"/>
-              <w:ind w:firstLine="0"/>
-              <w:jc w:val="both"/>
-              <w:rPr>
-                <w:rFonts w:ascii="Linux Libertine O" w:eastAsia="Cambria" w:hAnsi="Linux Libertine O" w:cs="Linux Libertine O"/>
-                <w:color w:val="000000" w:themeColor="text1"/>
-              </w:rPr>
-            </w:pPr>
-            <w:r>
-              <w:rPr>
-                <w:color w:val="000000" w:themeColor="text1"/>
-              </w:rPr>
-              <w:t>Yes</w:t>
-            </w:r>
-          </w:p>
-        </w:tc>
-        <w:tc>
-          <w:tcPr>
-            <w:tcW w:w="0" w:type="auto"/>
-            <w:tcBorders>
-              <w:top w:val="single" w:sz="4" w:space="0" w:color="auto"/>
-            </w:tcBorders>
-          </w:tcPr>
-          <w:p>
-            <w:pPr>
-              <w:pStyle w:val="TableCell"/>
-              <w:spacing w:line="240" w:lineRule="auto"/>
-              <w:jc w:val="center"/>
-              <w:rPr>
-                <w:color w:val="000000" w:themeColor="text1"/>
-              </w:rPr>
-            </w:pPr>
-            <w:r>
-              <w:rPr>
-                <w:color w:val="000000" w:themeColor="text1"/>
-              </w:rPr>
-              <w:t>40.00%</w:t>
-            </w:r>
-          </w:p>
-        </w:tc>
-      </w:tr>
-      <w:tr>
-        <w:tc>
-          <w:tcPr>
-            <w:tcW w:w="0" w:type="auto"/>
-            <w:shd w:val="clear" w:color="auto" w:fill="auto"/>
-            <w:tcMar>
-              <w:top w:w="90" w:type="dxa"/>
-              <w:left w:w="195" w:type="dxa"/>
-              <w:bottom w:w="90" w:type="dxa"/>
-              <w:right w:w="195" w:type="dxa"/>
-            </w:tcMar>
-            <w:hideMark/>
-          </w:tcPr>
-          <w:p>
-            <w:pPr>
-              <w:pStyle w:val="TableCell"/>
-              <w:spacing w:line="240" w:lineRule="auto"/>
-              <w:ind w:firstLine="0"/>
-              <w:jc w:val="both"/>
-              <w:rPr>
-                <w:rFonts w:ascii="Linux Libertine O" w:eastAsia="Cambria" w:hAnsi="Linux Libertine O" w:cs="Linux Libertine O"/>
-                <w:color w:val="000000" w:themeColor="text1"/>
-              </w:rPr>
-            </w:pPr>
-            <w:r>
-              <w:rPr>
-                <w:color w:val="000000" w:themeColor="text1"/>
-              </w:rPr>
-              <w:t>No</w:t>
-            </w:r>
-          </w:p>
-        </w:tc>
-        <w:tc>
-          <w:tcPr>
-            <w:tcW w:w="0" w:type="auto"/>
-          </w:tcPr>
-          <w:p>
-            <w:pPr>
-              <w:pStyle w:val="TableCell"/>
-              <w:tabs>
-                <w:tab w:val="center" w:pos="1031"/>
-              </w:tabs>
-              <w:spacing w:line="240" w:lineRule="auto"/>
-              <w:jc w:val="center"/>
-              <w:rPr>
-                <w:color w:val="000000" w:themeColor="text1"/>
-              </w:rPr>
-            </w:pPr>
-            <w:r>
-              <w:rPr>
-                <w:color w:val="000000" w:themeColor="text1"/>
-              </w:rPr>
-              <w:t>20.00%</w:t>
-            </w:r>
-          </w:p>
-        </w:tc>
-      </w:tr>
-      <w:tr>
-        <w:trPr>
-          <w:trHeight w:val="212"/>
-        </w:trPr>
-        <w:tc>
-          <w:tcPr>
-            <w:tcW w:w="0" w:type="auto"/>
-            <w:shd w:val="clear" w:color="auto" w:fill="auto"/>
-            <w:tcMar>
-              <w:top w:w="90" w:type="dxa"/>
-              <w:left w:w="195" w:type="dxa"/>
-              <w:bottom w:w="90" w:type="dxa"/>
-              <w:right w:w="195" w:type="dxa"/>
-            </w:tcMar>
-          </w:tcPr>
-          <w:p>
-            <w:pPr>
-              <w:pStyle w:val="TableCell"/>
-              <w:spacing w:line="240" w:lineRule="auto"/>
-              <w:ind w:firstLine="0"/>
-              <w:rPr>
-                <w:color w:val="000000" w:themeColor="text1"/>
-              </w:rPr>
-            </w:pPr>
-            <w:r>
-              <w:rPr>
-                <w:color w:val="000000" w:themeColor="text1"/>
-              </w:rPr>
-              <w:t>Maybe</w:t>
-            </w:r>
-          </w:p>
-        </w:tc>
-        <w:tc>
-          <w:tcPr>
-            <w:tcW w:w="0" w:type="auto"/>
-          </w:tcPr>
-          <w:p>
-            <w:pPr>
-              <w:pStyle w:val="TableCell"/>
-              <w:tabs>
-                <w:tab w:val="center" w:pos="1031"/>
-              </w:tabs>
-              <w:spacing w:line="240" w:lineRule="auto"/>
-              <w:jc w:val="center"/>
-              <w:rPr>
-                <w:color w:val="000000" w:themeColor="text1"/>
-              </w:rPr>
-            </w:pPr>
-            <w:r>
-              <w:rPr>
-                <w:color w:val="000000" w:themeColor="text1"/>
-              </w:rPr>
-              <w:t>20.00%</w:t>
-            </w:r>
-          </w:p>
-        </w:tc>
-      </w:tr>
-    </w:tbl>
     <w:p>
       <w:pPr>
-        <w:pStyle w:val="Para"/>
-      </w:pPr>
-      <w:r>
-        <w:rPr>
-          <w:rFonts w:ascii="Linux Biolinum O" w:eastAsia="Times New Roman" w:hAnsi="Linux Biolinum O" w:cs="Linux Biolinum O"/>
-          <w:szCs w:val="20"/>
-        </w:rPr>
-        <w:t xml:space="preserve">In </w:t>
-      </w:r>
-      <w:hyperlink w:anchor="tb7" w:history="1">
+        <w:pStyle w:val="ParaContinue"/>
+        <w:numPr>
+          <w:ilvl w:val="0"/>
+          <w:numId w:val="21"/>
+        </w:numPr>
+        <w:spacing w:line="270" w:lineRule="atLeast"/>
+        <w:jc w:val="both"/>
+      </w:pPr>
+      <w:r>
+        <w:t>Consideration of the timeframe of applicants receiving approval for accommodations. (Candidates need accommodations quickly.)</w:t>
+      </w:r>
+    </w:p>
+    <w:p>
+      <w:pPr>
+        <w:pStyle w:val="ParaContinue"/>
+        <w:numPr>
+          <w:ilvl w:val="0"/>
+          <w:numId w:val="21"/>
+        </w:numPr>
+        <w:spacing w:line="270" w:lineRule="atLeast"/>
+        <w:jc w:val="both"/>
+      </w:pPr>
+      <w:r>
+        <w:t>Enabling information sharing could assist with accommodations. (By information sharing we mean the sharing of voluntarily given personal data between public entities or other organizations for a specific goal through the exchange, collection, use, or disclosure. Such information sharing may provide candidates with disabilities better opportunities to receive accommodations and do so in a timely manner, without having to request accommodations separately for each role.)</w:t>
+      </w:r>
+    </w:p>
+    <w:p>
+      <w:pPr>
+        <w:pStyle w:val="ParaContinue"/>
+        <w:numPr>
+          <w:ilvl w:val="0"/>
+          <w:numId w:val="21"/>
+        </w:numPr>
+        <w:spacing w:line="270" w:lineRule="atLeast"/>
+        <w:jc w:val="both"/>
+      </w:pPr>
+      <w:r>
+        <w:lastRenderedPageBreak/>
+        <w:t>Audits of AI/ML systems used in hiring for disparate treatment, disparate impact, screen out and other types of discrimination, particularly for resume/profile screening and other systems that rely more on AI/ML processes, since accommodations are not as applicable in these circumstances.</w:t>
+      </w:r>
+    </w:p>
+    <w:p>
+      <w:pPr>
+        <w:pStyle w:val="ParaContinue"/>
+        <w:numPr>
+          <w:ilvl w:val="0"/>
+          <w:numId w:val="21"/>
+        </w:numPr>
+        <w:spacing w:line="270" w:lineRule="atLeast"/>
+        <w:jc w:val="both"/>
+      </w:pPr>
+      <w:r>
+        <w:t>Avoiding false and misleading language such as "bias-free" when describing AI/ML systems used in hiring.</w:t>
+      </w:r>
+    </w:p>
+    <w:p>
+      <w:pPr>
+        <w:pStyle w:val="ParaContinue"/>
+        <w:numPr>
+          <w:ilvl w:val="0"/>
+          <w:numId w:val="21"/>
+        </w:numPr>
+        <w:spacing w:line="270" w:lineRule="atLeast"/>
+        <w:jc w:val="both"/>
+      </w:pPr>
+      <w:r>
+        <w:t>Organizations should collect demographically representative training data, sample and reweigh training data if necessary, and consider fairness metrics when selecting hyperparameters and cutoff threshold for employment decision making.</w:t>
+      </w:r>
+    </w:p>
+    <w:p>
+      <w:pPr>
+        <w:pStyle w:val="ParaContinue"/>
+        <w:numPr>
+          <w:ilvl w:val="0"/>
+          <w:numId w:val="21"/>
+        </w:numPr>
+        <w:spacing w:line="270" w:lineRule="atLeast"/>
+        <w:jc w:val="both"/>
+      </w:pPr>
+      <w:r>
+        <w:t>Organizations should also have opt-out options for selection methods based on AI/ML. (E.g., providing a live interview in place of algorithmic evaluation.)</w:t>
+      </w:r>
+    </w:p>
+    <w:p>
+      <w:pPr>
+        <w:pStyle w:val="ParaContinue"/>
+        <w:numPr>
+          <w:ilvl w:val="0"/>
+          <w:numId w:val="21"/>
+        </w:numPr>
+        <w:spacing w:line="270" w:lineRule="atLeast"/>
+        <w:jc w:val="both"/>
+      </w:pPr>
+      <w:r>
+        <w:t>Inclusion of those who have disabilities in product design, implementation, or testing. (This is especially important for organizations that do not have the resources for specific accessibility staff).</w:t>
+      </w:r>
+    </w:p>
+    <w:p>
+      <w:pPr>
+        <w:pStyle w:val="ParaContinue"/>
+        <w:numPr>
+          <w:ilvl w:val="0"/>
+          <w:numId w:val="21"/>
+        </w:numPr>
+        <w:spacing w:line="270" w:lineRule="atLeast"/>
+        <w:jc w:val="both"/>
+      </w:pPr>
+      <w:r>
+        <w:t>Increased diversity in design teams. (This is important in producing more producing a more inclusive and accurate products. Teams with employees who have disabilities have 72% more productivity and produce 30% higher profit margins.[</w:t>
+      </w:r>
+      <w:hyperlink w:anchor="bib9" w:history="1">
         <w:r>
           <w:rPr>
             <w:rStyle w:val="Hyperlink"/>
-            <w:rFonts w:ascii="Linux Biolinum O" w:eastAsia="Times New Roman" w:hAnsi="Linux Biolinum O" w:cs="Linux Biolinum O"/>
-            <w:szCs w:val="20"/>
           </w:rPr>
-          <w:t>table 7</w:t>
+          <w:t>9</w:t>
         </w:r>
       </w:hyperlink>
       <w:r>
-        <w:rPr>
-          <w:rFonts w:ascii="Linux Biolinum O" w:eastAsia="Times New Roman" w:hAnsi="Linux Biolinum O" w:cs="Linux Biolinum O"/>
-          <w:szCs w:val="20"/>
-        </w:rPr>
-        <w:t>, we see that only 40% of organizations that offer accommodations offer these accommodations immediately or provide a timetable. Immediately providing accommodations or offering a timeframe can significantly reduce the chance of screen outs because the candidate is less likely to get passed by candidates that do not require accommodations.</w:t>
+        <w:t>])</w:t>
       </w:r>
     </w:p>
     <w:p>
       <w:pPr>
-        <w:pStyle w:val="Head2"/>
-      </w:pPr>
-      <w:r>
-        <w:lastRenderedPageBreak/>
-        <w:t xml:space="preserve"> </w:t>
-      </w:r>
-      <w:r>
-        <w:t>Decision Tree</w:t>
+        <w:pStyle w:val="ParaContinue"/>
+        <w:numPr>
+          <w:ilvl w:val="0"/>
+          <w:numId w:val="21"/>
+        </w:numPr>
+      </w:pPr>
+      <w:r>
+        <w:t xml:space="preserve">Organizations should apply external, independent standards to the design of AI/ML systems to mitigate bias, e.g., </w:t>
+      </w:r>
+      <w:hyperlink r:id="rId14" w:history="1">
+        <w:r>
+          <w:rPr>
+            <w:rStyle w:val="Hyperlink"/>
+          </w:rPr>
+          <w:t>NIST's Standard for Identifying and Managing Bias in Artificial Intelligence</w:t>
+        </w:r>
+      </w:hyperlink>
+      <w:r>
+        <w:t>.[</w:t>
+      </w:r>
+      <w:hyperlink w:anchor="bib10" w:history="1">
+        <w:r>
+          <w:rPr>
+            <w:rStyle w:val="Hyperlink"/>
+          </w:rPr>
+          <w:t>10</w:t>
+        </w:r>
+      </w:hyperlink>
+      <w:r>
+        <w:t>]</w:t>
       </w:r>
     </w:p>
     <w:p>
       <w:pPr>
+        <w:pStyle w:val="ReferenceHead"/>
+      </w:pPr>
+      <w:r>
+        <w:t>REFERENCES</w:t>
+      </w:r>
+    </w:p>
+    <w:p>
+      <w:pPr>
+        <w:pStyle w:val="Bibentry"/>
+        <w:rPr>
+          <w:sz w:val="22"/>
+        </w:rPr>
+      </w:pPr>
+      <w:bookmarkStart w:id="14" w:name="bib1"/>
+      <w:bookmarkEnd w:id="14"/>
+    </w:p>
+    <w:p>
+      <w:pPr>
+        <w:pStyle w:val="Bibentry"/>
+        <w:rPr>
+          <w:sz w:val="22"/>
+        </w:rPr>
+      </w:pPr>
+      <w:r>
+        <w:rPr>
+          <w:sz w:val="22"/>
+        </w:rPr>
+        <w:t xml:space="preserve">[1] </w:t>
+      </w:r>
+      <w:r>
+        <w:rPr>
+          <w:sz w:val="22"/>
+        </w:rPr>
+        <w:t xml:space="preserve">“Table A. Employment Status of the Civilian Noninstitutional Population by Disability Status and Age, 2020 and 2021 Annual Averages - 2021 A01 Results.” U.S. Bureau of Labor Statistics. U.S. Bureau of Labor Statistics, February 24, 2022., Retrieved December 4, 2022 from  </w:t>
+      </w:r>
+      <w:hyperlink r:id="rId15" w:history="1">
+        <w:r>
+          <w:rPr>
+            <w:rStyle w:val="Hyperlink"/>
+            <w:sz w:val="22"/>
+          </w:rPr>
+          <w:t>https://www.bls.gov/news.release/disabl.a.htm</w:t>
+        </w:r>
+      </w:hyperlink>
+      <w:r>
+        <w:rPr>
+          <w:sz w:val="22"/>
+        </w:rPr>
+        <w:t xml:space="preserve">. </w:t>
+      </w:r>
+    </w:p>
+    <w:p>
+      <w:pPr>
+        <w:pStyle w:val="Bibentry"/>
+        <w:rPr>
+          <w:sz w:val="22"/>
+        </w:rPr>
+      </w:pPr>
+    </w:p>
+    <w:p>
+      <w:pPr>
+        <w:pStyle w:val="Bibentry"/>
+        <w:rPr>
+          <w:sz w:val="22"/>
+        </w:rPr>
+      </w:pPr>
+      <w:r>
+        <w:rPr>
+          <w:sz w:val="22"/>
+        </w:rPr>
+        <w:t xml:space="preserve">[2] </w:t>
+      </w:r>
+      <w:r>
+        <w:rPr>
+          <w:sz w:val="22"/>
+        </w:rPr>
+        <w:t xml:space="preserve">Whittaker, Meredith, Meryl Alper, Cynthia L. Bennett, Sara Hendren, Liz Kaziunas, Mara Mills, Meredith Ringel Morris et al. "Disability, </w:t>
+      </w:r>
+      <w:r>
+        <w:rPr>
+          <w:sz w:val="22"/>
+        </w:rPr>
+        <w:t>B</w:t>
+      </w:r>
+      <w:r>
+        <w:rPr>
+          <w:sz w:val="22"/>
+        </w:rPr>
+        <w:t>ias, and AI." AI Now Institute</w:t>
+      </w:r>
+      <w:r>
+        <w:rPr>
+          <w:sz w:val="22"/>
+        </w:rPr>
+        <w:t xml:space="preserve">, November, 2019. </w:t>
+      </w:r>
+      <w:hyperlink r:id="rId16" w:history="1">
+        <w:r>
+          <w:rPr>
+            <w:rStyle w:val="Hyperlink"/>
+            <w:sz w:val="22"/>
+          </w:rPr>
+          <w:t>https://ainowinstitute.org/disabilitybiasai-2019.pdf</w:t>
+        </w:r>
+      </w:hyperlink>
+      <w:r>
+        <w:rPr>
+          <w:sz w:val="22"/>
+        </w:rPr>
+        <w:t xml:space="preserve">. </w:t>
+      </w:r>
+    </w:p>
+    <w:p>
+      <w:pPr>
+        <w:pStyle w:val="Bibentry"/>
+        <w:rPr>
+          <w:sz w:val="22"/>
+        </w:rPr>
+      </w:pPr>
+    </w:p>
+    <w:p>
+      <w:pPr>
+        <w:pStyle w:val="Bibentry"/>
+        <w:rPr>
+          <w:sz w:val="22"/>
+        </w:rPr>
+      </w:pPr>
+      <w:r>
+        <w:rPr>
+          <w:sz w:val="22"/>
+        </w:rPr>
+        <w:t xml:space="preserve">[3] </w:t>
+      </w:r>
+      <w:r>
+        <w:rPr>
+          <w:sz w:val="22"/>
+        </w:rPr>
+        <w:t>U.S. Equal Employment Opportunity Commission. "</w:t>
+      </w:r>
+      <w:r>
+        <w:rPr>
+          <w:sz w:val="22"/>
+        </w:rPr>
+        <w:t>The Americans with Disabilities Act and the Use of Software, Algorithms, and Artificial Intelligence to Assess Job Applicants and Employees</w:t>
+      </w:r>
+      <w:r>
+        <w:rPr>
+          <w:sz w:val="22"/>
+        </w:rPr>
+        <w:t>."</w:t>
+      </w:r>
+      <w:r>
+        <w:rPr>
+          <w:sz w:val="22"/>
+        </w:rPr>
+        <w:t xml:space="preserve"> EEOC.gov</w:t>
+      </w:r>
+      <w:r>
+        <w:rPr>
+          <w:sz w:val="22"/>
+        </w:rPr>
+        <w:t xml:space="preserve">, </w:t>
+      </w:r>
+      <w:r>
+        <w:rPr>
+          <w:sz w:val="22"/>
+        </w:rPr>
+        <w:t>May</w:t>
+      </w:r>
+      <w:r>
+        <w:rPr>
+          <w:sz w:val="22"/>
+        </w:rPr>
+        <w:t xml:space="preserve"> </w:t>
+      </w:r>
+      <w:r>
+        <w:rPr>
+          <w:sz w:val="22"/>
+        </w:rPr>
+        <w:t>12</w:t>
+      </w:r>
+      <w:r>
+        <w:rPr>
+          <w:sz w:val="22"/>
+        </w:rPr>
+        <w:t xml:space="preserve">, </w:t>
+      </w:r>
+      <w:r>
+        <w:rPr>
+          <w:sz w:val="22"/>
+        </w:rPr>
+        <w:t>2022</w:t>
+      </w:r>
+      <w:r>
+        <w:rPr>
+          <w:sz w:val="22"/>
+        </w:rPr>
+        <w:t>.</w:t>
+      </w:r>
+      <w:r>
+        <w:rPr>
+          <w:sz w:val="22"/>
+        </w:rPr>
+        <w:t xml:space="preserve"> </w:t>
+      </w:r>
+      <w:hyperlink r:id="rId17" w:history="1">
+        <w:r>
+          <w:rPr>
+            <w:rStyle w:val="Hyperlink"/>
+            <w:sz w:val="22"/>
+          </w:rPr>
+          <w:t>https://www.eeoc.gov/laws/guidance/americans-disabilities-act-and-use-software-algorithms-and-artificial-intelligence</w:t>
+        </w:r>
+      </w:hyperlink>
+      <w:r>
+        <w:rPr>
+          <w:sz w:val="22"/>
+        </w:rPr>
+        <w:t>.</w:t>
+      </w:r>
+      <w:r>
+        <w:rPr>
+          <w:sz w:val="22"/>
+        </w:rPr>
+        <w:t xml:space="preserve"> </w:t>
+      </w:r>
+    </w:p>
+    <w:p>
+      <w:pPr>
+        <w:pStyle w:val="Bibentry"/>
+        <w:rPr>
+          <w:sz w:val="22"/>
+        </w:rPr>
+      </w:pPr>
+    </w:p>
+    <w:p>
+      <w:pPr>
+        <w:pStyle w:val="Bibentry"/>
+        <w:rPr>
+          <w:sz w:val="22"/>
+        </w:rPr>
+      </w:pPr>
+      <w:r>
+        <w:rPr>
+          <w:sz w:val="22"/>
+        </w:rPr>
+        <w:t xml:space="preserve">[4] </w:t>
+      </w:r>
+      <w:r>
+        <w:rPr>
+          <w:sz w:val="22"/>
+        </w:rPr>
+        <w:t>“Managing the Future of Work.” Harvard Business School</w:t>
+      </w:r>
+      <w:r>
+        <w:rPr>
+          <w:sz w:val="22"/>
+        </w:rPr>
+        <w:t>,</w:t>
+      </w:r>
+      <w:r>
+        <w:rPr>
+          <w:sz w:val="22"/>
+        </w:rPr>
+        <w:t xml:space="preserve"> December 4, 2022</w:t>
+      </w:r>
+      <w:r>
+        <w:rPr>
+          <w:sz w:val="22"/>
+        </w:rPr>
+        <w:t xml:space="preserve">. </w:t>
+      </w:r>
+      <w:hyperlink r:id="rId18" w:history="1">
+        <w:r>
+          <w:rPr>
+            <w:rStyle w:val="Hyperlink"/>
+            <w:sz w:val="22"/>
+          </w:rPr>
+          <w:t>https://www.hbs.edu/managing-the-future-of-work/Pages/default.aspx</w:t>
+        </w:r>
+      </w:hyperlink>
+      <w:r>
+        <w:rPr>
+          <w:sz w:val="22"/>
+        </w:rPr>
+        <w:t xml:space="preserve">. </w:t>
+      </w:r>
+    </w:p>
+    <w:p>
+      <w:pPr>
+        <w:pStyle w:val="Bibentry"/>
+        <w:rPr>
+          <w:sz w:val="22"/>
+        </w:rPr>
+      </w:pPr>
+    </w:p>
+    <w:p>
+      <w:pPr>
+        <w:pStyle w:val="Bibentry"/>
+        <w:rPr>
+          <w:sz w:val="22"/>
+        </w:rPr>
+      </w:pPr>
+      <w:r>
+        <w:rPr>
+          <w:sz w:val="22"/>
+        </w:rPr>
+        <w:t xml:space="preserve">[5] </w:t>
+      </w:r>
+      <w:r>
+        <w:rPr>
+          <w:sz w:val="22"/>
+        </w:rPr>
+        <w:t>Schwartz, Reva, Apostol Vassilev, Kristen Greene, Lori Perine, Andrew Burt, and Patrick Hall. "Towards a Standard for Identifying and Managing Bias in Artificial Intelligence." NIST Special Publication 1270, no. 2022 (2022): 1-77.</w:t>
+      </w:r>
+    </w:p>
+    <w:p>
+      <w:pPr>
+        <w:pStyle w:val="Bibentry"/>
+        <w:rPr>
+          <w:sz w:val="22"/>
+        </w:rPr>
+      </w:pPr>
+    </w:p>
+    <w:p>
+      <w:pPr>
+        <w:pStyle w:val="Bibentry"/>
+        <w:rPr>
+          <w:sz w:val="22"/>
+        </w:rPr>
+      </w:pPr>
+      <w:r>
+        <w:rPr>
+          <w:sz w:val="22"/>
+        </w:rPr>
+        <w:t xml:space="preserve">[6] </w:t>
+      </w:r>
+      <w:commentRangeStart w:id="15"/>
+      <w:commentRangeStart w:id="16"/>
+      <w:r>
+        <w:rPr>
+          <w:sz w:val="22"/>
+        </w:rPr>
+        <w:t>Author(s). "Title of Webpage." Name of Website, Month Day, Year of publication. URL.</w:t>
+      </w:r>
+      <w:commentRangeEnd w:id="15"/>
+      <w:r>
+        <w:rPr>
+          <w:rStyle w:val="CommentReference"/>
+        </w:rPr>
+        <w:commentReference w:id="15"/>
+      </w:r>
+      <w:commentRangeEnd w:id="16"/>
+      <w:r>
+        <w:rPr>
+          <w:rStyle w:val="CommentReference"/>
+        </w:rPr>
+        <w:commentReference w:id="16"/>
+      </w:r>
+    </w:p>
+    <w:p>
+      <w:pPr>
+        <w:pStyle w:val="Bibentry"/>
+        <w:rPr>
+          <w:sz w:val="22"/>
+        </w:rPr>
+      </w:pPr>
+    </w:p>
+    <w:p>
+      <w:pPr>
+        <w:pStyle w:val="Bibentry"/>
+        <w:rPr>
+          <w:sz w:val="22"/>
+        </w:rPr>
+      </w:pPr>
+      <w:r>
+        <w:rPr>
+          <w:sz w:val="22"/>
+        </w:rPr>
+        <w:t xml:space="preserve">[7] </w:t>
+      </w:r>
+    </w:p>
+    <w:p>
+      <w:pPr>
+        <w:pStyle w:val="Bibentry"/>
+        <w:rPr>
+          <w:sz w:val="22"/>
+        </w:rPr>
+      </w:pPr>
+    </w:p>
+    <w:p>
+      <w:pPr>
+        <w:pStyle w:val="Bibentry"/>
+        <w:rPr>
+          <w:sz w:val="22"/>
+        </w:rPr>
+      </w:pPr>
+    </w:p>
+    <w:p>
+      <w:pPr>
+        <w:pStyle w:val="Bibentry"/>
+        <w:rPr>
+          <w:sz w:val="22"/>
+        </w:rPr>
+      </w:pPr>
+    </w:p>
+    <w:p>
+      <w:pPr>
+        <w:pStyle w:val="Bibentry"/>
+        <w:rPr>
+          <w:sz w:val="22"/>
+        </w:rPr>
+      </w:pPr>
+    </w:p>
+    <w:p>
+      <w:pPr>
+        <w:pStyle w:val="Bibentry"/>
+        <w:rPr>
+          <w:sz w:val="22"/>
+        </w:rPr>
+      </w:pPr>
+    </w:p>
+    <w:p>
+      <w:pPr>
+        <w:pStyle w:val="Bibentry"/>
+        <w:rPr>
+          <w:sz w:val="22"/>
+        </w:rPr>
+      </w:pPr>
+    </w:p>
+    <w:p>
+      <w:pPr>
+        <w:pStyle w:val="Bibentry"/>
+        <w:rPr>
+          <w:sz w:val="22"/>
+        </w:rPr>
+      </w:pPr>
+      <w:r>
+        <w:rPr>
+          <w:sz w:val="22"/>
+        </w:rPr>
+        <w:t>Author(s). "Title of White Paper." Name of Company or Organization, Month Day, Year of publication. URL.</w:t>
+      </w:r>
+    </w:p>
+    <w:p>
+      <w:pPr>
+        <w:pStyle w:val="Bibentry"/>
+        <w:rPr>
+          <w:sz w:val="22"/>
+        </w:rPr>
+      </w:pPr>
+    </w:p>
+    <w:p>
+      <w:pPr>
+        <w:pStyle w:val="Bibentry"/>
+        <w:rPr>
+          <w:sz w:val="22"/>
+        </w:rPr>
+      </w:pPr>
+    </w:p>
+    <w:p>
+      <w:pPr>
+        <w:pStyle w:val="Bibentry"/>
+        <w:rPr>
+          <w:sz w:val="22"/>
+        </w:rPr>
+      </w:pPr>
+      <w:r>
+        <w:rPr>
+          <w:sz w:val="22"/>
+        </w:rPr>
+        <w:t>Smith, John, and Jane Doe. "The Future of AI in Employment." XYZ Corporation, March 15, 2021. https://www.xyzcorp.com/white-paper-future-of-ai-in-employment</w:t>
+      </w:r>
+    </w:p>
+    <w:p>
+      <w:pPr>
+        <w:pStyle w:val="Bibentry"/>
+        <w:rPr>
+          <w:sz w:val="22"/>
+        </w:rPr>
+      </w:pPr>
+    </w:p>
+    <w:p>
+      <w:pPr>
+        <w:pStyle w:val="Bibentry"/>
+        <w:rPr>
+          <w:sz w:val="22"/>
+        </w:rPr>
+      </w:pPr>
+    </w:p>
+    <w:p>
+      <w:pPr>
+        <w:pStyle w:val="Bibentry"/>
+        <w:rPr>
+          <w:sz w:val="22"/>
+        </w:rPr>
+      </w:pPr>
+    </w:p>
+    <w:p>
+      <w:pPr>
+        <w:pStyle w:val="Bibentry"/>
+        <w:rPr>
+          <w:sz w:val="22"/>
+        </w:rPr>
+      </w:pPr>
+    </w:p>
+    <w:p>
+      <w:pPr>
+        <w:pStyle w:val="Bibentry"/>
+        <w:rPr>
+          <w:sz w:val="22"/>
+        </w:rPr>
+      </w:pPr>
+    </w:p>
+    <w:p>
+      <w:pPr>
+        <w:pStyle w:val="Bibentry"/>
+        <w:rPr>
+          <w:sz w:val="22"/>
+        </w:rPr>
+      </w:pPr>
+    </w:p>
+    <w:p>
+      <w:pPr>
+        <w:pStyle w:val="Bibentry"/>
+      </w:pPr>
+    </w:p>
+    <w:p>
+      <w:pPr>
+        <w:pStyle w:val="Bibentry"/>
+      </w:pPr>
+      <w:r>
+        <w:t>&lt;bib id="bib1"&gt;&lt;number&gt;[1]&lt;/number&gt;“Table A. Employment Status of the Civilian Noninstitutional Population by Disability Status and Age, 2020 and 2021 Annual Averages - 2021 A01 Results.” U.S. Bureau of Labor Statistics. U.S. Bureau of Labor Statistics, February 24, 2022., Retrieved December 4, 2022 from  </w:t>
+      </w:r>
+      <w:hyperlink r:id="rId19" w:history="1">
+        <w:r>
+          <w:t>https://www.bls.gov/news.release/disabl.a.htm</w:t>
+        </w:r>
+      </w:hyperlink>
+      <w:r>
+        <w:t>&lt;/bib&gt;</w:t>
+      </w:r>
+    </w:p>
+    <w:p>
+      <w:pPr>
+        <w:pStyle w:val="Bibentry"/>
+      </w:pPr>
+      <w:bookmarkStart w:id="17" w:name="bib2"/>
+      <w:bookmarkEnd w:id="17"/>
+      <w:r>
+        <w:t>&lt;bib id="bib2"&gt;&lt;number&gt;[2]&lt;/number&gt;Dastin, Jeffrey. "Amazon scraps secret AI recruiting tool that showed bias against women." In Ethics of Data and Analytics, Auerbach Publications, 2018., 296-299 pages&lt;/bib&gt;</w:t>
+      </w:r>
+    </w:p>
+    <w:p>
+      <w:pPr>
+        <w:pStyle w:val="Bibentry"/>
+      </w:pPr>
+      <w:bookmarkStart w:id="18" w:name="bib3"/>
+      <w:bookmarkEnd w:id="18"/>
+      <w:r>
+        <w:t>&lt;bib id="bib3"&gt;&lt;number&gt;[3]&lt;/number&gt;Salganik, Matthew J., Ian Lundberg, Alexander T. Kindel, Caitlin E. Ahearn, Khaled Al-Ghoneim, Abdullah Almaatouq, Drew M. Altschul, et al. “Measuring the Predictability of Life Outcomes with a Scientific Mass Collaboration.” (March 2020), Vol. 117 | No. 15, DOI: </w:t>
+      </w:r>
+      <w:hyperlink r:id="rId20" w:history="1">
+        <w:r>
+          <w:t>https://doi.org/10.1073/pnas.1915006117</w:t>
+        </w:r>
+      </w:hyperlink>
+      <w:r>
+        <w:t>&lt;/bib&gt;</w:t>
+      </w:r>
+    </w:p>
+    <w:p>
+      <w:pPr>
+        <w:pStyle w:val="Bibentry"/>
+      </w:pPr>
+      <w:bookmarkStart w:id="19" w:name="bib4"/>
+      <w:bookmarkEnd w:id="19"/>
+      <w:r>
+        <w:t>&lt;bib id="bib4"&gt;&lt;number&gt;[4]&lt;/number&gt;Schwartz, Reva, Apostol Vassilev, Kristen Greene, Lori Perine, Andrew Burt, and Patrick Hall. "Towards a Standard for Identifying and Managing Bias in Artificial Intelligence." (March 2022), 86 pages, DOI:  https://doi.org/10.6028/NIST.SP.1270&lt;/bib&gt;</w:t>
+      </w:r>
+    </w:p>
+    <w:p>
+      <w:pPr>
+        <w:pStyle w:val="Bibentry"/>
+      </w:pPr>
+      <w:bookmarkStart w:id="20" w:name="bib5"/>
+      <w:bookmarkStart w:id="21" w:name="bib6"/>
+      <w:bookmarkEnd w:id="20"/>
+      <w:bookmarkEnd w:id="21"/>
+    </w:p>
+    <w:p>
+      <w:pPr>
+        <w:pStyle w:val="Bibentry"/>
+      </w:pPr>
+    </w:p>
+    <w:p>
+      <w:pPr>
+        <w:pStyle w:val="Bibentry"/>
+      </w:pPr>
+    </w:p>
+    <w:p>
+      <w:pPr>
+        <w:pStyle w:val="Bibentry"/>
+      </w:pPr>
+    </w:p>
+    <w:p>
+      <w:pPr>
+        <w:pStyle w:val="Bibentry"/>
+      </w:pPr>
+      <w:r>
+        <w:t>&lt;bib id="bib6"&gt;&lt;number&gt;[6]&lt;/number&gt;Issuing Authority This technical assistance document was issued upon approval of the Chair of the U.S. Equal Employment Opportunity Commission., and This technical assistance document was issued upon approval of the Chair of the U.S. Equal Employment Opportunity Commission. “The Americans with Disabilities Act and the Use of Software, Algorithms, and Artificial Intelligence to Assess Job Applicants and Employees.” US EEOC. Retrieved November 28, 2022 from  </w:t>
+      </w:r>
+      <w:hyperlink r:id="rId21" w:history="1">
+        <w:r>
+          <w:t>https://www.eeoc.gov/laws/guidance/americans-disabilities-act-and-use-software-algorithms-and-artificial-intelligence</w:t>
+        </w:r>
+      </w:hyperlink>
+      <w:r>
+        <w:t>.&lt;/bib&gt;</w:t>
+      </w:r>
+    </w:p>
+    <w:p>
+      <w:pPr>
+        <w:pStyle w:val="Bibentry"/>
+      </w:pPr>
+      <w:bookmarkStart w:id="22" w:name="bib7"/>
+      <w:bookmarkStart w:id="23" w:name="bib8"/>
+      <w:bookmarkEnd w:id="22"/>
+      <w:bookmarkEnd w:id="23"/>
+      <w:r>
+        <w:t>&lt;bib id="bib8"&gt;&lt;number&gt;[8]&lt;/number&gt;Bureau, U.S. Census. Explore census data. Retrieved December 4, 2022 from  </w:t>
+      </w:r>
+      <w:hyperlink r:id="rId22" w:history="1">
+        <w:r>
+          <w:t>https://data.census.gov/table?q=Disability&amp;tid=ACSST5Y2020.S1811</w:t>
+        </w:r>
+      </w:hyperlink>
+      <w:r>
+        <w:t>.&lt;/bib&gt;</w:t>
+      </w:r>
+    </w:p>
+    <w:p>
+      <w:pPr>
+        <w:pStyle w:val="Bibentry"/>
+      </w:pPr>
+      <w:bookmarkStart w:id="24" w:name="bib9"/>
+      <w:bookmarkEnd w:id="24"/>
+      <w:r>
+        <w:t>&lt;bib id="bib9"&gt;&lt;number&gt;[9]&lt;/number&gt;“Getting to Equal: The Disability Inclusion Advantage | Accenture.” Retrieved December 5, 2022 from </w:t>
+      </w:r>
+      <w:hyperlink r:id="rId23" w:history="1">
+        <w:r>
+          <w:t>https://www.accenture.com/_acnmedia/PDF-89/Accenture-Disability-Inclusion-Research-Report.pdf</w:t>
+        </w:r>
+      </w:hyperlink>
+      <w:r>
+        <w:t>&lt;/bib&gt;</w:t>
+      </w:r>
+    </w:p>
+    <w:p>
+      <w:pPr>
+        <w:pStyle w:val="Bibentry"/>
+      </w:pPr>
+      <w:bookmarkStart w:id="25" w:name="bib10"/>
+      <w:bookmarkEnd w:id="25"/>
+      <w:r>
+        <w:t>&lt;bib id="bib10"&gt;&lt;number&gt;[10]&lt;/number&gt;Schwartz, Reva, Apostol Vassilev, Kristen Greene, Lori Perine, Andrew Burt, and Patrick Hall. "Towards a Standard for Identifying and Managing Bias in Artificial Intelligence." (March 2022), 86 pages, DOI:  https://doi.org/10.6028/NIST.SP.1270&lt;/bib&gt;</w:t>
+      </w:r>
+    </w:p>
+    <w:p>
+      <w:pPr>
+        <w:pStyle w:val="Normal1"/>
+      </w:pPr>
+    </w:p>
+    <w:p>
+      <w:bookmarkStart w:id="26" w:name="ACMTemplateApplied"/>
+      <w:bookmarkEnd w:id="26"/>
+    </w:p>
+    <w:p>
+      <w:pPr>
+        <w:spacing w:after="160" w:line="259" w:lineRule="auto"/>
+        <w:jc w:val="left"/>
+      </w:pPr>
+      <w:r>
+        <w:br w:type="page"/>
+      </w:r>
+    </w:p>
+    <w:p>
+      <w:pPr>
+        <w:pStyle w:val="ReferenceHead"/>
+      </w:pPr>
+      <w:bookmarkStart w:id="27" w:name="appenix_a"/>
+      <w:r>
+        <w:lastRenderedPageBreak/>
+        <w:t>APPENDIX A</w:t>
+      </w:r>
+    </w:p>
+    <w:bookmarkEnd w:id="27"/>
+    <w:p>
+      <w:pPr>
+        <w:pStyle w:val="Normal1"/>
+      </w:pPr>
+    </w:p>
+    <w:p>
+      <w:pPr>
         <w:pStyle w:val="Image"/>
-      </w:pPr>
-      <w:r>
-        <w:fldChar w:fldCharType="begin"/>
-      </w:r>
-      <w:r>
-        <w:instrText xml:space="preserve"> INCLUDEPICTURE "https://github.com/midiker/aedt-analysis/raw/main/image/dt.png" \* MERGEFORMATINET </w:instrText>
-      </w:r>
-      <w:r>
-        <w:fldChar w:fldCharType="separate"/>
-      </w:r>
+        <w:jc w:val="center"/>
+      </w:pPr>
       <w:r>
         <w:rPr>
           <w:noProof/>
         </w:rPr>
         <w:drawing>
-          <wp:inline distT="0" distB="0" distL="0" distR="0" wp14:anchorId="494731E7" wp14:editId="02B0A8E8">
-            <wp:extent cx="5562600" cy="3128645"/>
-            <wp:effectExtent l="0" t="0" r="0" b="0"/>
-            <wp:docPr id="2" name="Picture 2" descr="2000"/>
+          <wp:inline distT="0" distB="0" distL="0" distR="0" wp14:anchorId="1DFE0336" wp14:editId="34CDE803">
+            <wp:extent cx="4718057" cy="5740842"/>
+            <wp:effectExtent l="0" t="0" r="6350" b="0"/>
+            <wp:docPr id="1" name="Picture 1" descr="Figure 1: Frequency of all features shown in bar charts"/>
             <wp:cNvGraphicFramePr>
               <a:graphicFrameLocks xmlns:a="http://schemas.openxmlformats.org/drawingml/2006/main" noChangeAspect="1"/>
             </wp:cNvGraphicFramePr>
@@ -7816,13 +8365,13 @@
               <a:graphicData uri="http://schemas.openxmlformats.org/drawingml/2006/picture">
                 <pic:pic xmlns:pic="http://schemas.openxmlformats.org/drawingml/2006/picture">
                   <pic:nvPicPr>
-                    <pic:cNvPr id="0" name="Picture 3" descr="2000"/>
+                    <pic:cNvPr id="1" name="Picture 1" descr="Figure 1: Frequency of all features shown in bar charts"/>
                     <pic:cNvPicPr>
                       <a:picLocks noChangeAspect="1" noChangeArrowheads="1"/>
                     </pic:cNvPicPr>
                   </pic:nvPicPr>
                   <pic:blipFill>
-                    <a:blip r:embed="rId15" cstate="print">
+                    <a:blip r:embed="rId24">
                       <a:extLst>
                         <a:ext uri="{28A0092B-C50C-407E-A947-70E740481C1C}">
                           <a14:useLocalDpi xmlns:a14="http://schemas.microsoft.com/office/drawing/2010/main" val="0"/>
@@ -7837,7 +8386,7 @@
                   <pic:spPr bwMode="auto">
                     <a:xfrm>
                       <a:off x="0" y="0"/>
-                      <a:ext cx="5562600" cy="3128645"/>
+                      <a:ext cx="4740112" cy="5767678"/>
                     </a:xfrm>
                     <a:prstGeom prst="rect">
                       <a:avLst/>
@@ -7854,6 +8403,15 @@
         </w:drawing>
       </w:r>
       <w:r>
+        <w:fldChar w:fldCharType="begin"/>
+      </w:r>
+      <w:r>
+        <w:instrText xml:space="preserve"> INCLUDEPICTURE "https://github.com/midiker/aedt-analysis/raw/main/image/bar_chart.png" \* MERGEFORMATINET </w:instrText>
+      </w:r>
+      <w:r>
+        <w:fldChar w:fldCharType="separate"/>
+      </w:r>
+      <w:r>
         <w:fldChar w:fldCharType="end"/>
       </w:r>
     </w:p>
@@ -7861,1029 +8419,249 @@
       <w:pPr>
         <w:pStyle w:val="FigureCaption"/>
       </w:pPr>
-      <w:bookmarkStart w:id="12" w:name="fig2"/>
+      <w:bookmarkStart w:id="28" w:name="fig1"/>
       <w:r>
         <w:rPr>
           <w:rStyle w:val="Label"/>
           <w:color w:val="0000FF"/>
         </w:rPr>
-        <w:t>Figure 2:</w:t>
-      </w:r>
-      <w:bookmarkEnd w:id="12"/>
-      <w:r>
-        <w:t xml:space="preserve"> Decision Tree with Offers Accommodation_Yes as the target</w:t>
+        <w:t xml:space="preserve">Figure </w:t>
+      </w:r>
+      <w:r>
+        <w:rPr>
+          <w:rStyle w:val="Label"/>
+          <w:color w:val="0000FF"/>
+        </w:rPr>
+        <w:t>A.</w:t>
+      </w:r>
+      <w:r>
+        <w:rPr>
+          <w:rStyle w:val="Label"/>
+          <w:color w:val="0000FF"/>
+        </w:rPr>
+        <w:t>1:</w:t>
+      </w:r>
+      <w:bookmarkEnd w:id="28"/>
+      <w:r>
+        <w:t xml:space="preserve"> Frequency of all features shown in bar charts</w:t>
+      </w:r>
+      <w:r>
+        <w:t>.</w:t>
       </w:r>
     </w:p>
     <w:p>
       <w:pPr>
         <w:pStyle w:val="Para"/>
-      </w:pPr>
-      <w:r>
-        <w:t>There are a couple of interesting insights to draw from this decision tree</w:t>
-      </w:r>
-      <w:r>
-        <w:t xml:space="preserve"> shown in </w:t>
-      </w:r>
-      <w:hyperlink w:anchor="fig2" w:history="1">
+        <w:rPr>
+          <w:rFonts w:ascii="Linux Libertine O" w:hAnsi="Linux Libertine O" w:cs="Linux Libertine O"/>
+          <w:szCs w:val="24"/>
+        </w:rPr>
+      </w:pPr>
+      <w:r>
+        <w:rPr>
+          <w:rFonts w:ascii="Linux Libertine O" w:hAnsi="Linux Libertine O" w:cs="Linux Libertine O"/>
+          <w:szCs w:val="24"/>
+        </w:rPr>
+        <w:t xml:space="preserve">The first set of bar charts below shows a holistic view of all 11 features shown in </w:t>
+      </w:r>
+      <w:hyperlink w:anchor="fig1" w:history="1">
+        <w:r>
+          <w:rPr>
+            <w:rStyle w:val="Hyperlink"/>
+            <w:rFonts w:ascii="Linux Libertine O" w:hAnsi="Linux Libertine O" w:cs="Linux Libertine O"/>
+            <w:szCs w:val="24"/>
+          </w:rPr>
+          <w:t xml:space="preserve">Figure </w:t>
+        </w:r>
+        <w:r>
+          <w:rPr>
+            <w:rStyle w:val="Hyperlink"/>
+            <w:rFonts w:ascii="Linux Libertine O" w:hAnsi="Linux Libertine O" w:cs="Linux Libertine O"/>
+            <w:szCs w:val="24"/>
+          </w:rPr>
+          <w:t>A.</w:t>
+        </w:r>
+        <w:r>
+          <w:rPr>
+            <w:rStyle w:val="Hyperlink"/>
+            <w:rFonts w:ascii="Linux Libertine O" w:hAnsi="Linux Libertine O" w:cs="Linux Libertine O"/>
+            <w:szCs w:val="24"/>
+          </w:rPr>
+          <w:t>1</w:t>
+        </w:r>
+      </w:hyperlink>
+      <w:r>
+        <w:rPr>
+          <w:rFonts w:ascii="Linux Libertine O" w:hAnsi="Linux Libertine O" w:cs="Linux Libertine O"/>
+          <w:szCs w:val="24"/>
+        </w:rPr>
+        <w:t>. There are a couple of interesting findings we see here, 23 of the 30 organizations do not offer accommodations and 25 do not have accessibility staff.</w:t>
+      </w:r>
+    </w:p>
+    <w:p>
+      <w:pPr>
+        <w:pStyle w:val="Normal1"/>
+      </w:pPr>
+    </w:p>
+    <w:p>
+      <w:pPr>
+        <w:pStyle w:val="Normal1"/>
+      </w:pPr>
+      <w:bookmarkStart w:id="29" w:name="CrossLink_Bmk"/>
+      <w:bookmarkStart w:id="30" w:name="Validation_Bmk"/>
+      <w:bookmarkEnd w:id="29"/>
+      <w:bookmarkEnd w:id="30"/>
+    </w:p>
+    <w:p>
+      <w:pPr>
+        <w:pStyle w:val="Image"/>
+        <w:jc w:val="center"/>
+      </w:pPr>
+      <w:r>
+        <w:rPr>
+          <w:noProof/>
+        </w:rPr>
+        <w:drawing>
+          <wp:inline distT="0" distB="0" distL="0" distR="0" wp14:anchorId="5968262C" wp14:editId="0BDE14B3">
+            <wp:extent cx="5562600" cy="3131185"/>
+            <wp:effectExtent l="0" t="0" r="0" b="12065"/>
+            <wp:docPr id="4" name="Picture 4" descr="2000"/>
+            <wp:cNvGraphicFramePr>
+              <a:graphicFrameLocks xmlns:a="http://schemas.openxmlformats.org/drawingml/2006/main" noChangeAspect="1"/>
+            </wp:cNvGraphicFramePr>
+            <a:graphic xmlns:a="http://schemas.openxmlformats.org/drawingml/2006/main">
+              <a:graphicData uri="http://schemas.openxmlformats.org/drawingml/2006/picture">
+                <pic:pic xmlns:pic="http://schemas.openxmlformats.org/drawingml/2006/picture">
+                  <pic:nvPicPr>
+                    <pic:cNvPr id="0" name="Picture 2" descr="2000"/>
+                    <pic:cNvPicPr>
+                      <a:picLocks noChangeAspect="1" noChangeArrowheads="1"/>
+                    </pic:cNvPicPr>
+                  </pic:nvPicPr>
+                  <pic:blipFill>
+                    <a:blip r:embed="rId25" r:link="rId26">
+                      <a:extLst>
+                        <a:ext uri="{28A0092B-C50C-407E-A947-70E740481C1C}">
+                          <a14:useLocalDpi xmlns:a14="http://schemas.microsoft.com/office/drawing/2010/main" val="0"/>
+                        </a:ext>
+                      </a:extLst>
+                    </a:blip>
+                    <a:srcRect/>
+                    <a:stretch>
+                      <a:fillRect/>
+                    </a:stretch>
+                  </pic:blipFill>
+                  <pic:spPr bwMode="auto">
+                    <a:xfrm>
+                      <a:off x="0" y="0"/>
+                      <a:ext cx="5562600" cy="3131185"/>
+                    </a:xfrm>
+                    <a:prstGeom prst="rect">
+                      <a:avLst/>
+                    </a:prstGeom>
+                    <a:noFill/>
+                    <a:ln>
+                      <a:noFill/>
+                    </a:ln>
+                  </pic:spPr>
+                </pic:pic>
+              </a:graphicData>
+            </a:graphic>
+          </wp:inline>
+        </w:drawing>
+      </w:r>
+    </w:p>
+    <w:p>
+      <w:pPr>
+        <w:pStyle w:val="FigureCaption"/>
+      </w:pPr>
+      <w:bookmarkStart w:id="31" w:name="fig2"/>
+      <w:r>
+        <w:rPr>
+          <w:rStyle w:val="Label"/>
+          <w:color w:val="0000FF"/>
+        </w:rPr>
+        <w:t xml:space="preserve">Figure </w:t>
+      </w:r>
+      <w:r>
+        <w:rPr>
+          <w:rStyle w:val="Label"/>
+          <w:color w:val="0000FF"/>
+        </w:rPr>
+        <w:t>A.</w:t>
+      </w:r>
+      <w:r>
+        <w:rPr>
+          <w:rStyle w:val="Label"/>
+          <w:color w:val="0000FF"/>
+        </w:rPr>
+        <w:t>2:</w:t>
+      </w:r>
+      <w:bookmarkEnd w:id="31"/>
+      <w:r>
+        <w:t xml:space="preserve"> Decision Tree with Offers Accommodation_Yes as the target</w:t>
+      </w:r>
+    </w:p>
+    <w:p>
+      <w:pPr>
+        <w:pStyle w:val="Para"/>
+      </w:pPr>
+      <w:r>
+        <w:t xml:space="preserve">There are a couple of interesting insights to draw from this decision tree shown in </w:t>
+      </w:r>
+      <w:hyperlink r:id="rId27" w:anchor="fig2" w:history="1">
         <w:r>
           <w:rPr>
             <w:rStyle w:val="Hyperlink"/>
           </w:rPr>
-          <w:t>Figure 2</w:t>
-        </w:r>
-      </w:hyperlink>
-      <w:r>
-        <w:t xml:space="preserve">. </w:t>
-      </w:r>
-      <w:r>
-        <w:t>Only 16.7% of Organizations have public evidence of accessibility staff on the organization’s website or LinkedIn and if these organizations have Chatbots also, then 3.3% of the total sample offer accommodations. Another surprising insight is that 83.3% of Organizations have public evidence of accessibility staff on the organization’s website or LinkedIn, and if the organization’s website addresses ways to assist and/or the benefits of hiring neurodivergent candidates also, then 56.7% of the total sample do not offer accommodations.</w:t>
-      </w:r>
-    </w:p>
-    <w:p>
-      <w:pPr>
-        <w:pStyle w:val="Head1"/>
-      </w:pPr>
-      <w:r>
-        <w:t xml:space="preserve">Conclusions and </w:t>
-      </w:r>
-      <w:r>
-        <w:t>recommendations</w:t>
-      </w:r>
-    </w:p>
-    <w:p>
-      <w:pPr>
-        <w:pStyle w:val="Para"/>
-      </w:pPr>
-      <w:r>
-        <w:t>After our analysis, there is clear evidence that AI organizations who produce HCM/TA products have the capability to improve their accessibility features and shrink the gap of screen-outs for candidates with disabilities. It’s important that organizations offer accessibility features and accommodations. However, issues go beyond accommodations. Only offering accommodations does not necessarily mean the risk of screen-out is significantly less. Specifically we recommend:</w:t>
-      </w:r>
-    </w:p>
-    <w:p>
-      <w:pPr>
-        <w:pStyle w:val="ParaContinue"/>
-        <w:numPr>
-          <w:ilvl w:val="0"/>
-          <w:numId w:val="21"/>
-        </w:numPr>
-        <w:spacing w:line="270" w:lineRule="atLeast"/>
-        <w:jc w:val="both"/>
-      </w:pPr>
-      <w:r>
-        <w:t>Consideration of the timeframe of applicants receiving approval for accommodations. (Candidates need accommodations quickly.)</w:t>
-      </w:r>
-    </w:p>
-    <w:p>
-      <w:pPr>
-        <w:pStyle w:val="ParaContinue"/>
-        <w:numPr>
-          <w:ilvl w:val="0"/>
-          <w:numId w:val="21"/>
-        </w:numPr>
-        <w:spacing w:line="270" w:lineRule="atLeast"/>
-        <w:jc w:val="both"/>
-      </w:pPr>
-      <w:r>
-        <w:t>Enabling information sharing could assist with accommodations. (By information sharing we mean the sharing of voluntarily given personal data between public entities or other organizations for a specific goal through the exchange, collection, use, or disclosure. Such information sharing may provide candidates with disabilities better opportunities to receive accommodations and do so in a timely manner, without having to request accommodations separately for each role.)</w:t>
-      </w:r>
-    </w:p>
-    <w:p>
-      <w:pPr>
-        <w:pStyle w:val="ParaContinue"/>
-        <w:numPr>
-          <w:ilvl w:val="0"/>
-          <w:numId w:val="21"/>
-        </w:numPr>
-        <w:spacing w:line="270" w:lineRule="atLeast"/>
-        <w:jc w:val="both"/>
-      </w:pPr>
-      <w:r>
-        <w:lastRenderedPageBreak/>
-        <w:t>Audits of AI/ML systems used in hiring for disparate treatment, disparate impact, screen out and other types of discrimination, particularly for resume/profile screening and other systems that rely more on AI/ML processes, since accommodations are not as applicable in these circumstances.</w:t>
-      </w:r>
-    </w:p>
-    <w:p>
-      <w:pPr>
-        <w:pStyle w:val="ParaContinue"/>
-        <w:numPr>
-          <w:ilvl w:val="0"/>
-          <w:numId w:val="21"/>
-        </w:numPr>
-        <w:spacing w:line="270" w:lineRule="atLeast"/>
-        <w:jc w:val="both"/>
-      </w:pPr>
-      <w:r>
-        <w:t>Avoiding false and misleading language such as "bias-free" when describing AI/ML systems used in hiring.</w:t>
-      </w:r>
-    </w:p>
-    <w:p>
-      <w:pPr>
-        <w:pStyle w:val="ParaContinue"/>
-        <w:numPr>
-          <w:ilvl w:val="0"/>
-          <w:numId w:val="21"/>
-        </w:numPr>
-        <w:spacing w:line="270" w:lineRule="atLeast"/>
-        <w:jc w:val="both"/>
-      </w:pPr>
-      <w:r>
-        <w:t>Organizations should collect demographically representative training data, sample and reweigh training data if necessary, and consider fairness metrics when selecting hyperparameters and cutoff threshold for employment decision making.</w:t>
-      </w:r>
-    </w:p>
-    <w:p>
-      <w:pPr>
-        <w:pStyle w:val="ParaContinue"/>
-        <w:numPr>
-          <w:ilvl w:val="0"/>
-          <w:numId w:val="21"/>
-        </w:numPr>
-        <w:spacing w:line="270" w:lineRule="atLeast"/>
-        <w:jc w:val="both"/>
-      </w:pPr>
-      <w:r>
-        <w:t>Organizations should also have opt-out options for selection methods based on AI/ML. (E.g., providing a live interview in place of algorithmic evaluation.)</w:t>
-      </w:r>
-    </w:p>
-    <w:p>
-      <w:pPr>
-        <w:pStyle w:val="ParaContinue"/>
-        <w:numPr>
-          <w:ilvl w:val="0"/>
-          <w:numId w:val="21"/>
-        </w:numPr>
-        <w:spacing w:line="270" w:lineRule="atLeast"/>
-        <w:jc w:val="both"/>
-      </w:pPr>
-      <w:r>
-        <w:t>Inclusion of those who have disabilities in product design, implementation, or testing. (This is especially important for organizations that do not have the resources for specific accessibility staff).</w:t>
-      </w:r>
-    </w:p>
-    <w:p>
-      <w:pPr>
-        <w:pStyle w:val="ParaContinue"/>
-        <w:numPr>
-          <w:ilvl w:val="0"/>
-          <w:numId w:val="21"/>
-        </w:numPr>
-        <w:spacing w:line="270" w:lineRule="atLeast"/>
-        <w:jc w:val="both"/>
-      </w:pPr>
-      <w:r>
-        <w:t>Increased diversity in design teams. (This is important in producing more producing a more inclusive and accurate products. Teams with employees who have disabilities have 72% more productivity and produce 30% higher profit margins.[</w:t>
-      </w:r>
-      <w:hyperlink w:anchor="bib9" w:history="1">
-        <w:r>
-          <w:rPr>
-            <w:rStyle w:val="Hyperlink"/>
-          </w:rPr>
-          <w:t>9</w:t>
-        </w:r>
-      </w:hyperlink>
-      <w:r>
-        <w:t>])</w:t>
-      </w:r>
-    </w:p>
-    <w:p>
-      <w:pPr>
-        <w:pStyle w:val="ParaContinue"/>
-        <w:numPr>
-          <w:ilvl w:val="0"/>
-          <w:numId w:val="21"/>
-        </w:numPr>
-      </w:pPr>
-      <w:r>
-        <w:t xml:space="preserve">Organizations should apply external, independent standards to the design of AI/ML systems to mitigate bias, e.g., </w:t>
-      </w:r>
-      <w:hyperlink r:id="rId16" w:history="1">
-        <w:r>
-          <w:rPr>
-            <w:rStyle w:val="Hyperlink"/>
-          </w:rPr>
-          <w:t>NIST's Standard for Identifying and Managing Bias in Artificial Intelligence</w:t>
-        </w:r>
-      </w:hyperlink>
-      <w:r>
-        <w:t>.[</w:t>
-      </w:r>
-      <w:hyperlink w:anchor="bib10" w:history="1">
-        <w:r>
-          <w:rPr>
-            <w:rStyle w:val="Hyperlink"/>
-          </w:rPr>
-          <w:t>1</w:t>
+          <w:t xml:space="preserve">Figure </w:t>
         </w:r>
         <w:r>
           <w:rPr>
             <w:rStyle w:val="Hyperlink"/>
           </w:rPr>
-          <w:t>0</w:t>
+          <w:t>A.</w:t>
         </w:r>
-      </w:hyperlink>
-      <w:r>
-        <w:t>]</w:t>
-      </w:r>
-    </w:p>
-    <w:p>
-      <w:pPr>
-        <w:pStyle w:val="ReferenceHead"/>
-      </w:pPr>
-      <w:r>
-        <w:t>REFERENCES</w:t>
-      </w:r>
-    </w:p>
-    <w:p>
-      <w:pPr>
-        <w:pStyle w:val="Bibentry"/>
-        <w:rPr>
-          <w:sz w:val="22"/>
-        </w:rPr>
-      </w:pPr>
-      <w:bookmarkStart w:id="13" w:name="bib1"/>
-      <w:bookmarkEnd w:id="13"/>
-    </w:p>
-    <w:p>
-      <w:pPr>
-        <w:pStyle w:val="Bibentry"/>
-        <w:rPr>
-          <w:sz w:val="22"/>
-        </w:rPr>
-      </w:pPr>
-      <w:r>
-        <w:rPr>
-          <w:sz w:val="22"/>
-        </w:rPr>
-        <w:t>[</w:t>
-      </w:r>
-      <w:r>
-        <w:rPr>
-          <w:sz w:val="22"/>
-        </w:rPr>
-        <w:t>1</w:t>
-      </w:r>
-      <w:r>
-        <w:rPr>
-          <w:sz w:val="22"/>
-        </w:rPr>
-        <w:t>]</w:t>
-      </w:r>
-      <w:r>
-        <w:rPr>
-          <w:sz w:val="22"/>
-        </w:rPr>
-        <w:t xml:space="preserve"> </w:t>
-      </w:r>
-      <w:r>
-        <w:rPr>
-          <w:sz w:val="22"/>
-        </w:rPr>
-        <w:t xml:space="preserve">“Table A. Employment Status of the Civilian Noninstitutional Population by Disability Status and Age, 2020 and 2021 Annual Averages - 2021 A01 Results.” U.S. Bureau of Labor Statistics. U.S. Bureau of Labor Statistics, February 24, 2022., Retrieved December 4, 2022 from  </w:t>
-      </w:r>
-      <w:hyperlink r:id="rId17" w:history="1">
         <w:r>
           <w:rPr>
             <w:rStyle w:val="Hyperlink"/>
-            <w:sz w:val="22"/>
           </w:rPr>
-          <w:t>https://www.bls.gov/news.release/disabl.a.htm</w:t>
+          <w:t>2</w:t>
         </w:r>
       </w:hyperlink>
       <w:r>
-        <w:rPr>
-          <w:sz w:val="22"/>
-        </w:rPr>
-        <w:t>.</w:t>
-      </w:r>
-      <w:r>
-        <w:rPr>
-          <w:sz w:val="22"/>
-        </w:rPr>
-        <w:t xml:space="preserve"> </w:t>
+        <w:t>. Only 16.7% of Organizations have public evidence of accessibility staff on the organization’s website or LinkedIn and if these organizations have Chatbots also, then 3.3% of the total sample offer accommodations. Another surprising insight is that 83.3% of Organizations have public evidence of accessibility staff on the organization’s website or LinkedIn, and if the organization’s website addresses ways to assist and/or the benefits of hiring neurodivergent candidates also, then 56.7% of the total sample do not offer accommodations.</w:t>
       </w:r>
     </w:p>
     <w:p>
       <w:pPr>
-        <w:pStyle w:val="Bibentry"/>
-        <w:rPr>
-          <w:sz w:val="22"/>
-        </w:rPr>
-      </w:pPr>
+        <w:spacing w:after="160" w:line="259" w:lineRule="auto"/>
+        <w:jc w:val="left"/>
+        <w:rPr>
+          <w:sz w:val="22"/>
+        </w:rPr>
+      </w:pPr>
+      <w:r>
+        <w:br w:type="page"/>
+      </w:r>
     </w:p>
     <w:p>
       <w:pPr>
-        <w:pStyle w:val="Bibentry"/>
-        <w:rPr>
-          <w:sz w:val="22"/>
-        </w:rPr>
-      </w:pPr>
-      <w:r>
-        <w:rPr>
-          <w:sz w:val="22"/>
-        </w:rPr>
-        <w:t xml:space="preserve">[2] </w:t>
-      </w:r>
-      <w:r>
-        <w:rPr>
-          <w:sz w:val="22"/>
-        </w:rPr>
-        <w:t xml:space="preserve">Whittaker, Meredith, Meryl Alper, Cynthia L. Bennett, Sara Hendren, Liz Kaziunas, Mara Mills, Meredith Ringel Morris et al. "Disability, </w:t>
-      </w:r>
-      <w:r>
-        <w:rPr>
-          <w:sz w:val="22"/>
-        </w:rPr>
-        <w:t>B</w:t>
-      </w:r>
-      <w:r>
-        <w:rPr>
-          <w:sz w:val="22"/>
-        </w:rPr>
-        <w:t>ias, and AI." AI Now Institute</w:t>
-      </w:r>
-      <w:r>
-        <w:rPr>
-          <w:sz w:val="22"/>
-        </w:rPr>
-        <w:t xml:space="preserve">, November, 2019. </w:t>
-      </w:r>
-      <w:hyperlink r:id="rId18" w:history="1">
-        <w:r>
-          <w:rPr>
-            <w:rStyle w:val="Hyperlink"/>
-            <w:sz w:val="22"/>
-          </w:rPr>
-          <w:t>https://ainowinstitute.org/disabilitybiasai-2019.pdf</w:t>
-        </w:r>
-      </w:hyperlink>
-      <w:r>
-        <w:rPr>
-          <w:sz w:val="22"/>
-        </w:rPr>
-        <w:t xml:space="preserve">. </w:t>
-      </w:r>
-    </w:p>
-    <w:p>
-      <w:pPr>
-        <w:pStyle w:val="Bibentry"/>
-        <w:rPr>
-          <w:sz w:val="22"/>
-        </w:rPr>
-      </w:pPr>
-    </w:p>
-    <w:p>
-      <w:pPr>
-        <w:pStyle w:val="Bibentry"/>
-        <w:rPr>
-          <w:sz w:val="22"/>
-        </w:rPr>
-      </w:pPr>
-      <w:r>
-        <w:rPr>
-          <w:sz w:val="22"/>
-        </w:rPr>
-        <w:t>[</w:t>
-      </w:r>
-      <w:r>
-        <w:rPr>
-          <w:sz w:val="22"/>
-        </w:rPr>
-        <w:t>3</w:t>
-      </w:r>
-      <w:r>
-        <w:rPr>
-          <w:sz w:val="22"/>
-        </w:rPr>
-        <w:t>]</w:t>
-      </w:r>
-      <w:r>
-        <w:rPr>
-          <w:sz w:val="22"/>
-        </w:rPr>
-        <w:t xml:space="preserve"> </w:t>
-      </w:r>
-      <w:r>
-        <w:rPr>
-          <w:sz w:val="22"/>
-        </w:rPr>
-        <w:t>U.S. Equal Employment Opportunity Commission. "</w:t>
-      </w:r>
-      <w:r>
-        <w:rPr>
-          <w:sz w:val="22"/>
-        </w:rPr>
-        <w:t>The Americans with Disabilities Act and the Use of Software, Algorithms, and Artificial Intelligence to Assess Job Applicants and Employees</w:t>
-      </w:r>
-      <w:r>
-        <w:rPr>
-          <w:sz w:val="22"/>
-        </w:rPr>
-        <w:t>."</w:t>
-      </w:r>
-      <w:r>
-        <w:rPr>
-          <w:sz w:val="22"/>
-        </w:rPr>
-        <w:t xml:space="preserve"> EEOC.gov</w:t>
-      </w:r>
-      <w:r>
-        <w:rPr>
-          <w:sz w:val="22"/>
-        </w:rPr>
-        <w:t xml:space="preserve">, </w:t>
-      </w:r>
-      <w:r>
-        <w:rPr>
-          <w:sz w:val="22"/>
-        </w:rPr>
-        <w:t>May</w:t>
-      </w:r>
-      <w:r>
-        <w:rPr>
-          <w:sz w:val="22"/>
-        </w:rPr>
-        <w:t xml:space="preserve"> </w:t>
-      </w:r>
-      <w:r>
-        <w:rPr>
-          <w:sz w:val="22"/>
-        </w:rPr>
-        <w:t>12</w:t>
-      </w:r>
-      <w:r>
-        <w:rPr>
-          <w:sz w:val="22"/>
-        </w:rPr>
-        <w:t xml:space="preserve">, </w:t>
-      </w:r>
-      <w:r>
-        <w:rPr>
-          <w:sz w:val="22"/>
-        </w:rPr>
-        <w:t>2022</w:t>
-      </w:r>
-      <w:r>
-        <w:rPr>
-          <w:sz w:val="22"/>
-        </w:rPr>
-        <w:t>.</w:t>
-      </w:r>
-      <w:r>
-        <w:rPr>
-          <w:sz w:val="22"/>
-        </w:rPr>
-        <w:t xml:space="preserve"> </w:t>
-      </w:r>
-      <w:hyperlink r:id="rId19" w:history="1">
-        <w:r>
-          <w:rPr>
-            <w:rStyle w:val="Hyperlink"/>
-            <w:sz w:val="22"/>
-          </w:rPr>
-          <w:t>https://www.eeoc.gov/laws/guidance/americans-disabilities-act-and-use-software-algorithms-and-artificial-intelligence</w:t>
-        </w:r>
-      </w:hyperlink>
-      <w:r>
-        <w:rPr>
-          <w:sz w:val="22"/>
-        </w:rPr>
-        <w:t>.</w:t>
-      </w:r>
-      <w:r>
-        <w:rPr>
-          <w:sz w:val="22"/>
-        </w:rPr>
-        <w:t xml:space="preserve"> </w:t>
-      </w:r>
-    </w:p>
-    <w:p>
-      <w:pPr>
-        <w:pStyle w:val="Bibentry"/>
-        <w:rPr>
-          <w:sz w:val="22"/>
-        </w:rPr>
-      </w:pPr>
-    </w:p>
-    <w:p>
-      <w:pPr>
-        <w:pStyle w:val="Bibentry"/>
-        <w:rPr>
-          <w:sz w:val="22"/>
-        </w:rPr>
-      </w:pPr>
-      <w:r>
-        <w:rPr>
-          <w:sz w:val="22"/>
-        </w:rPr>
-        <w:t xml:space="preserve">[4] </w:t>
-      </w:r>
-      <w:r>
-        <w:rPr>
-          <w:sz w:val="22"/>
-        </w:rPr>
-        <w:t>“Managing the Future of Work.” Harvard Business School</w:t>
-      </w:r>
-      <w:r>
-        <w:rPr>
-          <w:sz w:val="22"/>
-        </w:rPr>
-        <w:t>,</w:t>
-      </w:r>
-      <w:r>
-        <w:rPr>
-          <w:sz w:val="22"/>
-        </w:rPr>
-        <w:t xml:space="preserve"> December 4, 2022</w:t>
-      </w:r>
-      <w:r>
-        <w:rPr>
-          <w:sz w:val="22"/>
-        </w:rPr>
-        <w:t xml:space="preserve">. </w:t>
-      </w:r>
-      <w:hyperlink r:id="rId20" w:history="1">
-        <w:r>
-          <w:rPr>
-            <w:rStyle w:val="Hyperlink"/>
-            <w:sz w:val="22"/>
-          </w:rPr>
-          <w:t>https://www.hbs.edu/managing-the-future-of-work/Pages/default.aspx</w:t>
-        </w:r>
-      </w:hyperlink>
-      <w:r>
-        <w:rPr>
-          <w:sz w:val="22"/>
-        </w:rPr>
-        <w:t xml:space="preserve">. </w:t>
-      </w:r>
-    </w:p>
-    <w:p>
-      <w:pPr>
-        <w:pStyle w:val="Bibentry"/>
-        <w:rPr>
-          <w:sz w:val="22"/>
-        </w:rPr>
-      </w:pPr>
-    </w:p>
-    <w:p>
-      <w:pPr>
-        <w:pStyle w:val="Bibentry"/>
-        <w:rPr>
-          <w:sz w:val="22"/>
-        </w:rPr>
-      </w:pPr>
-      <w:r>
-        <w:rPr>
-          <w:sz w:val="22"/>
-        </w:rPr>
-        <w:t xml:space="preserve">[5] </w:t>
-      </w:r>
-      <w:r>
-        <w:rPr>
-          <w:sz w:val="22"/>
-        </w:rPr>
-        <w:t>Schwartz, Reva, Apostol Vassilev, Kristen Greene, Lori Perine, Andrew Burt, and Patrick Hall. "Towards a Standard for Identifying and Managing Bias in Artificial Intelligence." NIST Special Publication 1270, no. 2022 (2022): 1-77.</w:t>
-      </w:r>
-    </w:p>
-    <w:p>
-      <w:pPr>
-        <w:pStyle w:val="Bibentry"/>
-        <w:rPr>
-          <w:sz w:val="22"/>
-        </w:rPr>
-      </w:pPr>
-    </w:p>
-    <w:p>
-      <w:pPr>
-        <w:pStyle w:val="Bibentry"/>
-        <w:rPr>
-          <w:sz w:val="22"/>
-        </w:rPr>
-      </w:pPr>
-      <w:r>
-        <w:rPr>
-          <w:sz w:val="22"/>
-        </w:rPr>
-        <w:t xml:space="preserve">[6] </w:t>
-      </w:r>
-      <w:commentRangeStart w:id="14"/>
-      <w:commentRangeStart w:id="15"/>
-      <w:r>
-        <w:rPr>
-          <w:sz w:val="22"/>
-        </w:rPr>
-        <w:t>Author(s). "Title of Webpage." Name of Website, Month Day, Year of publication. URL.</w:t>
-      </w:r>
-      <w:commentRangeEnd w:id="14"/>
-      <w:r>
-        <w:rPr>
-          <w:rStyle w:val="CommentReference"/>
-        </w:rPr>
-        <w:commentReference w:id="14"/>
-      </w:r>
-      <w:commentRangeEnd w:id="15"/>
-      <w:r>
-        <w:rPr>
-          <w:rStyle w:val="CommentReference"/>
-        </w:rPr>
-        <w:commentReference w:id="15"/>
-      </w:r>
-    </w:p>
-    <w:p>
-      <w:pPr>
-        <w:pStyle w:val="Bibentry"/>
-        <w:rPr>
-          <w:sz w:val="22"/>
-        </w:rPr>
-      </w:pPr>
-    </w:p>
-    <w:p>
-      <w:pPr>
-        <w:pStyle w:val="Bibentry"/>
-        <w:rPr>
-          <w:sz w:val="22"/>
-        </w:rPr>
-      </w:pPr>
-      <w:r>
-        <w:rPr>
-          <w:sz w:val="22"/>
-        </w:rPr>
-        <w:t xml:space="preserve">[7] </w:t>
-      </w:r>
-    </w:p>
-    <w:p>
-      <w:pPr>
-        <w:pStyle w:val="Bibentry"/>
-        <w:rPr>
-          <w:sz w:val="22"/>
-        </w:rPr>
-      </w:pPr>
-    </w:p>
-    <w:p>
-      <w:pPr>
-        <w:pStyle w:val="Bibentry"/>
-        <w:rPr>
-          <w:sz w:val="22"/>
-        </w:rPr>
-      </w:pPr>
-    </w:p>
-    <w:p>
-      <w:pPr>
-        <w:pStyle w:val="Bibentry"/>
-        <w:rPr>
-          <w:sz w:val="22"/>
-        </w:rPr>
-      </w:pPr>
-    </w:p>
-    <w:p>
-      <w:pPr>
-        <w:pStyle w:val="Bibentry"/>
-        <w:rPr>
-          <w:sz w:val="22"/>
-        </w:rPr>
-      </w:pPr>
-    </w:p>
-    <w:p>
-      <w:pPr>
-        <w:pStyle w:val="Bibentry"/>
-        <w:rPr>
-          <w:sz w:val="22"/>
-        </w:rPr>
-      </w:pPr>
-    </w:p>
-    <w:p>
-      <w:pPr>
-        <w:pStyle w:val="Bibentry"/>
-        <w:rPr>
-          <w:sz w:val="22"/>
-        </w:rPr>
-      </w:pPr>
-    </w:p>
-    <w:p>
-      <w:pPr>
-        <w:pStyle w:val="Bibentry"/>
-        <w:rPr>
-          <w:sz w:val="22"/>
-        </w:rPr>
-      </w:pPr>
-      <w:r>
-        <w:rPr>
-          <w:sz w:val="22"/>
-        </w:rPr>
-        <w:t>Author(s). "Title of White Paper." Name of Company or Organization, Month Day, Year of publication. URL.</w:t>
-      </w:r>
-    </w:p>
-    <w:p>
-      <w:pPr>
-        <w:pStyle w:val="Bibentry"/>
-        <w:rPr>
-          <w:sz w:val="22"/>
-        </w:rPr>
-      </w:pPr>
-    </w:p>
-    <w:p>
-      <w:pPr>
-        <w:pStyle w:val="Bibentry"/>
-        <w:rPr>
-          <w:sz w:val="22"/>
-        </w:rPr>
-      </w:pPr>
-    </w:p>
-    <w:p>
-      <w:pPr>
-        <w:pStyle w:val="Bibentry"/>
-        <w:rPr>
-          <w:sz w:val="22"/>
-        </w:rPr>
-      </w:pPr>
-      <w:r>
-        <w:rPr>
-          <w:sz w:val="22"/>
-        </w:rPr>
-        <w:t>Smith, John, and Jane Doe. "The Future of AI in Employment." XYZ Corporation, March 15, 2021. https://www.xyzcorp.com/white-paper-future-of-ai-in-employment</w:t>
-      </w:r>
-    </w:p>
-    <w:p>
-      <w:pPr>
-        <w:pStyle w:val="Bibentry"/>
-        <w:rPr>
-          <w:sz w:val="22"/>
-        </w:rPr>
-      </w:pPr>
-    </w:p>
-    <w:p>
-      <w:pPr>
-        <w:pStyle w:val="Bibentry"/>
-        <w:rPr>
-          <w:sz w:val="22"/>
-        </w:rPr>
-      </w:pPr>
-    </w:p>
-    <w:p>
-      <w:pPr>
-        <w:pStyle w:val="Bibentry"/>
-        <w:rPr>
-          <w:sz w:val="22"/>
-        </w:rPr>
-      </w:pPr>
-    </w:p>
-    <w:p>
-      <w:pPr>
-        <w:pStyle w:val="Bibentry"/>
-        <w:rPr>
-          <w:sz w:val="22"/>
-        </w:rPr>
-      </w:pPr>
-    </w:p>
-    <w:p>
-      <w:pPr>
-        <w:pStyle w:val="Bibentry"/>
-        <w:rPr>
-          <w:sz w:val="22"/>
-        </w:rPr>
-      </w:pPr>
-    </w:p>
-    <w:p>
-      <w:pPr>
-        <w:pStyle w:val="Bibentry"/>
-        <w:rPr>
-          <w:sz w:val="22"/>
-        </w:rPr>
-      </w:pPr>
-    </w:p>
-    <w:p>
-      <w:pPr>
-        <w:pStyle w:val="Bibentry"/>
-      </w:pPr>
-    </w:p>
-    <w:p>
-      <w:pPr>
-        <w:pStyle w:val="Bibentry"/>
-      </w:pPr>
-      <w:r>
-        <w:t>&lt;bib id="bib1"&gt;&lt;number&gt;[1]&lt;/number&gt;</w:t>
-      </w:r>
-      <w:r>
-        <w:t>“Table A. Employment Status of the Civilian Noninstitutional Population by Disability Status and Age, 2020 and 2021 Annual Averages - 2021 A01 Results.” U.S. Bureau of Labor Statistics. U.S. Bureau of Labor Statistics, February 24, 2022., Retrieved December 4, 2022 from  </w:t>
-      </w:r>
-      <w:hyperlink r:id="rId21" w:history="1">
-        <w:r>
-          <w:t>https://www.bls.gov/news.release/disabl.a.htm</w:t>
-        </w:r>
-      </w:hyperlink>
-      <w:r>
-        <w:t>&lt;/bib&gt;</w:t>
-      </w:r>
-    </w:p>
-    <w:p>
-      <w:pPr>
-        <w:pStyle w:val="Bibentry"/>
-      </w:pPr>
-      <w:bookmarkStart w:id="16" w:name="bib2"/>
-      <w:bookmarkEnd w:id="16"/>
-      <w:r>
-        <w:t>&lt;bib id="bib2"&gt;&lt;number&gt;[2]&lt;/number&gt;</w:t>
-      </w:r>
-      <w:r>
-        <w:t>Dastin, Jeffrey. "Amazon scraps secret AI recruiting tool that showed bias against women." In Ethics of Data and Analytics, Auerbach Publications, 2018., 296-299 pages</w:t>
-      </w:r>
-      <w:r>
-        <w:t>&lt;/bib&gt;</w:t>
-      </w:r>
-    </w:p>
-    <w:p>
-      <w:pPr>
-        <w:pStyle w:val="Bibentry"/>
-      </w:pPr>
-      <w:bookmarkStart w:id="17" w:name="bib3"/>
-      <w:bookmarkEnd w:id="17"/>
-      <w:r>
-        <w:t>&lt;bib id="bib3"&gt;&lt;number&gt;[3]&lt;/number&gt;</w:t>
-      </w:r>
-      <w:r>
-        <w:t xml:space="preserve">Salganik, Matthew J., Ian Lundberg, Alexander T. Kindel, Caitlin E. Ahearn, Khaled Al-Ghoneim, Abdullah Almaatouq, Drew M. Altschul, et al. “Measuring the Predictability of Life Outcomes with a Scientific Mass Collaboration.” </w:t>
-      </w:r>
-      <w:r>
-        <w:t>(March 2020), Vol. 117 | No. 15, DOI:</w:t>
-      </w:r>
-      <w:r>
-        <w:t> </w:t>
-      </w:r>
-      <w:hyperlink r:id="rId22" w:history="1">
-        <w:r>
-          <w:t>https://doi.org/10.1073/pnas.1915006117</w:t>
-        </w:r>
-      </w:hyperlink>
-      <w:r>
-        <w:t>&lt;/bib&gt;</w:t>
-      </w:r>
-    </w:p>
-    <w:p>
-      <w:pPr>
-        <w:pStyle w:val="Bibentry"/>
-      </w:pPr>
-      <w:bookmarkStart w:id="18" w:name="bib4"/>
-      <w:bookmarkEnd w:id="18"/>
-      <w:r>
-        <w:t>&lt;bib id="bib4"&gt;&lt;number&gt;[4]&lt;/number&gt;</w:t>
-      </w:r>
-      <w:r>
-        <w:t>Schwartz, Reva, Apostol Vassilev, Kristen Greene, Lori Perine, Andrew Burt, and Patrick Hall. "Towards a Standard for Identifying and Managing Bias in Artificial Intelligence." (March 2022), 86 pages, DOI:  https://doi.org/10.6028/NIST.SP.1270</w:t>
-      </w:r>
-      <w:r>
-        <w:t>&lt;/bib&gt;</w:t>
-      </w:r>
-    </w:p>
-    <w:p>
-      <w:pPr>
-        <w:pStyle w:val="Bibentry"/>
-      </w:pPr>
-      <w:bookmarkStart w:id="19" w:name="bib5"/>
-      <w:bookmarkStart w:id="20" w:name="bib6"/>
-      <w:bookmarkEnd w:id="19"/>
-      <w:bookmarkEnd w:id="20"/>
-    </w:p>
-    <w:p>
-      <w:pPr>
-        <w:pStyle w:val="Bibentry"/>
-      </w:pPr>
-    </w:p>
-    <w:p>
-      <w:pPr>
-        <w:pStyle w:val="Bibentry"/>
-      </w:pPr>
-    </w:p>
-    <w:p>
-      <w:pPr>
-        <w:pStyle w:val="Bibentry"/>
-      </w:pPr>
-    </w:p>
-    <w:p>
-      <w:pPr>
-        <w:pStyle w:val="Bibentry"/>
-      </w:pPr>
-      <w:r>
-        <w:t>&lt;bib id="bib6"&gt;&lt;number&gt;[6]&lt;/number&gt;</w:t>
-      </w:r>
-      <w:r>
-        <w:t>Issuing Authority This technical assistance document was issued upon approval of the Chair of the U.S. Equal Employment Opportunity Commission., and This technical assistance document was issued upon approval of the Chair of the U.S. Equal Employment Opportunity Commission. “The Americans with Disabilities Act and the Use of Software, Algorithms, and Artificial Intelligence to Assess Job Applicants and Employees.” US EEOC. Retrieved November 28, 2022 from  </w:t>
-      </w:r>
-      <w:hyperlink r:id="rId23" w:history="1">
-        <w:r>
-          <w:t>https://www.eeoc.gov/laws/guidance/americans-disabilities-act-and-use-software-algorithms-and-artificial-intelligence</w:t>
-        </w:r>
-      </w:hyperlink>
-      <w:r>
-        <w:t>.</w:t>
-      </w:r>
-      <w:r>
-        <w:t>&lt;/bib&gt;</w:t>
-      </w:r>
-    </w:p>
-    <w:p>
-      <w:pPr>
-        <w:pStyle w:val="Bibentry"/>
-      </w:pPr>
-      <w:bookmarkStart w:id="21" w:name="bib7"/>
-      <w:bookmarkStart w:id="22" w:name="bib8"/>
-      <w:bookmarkEnd w:id="21"/>
-      <w:bookmarkEnd w:id="22"/>
-      <w:r>
-        <w:t>&lt;bib id="bib8"&gt;&lt;number&gt;[8]&lt;/number&gt;</w:t>
-      </w:r>
-      <w:r>
-        <w:t>Bureau, U.S. Census. Explore census data. Retrieved December 4, 2022 from  </w:t>
-      </w:r>
-      <w:hyperlink r:id="rId24" w:history="1">
-        <w:r>
-          <w:t>https://data.census.gov/table?q=Disability&amp;tid=ACSST5Y2020.S1811</w:t>
-        </w:r>
-      </w:hyperlink>
-      <w:r>
-        <w:t>.</w:t>
-      </w:r>
-      <w:r>
-        <w:t>&lt;/bib&gt;</w:t>
-      </w:r>
-    </w:p>
-    <w:p>
-      <w:pPr>
-        <w:pStyle w:val="Bibentry"/>
-      </w:pPr>
-      <w:bookmarkStart w:id="23" w:name="bib9"/>
-      <w:bookmarkEnd w:id="23"/>
-      <w:r>
-        <w:t>&lt;bib id="bib9"&gt;&lt;number&gt;[9]&lt;/number&gt;</w:t>
-      </w:r>
-      <w:r>
-        <w:t>“Getting to Equal: The Disability Inclusion Advantage | Accenture.” Retrieved December 5, 2022 from </w:t>
-      </w:r>
-      <w:hyperlink r:id="rId25" w:history="1">
-        <w:r>
-          <w:t>https://www.accenture.com/_acnmedia/PDF-89/Accenture-Disability-Inclusion-Research-Report.pdf</w:t>
-        </w:r>
-      </w:hyperlink>
-      <w:r>
-        <w:t>&lt;/bib&gt;</w:t>
-      </w:r>
-    </w:p>
-    <w:p>
-      <w:pPr>
-        <w:pStyle w:val="Bibentry"/>
-      </w:pPr>
-      <w:bookmarkStart w:id="24" w:name="bib10"/>
-      <w:bookmarkEnd w:id="24"/>
-      <w:r>
-        <w:t>&lt;bib id="bib10"&gt;&lt;number&gt;[10]&lt;/number&gt;</w:t>
-      </w:r>
-      <w:r>
-        <w:t>Schwartz, Reva, Apostol Vassilev, Kristen Greene, Lori Perine, Andrew Burt, and Patrick Hall. "Towards a Standard for Identifying and Managing Bias in Artificial Intelligence." (March 2022), 86 pages, DOI:  https://doi.org/10.6028/NIST.SP.1270</w:t>
-      </w:r>
-      <w:r>
-        <w:t>&lt;/bib&gt;</w:t>
-      </w:r>
-    </w:p>
-    <w:p>
-      <w:pPr>
-        <w:pStyle w:val="Normal1"/>
-      </w:pPr>
-    </w:p>
-    <w:p>
-      <w:bookmarkStart w:id="25" w:name="ACMTemplateApplied"/>
-      <w:bookmarkEnd w:id="25"/>
-    </w:p>
-    <w:p>
-      <w:pPr>
-        <w:pStyle w:val="Normal1"/>
-      </w:pPr>
-    </w:p>
-    <w:p>
-      <w:pPr>
-        <w:pStyle w:val="Normal1"/>
-      </w:pPr>
-    </w:p>
-    <w:p>
-      <w:pPr>
-        <w:pStyle w:val="Normal1"/>
-      </w:pPr>
-    </w:p>
-    <w:p>
-      <w:pPr>
-        <w:pStyle w:val="Normal1"/>
-      </w:pPr>
-    </w:p>
-    <w:p>
-      <w:pPr>
-        <w:pStyle w:val="Normal1"/>
-      </w:pPr>
-      <w:bookmarkStart w:id="26" w:name="CrossLink_Bmk"/>
-      <w:bookmarkStart w:id="27" w:name="Validation_Bmk"/>
-      <w:bookmarkEnd w:id="26"/>
-      <w:bookmarkEnd w:id="27"/>
+        <w:pStyle w:val="ReferenceHead"/>
+      </w:pPr>
+      <w:bookmarkStart w:id="32" w:name="appenix_b"/>
+      <w:r>
+        <w:lastRenderedPageBreak/>
+        <w:t>APPENDIX B</w:t>
+      </w:r>
+      <w:bookmarkEnd w:id="32"/>
     </w:p>
     <w:sectPr>
-      <w:headerReference w:type="even" r:id="rId26"/>
-      <w:headerReference w:type="default" r:id="rId27"/>
-      <w:footerReference w:type="even" r:id="rId28"/>
-      <w:footerReference w:type="default" r:id="rId29"/>
-      <w:footerReference w:type="first" r:id="rId30"/>
+      <w:headerReference w:type="even" r:id="rId28"/>
+      <w:headerReference w:type="default" r:id="rId29"/>
+      <w:footerReference w:type="even" r:id="rId30"/>
+      <w:footerReference w:type="default" r:id="rId31"/>
+      <w:footerReference w:type="first" r:id="rId32"/>
       <w:pgSz w:w="12240" w:h="15840"/>
       <w:pgMar w:top="1760" w:right="2040" w:bottom="2840" w:left="1440" w:header="706" w:footer="706" w:gutter="0"/>
       <w:cols w:space="708"/>
@@ -8913,7 +8691,7 @@
       </w:r>
     </w:p>
   </w:comment>
-  <w:comment w:id="2" w:author="patrickh2022@outlook.com" w:date="2023-01-27T10:33:00Z" w:initials="p">
+  <w:comment w:id="2" w:author="patrickh2022@outlook.com" w:date="2023-01-27T19:40:00Z" w:initials="p">
     <w:p>
       <w:pPr>
         <w:pStyle w:val="CommentText"/>
@@ -8926,11 +8704,11 @@
         <w:annotationRef/>
       </w:r>
       <w:r>
-        <w:t>Melis - are you ok with this?</w:t>
+        <w:t>Good for a figure</w:t>
       </w:r>
     </w:p>
   </w:comment>
-  <w:comment w:id="14" w:author="patrickh2022@outlook.com" w:date="2023-01-27T10:00:00Z" w:initials="p">
+  <w:comment w:id="3" w:author="patrickh2022@outlook.com" w:date="2023-01-27T10:33:00Z" w:initials="p">
     <w:p>
       <w:pPr>
         <w:pStyle w:val="CommentText"/>
@@ -8943,11 +8721,11 @@
         <w:annotationRef/>
       </w:r>
       <w:r>
-        <w:t xml:space="preserve">Melis - can you please cite that company's website that said "bias free" or "no bias" or whatever it was … </w:t>
+        <w:t>Melis - are you ok with this?</w:t>
       </w:r>
     </w:p>
   </w:comment>
-  <w:comment w:id="15" w:author="patrickh2022@outlook.com" w:date="2023-01-27T10:12:00Z" w:initials="p">
+  <w:comment w:id="15" w:author="patrickh2022@outlook.com" w:date="2023-01-27T10:00:00Z" w:initials="p">
     <w:p>
       <w:pPr>
         <w:pStyle w:val="CommentText"/>
@@ -8960,7 +8738,24 @@
         <w:annotationRef/>
       </w:r>
       <w:r>
-        <w:t>Also, assuming it is still there, get a screenshot</w:t>
+        <w:t xml:space="preserve">Melis - can you please cite that company's website that said "bias free" or "no bias" or whatever it was … </w:t>
+      </w:r>
+    </w:p>
+  </w:comment>
+  <w:comment w:id="16" w:author="patrickh2022@outlook.com" w:date="2023-01-27T10:12:00Z" w:initials="p">
+    <w:p>
+      <w:pPr>
+        <w:pStyle w:val="CommentText"/>
+        <w:jc w:val="left"/>
+      </w:pPr>
+      <w:r>
+        <w:rPr>
+          <w:rStyle w:val="CommentReference"/>
+        </w:rPr>
+        <w:annotationRef/>
+      </w:r>
+      <w:r>
+        <w:t>Also, assuming it is still there, get a screenshot -- it will make an incredible figure.</w:t>
       </w:r>
     </w:p>
   </w:comment>
@@ -8970,15 +8765,17 @@
 <file path=word/commentsExtended.xml><?xml version="1.0" encoding="utf-8"?>
 <w15:commentsEx xmlns:wpc="http://schemas.microsoft.com/office/word/2010/wordprocessingCanvas" xmlns:cx="http://schemas.microsoft.com/office/drawing/2014/chartex" xmlns:cx1="http://schemas.microsoft.com/office/drawing/2015/9/8/chartex" xmlns:cx2="http://schemas.microsoft.com/office/drawing/2015/10/21/chartex" xmlns:cx3="http://schemas.microsoft.com/office/drawing/2016/5/9/chartex" xmlns:cx4="http://schemas.microsoft.com/office/drawing/2016/5/10/chartex" xmlns:cx5="http://schemas.microsoft.com/office/drawing/2016/5/11/chartex" xmlns:cx6="http://schemas.microsoft.com/office/drawing/2016/5/12/chartex" xmlns:cx7="http://schemas.microsoft.com/office/drawing/2016/5/13/chartex" xmlns:cx8="http://schemas.microsoft.com/office/drawing/2016/5/14/chartex" xmlns:mc="http://schemas.openxmlformats.org/markup-compatibility/2006" xmlns:aink="http://schemas.microsoft.com/office/drawing/2016/ink" xmlns:am3d="http://schemas.microsoft.com/office/drawing/2017/model3d" xmlns:o="urn:schemas-microsoft-com:office:office" xmlns:oel="http://schemas.microsoft.com/office/2019/extlst" xmlns:r="http://schemas.openxmlformats.org/officeDocument/2006/relationships" xmlns:m="http://schemas.openxmlformats.org/officeDocument/2006/math" xmlns:v="urn:schemas-microsoft-com:vml" xmlns:wp14="http://schemas.microsoft.com/office/word/2010/wordprocessingDrawing" xmlns:wp="http://schemas.openxmlformats.org/drawingml/2006/wordprocessingDrawing" xmlns:w10="urn:schemas-microsoft-com:office:word" xmlns:w="http://schemas.openxmlformats.org/wordprocessingml/2006/main" xmlns:w14="http://schemas.microsoft.com/office/word/2010/wordml" xmlns:w15="http://schemas.microsoft.com/office/word/2012/wordml" xmlns:w16cex="http://schemas.microsoft.com/office/word/2018/wordml/cex" xmlns:w16cid="http://schemas.microsoft.com/office/word/2016/wordml/cid" xmlns:w16="http://schemas.microsoft.com/office/word/2018/wordml" xmlns:w16sdtdh="http://schemas.microsoft.com/office/word/2020/wordml/sdtdatahash" xmlns:w16se="http://schemas.microsoft.com/office/word/2015/wordml/symex" xmlns:wpg="http://schemas.microsoft.com/office/word/2010/wordprocessingGroup" xmlns:wpi="http://schemas.microsoft.com/office/word/2010/wordprocessingInk" xmlns:wne="http://schemas.microsoft.com/office/word/2006/wordml" xmlns:wps="http://schemas.microsoft.com/office/word/2010/wordprocessingShape" mc:Ignorable="w14 w15 w16se w16cid w16 w16cex w16sdtdh wp14">
   <w15:commentEx w15:paraId="368CA8DF" w15:done="0"/>
+  <w15:commentEx w15:paraId="675EC7AC" w15:done="0"/>
   <w15:commentEx w15:paraId="37F73428" w15:done="0"/>
-  <w15:commentEx w15:paraId="25E0986B" w15:done="0"/>
-  <w15:commentEx w15:paraId="150CCA88" w15:paraIdParent="25E0986B" w15:done="0"/>
+  <w15:commentEx w15:paraId="7BF8A1B9" w15:done="0"/>
+  <w15:commentEx w15:paraId="0C612AF3" w15:paraIdParent="7BF8A1B9" w15:done="0"/>
 </w15:commentsEx>
 </file>
 
 <file path=word/commentsExtensible.xml><?xml version="1.0" encoding="utf-8"?>
 <w16cex:commentsExtensible xmlns:wpc="http://schemas.microsoft.com/office/word/2010/wordprocessingCanvas" xmlns:cx="http://schemas.microsoft.com/office/drawing/2014/chartex" xmlns:cx1="http://schemas.microsoft.com/office/drawing/2015/9/8/chartex" xmlns:cx2="http://schemas.microsoft.com/office/drawing/2015/10/21/chartex" xmlns:cx3="http://schemas.microsoft.com/office/drawing/2016/5/9/chartex" xmlns:cx4="http://schemas.microsoft.com/office/drawing/2016/5/10/chartex" xmlns:cx5="http://schemas.microsoft.com/office/drawing/2016/5/11/chartex" xmlns:cx6="http://schemas.microsoft.com/office/drawing/2016/5/12/chartex" xmlns:cx7="http://schemas.microsoft.com/office/drawing/2016/5/13/chartex" xmlns:cx8="http://schemas.microsoft.com/office/drawing/2016/5/14/chartex" xmlns:mc="http://schemas.openxmlformats.org/markup-compatibility/2006" xmlns:aink="http://schemas.microsoft.com/office/drawing/2016/ink" xmlns:am3d="http://schemas.microsoft.com/office/drawing/2017/model3d" xmlns:o="urn:schemas-microsoft-com:office:office" xmlns:oel="http://schemas.microsoft.com/office/2019/extlst" xmlns:r="http://schemas.openxmlformats.org/officeDocument/2006/relationships" xmlns:m="http://schemas.openxmlformats.org/officeDocument/2006/math" xmlns:v="urn:schemas-microsoft-com:vml" xmlns:wp14="http://schemas.microsoft.com/office/word/2010/wordprocessingDrawing" xmlns:wp="http://schemas.openxmlformats.org/drawingml/2006/wordprocessingDrawing" xmlns:w10="urn:schemas-microsoft-com:office:word" xmlns:w="http://schemas.openxmlformats.org/wordprocessingml/2006/main" xmlns:w14="http://schemas.microsoft.com/office/word/2010/wordml" xmlns:w15="http://schemas.microsoft.com/office/word/2012/wordml" xmlns:w16cex="http://schemas.microsoft.com/office/word/2018/wordml/cex" xmlns:w16cid="http://schemas.microsoft.com/office/word/2016/wordml/cid" xmlns:w16="http://schemas.microsoft.com/office/word/2018/wordml" xmlns:w16sdtdh="http://schemas.microsoft.com/office/word/2020/wordml/sdtdatahash" xmlns:w16se="http://schemas.microsoft.com/office/word/2015/wordml/symex" xmlns:wpg="http://schemas.microsoft.com/office/word/2010/wordprocessingGroup" xmlns:wpi="http://schemas.microsoft.com/office/word/2010/wordprocessingInk" xmlns:wne="http://schemas.microsoft.com/office/word/2006/wordml" xmlns:wps="http://schemas.microsoft.com/office/word/2010/wordprocessingShape" mc:Ignorable="w14 w15 w16se w16cid w16 w16cex w16sdtdh wp14">
   <w16cex:commentExtensible w16cex:durableId="277E314C" w16cex:dateUtc="2023-01-27T16:17:00Z"/>
+  <w16cex:commentExtensible w16cex:durableId="277EA737" w16cex:dateUtc="2023-01-28T00:40:00Z"/>
   <w16cex:commentExtensible w16cex:durableId="277E26EE" w16cex:dateUtc="2023-01-27T15:33:00Z"/>
   <w16cex:commentExtensible w16cex:durableId="277E1F35" w16cex:dateUtc="2023-01-27T15:00:00Z"/>
   <w16cex:commentExtensible w16cex:durableId="277E2225" w16cex:dateUtc="2023-01-27T15:12:00Z"/>
@@ -8988,9 +8785,10 @@
 <file path=word/commentsIds.xml><?xml version="1.0" encoding="utf-8"?>
 <w16cid:commentsIds xmlns:wpc="http://schemas.microsoft.com/office/word/2010/wordprocessingCanvas" xmlns:cx="http://schemas.microsoft.com/office/drawing/2014/chartex" xmlns:cx1="http://schemas.microsoft.com/office/drawing/2015/9/8/chartex" xmlns:cx2="http://schemas.microsoft.com/office/drawing/2015/10/21/chartex" xmlns:cx3="http://schemas.microsoft.com/office/drawing/2016/5/9/chartex" xmlns:cx4="http://schemas.microsoft.com/office/drawing/2016/5/10/chartex" xmlns:cx5="http://schemas.microsoft.com/office/drawing/2016/5/11/chartex" xmlns:cx6="http://schemas.microsoft.com/office/drawing/2016/5/12/chartex" xmlns:cx7="http://schemas.microsoft.com/office/drawing/2016/5/13/chartex" xmlns:cx8="http://schemas.microsoft.com/office/drawing/2016/5/14/chartex" xmlns:mc="http://schemas.openxmlformats.org/markup-compatibility/2006" xmlns:aink="http://schemas.microsoft.com/office/drawing/2016/ink" xmlns:am3d="http://schemas.microsoft.com/office/drawing/2017/model3d" xmlns:o="urn:schemas-microsoft-com:office:office" xmlns:oel="http://schemas.microsoft.com/office/2019/extlst" xmlns:r="http://schemas.openxmlformats.org/officeDocument/2006/relationships" xmlns:m="http://schemas.openxmlformats.org/officeDocument/2006/math" xmlns:v="urn:schemas-microsoft-com:vml" xmlns:wp14="http://schemas.microsoft.com/office/word/2010/wordprocessingDrawing" xmlns:wp="http://schemas.openxmlformats.org/drawingml/2006/wordprocessingDrawing" xmlns:w10="urn:schemas-microsoft-com:office:word" xmlns:w="http://schemas.openxmlformats.org/wordprocessingml/2006/main" xmlns:w14="http://schemas.microsoft.com/office/word/2010/wordml" xmlns:w15="http://schemas.microsoft.com/office/word/2012/wordml" xmlns:w16cex="http://schemas.microsoft.com/office/word/2018/wordml/cex" xmlns:w16cid="http://schemas.microsoft.com/office/word/2016/wordml/cid" xmlns:w16="http://schemas.microsoft.com/office/word/2018/wordml" xmlns:w16sdtdh="http://schemas.microsoft.com/office/word/2020/wordml/sdtdatahash" xmlns:w16se="http://schemas.microsoft.com/office/word/2015/wordml/symex" xmlns:wpg="http://schemas.microsoft.com/office/word/2010/wordprocessingGroup" xmlns:wpi="http://schemas.microsoft.com/office/word/2010/wordprocessingInk" xmlns:wne="http://schemas.microsoft.com/office/word/2006/wordml" xmlns:wps="http://schemas.microsoft.com/office/word/2010/wordprocessingShape" mc:Ignorable="w14 w15 w16se w16cid w16 w16cex w16sdtdh wp14">
   <w16cid:commentId w16cid:paraId="368CA8DF" w16cid:durableId="277E314C"/>
+  <w16cid:commentId w16cid:paraId="675EC7AC" w16cid:durableId="277EA737"/>
   <w16cid:commentId w16cid:paraId="37F73428" w16cid:durableId="277E26EE"/>
-  <w16cid:commentId w16cid:paraId="25E0986B" w16cid:durableId="277E1F35"/>
-  <w16cid:commentId w16cid:paraId="150CCA88" w16cid:durableId="277E2225"/>
+  <w16cid:commentId w16cid:paraId="7BF8A1B9" w16cid:durableId="277E1F35"/>
+  <w16cid:commentId w16cid:paraId="0C612AF3" w16cid:durableId="277E2225"/>
 </w16cid:commentsIds>
 </file>
 
@@ -12716,6 +12514,9 @@
     <w:abstractNumId w:val="21"/>
   </w:num>
   <w:num w:numId="44" w16cid:durableId="1981224696">
+    <w:abstractNumId w:val="21"/>
+  </w:num>
+  <w:num w:numId="45" w16cid:durableId="927159711">
     <w:abstractNumId w:val="21"/>
   </w:num>
 </w:numbering>

</xml_diff>

<commit_message>
Add screenshot in references
</commit_message>
<xml_diff>
--- a/AEDT_ACM_submission.docx
+++ b/AEDT_ACM_submission.docx
@@ -212,7 +212,21 @@
         <w:rPr>
           <w:sz w:val="22"/>
         </w:rPr>
-        <w:t xml:space="preserve">and other harms as a result of </w:t>
+        <w:t xml:space="preserve">and other harms </w:t>
+      </w:r>
+      <w:proofErr w:type="gramStart"/>
+      <w:r>
+        <w:rPr>
+          <w:sz w:val="22"/>
+        </w:rPr>
+        <w:t>as a result of</w:t>
+      </w:r>
+      <w:proofErr w:type="gramEnd"/>
+      <w:r>
+        <w:rPr>
+          <w:sz w:val="22"/>
+        </w:rPr>
+        <w:t xml:space="preserve"> </w:t>
       </w:r>
       <w:r>
         <w:rPr>
@@ -250,6 +264,7 @@
         </w:rPr>
         <w:t xml:space="preserve"> </w:t>
       </w:r>
+      <w:proofErr w:type="gramStart"/>
       <w:r>
         <w:rPr>
           <w:rStyle w:val="CCSHeadchar"/>
@@ -257,6 +272,7 @@
         </w:rPr>
         <w:t>computing;</w:t>
       </w:r>
+      <w:proofErr w:type="gramEnd"/>
     </w:p>
     <w:p>
       <w:pPr>
@@ -324,7 +340,25 @@
           <w:rFonts w:ascii="Times New Roman" w:hAnsi="Times New Roman" w:cs="Times New Roman"/>
           <w:b w:val="0"/>
         </w:rPr>
-        <w:t xml:space="preserve">Examination. In . ACM, New York, NY, USA, 10 pages. </w:t>
+        <w:t xml:space="preserve">Examination. </w:t>
+      </w:r>
+      <w:proofErr w:type="gramStart"/>
+      <w:r>
+        <w:rPr>
+          <w:rStyle w:val="CCSHeadchar"/>
+          <w:rFonts w:ascii="Times New Roman" w:hAnsi="Times New Roman" w:cs="Times New Roman"/>
+          <w:b w:val="0"/>
+        </w:rPr>
+        <w:t>In .</w:t>
+      </w:r>
+      <w:proofErr w:type="gramEnd"/>
+      <w:r>
+        <w:rPr>
+          <w:rStyle w:val="CCSHeadchar"/>
+          <w:rFonts w:ascii="Times New Roman" w:hAnsi="Times New Roman" w:cs="Times New Roman"/>
+          <w:b w:val="0"/>
+        </w:rPr>
+        <w:t xml:space="preserve"> ACM, New York, NY, USA, 10 pages. </w:t>
       </w:r>
       <w:hyperlink r:id="rId8" w:history="1">
         <w:r>
@@ -526,7 +560,14 @@
           <w:sz w:val="22"/>
         </w:rPr>
         <w:lastRenderedPageBreak/>
-        <w:t>(AI/ML)</w:t>
+        <w:t>(AI/ML</w:t>
+      </w:r>
+      <w:proofErr w:type="gramStart"/>
+      <w:r>
+        <w:rPr>
+          <w:sz w:val="22"/>
+        </w:rPr>
+        <w:t>)</w:t>
       </w:r>
       <w:r>
         <w:rPr>
@@ -538,7 +579,14 @@
         <w:rPr>
           <w:sz w:val="22"/>
         </w:rPr>
-        <w:t>[2, 3]</w:t>
+        <w:t>[</w:t>
+      </w:r>
+      <w:proofErr w:type="gramEnd"/>
+      <w:r>
+        <w:rPr>
+          <w:sz w:val="22"/>
+        </w:rPr>
+        <w:t>2, 3]</w:t>
       </w:r>
       <w:r>
         <w:rPr>
@@ -952,6 +1000,7 @@
         <w:t xml:space="preserve"> based on</w:t>
       </w:r>
       <w:commentRangeStart w:id="1"/>
+      <w:commentRangeStart w:id="2"/>
       <w:r>
         <w:rPr>
           <w:sz w:val="22"/>
@@ -976,6 +1025,13 @@
           <w:rStyle w:val="CommentReference"/>
         </w:rPr>
         <w:commentReference w:id="1"/>
+      </w:r>
+      <w:commentRangeEnd w:id="2"/>
+      <w:r>
+        <w:rPr>
+          <w:rStyle w:val="CommentReference"/>
+        </w:rPr>
+        <w:commentReference w:id="2"/>
       </w:r>
       <w:r>
         <w:rPr>
@@ -1069,6 +1125,7 @@
         </w:rPr>
         <w:t xml:space="preserve"> are often marketed as objective, and </w:t>
       </w:r>
+      <w:proofErr w:type="gramStart"/>
       <w:r>
         <w:rPr>
           <w:sz w:val="22"/>
@@ -1079,7 +1136,14 @@
         <w:rPr>
           <w:sz w:val="22"/>
         </w:rPr>
-        <w:t xml:space="preserve">a means to reduce or eliminate bias. </w:t>
+        <w:t>a means to</w:t>
+      </w:r>
+      <w:proofErr w:type="gramEnd"/>
+      <w:r>
+        <w:rPr>
+          <w:sz w:val="22"/>
+        </w:rPr>
+        <w:t xml:space="preserve"> reduce or eliminate bias. </w:t>
       </w:r>
       <w:r>
         <w:rPr>
@@ -1099,19 +1163,27 @@
         </w:rPr>
         <w:t xml:space="preserve"> as </w:t>
       </w:r>
-      <w:commentRangeStart w:id="2"/>
+      <w:commentRangeStart w:id="3"/>
+      <w:commentRangeStart w:id="4"/>
       <w:r>
         <w:rPr>
           <w:sz w:val="22"/>
         </w:rPr>
         <w:t xml:space="preserve">“bias-free” </w:t>
       </w:r>
-      <w:commentRangeEnd w:id="2"/>
+      <w:commentRangeEnd w:id="3"/>
       <w:r>
         <w:rPr>
           <w:rStyle w:val="CommentReference"/>
         </w:rPr>
-        <w:commentReference w:id="2"/>
+        <w:commentReference w:id="3"/>
+      </w:r>
+      <w:commentRangeEnd w:id="4"/>
+      <w:r>
+        <w:rPr>
+          <w:rStyle w:val="CommentReference"/>
+        </w:rPr>
+        <w:commentReference w:id="4"/>
       </w:r>
       <w:r>
         <w:rPr>
@@ -1565,11 +1637,19 @@
           <w:sz w:val="22"/>
         </w:rPr>
       </w:pPr>
-      <w:r>
-        <w:rPr>
-          <w:sz w:val="22"/>
-        </w:rPr>
-        <w:t xml:space="preserve">In an effort to highlight the prevalence of screen-out discrimination risks </w:t>
+      <w:proofErr w:type="gramStart"/>
+      <w:r>
+        <w:rPr>
+          <w:sz w:val="22"/>
+        </w:rPr>
+        <w:t>In an effort to</w:t>
+      </w:r>
+      <w:proofErr w:type="gramEnd"/>
+      <w:r>
+        <w:rPr>
+          <w:sz w:val="22"/>
+        </w:rPr>
+        <w:t xml:space="preserve"> highlight the prevalence of screen-out discrimination risks </w:t>
       </w:r>
       <w:r>
         <w:rPr>
@@ -1763,7 +1843,8 @@
         </w:rPr>
         <w:t xml:space="preserve">Section 4 closes this paper </w:t>
       </w:r>
-      <w:commentRangeStart w:id="3"/>
+      <w:commentRangeStart w:id="5"/>
+      <w:commentRangeStart w:id="6"/>
       <w:r>
         <w:rPr>
           <w:sz w:val="22"/>
@@ -1818,12 +1899,19 @@
         </w:rPr>
         <w:t xml:space="preserve"> the author’s experience as a job seeker with a disability. </w:t>
       </w:r>
-      <w:commentRangeEnd w:id="3"/>
+      <w:commentRangeEnd w:id="5"/>
       <w:r>
         <w:rPr>
           <w:rStyle w:val="CommentReference"/>
         </w:rPr>
-        <w:commentReference w:id="3"/>
+        <w:commentReference w:id="5"/>
+      </w:r>
+      <w:commentRangeEnd w:id="6"/>
+      <w:r>
+        <w:rPr>
+          <w:rStyle w:val="CommentReference"/>
+        </w:rPr>
+        <w:commentReference w:id="6"/>
       </w:r>
       <w:r>
         <w:rPr>
@@ -1885,40 +1973,30 @@
         </w:rPr>
         <w:t xml:space="preserve">the GitHub repository </w:t>
       </w:r>
-      <w:proofErr w:type="spellStart"/>
-      <w:r>
-        <w:rPr>
-          <w:sz w:val="22"/>
-        </w:rPr>
-        <w:t>xxxxxx</w:t>
-      </w:r>
-      <w:proofErr w:type="spellEnd"/>
-      <w:r>
-        <w:rPr>
-          <w:sz w:val="22"/>
-        </w:rPr>
-        <w:t>/</w:t>
-      </w:r>
-      <w:proofErr w:type="spellStart"/>
-      <w:r>
-        <w:rPr>
-          <w:sz w:val="22"/>
-        </w:rPr>
-        <w:t>xxxx-xxxx</w:t>
-      </w:r>
-      <w:proofErr w:type="spellEnd"/>
-      <w:r>
-        <w:rPr>
-          <w:sz w:val="22"/>
-        </w:rPr>
-        <w:t xml:space="preserve"> contains anonymized data, scripts for analysis, and other related artifacts.  </w:t>
+      <w:r>
+        <w:rPr>
+          <w:sz w:val="22"/>
+        </w:rPr>
+        <w:t xml:space="preserve">https://github.com/midiker/aedt-analysis </w:t>
+      </w:r>
+      <w:r>
+        <w:rPr>
+          <w:sz w:val="22"/>
+        </w:rPr>
+        <w:t>contains</w:t>
+      </w:r>
+      <w:r>
+        <w:rPr>
+          <w:sz w:val="22"/>
+        </w:rPr>
+        <w:t xml:space="preserve"> anonymized data, scripts for analysis, and other related artifacts.  </w:t>
       </w:r>
     </w:p>
     <w:p>
       <w:pPr>
         <w:pStyle w:val="Head2"/>
       </w:pPr>
-      <w:bookmarkStart w:id="4" w:name="methodology"/>
+      <w:bookmarkStart w:id="7" w:name="methodology"/>
       <w:r>
         <w:t xml:space="preserve">DATA </w:t>
       </w:r>
@@ -1926,7 +2004,7 @@
         <w:t>COLLECTION</w:t>
       </w:r>
     </w:p>
-    <w:bookmarkEnd w:id="4"/>
+    <w:bookmarkEnd w:id="7"/>
     <w:p>
       <w:pPr>
         <w:pStyle w:val="Para"/>
@@ -1939,15 +2017,31 @@
           <w:rFonts w:ascii="Linux Libertine O" w:eastAsia="Cambria" w:hAnsi="Linux Libertine O" w:cs="Linux Libertine O"/>
           <w:sz w:val="22"/>
         </w:rPr>
-        <w:t xml:space="preserve">First, we created a 30 organizations list of the top AI organizations offering HCM/TA products including both well-known Fortune 500 organizations and small start-ups. Then we assessed what type of HCM/TA product(s) the organization offer such as video screening, resume/profile </w:t>
-      </w:r>
+        <w:t xml:space="preserve">First, we created </w:t>
+      </w:r>
+      <w:proofErr w:type="gramStart"/>
       <w:r>
         <w:rPr>
           <w:rFonts w:ascii="Linux Libertine O" w:eastAsia="Cambria" w:hAnsi="Linux Libertine O" w:cs="Linux Libertine O"/>
           <w:sz w:val="22"/>
         </w:rPr>
+        <w:t>a 30 organizations</w:t>
+      </w:r>
+      <w:proofErr w:type="gramEnd"/>
+      <w:r>
+        <w:rPr>
+          <w:rFonts w:ascii="Linux Libertine O" w:eastAsia="Cambria" w:hAnsi="Linux Libertine O" w:cs="Linux Libertine O"/>
+          <w:sz w:val="22"/>
+        </w:rPr>
+        <w:t xml:space="preserve"> list of the top AI organizations offering HCM/TA products including both well-known Fortune 500 organizations and small start-ups. Then we assessed what </w:t>
+      </w:r>
+      <w:r>
+        <w:rPr>
+          <w:rFonts w:ascii="Linux Libertine O" w:eastAsia="Cambria" w:hAnsi="Linux Libertine O" w:cs="Linux Libertine O"/>
+          <w:sz w:val="22"/>
+        </w:rPr>
         <w:lastRenderedPageBreak/>
-        <w:t xml:space="preserve">screening, and/or Chatbots. Furthermore, we investigated if the organization’s website marketed its product as "Bias-Free" or used similar language. We checked if there was public evidence of accessibility staff on the organization’s website or LinkedIn, and whether they had accommodations directly for the AI/ML software displays on their website like a timeframe on those given accommodations. Finally, we investigated the organization’s addressment of different types of disabilities. Descriptions shown in </w:t>
+        <w:t xml:space="preserve">type of HCM/TA product(s) the organization offer such as video screening, resume/profile screening, and/or Chatbots. Furthermore, we investigated if the organization’s website marketed its product as "Bias-Free" or used similar language. We checked if there was public evidence of accessibility staff on the organization’s website or LinkedIn, and whether they had accommodations directly for the AI/ML software displays on their website like a timeframe on those given accommodations. Finally, we investigated the organization’s addressment of different types of disabilities. Descriptions shown in </w:t>
       </w:r>
       <w:hyperlink w:anchor="tb1" w:history="1">
         <w:r>
@@ -1964,8 +2058,8 @@
       <w:pPr>
         <w:pStyle w:val="TableCaption"/>
       </w:pPr>
-      <w:bookmarkStart w:id="5" w:name="_Ref31715975"/>
-      <w:bookmarkStart w:id="6" w:name="tb1"/>
+      <w:bookmarkStart w:id="8" w:name="_Ref31715975"/>
+      <w:bookmarkStart w:id="9" w:name="tb1"/>
       <w:r>
         <w:rPr>
           <w:rStyle w:val="Label"/>
@@ -1973,7 +2067,7 @@
         </w:rPr>
         <w:t>Table</w:t>
       </w:r>
-      <w:bookmarkEnd w:id="5"/>
+      <w:bookmarkEnd w:id="8"/>
       <w:r>
         <w:rPr>
           <w:rStyle w:val="Label"/>
@@ -1981,7 +2075,7 @@
         </w:rPr>
         <w:t xml:space="preserve"> 1:</w:t>
       </w:r>
-      <w:bookmarkEnd w:id="6"/>
+      <w:bookmarkEnd w:id="9"/>
       <w:r>
         <w:t xml:space="preserve"> </w:t>
       </w:r>
@@ -3100,7 +3194,21 @@
               <w:rPr>
                 <w:rFonts w:ascii="Linux Libertine O" w:eastAsia="Cambria" w:hAnsi="Linux Libertine O" w:cs="Linux Libertine O"/>
               </w:rPr>
-              <w:t>If yes, organization states on its website that the organization has a third party audit or its own audits for bias in their AI/ML models. Note: this might not include bias testing for disability.</w:t>
+              <w:t xml:space="preserve">If yes, organization states on its website that the organization has a </w:t>
+            </w:r>
+            <w:proofErr w:type="gramStart"/>
+            <w:r>
+              <w:rPr>
+                <w:rFonts w:ascii="Linux Libertine O" w:eastAsia="Cambria" w:hAnsi="Linux Libertine O" w:cs="Linux Libertine O"/>
+              </w:rPr>
+              <w:t>third party</w:t>
+            </w:r>
+            <w:proofErr w:type="gramEnd"/>
+            <w:r>
+              <w:rPr>
+                <w:rFonts w:ascii="Linux Libertine O" w:eastAsia="Cambria" w:hAnsi="Linux Libertine O" w:cs="Linux Libertine O"/>
+              </w:rPr>
+              <w:t xml:space="preserve"> audit or its own audits for bias in their AI/ML models. Note: this might not include bias testing for disability.</w:t>
             </w:r>
           </w:p>
         </w:tc>
@@ -3204,7 +3312,7 @@
       <w:pPr>
         <w:pStyle w:val="Head2"/>
       </w:pPr>
-      <w:bookmarkStart w:id="7" w:name="analysis"/>
+      <w:bookmarkStart w:id="10" w:name="analysis"/>
       <w:r>
         <w:lastRenderedPageBreak/>
         <w:t xml:space="preserve"> </w:t>
@@ -3213,7 +3321,7 @@
         <w:t>ANALYSIS</w:t>
       </w:r>
     </w:p>
-    <w:bookmarkEnd w:id="7"/>
+    <w:bookmarkEnd w:id="10"/>
     <w:p>
       <w:pPr>
         <w:pStyle w:val="Para"/>
@@ -3296,10 +3404,12 @@
         <w:t>', 'pandas', 'time', '</w:t>
       </w:r>
       <w:proofErr w:type="spellStart"/>
+      <w:proofErr w:type="gramStart"/>
       <w:r>
         <w:t>matplotlib.pyplot</w:t>
       </w:r>
       <w:proofErr w:type="spellEnd"/>
+      <w:proofErr w:type="gramEnd"/>
       <w:r>
         <w:t>', and '</w:t>
       </w:r>
@@ -3376,7 +3486,7 @@
       <w:pPr>
         <w:pStyle w:val="TableCaption"/>
       </w:pPr>
-      <w:bookmarkStart w:id="8" w:name="tb2"/>
+      <w:bookmarkStart w:id="11" w:name="tb2"/>
       <w:r>
         <w:rPr>
           <w:rStyle w:val="Label"/>
@@ -3384,7 +3494,7 @@
         </w:rPr>
         <w:t>Table 2:</w:t>
       </w:r>
-      <w:bookmarkEnd w:id="8"/>
+      <w:bookmarkEnd w:id="11"/>
       <w:r>
         <w:rPr>
           <w:b w:val="0"/>
@@ -4661,7 +4771,15 @@
         </w:r>
       </w:hyperlink>
       <w:r>
-        <w:t xml:space="preserve"> above, we can see in our dataset for small organizations which have less than 100 employees vary on performance. For example, smaller organizations tended to market their products as “Bias-Free” less than larger organizations, at a rate of 11.67% less. However, smaller organizations performed worse on the majority of categories, including “offering accommodations,” “having accessibility staff,” and “reporting bias testing.” This makes sense on its face, smaller organizations with access to less resources would not prioritize these accommodations; however, this does not excuse such behavior.</w:t>
+        <w:t xml:space="preserve"> above, we can see in our dataset for small organizations which have less than 100 employees vary on performance. For example, smaller organizations tended to market their products as “Bias-Free” less than larger organizations, at a rate of 11.67% less. However, smaller organizations performed worse on </w:t>
+      </w:r>
+      <w:proofErr w:type="gramStart"/>
+      <w:r>
+        <w:t>the majority of</w:t>
+      </w:r>
+      <w:proofErr w:type="gramEnd"/>
+      <w:r>
+        <w:t xml:space="preserve"> categories, including “offering accommodations,” “having accessibility staff,” and “reporting bias testing.” This makes sense on its face, smaller organizations with access to less resources would not prioritize these accommodations; however, this does not excuse such behavior.</w:t>
       </w:r>
     </w:p>
     <w:p>
@@ -4678,7 +4796,7 @@
       <w:pPr>
         <w:pStyle w:val="TableCaption"/>
       </w:pPr>
-      <w:bookmarkStart w:id="9" w:name="tb3"/>
+      <w:bookmarkStart w:id="12" w:name="tb3"/>
       <w:r>
         <w:rPr>
           <w:rStyle w:val="Label"/>
@@ -4686,7 +4804,7 @@
         </w:rPr>
         <w:t>Table 3:</w:t>
       </w:r>
-      <w:bookmarkEnd w:id="9"/>
+      <w:bookmarkEnd w:id="12"/>
       <w:r>
         <w:rPr>
           <w:b w:val="0"/>
@@ -5978,7 +6096,7 @@
       <w:pPr>
         <w:pStyle w:val="TableCaption"/>
       </w:pPr>
-      <w:bookmarkStart w:id="10" w:name="tb4"/>
+      <w:bookmarkStart w:id="13" w:name="tb4"/>
       <w:r>
         <w:rPr>
           <w:rStyle w:val="Label"/>
@@ -5986,7 +6104,7 @@
         </w:rPr>
         <w:t>Table 4:</w:t>
       </w:r>
-      <w:bookmarkEnd w:id="10"/>
+      <w:bookmarkEnd w:id="13"/>
       <w:r>
         <w:rPr>
           <w:b w:val="0"/>
@@ -6917,7 +7035,7 @@
       <w:pPr>
         <w:pStyle w:val="TableCaption"/>
       </w:pPr>
-      <w:bookmarkStart w:id="11" w:name="tb5"/>
+      <w:bookmarkStart w:id="14" w:name="tb5"/>
       <w:r>
         <w:rPr>
           <w:rStyle w:val="Label"/>
@@ -6926,7 +7044,7 @@
         <w:lastRenderedPageBreak/>
         <w:t>Table 5:</w:t>
       </w:r>
-      <w:bookmarkEnd w:id="11"/>
+      <w:bookmarkEnd w:id="14"/>
       <w:r>
         <w:rPr>
           <w:b w:val="0"/>
@@ -7242,7 +7360,7 @@
       <w:pPr>
         <w:pStyle w:val="TableCaption"/>
       </w:pPr>
-      <w:bookmarkStart w:id="12" w:name="tb6"/>
+      <w:bookmarkStart w:id="15" w:name="tb6"/>
       <w:r>
         <w:rPr>
           <w:rStyle w:val="Label"/>
@@ -7250,7 +7368,7 @@
         </w:rPr>
         <w:t>Table 6:</w:t>
       </w:r>
-      <w:bookmarkEnd w:id="12"/>
+      <w:bookmarkEnd w:id="15"/>
       <w:r>
         <w:rPr>
           <w:b w:val="0"/>
@@ -7550,12 +7668,12 @@
       <w:pPr>
         <w:pStyle w:val="Head2"/>
       </w:pPr>
-      <w:bookmarkStart w:id="13" w:name="conclusion"/>
+      <w:bookmarkStart w:id="16" w:name="conclusion"/>
       <w:r>
         <w:t>RECOMMENDATIONS AND CONCLUSION</w:t>
       </w:r>
     </w:p>
-    <w:bookmarkEnd w:id="13"/>
+    <w:bookmarkEnd w:id="16"/>
     <w:p>
       <w:pPr>
         <w:pStyle w:val="Para"/>
@@ -7584,7 +7702,15 @@
         <w:pStyle w:val="Para"/>
       </w:pPr>
       <w:r>
-        <w:t>After our analysis, there is clear evidence that AI organizations who produce HCM/TA products have the capability to improve their accessibility features and shrink the gap of screen-outs for candidates with disabilities. It’s important that organizations offer accessibility features and accommodations. However, issues go beyond accommodations. Only offering accommodations does not necessarily mean the risk of screen-out is significantly less. Specifically we recommend:</w:t>
+        <w:t xml:space="preserve">After our analysis, there is clear evidence that AI organizations who produce HCM/TA products have the capability to improve their accessibility features and shrink the gap of screen-outs for candidates with disabilities. It’s important that organizations offer accessibility features and accommodations. However, issues go beyond accommodations. Only offering accommodations does not necessarily mean the risk of screen-out is significantly less. </w:t>
+      </w:r>
+      <w:proofErr w:type="gramStart"/>
+      <w:r>
+        <w:t>Specifically</w:t>
+      </w:r>
+      <w:proofErr w:type="gramEnd"/>
+      <w:r>
+        <w:t xml:space="preserve"> we recommend:</w:t>
       </w:r>
     </w:p>
     <w:p>
@@ -7697,16 +7823,34 @@
         <w:jc w:val="both"/>
       </w:pPr>
       <w:r>
-        <w:t>Increased diversity in design teams. (This is important in producing more producing a more inclusive and accurate products. Teams with employees who have disabilities have 72% more productivity and produce 30% higher profit margins.[</w:t>
-      </w:r>
-      <w:hyperlink w:anchor="bib9" w:history="1">
-        <w:r>
-          <w:rPr>
-            <w:rStyle w:val="Hyperlink"/>
-          </w:rPr>
-          <w:t>9</w:t>
-        </w:r>
-      </w:hyperlink>
+        <w:t xml:space="preserve">Increased diversity in design teams. (This is important in producing more producing a more inclusive and accurate products. Teams with employees who have disabilities have 72% more productivity and produce 30% higher profit </w:t>
+      </w:r>
+      <w:proofErr w:type="gramStart"/>
+      <w:r>
+        <w:t>margins.[</w:t>
+      </w:r>
+      <w:proofErr w:type="gramEnd"/>
+      <w:r>
+        <w:fldChar w:fldCharType="begin"/>
+      </w:r>
+      <w:r>
+        <w:instrText>HYPERLINK \l "bib9"</w:instrText>
+      </w:r>
+      <w:r>
+        <w:fldChar w:fldCharType="separate"/>
+      </w:r>
+      <w:r>
+        <w:rPr>
+          <w:rStyle w:val="Hyperlink"/>
+        </w:rPr>
+        <w:t>9</w:t>
+      </w:r>
+      <w:r>
+        <w:rPr>
+          <w:rStyle w:val="Hyperlink"/>
+        </w:rPr>
+        <w:fldChar w:fldCharType="end"/>
+      </w:r>
       <w:r>
         <w:t>])</w:t>
       </w:r>
@@ -7760,8 +7904,8 @@
           <w:sz w:val="22"/>
         </w:rPr>
       </w:pPr>
-      <w:bookmarkStart w:id="14" w:name="bib1"/>
-      <w:bookmarkEnd w:id="14"/>
+      <w:bookmarkStart w:id="17" w:name="bib1"/>
+      <w:bookmarkEnd w:id="17"/>
     </w:p>
     <w:p>
       <w:pPr>
@@ -7780,7 +7924,21 @@
         <w:rPr>
           <w:sz w:val="22"/>
         </w:rPr>
-        <w:t xml:space="preserve">“Table A. Employment Status of the Civilian Noninstitutional Population by Disability Status and Age, 2020 and 2021 Annual Averages - 2021 A01 Results.” U.S. Bureau of Labor Statistics. U.S. Bureau of Labor Statistics, February 24, 2022., Retrieved December 4, 2022 from  </w:t>
+        <w:t xml:space="preserve">“Table A. Employment Status of the Civilian Noninstitutional Population by Disability Status and Age, 2020 and 2021 Annual Averages - 2021 A01 Results.” U.S. Bureau of Labor Statistics. U.S. Bureau of Labor Statistics, February 24, 2022., Retrieved December 4, </w:t>
+      </w:r>
+      <w:proofErr w:type="gramStart"/>
+      <w:r>
+        <w:rPr>
+          <w:sz w:val="22"/>
+        </w:rPr>
+        <w:t>2022</w:t>
+      </w:r>
+      <w:proofErr w:type="gramEnd"/>
+      <w:r>
+        <w:rPr>
+          <w:sz w:val="22"/>
+        </w:rPr>
+        <w:t xml:space="preserve"> from  </w:t>
       </w:r>
       <w:hyperlink r:id="rId15" w:history="1">
         <w:r>
@@ -7883,7 +8041,21 @@
         <w:rPr>
           <w:sz w:val="22"/>
         </w:rPr>
-        <w:t xml:space="preserve">, November, 2019. </w:t>
+        <w:t xml:space="preserve">, </w:t>
+      </w:r>
+      <w:proofErr w:type="gramStart"/>
+      <w:r>
+        <w:rPr>
+          <w:sz w:val="22"/>
+        </w:rPr>
+        <w:t>November,</w:t>
+      </w:r>
+      <w:proofErr w:type="gramEnd"/>
+      <w:r>
+        <w:rPr>
+          <w:sz w:val="22"/>
+        </w:rPr>
+        <w:t xml:space="preserve"> 2019. </w:t>
       </w:r>
       <w:hyperlink r:id="rId16" w:history="1">
         <w:r>
@@ -8152,29 +8324,222 @@
         <w:rPr>
           <w:sz w:val="22"/>
         </w:rPr>
+        <w:lastRenderedPageBreak/>
         <w:t xml:space="preserve">[6] </w:t>
       </w:r>
-      <w:commentRangeStart w:id="15"/>
-      <w:commentRangeStart w:id="16"/>
-      <w:r>
-        <w:rPr>
-          <w:sz w:val="22"/>
-        </w:rPr>
-        <w:t>Author(s). "Title of Webpage." Name of Website, Month Day, Year of publication. URL.</w:t>
-      </w:r>
-      <w:commentRangeEnd w:id="15"/>
+      <w:commentRangeStart w:id="18"/>
+      <w:commentRangeStart w:id="19"/>
+      <w:r>
+        <w:rPr>
+          <w:sz w:val="22"/>
+        </w:rPr>
+        <w:t>Author(s). "</w:t>
+      </w:r>
+      <w:r>
+        <w:t xml:space="preserve"> </w:t>
+      </w:r>
+      <w:r>
+        <w:rPr>
+          <w:sz w:val="22"/>
+        </w:rPr>
+        <w:t>T</w:t>
+      </w:r>
+      <w:r>
+        <w:rPr>
+          <w:sz w:val="22"/>
+        </w:rPr>
+        <w:t>alent</w:t>
+      </w:r>
+      <w:r>
+        <w:rPr>
+          <w:sz w:val="22"/>
+        </w:rPr>
+        <w:t xml:space="preserve"> I</w:t>
+      </w:r>
+      <w:r>
+        <w:rPr>
+          <w:sz w:val="22"/>
+        </w:rPr>
+        <w:t>ntelligence</w:t>
+      </w:r>
+      <w:r>
+        <w:rPr>
+          <w:sz w:val="22"/>
+        </w:rPr>
+        <w:t xml:space="preserve"> P</w:t>
+      </w:r>
+      <w:r>
+        <w:rPr>
+          <w:sz w:val="22"/>
+        </w:rPr>
+        <w:t>latform</w:t>
+      </w:r>
+      <w:proofErr w:type="gramStart"/>
+      <w:r>
+        <w:rPr>
+          <w:sz w:val="22"/>
+        </w:rPr>
+        <w:t xml:space="preserve">" </w:t>
+      </w:r>
+      <w:r>
+        <w:rPr>
+          <w:sz w:val="22"/>
+        </w:rPr>
+        <w:t xml:space="preserve"> eightfold</w:t>
+      </w:r>
+      <w:proofErr w:type="gramEnd"/>
+      <w:r>
+        <w:rPr>
+          <w:sz w:val="22"/>
+        </w:rPr>
+        <w:t>, Month Day,</w:t>
+      </w:r>
+      <w:r>
+        <w:rPr>
+          <w:sz w:val="22"/>
+        </w:rPr>
+        <w:t xml:space="preserve"> 2023</w:t>
+      </w:r>
+      <w:r>
+        <w:rPr>
+          <w:sz w:val="22"/>
+        </w:rPr>
+        <w:t xml:space="preserve">. </w:t>
+      </w:r>
+      <w:r>
+        <w:rPr>
+          <w:sz w:val="22"/>
+        </w:rPr>
+        <w:t>https://eightfold.ai/why-eightfold/talent-intelligence-platform/</w:t>
+      </w:r>
+      <w:r>
+        <w:rPr>
+          <w:sz w:val="22"/>
+        </w:rPr>
+        <w:t>.</w:t>
+      </w:r>
+      <w:commentRangeEnd w:id="18"/>
       <w:r>
         <w:rPr>
           <w:rStyle w:val="CommentReference"/>
         </w:rPr>
-        <w:commentReference w:id="15"/>
-      </w:r>
-      <w:commentRangeEnd w:id="16"/>
+        <w:commentReference w:id="18"/>
+      </w:r>
+      <w:commentRangeEnd w:id="19"/>
       <w:r>
         <w:rPr>
           <w:rStyle w:val="CommentReference"/>
         </w:rPr>
-        <w:commentReference w:id="16"/>
+        <w:commentReference w:id="19"/>
+      </w:r>
+      <w:r>
+        <w:rPr>
+          <w:sz w:val="22"/>
+        </w:rPr>
+        <w:t xml:space="preserve"> </w:t>
+      </w:r>
+      <w:r>
+        <w:rPr>
+          <w:rFonts w:ascii="Arial" w:hAnsi="Arial" w:cs="Arial"/>
+          <w:b/>
+          <w:bCs/>
+          <w:color w:val="222222"/>
+          <w:sz w:val="22"/>
+          <w:bdr w:val="none" w:sz="0" w:space="0" w:color="auto" w:frame="1"/>
+        </w:rPr>
+        <w:fldChar w:fldCharType="begin"/>
+      </w:r>
+      <w:r>
+        <w:rPr>
+          <w:rFonts w:ascii="Arial" w:hAnsi="Arial" w:cs="Arial"/>
+          <w:b/>
+          <w:bCs/>
+          <w:color w:val="222222"/>
+          <w:sz w:val="22"/>
+          <w:bdr w:val="none" w:sz="0" w:space="0" w:color="auto" w:frame="1"/>
+        </w:rPr>
+        <w:instrText xml:space="preserve"> INCLUDEPICTURE "https://lh6.googleusercontent.com/u-pVcfeNhCpXUOSaRAJm10RctzOfKNVJf2RoYya8Vtm-OdFVbnXFljqMQQL_nAcSiqCDe_9RhecugayZm1PjUMJuOaXedMpQ_5jJ67EGvNJnhw0IJQ6PdP9B_ZSjKvK_vA_clB05H7CNyVNrYDcpezUVTaqbH7A79RbNw2zQxSBLG_X_Xt0b8BRZpqWTGQ" \* MERGEFORMATINET </w:instrText>
+      </w:r>
+      <w:r>
+        <w:rPr>
+          <w:rFonts w:ascii="Arial" w:hAnsi="Arial" w:cs="Arial"/>
+          <w:b/>
+          <w:bCs/>
+          <w:color w:val="222222"/>
+          <w:sz w:val="22"/>
+          <w:bdr w:val="none" w:sz="0" w:space="0" w:color="auto" w:frame="1"/>
+        </w:rPr>
+        <w:fldChar w:fldCharType="separate"/>
+      </w:r>
+      <w:r>
+        <w:rPr>
+          <w:rFonts w:ascii="Arial" w:hAnsi="Arial" w:cs="Arial"/>
+          <w:b/>
+          <w:bCs/>
+          <w:noProof/>
+          <w:color w:val="222222"/>
+          <w:sz w:val="22"/>
+          <w:bdr w:val="none" w:sz="0" w:space="0" w:color="auto" w:frame="1"/>
+        </w:rPr>
+        <w:drawing>
+          <wp:inline distT="0" distB="0" distL="0" distR="0" wp14:anchorId="7C8F7822" wp14:editId="5FCA119C">
+            <wp:extent cx="4445000" cy="3506470"/>
+            <wp:effectExtent l="0" t="0" r="0" b="0"/>
+            <wp:docPr id="2" name="Picture 2" descr="Graphical user interface, text, application&#10;&#10;Description automatically generated"/>
+            <wp:cNvGraphicFramePr>
+              <a:graphicFrameLocks xmlns:a="http://schemas.openxmlformats.org/drawingml/2006/main" noChangeAspect="1"/>
+            </wp:cNvGraphicFramePr>
+            <a:graphic xmlns:a="http://schemas.openxmlformats.org/drawingml/2006/main">
+              <a:graphicData uri="http://schemas.openxmlformats.org/drawingml/2006/picture">
+                <pic:pic xmlns:pic="http://schemas.openxmlformats.org/drawingml/2006/picture">
+                  <pic:nvPicPr>
+                    <pic:cNvPr id="2" name="Picture 2" descr="Graphical user interface, text, application&#10;&#10;Description automatically generated"/>
+                    <pic:cNvPicPr>
+                      <a:picLocks noChangeAspect="1" noChangeArrowheads="1"/>
+                    </pic:cNvPicPr>
+                  </pic:nvPicPr>
+                  <pic:blipFill>
+                    <a:blip r:embed="rId19" cstate="print">
+                      <a:extLst>
+                        <a:ext uri="{28A0092B-C50C-407E-A947-70E740481C1C}">
+                          <a14:useLocalDpi xmlns:a14="http://schemas.microsoft.com/office/drawing/2010/main" val="0"/>
+                        </a:ext>
+                      </a:extLst>
+                    </a:blip>
+                    <a:srcRect/>
+                    <a:stretch>
+                      <a:fillRect/>
+                    </a:stretch>
+                  </pic:blipFill>
+                  <pic:spPr bwMode="auto">
+                    <a:xfrm>
+                      <a:off x="0" y="0"/>
+                      <a:ext cx="4445000" cy="3506470"/>
+                    </a:xfrm>
+                    <a:prstGeom prst="rect">
+                      <a:avLst/>
+                    </a:prstGeom>
+                    <a:noFill/>
+                    <a:ln>
+                      <a:noFill/>
+                    </a:ln>
+                  </pic:spPr>
+                </pic:pic>
+              </a:graphicData>
+            </a:graphic>
+          </wp:inline>
+        </w:drawing>
+      </w:r>
+      <w:r>
+        <w:rPr>
+          <w:rFonts w:ascii="Arial" w:hAnsi="Arial" w:cs="Arial"/>
+          <w:b/>
+          <w:bCs/>
+          <w:color w:val="222222"/>
+          <w:sz w:val="22"/>
+          <w:bdr w:val="none" w:sz="0" w:space="0" w:color="auto" w:frame="1"/>
+        </w:rPr>
+        <w:fldChar w:fldCharType="end"/>
       </w:r>
     </w:p>
     <w:p>
@@ -8349,9 +8714,25 @@
         <w:pStyle w:val="Bibentry"/>
       </w:pPr>
       <w:r>
-        <w:t>&lt;bib id="bib1"&gt;&lt;number&gt;[1]&lt;/number&gt;“Table A. Employment Status of the Civilian Noninstitutional Population by Disability Status and Age, 2020 and 2021 Annual Averages - 2021 A01 Results.” U.S. Bureau of Labor Statistics. U.S. Bureau of Labor Statistics, February 24, 2022., Retrieved December 4, 2022 from  </w:t>
-      </w:r>
-      <w:hyperlink r:id="rId19" w:history="1">
+        <w:t>&lt;bib id="bib1"&gt;&lt;number&gt;[</w:t>
+      </w:r>
+      <w:proofErr w:type="gramStart"/>
+      <w:r>
+        <w:t>1]&lt;</w:t>
+      </w:r>
+      <w:proofErr w:type="gramEnd"/>
+      <w:r>
+        <w:t xml:space="preserve">/number&gt;“Table A. Employment Status of the Civilian Noninstitutional Population by Disability Status and Age, 2020 and 2021 Annual Averages - 2021 A01 Results.” U.S. Bureau of Labor Statistics. U.S. Bureau of Labor Statistics, February 24, 2022., Retrieved December 4, </w:t>
+      </w:r>
+      <w:proofErr w:type="gramStart"/>
+      <w:r>
+        <w:t>2022</w:t>
+      </w:r>
+      <w:proofErr w:type="gramEnd"/>
+      <w:r>
+        <w:t xml:space="preserve"> from  </w:t>
+      </w:r>
+      <w:hyperlink r:id="rId20" w:history="1">
         <w:r>
           <w:t>https://www.bls.gov/news.release/disabl.a.htm</w:t>
         </w:r>
@@ -8364,10 +8745,18 @@
       <w:pPr>
         <w:pStyle w:val="Bibentry"/>
       </w:pPr>
-      <w:bookmarkStart w:id="17" w:name="bib2"/>
-      <w:bookmarkEnd w:id="17"/>
-      <w:r>
-        <w:t>&lt;bib id="bib2"&gt;&lt;number&gt;[2]&lt;/number&gt;</w:t>
+      <w:bookmarkStart w:id="20" w:name="bib2"/>
+      <w:bookmarkEnd w:id="20"/>
+      <w:r>
+        <w:t>&lt;bib id="bib2"&gt;&lt;number&gt;[</w:t>
+      </w:r>
+      <w:proofErr w:type="gramStart"/>
+      <w:r>
+        <w:t>2]&lt;</w:t>
+      </w:r>
+      <w:proofErr w:type="gramEnd"/>
+      <w:r>
+        <w:t>/number&gt;</w:t>
       </w:r>
       <w:proofErr w:type="spellStart"/>
       <w:r>
@@ -8382,10 +8771,18 @@
       <w:pPr>
         <w:pStyle w:val="Bibentry"/>
       </w:pPr>
-      <w:bookmarkStart w:id="18" w:name="bib3"/>
-      <w:bookmarkEnd w:id="18"/>
-      <w:r>
-        <w:t>&lt;bib id="bib3"&gt;&lt;number&gt;[3]&lt;/number&gt;</w:t>
+      <w:bookmarkStart w:id="21" w:name="bib3"/>
+      <w:bookmarkEnd w:id="21"/>
+      <w:r>
+        <w:t>&lt;bib id="bib3"&gt;&lt;number&gt;[</w:t>
+      </w:r>
+      <w:proofErr w:type="gramStart"/>
+      <w:r>
+        <w:t>3]&lt;</w:t>
+      </w:r>
+      <w:proofErr w:type="gramEnd"/>
+      <w:r>
+        <w:t>/number&gt;</w:t>
       </w:r>
       <w:proofErr w:type="spellStart"/>
       <w:r>
@@ -8427,7 +8824,7 @@
       <w:r>
         <w:t>, et al. “Measuring the Predictability of Life Outcomes with a Scientific Mass Collaboration.” (March 2020), Vol. 117 | No. 15, DOI: </w:t>
       </w:r>
-      <w:hyperlink r:id="rId20" w:history="1">
+      <w:hyperlink r:id="rId21" w:history="1">
         <w:r>
           <w:t>https://doi.org/10.1073/pnas.1915006117</w:t>
         </w:r>
@@ -8440,10 +8837,18 @@
       <w:pPr>
         <w:pStyle w:val="Bibentry"/>
       </w:pPr>
-      <w:bookmarkStart w:id="19" w:name="bib4"/>
-      <w:bookmarkEnd w:id="19"/>
-      <w:r>
-        <w:t xml:space="preserve">&lt;bib id="bib4"&gt;&lt;number&gt;[4]&lt;/number&gt;Schwartz, Reva, Apostol </w:t>
+      <w:bookmarkStart w:id="22" w:name="bib4"/>
+      <w:bookmarkEnd w:id="22"/>
+      <w:r>
+        <w:t>&lt;bib id="bib4"&gt;&lt;number&gt;[</w:t>
+      </w:r>
+      <w:proofErr w:type="gramStart"/>
+      <w:r>
+        <w:t>4]&lt;</w:t>
+      </w:r>
+      <w:proofErr w:type="gramEnd"/>
+      <w:r>
+        <w:t xml:space="preserve">/number&gt;Schwartz, Reva, Apostol </w:t>
       </w:r>
       <w:proofErr w:type="spellStart"/>
       <w:r>
@@ -8466,10 +8871,10 @@
       <w:pPr>
         <w:pStyle w:val="Bibentry"/>
       </w:pPr>
-      <w:bookmarkStart w:id="20" w:name="bib5"/>
-      <w:bookmarkStart w:id="21" w:name="bib6"/>
-      <w:bookmarkEnd w:id="20"/>
-      <w:bookmarkEnd w:id="21"/>
+      <w:bookmarkStart w:id="23" w:name="bib5"/>
+      <w:bookmarkStart w:id="24" w:name="bib6"/>
+      <w:bookmarkEnd w:id="23"/>
+      <w:bookmarkEnd w:id="24"/>
     </w:p>
     <w:p>
       <w:pPr>
@@ -8491,9 +8896,17 @@
         <w:pStyle w:val="Bibentry"/>
       </w:pPr>
       <w:r>
-        <w:t>&lt;bib id="bib6"&gt;&lt;number&gt;[6]&lt;/number&gt;Issuing Authority This technical assistance document was issued upon approval of the Chair of the U.S. Equal Employment Opportunity Commission., and This technical assistance document was issued upon approval of the Chair of the U.S. Equal Employment Opportunity Commission. “The Americans with Disabilities Act and the Use of Software, Algorithms, and Artificial Intelligence to Assess Job Applicants and Employees.” US EEOC. Retrieved November 28, 2022 from  </w:t>
-      </w:r>
-      <w:hyperlink r:id="rId21" w:history="1">
+        <w:t>&lt;bib id="bib6"&gt;&lt;number&gt;[</w:t>
+      </w:r>
+      <w:proofErr w:type="gramStart"/>
+      <w:r>
+        <w:t>6]&lt;</w:t>
+      </w:r>
+      <w:proofErr w:type="gramEnd"/>
+      <w:r>
+        <w:t>/number&gt;Issuing Authority This technical assistance document was issued upon approval of the Chair of the U.S. Equal Employment Opportunity Commission., and This technical assistance document was issued upon approval of the Chair of the U.S. Equal Employment Opportunity Commission. “The Americans with Disabilities Act and the Use of Software, Algorithms, and Artificial Intelligence to Assess Job Applicants and Employees.” US EEOC. Retrieved November 28, 2022 from  </w:t>
+      </w:r>
+      <w:hyperlink r:id="rId22" w:history="1">
         <w:r>
           <w:t>https://www.eeoc.gov/laws/guidance/americans-disabilities-act-and-use-software-algorithms-and-artificial-intelligence</w:t>
         </w:r>
@@ -8506,14 +8919,30 @@
       <w:pPr>
         <w:pStyle w:val="Bibentry"/>
       </w:pPr>
-      <w:bookmarkStart w:id="22" w:name="bib7"/>
-      <w:bookmarkStart w:id="23" w:name="bib8"/>
-      <w:bookmarkEnd w:id="22"/>
-      <w:bookmarkEnd w:id="23"/>
-      <w:r>
-        <w:t>&lt;bib id="bib8"&gt;&lt;number&gt;[8]&lt;/number&gt;Bureau, U.S. Census. Explore census data. Retrieved December 4, 2022 from  </w:t>
-      </w:r>
-      <w:hyperlink r:id="rId22" w:history="1">
+      <w:bookmarkStart w:id="25" w:name="bib7"/>
+      <w:bookmarkStart w:id="26" w:name="bib8"/>
+      <w:bookmarkEnd w:id="25"/>
+      <w:bookmarkEnd w:id="26"/>
+      <w:r>
+        <w:t>&lt;bib id="bib8"&gt;&lt;number&gt;[</w:t>
+      </w:r>
+      <w:proofErr w:type="gramStart"/>
+      <w:r>
+        <w:t>8]&lt;</w:t>
+      </w:r>
+      <w:proofErr w:type="gramEnd"/>
+      <w:r>
+        <w:t xml:space="preserve">/number&gt;Bureau, U.S. Census. Explore census data. Retrieved December 4, </w:t>
+      </w:r>
+      <w:proofErr w:type="gramStart"/>
+      <w:r>
+        <w:t>2022</w:t>
+      </w:r>
+      <w:proofErr w:type="gramEnd"/>
+      <w:r>
+        <w:t xml:space="preserve"> from  </w:t>
+      </w:r>
+      <w:hyperlink r:id="rId23" w:history="1">
         <w:r>
           <w:t>https://data.census.gov/table?q=Disability&amp;tid=ACSST5Y2020.S1811</w:t>
         </w:r>
@@ -8526,12 +8955,28 @@
       <w:pPr>
         <w:pStyle w:val="Bibentry"/>
       </w:pPr>
-      <w:bookmarkStart w:id="24" w:name="bib9"/>
-      <w:bookmarkEnd w:id="24"/>
-      <w:r>
-        <w:t>&lt;bib id="bib9"&gt;&lt;number&gt;[9]&lt;/number&gt;“Getting to Equal: The Disability Inclusion Advantage | Accenture.” Retrieved December 5, 2022 from </w:t>
-      </w:r>
-      <w:hyperlink r:id="rId23" w:history="1">
+      <w:bookmarkStart w:id="27" w:name="bib9"/>
+      <w:bookmarkEnd w:id="27"/>
+      <w:r>
+        <w:t>&lt;bib id="bib9"&gt;&lt;number&gt;[</w:t>
+      </w:r>
+      <w:proofErr w:type="gramStart"/>
+      <w:r>
+        <w:t>9]&lt;</w:t>
+      </w:r>
+      <w:proofErr w:type="gramEnd"/>
+      <w:r>
+        <w:t xml:space="preserve">/number&gt;“Getting to Equal: The Disability Inclusion Advantage | Accenture.” Retrieved December 5, </w:t>
+      </w:r>
+      <w:proofErr w:type="gramStart"/>
+      <w:r>
+        <w:t>2022</w:t>
+      </w:r>
+      <w:proofErr w:type="gramEnd"/>
+      <w:r>
+        <w:t xml:space="preserve"> from </w:t>
+      </w:r>
+      <w:hyperlink r:id="rId24" w:history="1">
         <w:r>
           <w:t>https://www.accenture.com/_acnmedia/PDF-89/Accenture-Disability-Inclusion-Research-Report.pdf</w:t>
         </w:r>
@@ -8544,10 +8989,18 @@
       <w:pPr>
         <w:pStyle w:val="Bibentry"/>
       </w:pPr>
-      <w:bookmarkStart w:id="25" w:name="bib10"/>
-      <w:bookmarkEnd w:id="25"/>
-      <w:r>
-        <w:t xml:space="preserve">&lt;bib id="bib10"&gt;&lt;number&gt;[10]&lt;/number&gt;Schwartz, Reva, Apostol </w:t>
+      <w:bookmarkStart w:id="28" w:name="bib10"/>
+      <w:bookmarkEnd w:id="28"/>
+      <w:r>
+        <w:t>&lt;bib id="bib10"&gt;&lt;number&gt;[</w:t>
+      </w:r>
+      <w:proofErr w:type="gramStart"/>
+      <w:r>
+        <w:t>10]&lt;</w:t>
+      </w:r>
+      <w:proofErr w:type="gramEnd"/>
+      <w:r>
+        <w:t xml:space="preserve">/number&gt;Schwartz, Reva, Apostol </w:t>
       </w:r>
       <w:proofErr w:type="spellStart"/>
       <w:r>
@@ -8572,8 +9025,8 @@
       </w:pPr>
     </w:p>
     <w:p>
-      <w:bookmarkStart w:id="26" w:name="ACMTemplateApplied"/>
-      <w:bookmarkEnd w:id="26"/>
+      <w:bookmarkStart w:id="29" w:name="ACMTemplateApplied"/>
+      <w:bookmarkEnd w:id="29"/>
     </w:p>
     <w:p>
       <w:pPr>
@@ -8588,13 +9041,13 @@
       <w:pPr>
         <w:pStyle w:val="ReferenceHead"/>
       </w:pPr>
-      <w:bookmarkStart w:id="27" w:name="appenix_a"/>
+      <w:bookmarkStart w:id="30" w:name="appenix_a"/>
       <w:r>
         <w:lastRenderedPageBreak/>
         <w:t>APPENDIX A</w:t>
       </w:r>
     </w:p>
-    <w:bookmarkEnd w:id="27"/>
+    <w:bookmarkEnd w:id="30"/>
     <w:p>
       <w:pPr>
         <w:pStyle w:val="Normal1"/>
@@ -8627,7 +9080,7 @@
                     </pic:cNvPicPr>
                   </pic:nvPicPr>
                   <pic:blipFill>
-                    <a:blip r:embed="rId24">
+                    <a:blip r:embed="rId25">
                       <a:extLst>
                         <a:ext uri="{28A0092B-C50C-407E-A947-70E740481C1C}">
                           <a14:useLocalDpi xmlns:a14="http://schemas.microsoft.com/office/drawing/2010/main" val="0"/>
@@ -8675,7 +9128,7 @@
       <w:pPr>
         <w:pStyle w:val="FigureCaption"/>
       </w:pPr>
-      <w:bookmarkStart w:id="28" w:name="fig1"/>
+      <w:bookmarkStart w:id="31" w:name="fig1"/>
       <w:r>
         <w:rPr>
           <w:rStyle w:val="Label"/>
@@ -8697,7 +9150,7 @@
         </w:rPr>
         <w:t>1:</w:t>
       </w:r>
-      <w:bookmarkEnd w:id="28"/>
+      <w:bookmarkEnd w:id="31"/>
       <w:r>
         <w:t xml:space="preserve"> Frequency of all features shown in bar charts</w:t>
       </w:r>
@@ -8763,10 +9216,10 @@
       <w:pPr>
         <w:pStyle w:val="Normal1"/>
       </w:pPr>
-      <w:bookmarkStart w:id="29" w:name="CrossLink_Bmk"/>
-      <w:bookmarkStart w:id="30" w:name="Validation_Bmk"/>
-      <w:bookmarkEnd w:id="29"/>
-      <w:bookmarkEnd w:id="30"/>
+      <w:bookmarkStart w:id="32" w:name="CrossLink_Bmk"/>
+      <w:bookmarkStart w:id="33" w:name="Validation_Bmk"/>
+      <w:bookmarkEnd w:id="32"/>
+      <w:bookmarkEnd w:id="33"/>
     </w:p>
     <w:p>
       <w:pPr>
@@ -8795,7 +9248,7 @@
                     </pic:cNvPicPr>
                   </pic:nvPicPr>
                   <pic:blipFill>
-                    <a:blip r:embed="rId25" r:link="rId26">
+                    <a:blip r:embed="rId26" r:link="rId27">
                       <a:extLst>
                         <a:ext uri="{28A0092B-C50C-407E-A947-70E740481C1C}">
                           <a14:useLocalDpi xmlns:a14="http://schemas.microsoft.com/office/drawing/2010/main" val="0"/>
@@ -8831,7 +9284,7 @@
       <w:pPr>
         <w:pStyle w:val="FigureCaption"/>
       </w:pPr>
-      <w:bookmarkStart w:id="31" w:name="fig2"/>
+      <w:bookmarkStart w:id="34" w:name="fig2"/>
       <w:r>
         <w:rPr>
           <w:rStyle w:val="Label"/>
@@ -8853,7 +9306,7 @@
         </w:rPr>
         <w:t>2:</w:t>
       </w:r>
-      <w:bookmarkEnd w:id="31"/>
+      <w:bookmarkEnd w:id="34"/>
       <w:r>
         <w:t xml:space="preserve"> Decision Tree with Offers </w:t>
       </w:r>
@@ -8873,7 +9326,7 @@
       <w:r>
         <w:t xml:space="preserve">There are a couple of interesting insights to draw from this decision tree shown in </w:t>
       </w:r>
-      <w:hyperlink r:id="rId27" w:anchor="fig2" w:history="1">
+      <w:hyperlink r:id="rId28" w:anchor="fig2" w:history="1">
         <w:r>
           <w:rPr>
             <w:rStyle w:val="Hyperlink"/>
@@ -8913,19 +9366,19 @@
       <w:pPr>
         <w:pStyle w:val="ReferenceHead"/>
       </w:pPr>
-      <w:bookmarkStart w:id="32" w:name="appenix_b"/>
+      <w:bookmarkStart w:id="35" w:name="appenix_b"/>
       <w:r>
         <w:lastRenderedPageBreak/>
         <w:t>APPENDIX B</w:t>
       </w:r>
-      <w:bookmarkEnd w:id="32"/>
+      <w:bookmarkEnd w:id="35"/>
     </w:p>
     <w:sectPr>
-      <w:headerReference w:type="even" r:id="rId28"/>
-      <w:headerReference w:type="default" r:id="rId29"/>
-      <w:footerReference w:type="even" r:id="rId30"/>
-      <w:footerReference w:type="default" r:id="rId31"/>
-      <w:footerReference w:type="first" r:id="rId32"/>
+      <w:headerReference w:type="even" r:id="rId29"/>
+      <w:headerReference w:type="default" r:id="rId30"/>
+      <w:footerReference w:type="even" r:id="rId31"/>
+      <w:footerReference w:type="default" r:id="rId32"/>
+      <w:footerReference w:type="first" r:id="rId33"/>
       <w:pgSz w:w="12240" w:h="15840"/>
       <w:pgMar w:top="1760" w:right="2040" w:bottom="2840" w:left="1440" w:header="706" w:footer="706" w:gutter="0"/>
       <w:cols w:space="708"/>
@@ -8955,7 +9408,26 @@
       </w:r>
     </w:p>
   </w:comment>
-  <w:comment w:id="2" w:author="patrickh2022@outlook.com" w:date="2023-01-27T19:40:00Z" w:initials="p">
+  <w:comment w:id="2" w:author="Melis Isabella Diken" w:date="2023-01-27T22:57:00Z" w:initials="MID">
+    <w:p>
+      <w:pPr>
+        <w:jc w:val="left"/>
+      </w:pPr>
+      <w:r>
+        <w:rPr>
+          <w:rStyle w:val="CommentReference"/>
+        </w:rPr>
+        <w:annotationRef/>
+      </w:r>
+      <w:r>
+        <w:rPr>
+          <w:sz w:val="20"/>
+        </w:rPr>
+        <w:t>I believe the phasing is ok but happy to hear other wise!</w:t>
+      </w:r>
+    </w:p>
+  </w:comment>
+  <w:comment w:id="3" w:author="patrickh2022@outlook.com" w:date="2023-01-27T19:40:00Z" w:initials="p">
     <w:p>
       <w:pPr>
         <w:pStyle w:val="CommentText"/>
@@ -8972,7 +9444,26 @@
       </w:r>
     </w:p>
   </w:comment>
-  <w:comment w:id="3" w:author="patrickh2022@outlook.com" w:date="2023-01-27T10:33:00Z" w:initials="p">
+  <w:comment w:id="4" w:author="Melis Isabella Diken" w:date="2023-01-27T22:59:00Z" w:initials="MID">
+    <w:p>
+      <w:pPr>
+        <w:jc w:val="left"/>
+      </w:pPr>
+      <w:r>
+        <w:rPr>
+          <w:rStyle w:val="CommentReference"/>
+        </w:rPr>
+        <w:annotationRef/>
+      </w:r>
+      <w:r>
+        <w:rPr>
+          <w:sz w:val="20"/>
+        </w:rPr>
+        <w:t xml:space="preserve">Screenshot in the references  </w:t>
+      </w:r>
+    </w:p>
+  </w:comment>
+  <w:comment w:id="5" w:author="patrickh2022@outlook.com" w:date="2023-01-27T10:33:00Z" w:initials="p">
     <w:p>
       <w:pPr>
         <w:pStyle w:val="CommentText"/>
@@ -8989,7 +9480,26 @@
       </w:r>
     </w:p>
   </w:comment>
-  <w:comment w:id="15" w:author="patrickh2022@outlook.com" w:date="2023-01-27T10:00:00Z" w:initials="p">
+  <w:comment w:id="6" w:author="Melis Isabella Diken" w:date="2023-01-27T22:12:00Z" w:initials="MID">
+    <w:p>
+      <w:pPr>
+        <w:jc w:val="left"/>
+      </w:pPr>
+      <w:r>
+        <w:rPr>
+          <w:rStyle w:val="CommentReference"/>
+        </w:rPr>
+        <w:annotationRef/>
+      </w:r>
+      <w:r>
+        <w:rPr>
+          <w:sz w:val="20"/>
+        </w:rPr>
+        <w:t>I’m ok with this!</w:t>
+      </w:r>
+    </w:p>
+  </w:comment>
+  <w:comment w:id="18" w:author="patrickh2022@outlook.com" w:date="2023-01-27T10:00:00Z" w:initials="p">
     <w:p>
       <w:pPr>
         <w:pStyle w:val="CommentText"/>
@@ -9006,7 +9516,7 @@
       </w:r>
     </w:p>
   </w:comment>
-  <w:comment w:id="16" w:author="patrickh2022@outlook.com" w:date="2023-01-27T10:12:00Z" w:initials="p">
+  <w:comment w:id="19" w:author="patrickh2022@outlook.com" w:date="2023-01-27T10:12:00Z" w:initials="p">
     <w:p>
       <w:pPr>
         <w:pStyle w:val="CommentText"/>
@@ -9029,8 +9539,11 @@
 <file path=word/commentsExtended.xml><?xml version="1.0" encoding="utf-8"?>
 <w15:commentsEx xmlns:wpc="http://schemas.microsoft.com/office/word/2010/wordprocessingCanvas" xmlns:cx="http://schemas.microsoft.com/office/drawing/2014/chartex" xmlns:cx1="http://schemas.microsoft.com/office/drawing/2015/9/8/chartex" xmlns:cx2="http://schemas.microsoft.com/office/drawing/2015/10/21/chartex" xmlns:cx3="http://schemas.microsoft.com/office/drawing/2016/5/9/chartex" xmlns:cx4="http://schemas.microsoft.com/office/drawing/2016/5/10/chartex" xmlns:cx5="http://schemas.microsoft.com/office/drawing/2016/5/11/chartex" xmlns:cx6="http://schemas.microsoft.com/office/drawing/2016/5/12/chartex" xmlns:cx7="http://schemas.microsoft.com/office/drawing/2016/5/13/chartex" xmlns:cx8="http://schemas.microsoft.com/office/drawing/2016/5/14/chartex" xmlns:mc="http://schemas.openxmlformats.org/markup-compatibility/2006" xmlns:aink="http://schemas.microsoft.com/office/drawing/2016/ink" xmlns:am3d="http://schemas.microsoft.com/office/drawing/2017/model3d" xmlns:o="urn:schemas-microsoft-com:office:office" xmlns:oel="http://schemas.microsoft.com/office/2019/extlst" xmlns:r="http://schemas.openxmlformats.org/officeDocument/2006/relationships" xmlns:m="http://schemas.openxmlformats.org/officeDocument/2006/math" xmlns:v="urn:schemas-microsoft-com:vml" xmlns:wp14="http://schemas.microsoft.com/office/word/2010/wordprocessingDrawing" xmlns:wp="http://schemas.openxmlformats.org/drawingml/2006/wordprocessingDrawing" xmlns:w10="urn:schemas-microsoft-com:office:word" xmlns:w="http://schemas.openxmlformats.org/wordprocessingml/2006/main" xmlns:w14="http://schemas.microsoft.com/office/word/2010/wordml" xmlns:w15="http://schemas.microsoft.com/office/word/2012/wordml" xmlns:w16cex="http://schemas.microsoft.com/office/word/2018/wordml/cex" xmlns:w16cid="http://schemas.microsoft.com/office/word/2016/wordml/cid" xmlns:w16="http://schemas.microsoft.com/office/word/2018/wordml" xmlns:w16sdtdh="http://schemas.microsoft.com/office/word/2020/wordml/sdtdatahash" xmlns:w16se="http://schemas.microsoft.com/office/word/2015/wordml/symex" xmlns:wpg="http://schemas.microsoft.com/office/word/2010/wordprocessingGroup" xmlns:wpi="http://schemas.microsoft.com/office/word/2010/wordprocessingInk" xmlns:wne="http://schemas.microsoft.com/office/word/2006/wordml" xmlns:wps="http://schemas.microsoft.com/office/word/2010/wordprocessingShape" mc:Ignorable="w14 w15 w16se w16cid w16 w16cex w16sdtdh wp14">
   <w15:commentEx w15:paraId="368CA8DF" w15:done="0"/>
+  <w15:commentEx w15:paraId="5DFB584A" w15:paraIdParent="368CA8DF" w15:done="0"/>
   <w15:commentEx w15:paraId="675EC7AC" w15:done="0"/>
+  <w15:commentEx w15:paraId="7C9FE95E" w15:paraIdParent="675EC7AC" w15:done="0"/>
   <w15:commentEx w15:paraId="37F73428" w15:done="0"/>
+  <w15:commentEx w15:paraId="350CA3FB" w15:paraIdParent="37F73428" w15:done="0"/>
   <w15:commentEx w15:paraId="7BF8A1B9" w15:done="0"/>
   <w15:commentEx w15:paraId="0C612AF3" w15:paraIdParent="7BF8A1B9" w15:done="0"/>
 </w15:commentsEx>
@@ -9039,8 +9552,11 @@
 <file path=word/commentsExtensible.xml><?xml version="1.0" encoding="utf-8"?>
 <w16cex:commentsExtensible xmlns:wpc="http://schemas.microsoft.com/office/word/2010/wordprocessingCanvas" xmlns:cx="http://schemas.microsoft.com/office/drawing/2014/chartex" xmlns:cx1="http://schemas.microsoft.com/office/drawing/2015/9/8/chartex" xmlns:cx2="http://schemas.microsoft.com/office/drawing/2015/10/21/chartex" xmlns:cx3="http://schemas.microsoft.com/office/drawing/2016/5/9/chartex" xmlns:cx4="http://schemas.microsoft.com/office/drawing/2016/5/10/chartex" xmlns:cx5="http://schemas.microsoft.com/office/drawing/2016/5/11/chartex" xmlns:cx6="http://schemas.microsoft.com/office/drawing/2016/5/12/chartex" xmlns:cx7="http://schemas.microsoft.com/office/drawing/2016/5/13/chartex" xmlns:cx8="http://schemas.microsoft.com/office/drawing/2016/5/14/chartex" xmlns:mc="http://schemas.openxmlformats.org/markup-compatibility/2006" xmlns:aink="http://schemas.microsoft.com/office/drawing/2016/ink" xmlns:am3d="http://schemas.microsoft.com/office/drawing/2017/model3d" xmlns:o="urn:schemas-microsoft-com:office:office" xmlns:oel="http://schemas.microsoft.com/office/2019/extlst" xmlns:r="http://schemas.openxmlformats.org/officeDocument/2006/relationships" xmlns:m="http://schemas.openxmlformats.org/officeDocument/2006/math" xmlns:v="urn:schemas-microsoft-com:vml" xmlns:wp14="http://schemas.microsoft.com/office/word/2010/wordprocessingDrawing" xmlns:wp="http://schemas.openxmlformats.org/drawingml/2006/wordprocessingDrawing" xmlns:w10="urn:schemas-microsoft-com:office:word" xmlns:w="http://schemas.openxmlformats.org/wordprocessingml/2006/main" xmlns:w14="http://schemas.microsoft.com/office/word/2010/wordml" xmlns:w15="http://schemas.microsoft.com/office/word/2012/wordml" xmlns:w16cex="http://schemas.microsoft.com/office/word/2018/wordml/cex" xmlns:w16cid="http://schemas.microsoft.com/office/word/2016/wordml/cid" xmlns:w16="http://schemas.microsoft.com/office/word/2018/wordml" xmlns:w16sdtdh="http://schemas.microsoft.com/office/word/2020/wordml/sdtdatahash" xmlns:w16se="http://schemas.microsoft.com/office/word/2015/wordml/symex" xmlns:wpg="http://schemas.microsoft.com/office/word/2010/wordprocessingGroup" xmlns:wpi="http://schemas.microsoft.com/office/word/2010/wordprocessingInk" xmlns:wne="http://schemas.microsoft.com/office/word/2006/wordml" xmlns:wps="http://schemas.microsoft.com/office/word/2010/wordprocessingShape" mc:Ignorable="w14 w15 w16se w16cid w16 w16cex w16sdtdh wp14">
   <w16cex:commentExtensible w16cex:durableId="277E314C" w16cex:dateUtc="2023-01-27T16:17:00Z"/>
+  <w16cex:commentExtensible w16cex:durableId="277ED54A" w16cex:dateUtc="2023-01-28T03:57:00Z"/>
   <w16cex:commentExtensible w16cex:durableId="277EA737" w16cex:dateUtc="2023-01-28T00:40:00Z"/>
+  <w16cex:commentExtensible w16cex:durableId="277ED5D6" w16cex:dateUtc="2023-01-28T03:59:00Z"/>
   <w16cex:commentExtensible w16cex:durableId="277E26EE" w16cex:dateUtc="2023-01-27T15:33:00Z"/>
+  <w16cex:commentExtensible w16cex:durableId="277ECAB5" w16cex:dateUtc="2023-01-28T03:12:00Z"/>
   <w16cex:commentExtensible w16cex:durableId="277E1F35" w16cex:dateUtc="2023-01-27T15:00:00Z"/>
   <w16cex:commentExtensible w16cex:durableId="277E2225" w16cex:dateUtc="2023-01-27T15:12:00Z"/>
 </w16cex:commentsExtensible>
@@ -9049,8 +9565,11 @@
 <file path=word/commentsIds.xml><?xml version="1.0" encoding="utf-8"?>
 <w16cid:commentsIds xmlns:wpc="http://schemas.microsoft.com/office/word/2010/wordprocessingCanvas" xmlns:cx="http://schemas.microsoft.com/office/drawing/2014/chartex" xmlns:cx1="http://schemas.microsoft.com/office/drawing/2015/9/8/chartex" xmlns:cx2="http://schemas.microsoft.com/office/drawing/2015/10/21/chartex" xmlns:cx3="http://schemas.microsoft.com/office/drawing/2016/5/9/chartex" xmlns:cx4="http://schemas.microsoft.com/office/drawing/2016/5/10/chartex" xmlns:cx5="http://schemas.microsoft.com/office/drawing/2016/5/11/chartex" xmlns:cx6="http://schemas.microsoft.com/office/drawing/2016/5/12/chartex" xmlns:cx7="http://schemas.microsoft.com/office/drawing/2016/5/13/chartex" xmlns:cx8="http://schemas.microsoft.com/office/drawing/2016/5/14/chartex" xmlns:mc="http://schemas.openxmlformats.org/markup-compatibility/2006" xmlns:aink="http://schemas.microsoft.com/office/drawing/2016/ink" xmlns:am3d="http://schemas.microsoft.com/office/drawing/2017/model3d" xmlns:o="urn:schemas-microsoft-com:office:office" xmlns:oel="http://schemas.microsoft.com/office/2019/extlst" xmlns:r="http://schemas.openxmlformats.org/officeDocument/2006/relationships" xmlns:m="http://schemas.openxmlformats.org/officeDocument/2006/math" xmlns:v="urn:schemas-microsoft-com:vml" xmlns:wp14="http://schemas.microsoft.com/office/word/2010/wordprocessingDrawing" xmlns:wp="http://schemas.openxmlformats.org/drawingml/2006/wordprocessingDrawing" xmlns:w10="urn:schemas-microsoft-com:office:word" xmlns:w="http://schemas.openxmlformats.org/wordprocessingml/2006/main" xmlns:w14="http://schemas.microsoft.com/office/word/2010/wordml" xmlns:w15="http://schemas.microsoft.com/office/word/2012/wordml" xmlns:w16cex="http://schemas.microsoft.com/office/word/2018/wordml/cex" xmlns:w16cid="http://schemas.microsoft.com/office/word/2016/wordml/cid" xmlns:w16="http://schemas.microsoft.com/office/word/2018/wordml" xmlns:w16sdtdh="http://schemas.microsoft.com/office/word/2020/wordml/sdtdatahash" xmlns:w16se="http://schemas.microsoft.com/office/word/2015/wordml/symex" xmlns:wpg="http://schemas.microsoft.com/office/word/2010/wordprocessingGroup" xmlns:wpi="http://schemas.microsoft.com/office/word/2010/wordprocessingInk" xmlns:wne="http://schemas.microsoft.com/office/word/2006/wordml" xmlns:wps="http://schemas.microsoft.com/office/word/2010/wordprocessingShape" mc:Ignorable="w14 w15 w16se w16cid w16 w16cex w16sdtdh wp14">
   <w16cid:commentId w16cid:paraId="368CA8DF" w16cid:durableId="277E314C"/>
+  <w16cid:commentId w16cid:paraId="5DFB584A" w16cid:durableId="277ED54A"/>
   <w16cid:commentId w16cid:paraId="675EC7AC" w16cid:durableId="277EA737"/>
+  <w16cid:commentId w16cid:paraId="7C9FE95E" w16cid:durableId="277ED5D6"/>
   <w16cid:commentId w16cid:paraId="37F73428" w16cid:durableId="277E26EE"/>
+  <w16cid:commentId w16cid:paraId="350CA3FB" w16cid:durableId="277ECAB5"/>
   <w16cid:commentId w16cid:paraId="7BF8A1B9" w16cid:durableId="277E1F35"/>
   <w16cid:commentId w16cid:paraId="0C612AF3" w16cid:durableId="277E2225"/>
 </w16cid:commentsIds>
@@ -9265,8 +9784,13 @@
           <w:pStyle w:val="Footer"/>
           <w:jc w:val="left"/>
         </w:pPr>
+        <w:proofErr w:type="gramStart"/>
         <w:r>
-          <w:t>provided that copies are not made or distributed for profit or commercial advantage and that copies bear this notice and</w:t>
+          <w:t>provided that</w:t>
+        </w:r>
+        <w:proofErr w:type="gramEnd"/>
+        <w:r>
+          <w:t xml:space="preserve"> copies are not made or distributed for profit or commercial advantage and that copies bear this notice and</w:t>
         </w:r>
       </w:p>
       <w:p>
@@ -12811,6 +13335,9 @@
 <w15:people xmlns:wpc="http://schemas.microsoft.com/office/word/2010/wordprocessingCanvas" xmlns:cx="http://schemas.microsoft.com/office/drawing/2014/chartex" xmlns:cx1="http://schemas.microsoft.com/office/drawing/2015/9/8/chartex" xmlns:cx2="http://schemas.microsoft.com/office/drawing/2015/10/21/chartex" xmlns:cx3="http://schemas.microsoft.com/office/drawing/2016/5/9/chartex" xmlns:cx4="http://schemas.microsoft.com/office/drawing/2016/5/10/chartex" xmlns:cx5="http://schemas.microsoft.com/office/drawing/2016/5/11/chartex" xmlns:cx6="http://schemas.microsoft.com/office/drawing/2016/5/12/chartex" xmlns:cx7="http://schemas.microsoft.com/office/drawing/2016/5/13/chartex" xmlns:cx8="http://schemas.microsoft.com/office/drawing/2016/5/14/chartex" xmlns:mc="http://schemas.openxmlformats.org/markup-compatibility/2006" xmlns:aink="http://schemas.microsoft.com/office/drawing/2016/ink" xmlns:am3d="http://schemas.microsoft.com/office/drawing/2017/model3d" xmlns:o="urn:schemas-microsoft-com:office:office" xmlns:oel="http://schemas.microsoft.com/office/2019/extlst" xmlns:r="http://schemas.openxmlformats.org/officeDocument/2006/relationships" xmlns:m="http://schemas.openxmlformats.org/officeDocument/2006/math" xmlns:v="urn:schemas-microsoft-com:vml" xmlns:wp14="http://schemas.microsoft.com/office/word/2010/wordprocessingDrawing" xmlns:wp="http://schemas.openxmlformats.org/drawingml/2006/wordprocessingDrawing" xmlns:w10="urn:schemas-microsoft-com:office:word" xmlns:w="http://schemas.openxmlformats.org/wordprocessingml/2006/main" xmlns:w14="http://schemas.microsoft.com/office/word/2010/wordml" xmlns:w15="http://schemas.microsoft.com/office/word/2012/wordml" xmlns:w16cex="http://schemas.microsoft.com/office/word/2018/wordml/cex" xmlns:w16cid="http://schemas.microsoft.com/office/word/2016/wordml/cid" xmlns:w16="http://schemas.microsoft.com/office/word/2018/wordml" xmlns:w16sdtdh="http://schemas.microsoft.com/office/word/2020/wordml/sdtdatahash" xmlns:w16se="http://schemas.microsoft.com/office/word/2015/wordml/symex" xmlns:wpg="http://schemas.microsoft.com/office/word/2010/wordprocessingGroup" xmlns:wpi="http://schemas.microsoft.com/office/word/2010/wordprocessingInk" xmlns:wne="http://schemas.microsoft.com/office/word/2006/wordml" xmlns:wps="http://schemas.microsoft.com/office/word/2010/wordprocessingShape" mc:Ignorable="w14 w15 w16se w16cid w16 w16cex w16sdtdh wp14">
   <w15:person w15:author="patrickh2022@outlook.com">
     <w15:presenceInfo w15:providerId="Windows Live" w15:userId="ba70cbd1ee9d63f5"/>
+  </w15:person>
+  <w15:person w15:author="Melis Isabella Diken">
+    <w15:presenceInfo w15:providerId="AD" w15:userId="S::midiken@ucdavis.edu::4ca67365-0603-44e1-9bd0-e3570f507f41"/>
   </w15:person>
 </w15:people>
 </file>

</xml_diff>

<commit_message>
minor update to abstract
</commit_message>
<xml_diff>
--- a/AEDT_ACM_submission.docx
+++ b/AEDT_ACM_submission.docx
@@ -156,7 +156,7 @@
         <w:rPr>
           <w:sz w:val="22"/>
         </w:rPr>
-        <w:t xml:space="preserve">This study examines the potential for screen-out harm to job seekers with disabilities due to inadequate accommodations and accessibility features in automated employment decision tools (AEDTs) based on artificial intelligence or machine learning (AI/ML). Data was collected and analyzed from 30 organizations offering such AEDTs, </w:t>
+        <w:t xml:space="preserve">This study examines the potential for harm to job seekers with disabilities due to inadequate accommodations and accessibility features in automated employment decision tools (AEDTs) based on artificial intelligence or machine learning (AI/ML). Data was collected and analyzed from 30 organizations offering such AEDTs, </w:t>
       </w:r>
       <w:bookmarkStart w:id="0" w:name="_Hlk125707236"/>
       <w:r>
@@ -292,23 +292,21 @@
           <w:b w:val="0"/>
         </w:rPr>
       </w:pPr>
-      <w:proofErr w:type="spellStart"/>
       <w:r>
         <w:rPr>
           <w:rStyle w:val="CCSHeadchar"/>
           <w:rFonts w:ascii="Times New Roman" w:hAnsi="Times New Roman" w:cs="Times New Roman"/>
           <w:b w:val="0"/>
         </w:rPr>
-        <w:t>Melis</w:t>
-      </w:r>
-      <w:proofErr w:type="spellEnd"/>
+        <w:t>Melis I. Diken and Patrick Hall. 2023. Automated Employment Decision Tools and Ableism: A Critical</w:t>
+      </w:r>
       <w:r>
         <w:rPr>
           <w:rStyle w:val="CCSHeadchar"/>
           <w:rFonts w:ascii="Times New Roman" w:hAnsi="Times New Roman" w:cs="Times New Roman"/>
           <w:b w:val="0"/>
         </w:rPr>
-        <w:t xml:space="preserve"> I. Diken and Patrick Hall. 2023. Automated Employment Decision Tools and Ableism: A Critical</w:t>
+        <w:t xml:space="preserve"> </w:t>
       </w:r>
       <w:r>
         <w:rPr>
@@ -316,33 +314,7 @@
           <w:rFonts w:ascii="Times New Roman" w:hAnsi="Times New Roman" w:cs="Times New Roman"/>
           <w:b w:val="0"/>
         </w:rPr>
-        <w:t xml:space="preserve"> </w:t>
-      </w:r>
-      <w:r>
-        <w:rPr>
-          <w:rStyle w:val="CCSHeadchar"/>
-          <w:rFonts w:ascii="Times New Roman" w:hAnsi="Times New Roman" w:cs="Times New Roman"/>
-          <w:b w:val="0"/>
-        </w:rPr>
-        <w:t xml:space="preserve">Examination. </w:t>
-      </w:r>
-      <w:proofErr w:type="gramStart"/>
-      <w:r>
-        <w:rPr>
-          <w:rStyle w:val="CCSHeadchar"/>
-          <w:rFonts w:ascii="Times New Roman" w:hAnsi="Times New Roman" w:cs="Times New Roman"/>
-          <w:b w:val="0"/>
-        </w:rPr>
-        <w:t>In .</w:t>
-      </w:r>
-      <w:proofErr w:type="gramEnd"/>
-      <w:r>
-        <w:rPr>
-          <w:rStyle w:val="CCSHeadchar"/>
-          <w:rFonts w:ascii="Times New Roman" w:hAnsi="Times New Roman" w:cs="Times New Roman"/>
-          <w:b w:val="0"/>
-        </w:rPr>
-        <w:t xml:space="preserve"> ACM, New York, NY, USA, 10 pages. </w:t>
+        <w:t xml:space="preserve">Examination. In . ACM, New York, NY, USA, 10 pages. </w:t>
       </w:r>
       <w:hyperlink r:id="rId8" w:history="1">
         <w:r>
@@ -2155,23 +2127,7 @@
           <w:rFonts w:ascii="Linux Libertine O" w:eastAsia="Cambria" w:hAnsi="Linux Libertine O" w:cs="Linux Libertine O"/>
           <w:sz w:val="22"/>
         </w:rPr>
-        <w:t xml:space="preserve">First, we created </w:t>
-      </w:r>
-      <w:proofErr w:type="gramStart"/>
-      <w:r>
-        <w:rPr>
-          <w:rFonts w:ascii="Linux Libertine O" w:eastAsia="Cambria" w:hAnsi="Linux Libertine O" w:cs="Linux Libertine O"/>
-          <w:sz w:val="22"/>
-        </w:rPr>
-        <w:t>a 30 organizations</w:t>
-      </w:r>
-      <w:proofErr w:type="gramEnd"/>
-      <w:r>
-        <w:rPr>
-          <w:rFonts w:ascii="Linux Libertine O" w:eastAsia="Cambria" w:hAnsi="Linux Libertine O" w:cs="Linux Libertine O"/>
-          <w:sz w:val="22"/>
-        </w:rPr>
-        <w:t xml:space="preserve"> list of the top AI organizations offering HCM/TA products including both well-known Fortune 500 organizations and small start-ups. Then we assessed what type of HCM/TA product(s) the organization offer such as video screening, resume/profile screening, and/or Chatbots. Furthermore, we investigated if the organization’s website marketed its product as "Bias-Free" or used similar language. We checked if there was public evidence of accessibility staff on the organization’s website or LinkedIn, and whether they had accommodations directly for the AI/ML software displays on their website like a timeframe on those given accommodations. Finally, we investigated the organization’s addressment of different types of disabilities. Descriptions shown in </w:t>
+        <w:t xml:space="preserve">First, we created a 30 organizations list of the top AI organizations offering HCM/TA products including both well-known Fortune 500 organizations and small start-ups. Then we assessed what type of HCM/TA product(s) the organization offer such as video screening, resume/profile screening, and/or Chatbots. Furthermore, we investigated if the organization’s website marketed its product as "Bias-Free" or used similar language. We checked if there was public evidence of accessibility staff on the organization’s website or LinkedIn, and whether they had accommodations directly for the AI/ML software displays on their website like a timeframe on those given accommodations. Finally, we investigated the organization’s addressment of different types of disabilities. Descriptions shown in </w:t>
       </w:r>
       <w:hyperlink w:anchor="tb1" w:history="1">
         <w:r>
@@ -3325,21 +3281,7 @@
               <w:rPr>
                 <w:rFonts w:ascii="Linux Libertine O" w:eastAsia="Cambria" w:hAnsi="Linux Libertine O" w:cs="Linux Libertine O"/>
               </w:rPr>
-              <w:t xml:space="preserve">If yes, organization states on its website that the organization has a </w:t>
-            </w:r>
-            <w:proofErr w:type="gramStart"/>
-            <w:r>
-              <w:rPr>
-                <w:rFonts w:ascii="Linux Libertine O" w:eastAsia="Cambria" w:hAnsi="Linux Libertine O" w:cs="Linux Libertine O"/>
-              </w:rPr>
-              <w:t>third party</w:t>
-            </w:r>
-            <w:proofErr w:type="gramEnd"/>
-            <w:r>
-              <w:rPr>
-                <w:rFonts w:ascii="Linux Libertine O" w:eastAsia="Cambria" w:hAnsi="Linux Libertine O" w:cs="Linux Libertine O"/>
-              </w:rPr>
-              <w:t xml:space="preserve"> audit or its own audits for bias in their AI/ML models. Note: this might not include bias testing for disability.</w:t>
+              <w:t>If yes, organization states on its website that the organization has a third party audit or its own audits for bias in their AI/ML models. Note: this might not include bias testing for disability.</w:t>
             </w:r>
           </w:p>
         </w:tc>
@@ -3469,15 +3411,7 @@
         </w:numPr>
       </w:pPr>
       <w:r>
-        <w:t xml:space="preserve">Column used as target in the final model: 'Offers </w:t>
-      </w:r>
-      <w:proofErr w:type="spellStart"/>
-      <w:r>
-        <w:t>Accommodations_Yes</w:t>
-      </w:r>
-      <w:proofErr w:type="spellEnd"/>
-      <w:r>
-        <w:t>'</w:t>
+        <w:t>Column used as target in the final model: 'Offers Accommodations_Yes'</w:t>
       </w:r>
     </w:p>
     <w:p>
@@ -3507,49 +3441,7 @@
         </w:numPr>
       </w:pPr>
       <w:r>
-        <w:t xml:space="preserve">Software used to implement the model: Python on </w:t>
-      </w:r>
-      <w:proofErr w:type="spellStart"/>
-      <w:r>
-        <w:t>colab</w:t>
-      </w:r>
-      <w:proofErr w:type="spellEnd"/>
-      <w:r>
-        <w:t>, '</w:t>
-      </w:r>
-      <w:proofErr w:type="spellStart"/>
-      <w:r>
-        <w:t>sklearn</w:t>
-      </w:r>
-      <w:proofErr w:type="spellEnd"/>
-      <w:r>
-        <w:t>', '</w:t>
-      </w:r>
-      <w:proofErr w:type="spellStart"/>
-      <w:r>
-        <w:t>numpy</w:t>
-      </w:r>
-      <w:proofErr w:type="spellEnd"/>
-      <w:r>
-        <w:t>', 'pandas', 'time', '</w:t>
-      </w:r>
-      <w:proofErr w:type="spellStart"/>
-      <w:proofErr w:type="gramStart"/>
-      <w:r>
-        <w:t>matplotlib.pyplot</w:t>
-      </w:r>
-      <w:proofErr w:type="spellEnd"/>
-      <w:proofErr w:type="gramEnd"/>
-      <w:r>
-        <w:t>', and '</w:t>
-      </w:r>
-      <w:proofErr w:type="spellStart"/>
-      <w:r>
-        <w:t>matplotlib.lines</w:t>
-      </w:r>
-      <w:proofErr w:type="spellEnd"/>
-      <w:r>
-        <w:t>'.</w:t>
+        <w:t>Software used to implement the model: Python on colab, 'sklearn', 'numpy', 'pandas', 'time', 'matplotlib.pyplot', and 'matplotlib.lines'.</w:t>
       </w:r>
     </w:p>
     <w:p>
@@ -3564,21 +3456,7 @@
         <w:rPr>
           <w:szCs w:val="24"/>
         </w:rPr>
-        <w:t xml:space="preserve">Version of the modeling </w:t>
-      </w:r>
-      <w:proofErr w:type="spellStart"/>
-      <w:r>
-        <w:rPr>
-          <w:szCs w:val="24"/>
-        </w:rPr>
-        <w:t>software:'python</w:t>
-      </w:r>
-      <w:proofErr w:type="spellEnd"/>
-      <w:r>
-        <w:rPr>
-          <w:szCs w:val="24"/>
-        </w:rPr>
-        <w:t xml:space="preserve"> 3.7.15','numpy 1.18.5', and 'pandas 1.0.5</w:t>
+        <w:t>Version of the modeling software:'python 3.7.15','numpy 1.18.5', and 'pandas 1.0.5</w:t>
       </w:r>
     </w:p>
     <w:p>
@@ -7807,13 +7685,8 @@
         <w:pStyle w:val="Para"/>
       </w:pPr>
       <w:r>
-        <w:t xml:space="preserve">Cite/augment check against NIST AI RMF playbook and </w:t>
-      </w:r>
-      <w:proofErr w:type="spellStart"/>
-      <w:r>
-        <w:t>peatworks</w:t>
-      </w:r>
-      <w:proofErr w:type="spellEnd"/>
+        <w:t>Cite/augment check against NIST AI RMF playbook and peatworks</w:t>
+      </w:r>
     </w:p>
     <w:p>
       <w:pPr>
@@ -7825,15 +7698,7 @@
         <w:pStyle w:val="Para"/>
       </w:pPr>
       <w:r>
-        <w:t xml:space="preserve">After our analysis, there is clear evidence that AI organizations who produce HCM/TA products have the capability to improve their accessibility features and shrink the gap of screen-outs for candidates with disabilities. It’s important that organizations offer accessibility features and accommodations. However, issues go beyond accommodations. Only offering accommodations does not necessarily mean the risk of screen-out is significantly less. </w:t>
-      </w:r>
-      <w:proofErr w:type="gramStart"/>
-      <w:r>
-        <w:t>Specifically</w:t>
-      </w:r>
-      <w:proofErr w:type="gramEnd"/>
-      <w:r>
-        <w:t xml:space="preserve"> we recommend:</w:t>
+        <w:t>After our analysis, there is clear evidence that AI organizations who produce HCM/TA products have the capability to improve their accessibility features and shrink the gap of screen-outs for candidates with disabilities. It’s important that organizations offer accessibility features and accommodations. However, issues go beyond accommodations. Only offering accommodations does not necessarily mean the risk of screen-out is significantly less. Specifically we recommend:</w:t>
       </w:r>
     </w:p>
     <w:p>
@@ -7945,34 +7810,16 @@
         <w:jc w:val="both"/>
       </w:pPr>
       <w:r>
-        <w:t xml:space="preserve">Increased diversity in design teams. (This is important in producing more producing a more inclusive and accurate products. Teams with employees who have disabilities have 72% more productivity and produce 30% higher profit </w:t>
-      </w:r>
-      <w:proofErr w:type="gramStart"/>
-      <w:r>
-        <w:t>margins.[</w:t>
-      </w:r>
-      <w:proofErr w:type="gramEnd"/>
-      <w:r>
-        <w:fldChar w:fldCharType="begin"/>
-      </w:r>
-      <w:r>
-        <w:instrText>HYPERLINK \l "bib9"</w:instrText>
-      </w:r>
-      <w:r>
-        <w:fldChar w:fldCharType="separate"/>
-      </w:r>
-      <w:r>
-        <w:rPr>
-          <w:rStyle w:val="Hyperlink"/>
-        </w:rPr>
-        <w:t>9</w:t>
-      </w:r>
-      <w:r>
-        <w:rPr>
-          <w:rStyle w:val="Hyperlink"/>
-        </w:rPr>
-        <w:fldChar w:fldCharType="end"/>
-      </w:r>
+        <w:t>Increased diversity in design teams. (This is important in producing more producing a more inclusive and accurate products. Teams with employees who have disabilities have 72% more productivity and produce 30% higher profit margins.[</w:t>
+      </w:r>
+      <w:hyperlink w:anchor="bib9" w:history="1">
+        <w:r>
+          <w:rPr>
+            <w:rStyle w:val="Hyperlink"/>
+          </w:rPr>
+          <w:t>9</w:t>
+        </w:r>
+      </w:hyperlink>
       <w:r>
         <w:t>])</w:t>
       </w:r>
@@ -8090,49 +7937,7 @@
         <w:rPr>
           <w:sz w:val="22"/>
         </w:rPr>
-        <w:t xml:space="preserve">Whittaker, Meredith, Meryl </w:t>
-      </w:r>
-      <w:proofErr w:type="spellStart"/>
-      <w:r>
-        <w:rPr>
-          <w:sz w:val="22"/>
-        </w:rPr>
-        <w:t>Alper</w:t>
-      </w:r>
-      <w:proofErr w:type="spellEnd"/>
-      <w:r>
-        <w:rPr>
-          <w:sz w:val="22"/>
-        </w:rPr>
-        <w:t xml:space="preserve">, Cynthia L. Bennett, Sara Hendren, Liz </w:t>
-      </w:r>
-      <w:proofErr w:type="spellStart"/>
-      <w:r>
-        <w:rPr>
-          <w:sz w:val="22"/>
-        </w:rPr>
-        <w:t>Kaziunas</w:t>
-      </w:r>
-      <w:proofErr w:type="spellEnd"/>
-      <w:r>
-        <w:rPr>
-          <w:sz w:val="22"/>
-        </w:rPr>
-        <w:t xml:space="preserve">, Mara Mills, Meredith </w:t>
-      </w:r>
-      <w:proofErr w:type="spellStart"/>
-      <w:r>
-        <w:rPr>
-          <w:sz w:val="22"/>
-        </w:rPr>
-        <w:t>Ringel</w:t>
-      </w:r>
-      <w:proofErr w:type="spellEnd"/>
-      <w:r>
-        <w:rPr>
-          <w:sz w:val="22"/>
-        </w:rPr>
-        <w:t xml:space="preserve"> Morris et al. "Disability, </w:t>
+        <w:t xml:space="preserve">Whittaker, Meredith, Meryl Alper, Cynthia L. Bennett, Sara Hendren, Liz Kaziunas, Mara Mills, Meredith Ringel Morris et al. "Disability, </w:t>
       </w:r>
       <w:r>
         <w:rPr>
@@ -8369,35 +8174,7 @@
         <w:rPr>
           <w:sz w:val="22"/>
         </w:rPr>
-        <w:t xml:space="preserve">Schwartz, Reva, Apostol </w:t>
-      </w:r>
-      <w:proofErr w:type="spellStart"/>
-      <w:r>
-        <w:rPr>
-          <w:sz w:val="22"/>
-        </w:rPr>
-        <w:t>Vassilev</w:t>
-      </w:r>
-      <w:proofErr w:type="spellEnd"/>
-      <w:r>
-        <w:rPr>
-          <w:sz w:val="22"/>
-        </w:rPr>
-        <w:t xml:space="preserve">, Kristen Greene, Lori </w:t>
-      </w:r>
-      <w:proofErr w:type="spellStart"/>
-      <w:r>
-        <w:rPr>
-          <w:sz w:val="22"/>
-        </w:rPr>
-        <w:t>Perine</w:t>
-      </w:r>
-      <w:proofErr w:type="spellEnd"/>
-      <w:r>
-        <w:rPr>
-          <w:sz w:val="22"/>
-        </w:rPr>
-        <w:t>, Andrew Burt, and Patrick Hall. "Towards a Standard for Identifying and Managing Bias in Artificial Intelligence." NIST Special Publication 1270, no. 2022 (2022): 1-77.</w:t>
+        <w:t>Schwartz, Reva, Apostol Vassilev, Kristen Greene, Lori Perine, Andrew Burt, and Patrick Hall. "Towards a Standard for Identifying and Managing Bias in Artificial Intelligence." NIST Special Publication 1270, no. 2022 (2022): 1-77.</w:t>
       </w:r>
     </w:p>
     <w:p>
@@ -8480,7 +8257,6 @@
         </w:rPr>
         <w:t>,</w:t>
       </w:r>
-      <w:proofErr w:type="gramStart"/>
       <w:r>
         <w:rPr>
           <w:sz w:val="22"/>
@@ -8497,14 +8273,7 @@
         <w:rPr>
           <w:sz w:val="22"/>
         </w:rPr>
-        <w:t>Eightfold.ai</w:t>
-      </w:r>
-      <w:proofErr w:type="gramEnd"/>
-      <w:r>
-        <w:rPr>
-          <w:sz w:val="22"/>
-        </w:rPr>
-        <w:t>. Accessed</w:t>
+        <w:t>Eightfold.ai. Accessed</w:t>
       </w:r>
       <w:r>
         <w:rPr>
@@ -8811,15 +8580,7 @@
       <w:bookmarkStart w:id="21" w:name="bib2"/>
       <w:bookmarkEnd w:id="21"/>
       <w:r>
-        <w:t>&lt;bib id="bib2"&gt;&lt;number&gt;[2]&lt;/number&gt;</w:t>
-      </w:r>
-      <w:proofErr w:type="spellStart"/>
-      <w:r>
-        <w:t>Dastin</w:t>
-      </w:r>
-      <w:proofErr w:type="spellEnd"/>
-      <w:r>
-        <w:t>, Jeffrey. "Amazon scraps secret AI recruiting tool that showed bias against women." In Ethics of Data and Analytics, Auerbach Publications, 2018., 296-299 pages&lt;/bib&gt;</w:t>
+        <w:t>&lt;bib id="bib2"&gt;&lt;number&gt;[2]&lt;/number&gt;Dastin, Jeffrey. "Amazon scraps secret AI recruiting tool that showed bias against women." In Ethics of Data and Analytics, Auerbach Publications, 2018., 296-299 pages&lt;/bib&gt;</w:t>
       </w:r>
     </w:p>
     <w:p>
@@ -8829,55 +8590,7 @@
       <w:bookmarkStart w:id="22" w:name="bib3"/>
       <w:bookmarkEnd w:id="22"/>
       <w:r>
-        <w:t>&lt;bib id="bib3"&gt;&lt;number&gt;[</w:t>
-      </w:r>
-      <w:proofErr w:type="gramStart"/>
-      <w:r>
-        <w:t>3]&lt;</w:t>
-      </w:r>
-      <w:proofErr w:type="gramEnd"/>
-      <w:r>
-        <w:t>/number&gt;</w:t>
-      </w:r>
-      <w:proofErr w:type="spellStart"/>
-      <w:r>
-        <w:t>Salganik</w:t>
-      </w:r>
-      <w:proofErr w:type="spellEnd"/>
-      <w:r>
-        <w:t xml:space="preserve">, Matthew J., Ian Lundberg, Alexander T. </w:t>
-      </w:r>
-      <w:proofErr w:type="spellStart"/>
-      <w:r>
-        <w:t>Kindel</w:t>
-      </w:r>
-      <w:proofErr w:type="spellEnd"/>
-      <w:r>
-        <w:t>, Caitlin E. Ahearn, Khaled Al-</w:t>
-      </w:r>
-      <w:proofErr w:type="spellStart"/>
-      <w:r>
-        <w:t>Ghoneim</w:t>
-      </w:r>
-      <w:proofErr w:type="spellEnd"/>
-      <w:r>
-        <w:t xml:space="preserve">, Abdullah </w:t>
-      </w:r>
-      <w:proofErr w:type="spellStart"/>
-      <w:r>
-        <w:t>Almaatouq</w:t>
-      </w:r>
-      <w:proofErr w:type="spellEnd"/>
-      <w:r>
-        <w:t xml:space="preserve">, Drew M. </w:t>
-      </w:r>
-      <w:proofErr w:type="spellStart"/>
-      <w:r>
-        <w:t>Altschul</w:t>
-      </w:r>
-      <w:proofErr w:type="spellEnd"/>
-      <w:r>
-        <w:t>, et al. “Measuring the Predictability of Life Outcomes with a Scientific Mass Collaboration.” (March 2020), Vol. 117 | No. 15, DOI: </w:t>
+        <w:t>&lt;bib id="bib3"&gt;&lt;number&gt;[3]&lt;/number&gt;Salganik, Matthew J., Ian Lundberg, Alexander T. Kindel, Caitlin E. Ahearn, Khaled Al-Ghoneim, Abdullah Almaatouq, Drew M. Altschul, et al. “Measuring the Predictability of Life Outcomes with a Scientific Mass Collaboration.” (March 2020), Vol. 117 | No. 15, DOI: </w:t>
       </w:r>
       <w:hyperlink r:id="rId21" w:history="1">
         <w:r>
@@ -8895,31 +8608,7 @@
       <w:bookmarkStart w:id="23" w:name="bib4"/>
       <w:bookmarkEnd w:id="23"/>
       <w:r>
-        <w:t>&lt;bib id="bib4"&gt;&lt;number&gt;[</w:t>
-      </w:r>
-      <w:proofErr w:type="gramStart"/>
-      <w:r>
-        <w:t>4]&lt;</w:t>
-      </w:r>
-      <w:proofErr w:type="gramEnd"/>
-      <w:r>
-        <w:t xml:space="preserve">/number&gt;Schwartz, Reva, Apostol </w:t>
-      </w:r>
-      <w:proofErr w:type="spellStart"/>
-      <w:r>
-        <w:t>Vassilev</w:t>
-      </w:r>
-      <w:proofErr w:type="spellEnd"/>
-      <w:r>
-        <w:t xml:space="preserve">, Kristen Greene, Lori </w:t>
-      </w:r>
-      <w:proofErr w:type="spellStart"/>
-      <w:r>
-        <w:t>Perine</w:t>
-      </w:r>
-      <w:proofErr w:type="spellEnd"/>
-      <w:r>
-        <w:t>, Andrew Burt, and Patrick Hall. "Towards a Standard for Identifying and Managing Bias in Artificial Intelligence." (March 2022), 86 pages, DOI:  https://doi.org/10.6028/NIST.SP.1270&lt;/bib&gt;</w:t>
+        <w:t>&lt;bib id="bib4"&gt;&lt;number&gt;[4]&lt;/number&gt;Schwartz, Reva, Apostol Vassilev, Kristen Greene, Lori Perine, Andrew Burt, and Patrick Hall. "Towards a Standard for Identifying and Managing Bias in Artificial Intelligence." (March 2022), 86 pages, DOI:  https://doi.org/10.6028/NIST.SP.1270&lt;/bib&gt;</w:t>
       </w:r>
     </w:p>
     <w:p>
@@ -8951,15 +8640,7 @@
         <w:pStyle w:val="Bibentry"/>
       </w:pPr>
       <w:r>
-        <w:t>&lt;bib id="bib6"&gt;&lt;number&gt;[</w:t>
-      </w:r>
-      <w:proofErr w:type="gramStart"/>
-      <w:r>
-        <w:t>6]&lt;</w:t>
-      </w:r>
-      <w:proofErr w:type="gramEnd"/>
-      <w:r>
-        <w:t>/number&gt;Issuing Authority This technical assistance document was issued upon approval of the Chair of the U.S. Equal Employment Opportunity Commission., and This technical assistance document was issued upon approval of the Chair of the U.S. Equal Employment Opportunity Commission. “The Americans with Disabilities Act and the Use of Software, Algorithms, and Artificial Intelligence to Assess Job Applicants and Employees.” US EEOC. Retrieved November 28, 2022 from  </w:t>
+        <w:t>&lt;bib id="bib6"&gt;&lt;number&gt;[6]&lt;/number&gt;Issuing Authority This technical assistance document was issued upon approval of the Chair of the U.S. Equal Employment Opportunity Commission., and This technical assistance document was issued upon approval of the Chair of the U.S. Equal Employment Opportunity Commission. “The Americans with Disabilities Act and the Use of Software, Algorithms, and Artificial Intelligence to Assess Job Applicants and Employees.” US EEOC. Retrieved November 28, 2022 from  </w:t>
       </w:r>
       <w:hyperlink r:id="rId22" w:history="1">
         <w:r>
@@ -8979,15 +8660,7 @@
       <w:bookmarkEnd w:id="26"/>
       <w:bookmarkEnd w:id="27"/>
       <w:r>
-        <w:t>&lt;bib id="bib8"&gt;&lt;number&gt;[</w:t>
-      </w:r>
-      <w:proofErr w:type="gramStart"/>
-      <w:r>
-        <w:t>8]&lt;</w:t>
-      </w:r>
-      <w:proofErr w:type="gramEnd"/>
-      <w:r>
-        <w:t>/number&gt;Bureau, U.S. Census. Explore census data. Retrieved December 4, 2022 from  </w:t>
+        <w:t>&lt;bib id="bib8"&gt;&lt;number&gt;[8]&lt;/number&gt;Bureau, U.S. Census. Explore census data. Retrieved December 4, 2022 from  </w:t>
       </w:r>
       <w:hyperlink r:id="rId23" w:history="1">
         <w:r>
@@ -9005,15 +8678,7 @@
       <w:bookmarkStart w:id="28" w:name="bib9"/>
       <w:bookmarkEnd w:id="28"/>
       <w:r>
-        <w:t>&lt;bib id="bib9"&gt;&lt;number&gt;[</w:t>
-      </w:r>
-      <w:proofErr w:type="gramStart"/>
-      <w:r>
-        <w:t>9]&lt;</w:t>
-      </w:r>
-      <w:proofErr w:type="gramEnd"/>
-      <w:r>
-        <w:t>/number&gt;“Getting to Equal: The Disability Inclusion Advantage | Accenture.” Retrieved December 5, 2022 from </w:t>
+        <w:t>&lt;bib id="bib9"&gt;&lt;number&gt;[9]&lt;/number&gt;“Getting to Equal: The Disability Inclusion Advantage | Accenture.” Retrieved December 5, 2022 from </w:t>
       </w:r>
       <w:hyperlink r:id="rId24" w:history="1">
         <w:r>
@@ -9031,31 +8696,7 @@
       <w:bookmarkStart w:id="29" w:name="bib10"/>
       <w:bookmarkEnd w:id="29"/>
       <w:r>
-        <w:t>&lt;bib id="bib10"&gt;&lt;number&gt;[</w:t>
-      </w:r>
-      <w:proofErr w:type="gramStart"/>
-      <w:r>
-        <w:t>10]&lt;</w:t>
-      </w:r>
-      <w:proofErr w:type="gramEnd"/>
-      <w:r>
-        <w:t xml:space="preserve">/number&gt;Schwartz, Reva, Apostol </w:t>
-      </w:r>
-      <w:proofErr w:type="spellStart"/>
-      <w:r>
-        <w:t>Vassilev</w:t>
-      </w:r>
-      <w:proofErr w:type="spellEnd"/>
-      <w:r>
-        <w:t xml:space="preserve">, Kristen Greene, Lori </w:t>
-      </w:r>
-      <w:proofErr w:type="spellStart"/>
-      <w:r>
-        <w:t>Perine</w:t>
-      </w:r>
-      <w:proofErr w:type="spellEnd"/>
-      <w:r>
-        <w:t>, Andrew Burt, and Patrick Hall. "Towards a Standard for Identifying and Managing Bias in Artificial Intelligence." (March 2022), 86 pages, DOI:  https://doi.org/10.6028/NIST.SP.1270&lt;/bib&gt;</w:t>
+        <w:t>&lt;bib id="bib10"&gt;&lt;number&gt;[10]&lt;/number&gt;Schwartz, Reva, Apostol Vassilev, Kristen Greene, Lori Perine, Andrew Burt, and Patrick Hall. "Towards a Standard for Identifying and Managing Bias in Artificial Intelligence." (March 2022), 86 pages, DOI:  https://doi.org/10.6028/NIST.SP.1270&lt;/bib&gt;</w:t>
       </w:r>
     </w:p>
     <w:p>
@@ -9347,15 +8988,7 @@
       </w:r>
       <w:bookmarkEnd w:id="35"/>
       <w:r>
-        <w:t xml:space="preserve"> Decision Tree with Offers </w:t>
-      </w:r>
-      <w:proofErr w:type="spellStart"/>
-      <w:r>
-        <w:t>Accommodation_Yes</w:t>
-      </w:r>
-      <w:proofErr w:type="spellEnd"/>
-      <w:r>
-        <w:t xml:space="preserve"> as the target</w:t>
+        <w:t xml:space="preserve"> Decision Tree with Offers Accommodation_Yes as the target</w:t>
       </w:r>
     </w:p>
     <w:p>
@@ -9879,13 +9512,8 @@
           <w:pStyle w:val="Footer"/>
           <w:jc w:val="left"/>
         </w:pPr>
-        <w:proofErr w:type="spellStart"/>
         <w:r>
-          <w:t>FAccTML</w:t>
-        </w:r>
-        <w:proofErr w:type="spellEnd"/>
-        <w:r>
-          <w:t xml:space="preserve"> ’23, June 12–15, 2023, Chicago, IL</w:t>
+          <w:t>FAccTML ’23, June 12–15, 2023, Chicago, IL</w:t>
         </w:r>
       </w:p>
       <w:p>
@@ -9992,19 +9620,11 @@
         <w:sz w:val="22"/>
       </w:rPr>
     </w:pPr>
-    <w:proofErr w:type="spellStart"/>
     <w:r>
       <w:rPr>
         <w:sz w:val="22"/>
       </w:rPr>
-      <w:t>FAccTML</w:t>
-    </w:r>
-    <w:proofErr w:type="spellEnd"/>
-    <w:r>
-      <w:rPr>
-        <w:sz w:val="22"/>
-      </w:rPr>
-      <w:t xml:space="preserve"> ’23, June 12–15, 2023, Chicago, IL</w:t>
+      <w:t>FAccTML ’23, June 12–15, 2023, Chicago, IL</w:t>
     </w:r>
     <w:r>
       <w:rPr>
@@ -10038,19 +9658,11 @@
       </w:rPr>
       <w:t xml:space="preserve">                                 </w:t>
     </w:r>
-    <w:proofErr w:type="spellStart"/>
     <w:r>
       <w:rPr>
         <w:sz w:val="22"/>
       </w:rPr>
-      <w:t>FAccTML</w:t>
-    </w:r>
-    <w:proofErr w:type="spellEnd"/>
-    <w:r>
-      <w:rPr>
-        <w:sz w:val="22"/>
-      </w:rPr>
-      <w:t xml:space="preserve"> ’23, June 12–15, 2023, Chicago, IL</w:t>
+      <w:t>FAccTML ’23, June 12–15, 2023, Chicago, IL</w:t>
     </w:r>
   </w:p>
 </w:hdr>

</xml_diff>

<commit_message>
edited data collection and table 1
</commit_message>
<xml_diff>
--- a/AEDT_ACM_submission.docx
+++ b/AEDT_ACM_submission.docx
@@ -146,85 +146,11 @@
     </w:p>
     <w:p>
       <w:pPr>
-        <w:pStyle w:val="CCSDescription"/>
-        <w:jc w:val="left"/>
-        <w:rPr>
-          <w:sz w:val="22"/>
-        </w:rPr>
-      </w:pPr>
-      <w:r>
-        <w:rPr>
-          <w:sz w:val="22"/>
-        </w:rPr>
-        <w:t xml:space="preserve">This study examines the potential for harm to job seekers with disabilities due to inadequate accommodations and accessibility features in automated employment decision tools (AEDTs) based on artificial intelligence or machine learning (AI/ML). Data was collected and analyzed from 30 organizations offering such AEDTs, </w:t>
-      </w:r>
-      <w:bookmarkStart w:id="0" w:name="_Hlk125707236"/>
-      <w:r>
-        <w:rPr>
-          <w:sz w:val="22"/>
-        </w:rPr>
-        <w:t>focusing on publicly available information regarding accommodations and accessibility features, organizational size, specific products offered, bias testing practices, and accessibility staff.</w:t>
-      </w:r>
-      <w:bookmarkEnd w:id="0"/>
-      <w:r>
-        <w:rPr>
-          <w:sz w:val="22"/>
-        </w:rPr>
-        <w:t xml:space="preserve"> Most organizations in the study do not offer accommodations in their AI/ML-enabled AEDT products and are not actively addressing the needs of candidates with disabilities. Worse, some AEDT providers misrepresent their tools with claims of “bias</w:t>
-      </w:r>
-      <w:r>
-        <w:rPr>
-          <w:sz w:val="22"/>
-        </w:rPr>
-        <w:t>-</w:t>
-      </w:r>
-      <w:r>
-        <w:rPr>
-          <w:sz w:val="22"/>
-        </w:rPr>
-        <w:t>free” decision</w:t>
-      </w:r>
-      <w:r>
-        <w:rPr>
-          <w:sz w:val="22"/>
-        </w:rPr>
-        <w:t>-</w:t>
-      </w:r>
-      <w:r>
-        <w:rPr>
-          <w:sz w:val="22"/>
-        </w:rPr>
-        <w:t xml:space="preserve">making and offer employment assessments based on questionable video analysis approaches. </w:t>
-      </w:r>
-      <w:r>
-        <w:rPr>
-          <w:sz w:val="22"/>
-        </w:rPr>
-        <w:t xml:space="preserve">These findings align with broader concerns about the potential for screen-out </w:t>
-      </w:r>
-      <w:r>
-        <w:rPr>
-          <w:sz w:val="22"/>
-        </w:rPr>
-        <w:t xml:space="preserve">discrimination </w:t>
-      </w:r>
-      <w:r>
-        <w:rPr>
-          <w:sz w:val="22"/>
-        </w:rPr>
-        <w:t xml:space="preserve">and other harms as a result of </w:t>
-      </w:r>
-      <w:r>
-        <w:rPr>
-          <w:sz w:val="22"/>
-        </w:rPr>
-        <w:t>flaws</w:t>
-      </w:r>
-      <w:r>
-        <w:rPr>
-          <w:sz w:val="22"/>
-        </w:rPr>
-        <w:t xml:space="preserve"> in the design and implementation of AEDTs.</w:t>
+        <w:pStyle w:val="Head1"/>
+      </w:pPr>
+      <w:r>
+        <w:tab/>
+        <w:t>This study examines the potential for harm to job seekers with disabilities due to inadequate accommodations and accessibility features in automated employment decision tools (AEDTs) based on artificial intelligence or machine learning (AI/ML). Data was collected and analyzed from 30 organizations offering such AEDTs, focusing on publicly available information regarding accommodations and accessibility features, organizational size, specific products offered, bias testing practices, and accessibility staff. Most organizations in the study do not offer accommodations in their AI/ML-enabled AEDT products and are not actively addressing the needs of candidates with disabilities. Worse, some AEDT providers misrepresent their tools with claims of “bias-free” decision-making or offer employment assessments based on questionable video analysis approaches. These findings align with broader concerns about the potential for screen-out discrimination and other harms as a result of flaws in the design and implementation of AEDTs.</w:t>
       </w:r>
     </w:p>
     <w:p>
@@ -526,6 +452,13 @@
       </w:r>
       <w:r>
         <w:rPr>
+          <w:rStyle w:val="FootnoteReference"/>
+          <w:sz w:val="22"/>
+        </w:rPr>
+        <w:footnoteReference w:id="1"/>
+      </w:r>
+      <w:r>
+        <w:rPr>
           <w:sz w:val="22"/>
         </w:rPr>
         <w:t>[2, 3]</w:t>
@@ -540,7 +473,19 @@
         <w:rPr>
           <w:sz w:val="22"/>
         </w:rPr>
-        <w:t>Yet, Nearly all</w:t>
+        <w:t xml:space="preserve">Yet, </w:t>
+      </w:r>
+      <w:r>
+        <w:rPr>
+          <w:sz w:val="22"/>
+        </w:rPr>
+        <w:t>n</w:t>
+      </w:r>
+      <w:r>
+        <w:rPr>
+          <w:sz w:val="22"/>
+        </w:rPr>
+        <w:t>early all</w:t>
       </w:r>
       <w:r>
         <w:rPr>
@@ -795,13 +740,49 @@
         <w:rPr>
           <w:sz w:val="22"/>
         </w:rPr>
-        <w:t>, in the worst case, affecting an automated form ableism</w:t>
-      </w:r>
-      <w:r>
-        <w:rPr>
-          <w:sz w:val="22"/>
-        </w:rPr>
-        <w:t>. Some gamified</w:t>
+        <w:t xml:space="preserve">, in the worst case, </w:t>
+      </w:r>
+      <w:r>
+        <w:rPr>
+          <w:sz w:val="22"/>
+        </w:rPr>
+        <w:t>perpetuating</w:t>
+      </w:r>
+      <w:r>
+        <w:rPr>
+          <w:sz w:val="22"/>
+        </w:rPr>
+        <w:t xml:space="preserve"> a</w:t>
+      </w:r>
+      <w:r>
+        <w:rPr>
+          <w:sz w:val="22"/>
+        </w:rPr>
+        <w:t xml:space="preserve"> kind of digital</w:t>
+      </w:r>
+      <w:r>
+        <w:rPr>
+          <w:sz w:val="22"/>
+        </w:rPr>
+        <w:t xml:space="preserve"> ableism</w:t>
+      </w:r>
+      <w:r>
+        <w:rPr>
+          <w:sz w:val="22"/>
+        </w:rPr>
+        <w:t xml:space="preserve">. </w:t>
+      </w:r>
+      <w:r>
+        <w:rPr>
+          <w:sz w:val="22"/>
+        </w:rPr>
+        <w:t>For example, s</w:t>
+      </w:r>
+      <w:r>
+        <w:rPr>
+          <w:sz w:val="22"/>
+        </w:rPr>
+        <w:t>ome gamified</w:t>
       </w:r>
       <w:r>
         <w:rPr>
@@ -825,7 +806,19 @@
         <w:rPr>
           <w:sz w:val="22"/>
         </w:rPr>
-        <w:t xml:space="preserve">. AI video interview software can negatively impact both neurodivergent </w:t>
+        <w:t xml:space="preserve">. AI video interview software can </w:t>
+      </w:r>
+      <w:r>
+        <w:rPr>
+          <w:sz w:val="22"/>
+        </w:rPr>
+        <w:t xml:space="preserve">also </w:t>
+      </w:r>
+      <w:r>
+        <w:rPr>
+          <w:sz w:val="22"/>
+        </w:rPr>
+        <w:t xml:space="preserve">negatively impact both neurodivergent </w:t>
       </w:r>
       <w:r>
         <w:rPr>
@@ -891,24 +884,24 @@
         <w:rPr>
           <w:sz w:val="22"/>
         </w:rPr>
-        <w:t>, e.g.,</w:t>
-      </w:r>
-      <w:r>
-        <w:rPr>
-          <w:sz w:val="22"/>
-        </w:rPr>
-        <w:t xml:space="preserve"> not recognize</w:t>
-      </w:r>
-      <w:r>
-        <w:rPr>
-          <w:sz w:val="22"/>
-        </w:rPr>
         <w:t xml:space="preserve"> </w:t>
       </w:r>
       <w:r>
         <w:rPr>
           <w:sz w:val="22"/>
         </w:rPr>
+        <w:t>not recognize</w:t>
+      </w:r>
+      <w:r>
+        <w:rPr>
+          <w:sz w:val="22"/>
+        </w:rPr>
+        <w:t xml:space="preserve"> </w:t>
+      </w:r>
+      <w:r>
+        <w:rPr>
+          <w:sz w:val="22"/>
+        </w:rPr>
         <w:t>a candidate with a speech impairment</w:t>
       </w:r>
       <w:r>
@@ -941,8 +934,8 @@
         </w:rPr>
         <w:t xml:space="preserve"> based on</w:t>
       </w:r>
+      <w:commentRangeStart w:id="0"/>
       <w:commentRangeStart w:id="1"/>
-      <w:commentRangeStart w:id="2"/>
       <w:r>
         <w:rPr>
           <w:sz w:val="22"/>
@@ -961,19 +954,19 @@
         </w:rPr>
         <w:t>.</w:t>
       </w:r>
+      <w:commentRangeEnd w:id="0"/>
+      <w:r>
+        <w:rPr>
+          <w:rStyle w:val="CommentReference"/>
+        </w:rPr>
+        <w:commentReference w:id="0"/>
+      </w:r>
       <w:commentRangeEnd w:id="1"/>
       <w:r>
         <w:rPr>
           <w:rStyle w:val="CommentReference"/>
         </w:rPr>
         <w:commentReference w:id="1"/>
-      </w:r>
-      <w:commentRangeEnd w:id="2"/>
-      <w:r>
-        <w:rPr>
-          <w:rStyle w:val="CommentReference"/>
-        </w:rPr>
-        <w:commentReference w:id="2"/>
       </w:r>
       <w:r>
         <w:rPr>
@@ -1077,13 +1070,31 @@
         <w:rPr>
           <w:sz w:val="22"/>
         </w:rPr>
-        <w:t xml:space="preserve">a means to reduce or eliminate bias. </w:t>
-      </w:r>
-      <w:r>
-        <w:rPr>
-          <w:sz w:val="22"/>
-        </w:rPr>
-        <w:t xml:space="preserve">Indeed at least one of the products surveyed is </w:t>
+        <w:t>a means to reduce or eliminate bias.</w:t>
+      </w:r>
+      <w:r>
+        <w:rPr>
+          <w:sz w:val="22"/>
+        </w:rPr>
+        <w:t xml:space="preserve"> At least five</w:t>
+      </w:r>
+      <w:r>
+        <w:rPr>
+          <w:sz w:val="22"/>
+        </w:rPr>
+        <w:t xml:space="preserve"> of the products surveyed </w:t>
+      </w:r>
+      <w:r>
+        <w:rPr>
+          <w:sz w:val="22"/>
+        </w:rPr>
+        <w:t>are</w:t>
+      </w:r>
+      <w:r>
+        <w:rPr>
+          <w:sz w:val="22"/>
+        </w:rPr>
+        <w:t xml:space="preserve"> </w:t>
       </w:r>
       <w:r>
         <w:rPr>
@@ -1097,13 +1108,50 @@
         </w:rPr>
         <w:t xml:space="preserve"> as </w:t>
       </w:r>
+      <w:commentRangeStart w:id="2"/>
       <w:commentRangeStart w:id="3"/>
-      <w:commentRangeStart w:id="4"/>
-      <w:r>
-        <w:rPr>
-          <w:sz w:val="22"/>
-        </w:rPr>
-        <w:t xml:space="preserve">“bias-free” </w:t>
+      <w:r>
+        <w:rPr>
+          <w:sz w:val="22"/>
+        </w:rPr>
+        <w:t>“bias-free</w:t>
+      </w:r>
+      <w:r>
+        <w:rPr>
+          <w:sz w:val="22"/>
+        </w:rPr>
+        <w:t>,</w:t>
+      </w:r>
+      <w:r>
+        <w:rPr>
+          <w:sz w:val="22"/>
+        </w:rPr>
+        <w:t>”</w:t>
+      </w:r>
+      <w:r>
+        <w:rPr>
+          <w:sz w:val="22"/>
+        </w:rPr>
+        <w:t xml:space="preserve"> </w:t>
+      </w:r>
+      <w:r>
+        <w:rPr>
+          <w:sz w:val="22"/>
+        </w:rPr>
+        <w:t>[6]</w:t>
+      </w:r>
+      <w:r>
+        <w:rPr>
+          <w:sz w:val="22"/>
+        </w:rPr>
+        <w:t xml:space="preserve"> or are described with similar verbiage</w:t>
+      </w:r>
+      <w:commentRangeEnd w:id="2"/>
+      <w:r>
+        <w:rPr>
+          <w:rStyle w:val="CommentReference"/>
+        </w:rPr>
+        <w:commentReference w:id="2"/>
       </w:r>
       <w:commentRangeEnd w:id="3"/>
       <w:r>
@@ -1112,30 +1160,53 @@
         </w:rPr>
         <w:commentReference w:id="3"/>
       </w:r>
-      <w:commentRangeEnd w:id="4"/>
-      <w:r>
-        <w:rPr>
-          <w:rStyle w:val="CommentReference"/>
-        </w:rPr>
-        <w:commentReference w:id="4"/>
-      </w:r>
-      <w:r>
-        <w:rPr>
-          <w:sz w:val="22"/>
-        </w:rPr>
-        <w:t>[</w:t>
-      </w:r>
-      <w:r>
-        <w:rPr>
-          <w:sz w:val="22"/>
-        </w:rPr>
-        <w:t>6</w:t>
-      </w:r>
-      <w:r>
-        <w:rPr>
-          <w:sz w:val="22"/>
-        </w:rPr>
-        <w:t xml:space="preserve">]. </w:t>
+      <w:r>
+        <w:rPr>
+          <w:sz w:val="22"/>
+        </w:rPr>
+        <w:t>.</w:t>
+      </w:r>
+      <w:r>
+        <w:rPr>
+          <w:sz w:val="22"/>
+        </w:rPr>
+        <w:t xml:space="preserve"> But official guidance from the US National Institute of Standards and Technology (NIST) points out </w:t>
+      </w:r>
+      <w:r>
+        <w:rPr>
+          <w:sz w:val="22"/>
+        </w:rPr>
+        <w:t>“</w:t>
+      </w:r>
+      <w:r>
+        <w:rPr>
+          <w:sz w:val="22"/>
+        </w:rPr>
+        <w:t>it is not possible to achieve zero risk of bias in an</w:t>
+      </w:r>
+      <w:r>
+        <w:rPr>
+          <w:sz w:val="22"/>
+        </w:rPr>
+        <w:t xml:space="preserve"> </w:t>
+      </w:r>
+      <w:r>
+        <w:rPr>
+          <w:sz w:val="22"/>
+        </w:rPr>
+        <w:t>AI system</w:t>
+      </w:r>
+      <w:r>
+        <w:rPr>
+          <w:sz w:val="22"/>
+        </w:rPr>
+        <w:t>.”[5]</w:t>
+      </w:r>
+      <w:r>
+        <w:rPr>
+          <w:sz w:val="22"/>
+        </w:rPr>
+        <w:t xml:space="preserve"> </w:t>
       </w:r>
       <w:r>
         <w:rPr>
@@ -1195,13 +1266,19 @@
         <w:rPr>
           <w:sz w:val="22"/>
         </w:rPr>
+        <w:t xml:space="preserve">an attempt to measure systemic bias in their offerings with </w:t>
+      </w:r>
+      <w:r>
+        <w:rPr>
+          <w:sz w:val="22"/>
+        </w:rPr>
         <w:t xml:space="preserve">statistical </w:t>
       </w:r>
       <w:r>
         <w:rPr>
           <w:sz w:val="22"/>
         </w:rPr>
-        <w:t>bias testing</w:t>
+        <w:t>testing</w:t>
       </w:r>
       <w:r>
         <w:rPr>
@@ -1349,6 +1426,13 @@
       </w:r>
       <w:r>
         <w:rPr>
+          <w:rStyle w:val="FootnoteReference"/>
+          <w:sz w:val="22"/>
+        </w:rPr>
+        <w:footnoteReference w:id="2"/>
+      </w:r>
+      <w:r>
+        <w:rPr>
           <w:sz w:val="22"/>
         </w:rPr>
         <w:t xml:space="preserve"> </w:t>
@@ -1531,38 +1615,40 @@
         <w:rPr>
           <w:sz w:val="22"/>
         </w:rPr>
-        <w:t xml:space="preserve"> V</w:t>
-      </w:r>
-      <w:r>
-        <w:rPr>
-          <w:sz w:val="22"/>
-        </w:rPr>
-        <w:t xml:space="preserve">arious legal processes enable </w:t>
-      </w:r>
-      <w:r>
-        <w:rPr>
-          <w:sz w:val="22"/>
-        </w:rPr>
-        <w:t>those impacted by screen out discrimination</w:t>
-      </w:r>
-      <w:r>
-        <w:rPr>
-          <w:sz w:val="22"/>
-        </w:rPr>
-        <w:t xml:space="preserve"> and regulators to seek redress or damages</w:t>
-      </w:r>
-      <w:r>
-        <w:rPr>
-          <w:sz w:val="22"/>
-        </w:rPr>
-        <w:t xml:space="preserve"> from employers</w:t>
-      </w:r>
-      <w:r>
-        <w:rPr>
-          <w:sz w:val="22"/>
-        </w:rPr>
-        <w:t xml:space="preserve">.  </w:t>
-      </w:r>
+        <w:t xml:space="preserve"> </w:t>
+      </w:r>
+    </w:p>
+    <w:p>
+      <w:pPr>
+        <w:pStyle w:val="Para"/>
+        <w:rPr>
+          <w:sz w:val="22"/>
+        </w:rPr>
+      </w:pPr>
+    </w:p>
+    <w:p>
+      <w:pPr>
+        <w:pStyle w:val="Para"/>
+        <w:rPr>
+          <w:sz w:val="22"/>
+        </w:rPr>
+      </w:pPr>
+    </w:p>
+    <w:p>
+      <w:pPr>
+        <w:pStyle w:val="Para"/>
+        <w:rPr>
+          <w:sz w:val="22"/>
+        </w:rPr>
+      </w:pPr>
+    </w:p>
+    <w:p>
+      <w:pPr>
+        <w:pStyle w:val="Para"/>
+        <w:rPr>
+          <w:sz w:val="22"/>
+        </w:rPr>
+      </w:pPr>
     </w:p>
     <w:p>
       <w:pPr>
@@ -1590,10 +1676,11 @@
           <w:sz w:val="22"/>
           <w:bdr w:val="none" w:sz="0" w:space="0" w:color="auto" w:frame="1"/>
         </w:rPr>
+        <w:lastRenderedPageBreak/>
         <w:drawing>
-          <wp:inline distT="0" distB="0" distL="0" distR="0" wp14:anchorId="4B8C798F" wp14:editId="6491DFDE">
-            <wp:extent cx="2517416" cy="1778766"/>
-            <wp:effectExtent l="19050" t="19050" r="16510" b="12065"/>
+          <wp:inline distT="0" distB="0" distL="0" distR="0" wp14:anchorId="4B8C798F" wp14:editId="0EF7A7BB">
+            <wp:extent cx="2009775" cy="1420073"/>
+            <wp:effectExtent l="19050" t="19050" r="9525" b="27940"/>
             <wp:docPr id="2" name="Picture 2" descr="Graphical user interface, text, application&#10;&#10;Description automatically generated"/>
             <wp:cNvGraphicFramePr>
               <a:graphicFrameLocks xmlns:a="http://schemas.openxmlformats.org/drawingml/2006/main" noChangeAspect="1"/>
@@ -1621,7 +1708,7 @@
                   <pic:spPr bwMode="auto">
                     <a:xfrm>
                       <a:off x="0" y="0"/>
-                      <a:ext cx="2533514" cy="1790140"/>
+                      <a:ext cx="2108146" cy="1489580"/>
                     </a:xfrm>
                     <a:prstGeom prst="rect">
                       <a:avLst/>
@@ -1651,6 +1738,7 @@
     <w:p>
       <w:pPr>
         <w:pStyle w:val="Para"/>
+        <w:jc w:val="center"/>
         <w:rPr>
           <w:sz w:val="22"/>
         </w:rPr>
@@ -1685,13 +1773,7 @@
         <w:rPr>
           <w:sz w:val="22"/>
         </w:rPr>
-        <w:t xml:space="preserve"> Bias-free is a striking claim given that official guidance from the US National Institute of Standards and Technology (NIST) recently stated “</w:t>
-      </w:r>
-      <w:r>
-        <w:rPr>
-          <w:sz w:val="22"/>
-        </w:rPr>
-        <w:t>it is not possible to achieve zero risk of bias in an</w:t>
+        <w:t xml:space="preserve"> Bias-free is a striking claim given that official guidance from NIST</w:t>
       </w:r>
       <w:r>
         <w:rPr>
@@ -1703,13 +1785,19 @@
         <w:rPr>
           <w:sz w:val="22"/>
         </w:rPr>
-        <w:t>AI system</w:t>
-      </w:r>
-      <w:r>
-        <w:rPr>
-          <w:sz w:val="22"/>
-        </w:rPr>
-        <w:t xml:space="preserve">.”[5] Five vendors in the study use similar language on their websites. </w:t>
+        <w:t xml:space="preserve">recently stated </w:t>
+      </w:r>
+      <w:r>
+        <w:rPr>
+          <w:sz w:val="22"/>
+        </w:rPr>
+        <w:t>this is not possible for AI systems. [</w:t>
+      </w:r>
+      <w:r>
+        <w:rPr>
+          <w:sz w:val="22"/>
+        </w:rPr>
+        <w:t xml:space="preserve">5] Five vendors in the study use similar language on their websites. </w:t>
       </w:r>
     </w:p>
     <w:p>
@@ -1719,11 +1807,18 @@
           <w:sz w:val="22"/>
         </w:rPr>
       </w:pPr>
-      <w:r>
-        <w:rPr>
-          <w:sz w:val="22"/>
-        </w:rPr>
-        <w:lastRenderedPageBreak/>
+    </w:p>
+    <w:p>
+      <w:pPr>
+        <w:pStyle w:val="Para"/>
+        <w:rPr>
+          <w:sz w:val="22"/>
+        </w:rPr>
+      </w:pPr>
+      <w:r>
+        <w:rPr>
+          <w:sz w:val="22"/>
+        </w:rPr>
         <w:t xml:space="preserve">In an effort to highlight the prevalence of screen-out discrimination risks </w:t>
       </w:r>
       <w:r>
@@ -1933,8 +2028,8 @@
         </w:rPr>
         <w:t xml:space="preserve"> closes this paper </w:t>
       </w:r>
+      <w:commentRangeStart w:id="4"/>
       <w:commentRangeStart w:id="5"/>
-      <w:commentRangeStart w:id="6"/>
       <w:r>
         <w:rPr>
           <w:sz w:val="22"/>
@@ -1957,7 +2052,19 @@
         <w:rPr>
           <w:sz w:val="22"/>
         </w:rPr>
-        <w:t xml:space="preserve"> presented results, </w:t>
+        <w:t xml:space="preserve"> presented results</w:t>
+      </w:r>
+      <w:r>
+        <w:rPr>
+          <w:sz w:val="22"/>
+        </w:rPr>
+        <w:t xml:space="preserve"> and</w:t>
+      </w:r>
+      <w:r>
+        <w:rPr>
+          <w:sz w:val="22"/>
+        </w:rPr>
+        <w:t xml:space="preserve"> </w:t>
       </w:r>
       <w:r>
         <w:rPr>
@@ -1969,25 +2076,27 @@
         <w:rPr>
           <w:sz w:val="22"/>
         </w:rPr>
-        <w:t>,</w:t>
-      </w:r>
-      <w:r>
-        <w:rPr>
-          <w:sz w:val="22"/>
-        </w:rPr>
-        <w:t xml:space="preserve"> and</w:t>
-      </w:r>
-      <w:r>
-        <w:rPr>
-          <w:sz w:val="22"/>
-        </w:rPr>
-        <w:t xml:space="preserve"> in part,</w:t>
-      </w:r>
-      <w:r>
-        <w:rPr>
-          <w:sz w:val="22"/>
-        </w:rPr>
-        <w:t xml:space="preserve"> the author’s experience as a job seeker with a disability. </w:t>
+        <w:t>.</w:t>
+      </w:r>
+      <w:r>
+        <w:rPr>
+          <w:rStyle w:val="FootnoteReference"/>
+          <w:sz w:val="22"/>
+        </w:rPr>
+        <w:footnoteReference w:id="3"/>
+      </w:r>
+      <w:r>
+        <w:rPr>
+          <w:sz w:val="22"/>
+        </w:rPr>
+        <w:t xml:space="preserve"> </w:t>
+      </w:r>
+      <w:commentRangeEnd w:id="4"/>
+      <w:r>
+        <w:rPr>
+          <w:rStyle w:val="CommentReference"/>
+        </w:rPr>
+        <w:commentReference w:id="4"/>
       </w:r>
       <w:commentRangeEnd w:id="5"/>
       <w:r>
@@ -1995,13 +2104,6 @@
           <w:rStyle w:val="CommentReference"/>
         </w:rPr>
         <w:commentReference w:id="5"/>
-      </w:r>
-      <w:commentRangeEnd w:id="6"/>
-      <w:r>
-        <w:rPr>
-          <w:rStyle w:val="CommentReference"/>
-        </w:rPr>
-        <w:commentReference w:id="6"/>
       </w:r>
       <w:r>
         <w:rPr>
@@ -2063,7 +2165,7 @@
         </w:rPr>
         <w:t xml:space="preserve">the GitHub repository </w:t>
       </w:r>
-      <w:commentRangeStart w:id="7"/>
+      <w:commentRangeStart w:id="6"/>
       <w:r>
         <w:rPr>
           <w:sz w:val="22"/>
@@ -2082,12 +2184,12 @@
         </w:rPr>
         <w:t xml:space="preserve">/aedt-analysis </w:t>
       </w:r>
-      <w:commentRangeEnd w:id="7"/>
+      <w:commentRangeEnd w:id="6"/>
       <w:r>
         <w:rPr>
           <w:rStyle w:val="CommentReference"/>
         </w:rPr>
-        <w:commentReference w:id="7"/>
+        <w:commentReference w:id="6"/>
       </w:r>
       <w:r>
         <w:rPr>
@@ -2106,7 +2208,7 @@
       <w:pPr>
         <w:pStyle w:val="Head2"/>
       </w:pPr>
-      <w:bookmarkStart w:id="8" w:name="methodology"/>
+      <w:bookmarkStart w:id="7" w:name="methodology"/>
       <w:r>
         <w:t xml:space="preserve">DATA </w:t>
       </w:r>
@@ -2114,20 +2216,411 @@
         <w:t>COLLECTION</w:t>
       </w:r>
     </w:p>
-    <w:bookmarkEnd w:id="8"/>
+    <w:bookmarkEnd w:id="7"/>
     <w:p>
       <w:pPr>
         <w:pStyle w:val="Para"/>
         <w:rPr>
-          <w:sz w:val="22"/>
-        </w:rPr>
-      </w:pPr>
-      <w:r>
-        <w:rPr>
           <w:rFonts w:ascii="Linux Libertine O" w:eastAsia="Cambria" w:hAnsi="Linux Libertine O" w:cs="Linux Libertine O"/>
           <w:sz w:val="22"/>
         </w:rPr>
-        <w:t xml:space="preserve">First, we created a 30 organizations list of the top AI organizations offering HCM/TA products including both well-known Fortune 500 organizations and small start-ups. Then we assessed what type of HCM/TA product(s) the organization offer such as video screening, resume/profile screening, and/or Chatbots. Furthermore, we investigated if the organization’s website marketed its product as "Bias-Free" or used similar language. We checked if there was public evidence of accessibility staff on the organization’s website or LinkedIn, and whether they had accommodations directly for the AI/ML software displays on their website like a timeframe on those given accommodations. Finally, we investigated the organization’s addressment of different types of disabilities. Descriptions shown in </w:t>
+      </w:pPr>
+    </w:p>
+    <w:p>
+      <w:pPr>
+        <w:pStyle w:val="Para"/>
+        <w:rPr>
+          <w:rFonts w:ascii="Linux Libertine O" w:eastAsia="Cambria" w:hAnsi="Linux Libertine O" w:cs="Linux Libertine O"/>
+          <w:sz w:val="22"/>
+        </w:rPr>
+      </w:pPr>
+      <w:r>
+        <w:rPr>
+          <w:rFonts w:ascii="Linux Libertine O" w:eastAsia="Cambria" w:hAnsi="Linux Libertine O" w:cs="Linux Libertine O"/>
+          <w:sz w:val="22"/>
+        </w:rPr>
+        <w:t>A broad search resulted in a list of 30 software vendors</w:t>
+      </w:r>
+      <w:r>
+        <w:rPr>
+          <w:rFonts w:ascii="Linux Libertine O" w:eastAsia="Cambria" w:hAnsi="Linux Libertine O" w:cs="Linux Libertine O"/>
+          <w:sz w:val="22"/>
+        </w:rPr>
+        <w:t xml:space="preserve">, including </w:t>
+      </w:r>
+      <w:r>
+        <w:rPr>
+          <w:rFonts w:ascii="Linux Libertine O" w:eastAsia="Cambria" w:hAnsi="Linux Libertine O" w:cs="Linux Libertine O"/>
+          <w:sz w:val="22"/>
+        </w:rPr>
+        <w:t>well-known Fortune 500 organizations</w:t>
+      </w:r>
+      <w:r>
+        <w:rPr>
+          <w:rFonts w:ascii="Linux Libertine O" w:eastAsia="Cambria" w:hAnsi="Linux Libertine O" w:cs="Linux Libertine O"/>
+          <w:sz w:val="22"/>
+        </w:rPr>
+        <w:t xml:space="preserve"> and smaller </w:t>
+      </w:r>
+      <w:r>
+        <w:rPr>
+          <w:rFonts w:ascii="Linux Libertine O" w:eastAsia="Cambria" w:hAnsi="Linux Libertine O" w:cs="Linux Libertine O"/>
+          <w:sz w:val="22"/>
+        </w:rPr>
+        <w:t>start-ups</w:t>
+      </w:r>
+      <w:r>
+        <w:rPr>
+          <w:rFonts w:ascii="Linux Libertine O" w:eastAsia="Cambria" w:hAnsi="Linux Libertine O" w:cs="Linux Libertine O"/>
+          <w:sz w:val="22"/>
+        </w:rPr>
+        <w:t>,</w:t>
+      </w:r>
+      <w:r>
+        <w:rPr>
+          <w:rFonts w:ascii="Linux Libertine O" w:eastAsia="Cambria" w:hAnsi="Linux Libertine O" w:cs="Linux Libertine O"/>
+          <w:sz w:val="22"/>
+        </w:rPr>
+        <w:t xml:space="preserve"> offering AI/ML-enabled AEDTs with data </w:t>
+      </w:r>
+      <w:r>
+        <w:rPr>
+          <w:rFonts w:ascii="Linux Libertine O" w:eastAsia="Cambria" w:hAnsi="Linux Libertine O" w:cs="Linux Libertine O"/>
+          <w:sz w:val="22"/>
+        </w:rPr>
+        <w:t xml:space="preserve">regarding their characteristics </w:t>
+      </w:r>
+      <w:r>
+        <w:rPr>
+          <w:rFonts w:ascii="Linux Libertine O" w:eastAsia="Cambria" w:hAnsi="Linux Libertine O" w:cs="Linux Libertine O"/>
+          <w:sz w:val="22"/>
+        </w:rPr>
+        <w:t xml:space="preserve">available </w:t>
+      </w:r>
+      <w:r>
+        <w:rPr>
+          <w:rFonts w:ascii="Linux Libertine O" w:eastAsia="Cambria" w:hAnsi="Linux Libertine O" w:cs="Linux Libertine O"/>
+          <w:sz w:val="22"/>
+        </w:rPr>
+        <w:t xml:space="preserve">for examination </w:t>
+      </w:r>
+      <w:r>
+        <w:rPr>
+          <w:rFonts w:ascii="Linux Libertine O" w:eastAsia="Cambria" w:hAnsi="Linux Libertine O" w:cs="Linux Libertine O"/>
+          <w:sz w:val="22"/>
+        </w:rPr>
+        <w:t xml:space="preserve">via public channels like websites and LinkedIn. LinkedIn was used to determine the </w:t>
+      </w:r>
+      <w:r>
+        <w:rPr>
+          <w:rFonts w:ascii="Linux Libertine O" w:eastAsia="Cambria" w:hAnsi="Linux Libertine O" w:cs="Linux Libertine O"/>
+          <w:sz w:val="22"/>
+        </w:rPr>
+        <w:t xml:space="preserve">approximate </w:t>
+      </w:r>
+      <w:r>
+        <w:rPr>
+          <w:rFonts w:ascii="Linux Libertine O" w:eastAsia="Cambria" w:hAnsi="Linux Libertine O" w:cs="Linux Libertine O"/>
+          <w:sz w:val="22"/>
+        </w:rPr>
+        <w:t>size of the organization</w:t>
+      </w:r>
+      <w:r>
+        <w:rPr>
+          <w:rFonts w:ascii="Linux Libertine O" w:eastAsia="Cambria" w:hAnsi="Linux Libertine O" w:cs="Linux Libertine O"/>
+          <w:sz w:val="22"/>
+        </w:rPr>
+        <w:t>s</w:t>
+      </w:r>
+      <w:r>
+        <w:rPr>
+          <w:rFonts w:ascii="Linux Libertine O" w:eastAsia="Cambria" w:hAnsi="Linux Libertine O" w:cs="Linux Libertine O"/>
+          <w:sz w:val="22"/>
+        </w:rPr>
+        <w:t xml:space="preserve">, and </w:t>
+      </w:r>
+      <w:r>
+        <w:rPr>
+          <w:rFonts w:ascii="Linux Libertine O" w:eastAsia="Cambria" w:hAnsi="Linux Libertine O" w:cs="Linux Libertine O"/>
+          <w:sz w:val="22"/>
+        </w:rPr>
+        <w:t xml:space="preserve">to </w:t>
+      </w:r>
+      <w:r>
+        <w:rPr>
+          <w:rFonts w:ascii="Linux Libertine O" w:eastAsia="Cambria" w:hAnsi="Linux Libertine O" w:cs="Linux Libertine O"/>
+          <w:sz w:val="22"/>
+        </w:rPr>
+        <w:t xml:space="preserve">understand whether any staff with experience in software accessibility </w:t>
+      </w:r>
+      <w:r>
+        <w:rPr>
+          <w:rFonts w:ascii="Linux Libertine O" w:eastAsia="Cambria" w:hAnsi="Linux Libertine O" w:cs="Linux Libertine O"/>
+          <w:sz w:val="22"/>
+        </w:rPr>
+        <w:t>was</w:t>
+      </w:r>
+      <w:r>
+        <w:rPr>
+          <w:rFonts w:ascii="Linux Libertine O" w:eastAsia="Cambria" w:hAnsi="Linux Libertine O" w:cs="Linux Libertine O"/>
+          <w:sz w:val="22"/>
+        </w:rPr>
+        <w:t xml:space="preserve"> associated with </w:t>
+      </w:r>
+      <w:r>
+        <w:rPr>
+          <w:rFonts w:ascii="Linux Libertine O" w:eastAsia="Cambria" w:hAnsi="Linux Libertine O" w:cs="Linux Libertine O"/>
+          <w:sz w:val="22"/>
+        </w:rPr>
+        <w:t>each</w:t>
+      </w:r>
+      <w:r>
+        <w:rPr>
+          <w:rFonts w:ascii="Linux Libertine O" w:eastAsia="Cambria" w:hAnsi="Linux Libertine O" w:cs="Linux Libertine O"/>
+          <w:sz w:val="22"/>
+        </w:rPr>
+        <w:t xml:space="preserve"> firm. </w:t>
+      </w:r>
+      <w:r>
+        <w:rPr>
+          <w:rFonts w:ascii="Linux Libertine O" w:eastAsia="Cambria" w:hAnsi="Linux Libertine O" w:cs="Linux Libertine O"/>
+          <w:sz w:val="22"/>
+        </w:rPr>
+        <w:t xml:space="preserve">The type of </w:t>
+      </w:r>
+      <w:r>
+        <w:rPr>
+          <w:rFonts w:ascii="Linux Libertine O" w:eastAsia="Cambria" w:hAnsi="Linux Libertine O" w:cs="Linux Libertine O"/>
+          <w:sz w:val="22"/>
+        </w:rPr>
+        <w:t xml:space="preserve">software </w:t>
+      </w:r>
+      <w:r>
+        <w:rPr>
+          <w:rFonts w:ascii="Linux Libertine O" w:eastAsia="Cambria" w:hAnsi="Linux Libertine O" w:cs="Linux Libertine O"/>
+          <w:sz w:val="22"/>
+        </w:rPr>
+        <w:t>features</w:t>
+      </w:r>
+      <w:r>
+        <w:rPr>
+          <w:rFonts w:ascii="Linux Libertine O" w:eastAsia="Cambria" w:hAnsi="Linux Libertine O" w:cs="Linux Libertine O"/>
+          <w:sz w:val="22"/>
+        </w:rPr>
+        <w:t xml:space="preserve"> offered by each organization</w:t>
+      </w:r>
+      <w:r>
+        <w:rPr>
+          <w:rFonts w:ascii="Linux Libertine O" w:eastAsia="Cambria" w:hAnsi="Linux Libertine O" w:cs="Linux Libertine O"/>
+          <w:sz w:val="22"/>
+        </w:rPr>
+        <w:t>’s AEDT(s)</w:t>
+      </w:r>
+      <w:r>
+        <w:rPr>
+          <w:rFonts w:ascii="Linux Libertine O" w:eastAsia="Cambria" w:hAnsi="Linux Libertine O" w:cs="Linux Libertine O"/>
+          <w:sz w:val="22"/>
+        </w:rPr>
+        <w:t xml:space="preserve"> was then assessed, </w:t>
+      </w:r>
+      <w:r>
+        <w:rPr>
+          <w:rFonts w:ascii="Linux Libertine O" w:eastAsia="Cambria" w:hAnsi="Linux Libertine O" w:cs="Linux Libertine O"/>
+          <w:sz w:val="22"/>
+        </w:rPr>
+        <w:t>typically from the vendors</w:t>
+      </w:r>
+      <w:r>
+        <w:rPr>
+          <w:rFonts w:ascii="Linux Libertine O" w:eastAsia="Cambria" w:hAnsi="Linux Libertine O" w:cs="Linux Libertine O"/>
+          <w:sz w:val="22"/>
+        </w:rPr>
+        <w:t>’</w:t>
+      </w:r>
+      <w:r>
+        <w:rPr>
+          <w:rFonts w:ascii="Linux Libertine O" w:eastAsia="Cambria" w:hAnsi="Linux Libertine O" w:cs="Linux Libertine O"/>
+          <w:sz w:val="22"/>
+        </w:rPr>
+        <w:t xml:space="preserve"> website</w:t>
+      </w:r>
+      <w:r>
+        <w:rPr>
+          <w:rFonts w:ascii="Linux Libertine O" w:eastAsia="Cambria" w:hAnsi="Linux Libertine O" w:cs="Linux Libertine O"/>
+          <w:sz w:val="22"/>
+        </w:rPr>
+        <w:t>s</w:t>
+      </w:r>
+      <w:r>
+        <w:rPr>
+          <w:rFonts w:ascii="Linux Libertine O" w:eastAsia="Cambria" w:hAnsi="Linux Libertine O" w:cs="Linux Libertine O"/>
+          <w:sz w:val="22"/>
+        </w:rPr>
+        <w:t>. Software features considered included video screenings, resume or profile screening, and chatbots. The text of the website was examined for</w:t>
+      </w:r>
+      <w:r>
+        <w:rPr>
+          <w:rFonts w:ascii="Linux Libertine O" w:eastAsia="Cambria" w:hAnsi="Linux Libertine O" w:cs="Linux Libertine O"/>
+          <w:sz w:val="22"/>
+        </w:rPr>
+        <w:t xml:space="preserve"> </w:t>
+      </w:r>
+      <w:r>
+        <w:rPr>
+          <w:rFonts w:ascii="Linux Libertine O" w:eastAsia="Cambria" w:hAnsi="Linux Libertine O" w:cs="Linux Libertine O"/>
+          <w:sz w:val="22"/>
+        </w:rPr>
+        <w:t>key phrases such as “</w:t>
+      </w:r>
+      <w:r>
+        <w:rPr>
+          <w:rFonts w:ascii="Linux Libertine O" w:eastAsia="Cambria" w:hAnsi="Linux Libertine O" w:cs="Linux Libertine O"/>
+          <w:sz w:val="22"/>
+        </w:rPr>
+        <w:t>eliminate bias</w:t>
+      </w:r>
+      <w:r>
+        <w:rPr>
+          <w:rFonts w:ascii="Linux Libertine O" w:eastAsia="Cambria" w:hAnsi="Linux Libertine O" w:cs="Linux Libertine O"/>
+          <w:sz w:val="22"/>
+        </w:rPr>
+        <w:t xml:space="preserve">” or “bias free,” </w:t>
+      </w:r>
+      <w:r>
+        <w:rPr>
+          <w:rFonts w:ascii="Linux Libertine O" w:eastAsia="Cambria" w:hAnsi="Linux Libertine O" w:cs="Linux Libertine O"/>
+          <w:sz w:val="22"/>
+        </w:rPr>
+        <w:t xml:space="preserve">and for </w:t>
+      </w:r>
+      <w:r>
+        <w:rPr>
+          <w:rFonts w:ascii="Linux Libertine O" w:eastAsia="Cambria" w:hAnsi="Linux Libertine O" w:cs="Linux Libertine O"/>
+          <w:sz w:val="22"/>
+        </w:rPr>
+        <w:t>references to statistical bias testing</w:t>
+      </w:r>
+      <w:r>
+        <w:rPr>
+          <w:rFonts w:ascii="Linux Libertine O" w:eastAsia="Cambria" w:hAnsi="Linux Libertine O" w:cs="Linux Libertine O"/>
+          <w:sz w:val="22"/>
+        </w:rPr>
+        <w:t xml:space="preserve">, accommodations, the timeliness of accommodations, </w:t>
+      </w:r>
+      <w:r>
+        <w:rPr>
+          <w:rFonts w:ascii="Linux Libertine O" w:eastAsia="Cambria" w:hAnsi="Linux Libertine O" w:cs="Linux Libertine O"/>
+          <w:sz w:val="22"/>
+        </w:rPr>
+        <w:t>text specifically addressing</w:t>
+      </w:r>
+      <w:r>
+        <w:rPr>
+          <w:rFonts w:ascii="Linux Libertine O" w:eastAsia="Cambria" w:hAnsi="Linux Libertine O" w:cs="Linux Libertine O"/>
+          <w:sz w:val="22"/>
+        </w:rPr>
+        <w:t xml:space="preserve"> physical disabilities, </w:t>
+      </w:r>
+      <w:r>
+        <w:rPr>
+          <w:rFonts w:ascii="Linux Libertine O" w:eastAsia="Cambria" w:hAnsi="Linux Libertine O" w:cs="Linux Libertine O"/>
+          <w:sz w:val="22"/>
+        </w:rPr>
+        <w:t xml:space="preserve">and </w:t>
+      </w:r>
+      <w:r>
+        <w:rPr>
+          <w:rFonts w:ascii="Linux Libertine O" w:eastAsia="Cambria" w:hAnsi="Linux Libertine O" w:cs="Linux Libertine O"/>
+          <w:sz w:val="22"/>
+        </w:rPr>
+        <w:t>text</w:t>
+      </w:r>
+      <w:r>
+        <w:rPr>
+          <w:rFonts w:ascii="Linux Libertine O" w:eastAsia="Cambria" w:hAnsi="Linux Libertine O" w:cs="Linux Libertine O"/>
+          <w:sz w:val="22"/>
+        </w:rPr>
+        <w:t xml:space="preserve"> specifically </w:t>
+      </w:r>
+      <w:r>
+        <w:rPr>
+          <w:rFonts w:ascii="Linux Libertine O" w:eastAsia="Cambria" w:hAnsi="Linux Libertine O" w:cs="Linux Libertine O"/>
+          <w:sz w:val="22"/>
+        </w:rPr>
+        <w:t>addressing</w:t>
+      </w:r>
+      <w:r>
+        <w:rPr>
+          <w:rFonts w:ascii="Linux Libertine O" w:eastAsia="Cambria" w:hAnsi="Linux Libertine O" w:cs="Linux Libertine O"/>
+          <w:sz w:val="22"/>
+        </w:rPr>
+        <w:t xml:space="preserve"> neurodivergent candidates. </w:t>
+      </w:r>
+    </w:p>
+    <w:p>
+      <w:pPr>
+        <w:pStyle w:val="Para"/>
+        <w:rPr>
+          <w:rFonts w:ascii="Linux Libertine O" w:eastAsia="Cambria" w:hAnsi="Linux Libertine O" w:cs="Linux Libertine O"/>
+          <w:sz w:val="22"/>
+        </w:rPr>
+      </w:pPr>
+      <w:r>
+        <w:rPr>
+          <w:rFonts w:ascii="Linux Libertine O" w:eastAsia="Cambria" w:hAnsi="Linux Libertine O" w:cs="Linux Libertine O"/>
+          <w:sz w:val="22"/>
+        </w:rPr>
+        <w:lastRenderedPageBreak/>
+        <w:t xml:space="preserve">Organization </w:t>
+      </w:r>
+      <w:r>
+        <w:rPr>
+          <w:rFonts w:ascii="Linux Libertine O" w:eastAsia="Cambria" w:hAnsi="Linux Libertine O" w:cs="Linux Libertine O"/>
+          <w:sz w:val="22"/>
+        </w:rPr>
+        <w:t xml:space="preserve">size </w:t>
+      </w:r>
+      <w:r>
+        <w:rPr>
+          <w:rFonts w:ascii="Linux Libertine O" w:eastAsia="Cambria" w:hAnsi="Linux Libertine O" w:cs="Linux Libertine O"/>
+          <w:sz w:val="22"/>
+        </w:rPr>
+        <w:t xml:space="preserve">was categorized as small, medium, and large. All other </w:t>
+      </w:r>
+      <w:r>
+        <w:rPr>
+          <w:rFonts w:ascii="Linux Libertine O" w:eastAsia="Cambria" w:hAnsi="Linux Libertine O" w:cs="Linux Libertine O"/>
+          <w:sz w:val="22"/>
+        </w:rPr>
+        <w:t>AEDT characteristics</w:t>
+      </w:r>
+      <w:r>
+        <w:rPr>
+          <w:rFonts w:ascii="Linux Libertine O" w:eastAsia="Cambria" w:hAnsi="Linux Libertine O" w:cs="Linux Libertine O"/>
+          <w:sz w:val="22"/>
+        </w:rPr>
+        <w:t xml:space="preserve"> were coded with a simple rubric: 2 for partial evidence of the characteristic (“maybe”), 1 for affirmative evidence of the characteristic (“yes”), and 0 for no evidence of the characteristic. </w:t>
+      </w:r>
+      <w:r>
+        <w:rPr>
+          <w:rFonts w:ascii="Linux Libertine O" w:eastAsia="Cambria" w:hAnsi="Linux Libertine O" w:cs="Linux Libertine O"/>
+          <w:sz w:val="22"/>
+        </w:rPr>
+        <w:t xml:space="preserve">A summary of </w:t>
+      </w:r>
+      <w:r>
+        <w:rPr>
+          <w:rFonts w:ascii="Linux Libertine O" w:eastAsia="Cambria" w:hAnsi="Linux Libertine O" w:cs="Linux Libertine O"/>
+          <w:sz w:val="22"/>
+        </w:rPr>
+        <w:t xml:space="preserve">compiled data </w:t>
+      </w:r>
+      <w:r>
+        <w:rPr>
+          <w:rFonts w:ascii="Linux Libertine O" w:eastAsia="Cambria" w:hAnsi="Linux Libertine O" w:cs="Linux Libertine O"/>
+          <w:sz w:val="22"/>
+        </w:rPr>
+        <w:t xml:space="preserve">is presented in </w:t>
       </w:r>
       <w:hyperlink w:anchor="tb1" w:history="1">
         <w:r>
@@ -2144,8 +2637,8 @@
       <w:pPr>
         <w:pStyle w:val="TableCaption"/>
       </w:pPr>
-      <w:bookmarkStart w:id="9" w:name="_Ref31715975"/>
-      <w:bookmarkStart w:id="10" w:name="tb1"/>
+      <w:bookmarkStart w:id="8" w:name="_Ref31715975"/>
+      <w:bookmarkStart w:id="9" w:name="tb1"/>
       <w:r>
         <w:rPr>
           <w:rStyle w:val="Label"/>
@@ -2153,7 +2646,7 @@
         </w:rPr>
         <w:t>Table</w:t>
       </w:r>
-      <w:bookmarkEnd w:id="9"/>
+      <w:bookmarkEnd w:id="8"/>
       <w:r>
         <w:rPr>
           <w:rStyle w:val="Label"/>
@@ -2161,7 +2654,7 @@
         </w:rPr>
         <w:t xml:space="preserve"> 1:</w:t>
       </w:r>
-      <w:bookmarkEnd w:id="10"/>
+      <w:bookmarkEnd w:id="9"/>
       <w:r>
         <w:t xml:space="preserve"> </w:t>
       </w:r>
@@ -2184,9 +2677,9 @@
         <w:tblLook w:val="04A0" w:firstRow="1" w:lastRow="0" w:firstColumn="1" w:lastColumn="0" w:noHBand="0" w:noVBand="1"/>
       </w:tblPr>
       <w:tblGrid>
-        <w:gridCol w:w="2244"/>
-        <w:gridCol w:w="1727"/>
-        <w:gridCol w:w="4789"/>
+        <w:gridCol w:w="2247"/>
+        <w:gridCol w:w="1983"/>
+        <w:gridCol w:w="4530"/>
       </w:tblGrid>
       <w:tr>
         <w:trPr>
@@ -2227,13 +2720,13 @@
                 <w:b/>
                 <w:bCs/>
               </w:rPr>
-              <w:t>Features</w:t>
+              <w:t>AEDT Characteristic</w:t>
             </w:r>
           </w:p>
         </w:tc>
         <w:tc>
           <w:tcPr>
-            <w:tcW w:w="0" w:type="auto"/>
+            <w:tcW w:w="1983" w:type="dxa"/>
             <w:tcBorders>
               <w:top w:val="single" w:sz="4" w:space="0" w:color="auto"/>
               <w:bottom w:val="single" w:sz="4" w:space="0" w:color="auto"/>
@@ -2265,13 +2758,21 @@
                 <w:b/>
                 <w:bCs/>
               </w:rPr>
+              <w:t xml:space="preserve">Assigned </w:t>
+            </w:r>
+            <w:r>
+              <w:rPr>
+                <w:rFonts w:ascii="Linux Libertine O" w:eastAsia="Cambria" w:hAnsi="Linux Libertine O" w:cs="Linux Libertine O"/>
+                <w:b/>
+                <w:bCs/>
+              </w:rPr>
               <w:t>Values</w:t>
             </w:r>
           </w:p>
         </w:tc>
         <w:tc>
           <w:tcPr>
-            <w:tcW w:w="0" w:type="auto"/>
+            <w:tcW w:w="4530" w:type="dxa"/>
             <w:tcBorders>
               <w:top w:val="single" w:sz="4" w:space="0" w:color="auto"/>
               <w:bottom w:val="single" w:sz="4" w:space="0" w:color="auto"/>
@@ -2345,7 +2846,7 @@
         </w:tc>
         <w:tc>
           <w:tcPr>
-            <w:tcW w:w="0" w:type="auto"/>
+            <w:tcW w:w="1983" w:type="dxa"/>
             <w:tcBorders>
               <w:top w:val="single" w:sz="4" w:space="0" w:color="auto"/>
             </w:tcBorders>
@@ -2364,7 +2865,6 @@
               <w:pStyle w:val="TableCell"/>
               <w:spacing w:line="240" w:lineRule="auto"/>
               <w:ind w:firstLine="0"/>
-              <w:jc w:val="both"/>
               <w:rPr>
                 <w:rFonts w:ascii="Linux Libertine O" w:eastAsia="Cambria" w:hAnsi="Linux Libertine O" w:cs="Linux Libertine O"/>
               </w:rPr>
@@ -2379,7 +2879,7 @@
         </w:tc>
         <w:tc>
           <w:tcPr>
-            <w:tcW w:w="0" w:type="auto"/>
+            <w:tcW w:w="4530" w:type="dxa"/>
             <w:tcBorders>
               <w:top w:val="single" w:sz="4" w:space="0" w:color="auto"/>
             </w:tcBorders>
@@ -2406,7 +2906,31 @@
               <w:rPr>
                 <w:rFonts w:ascii="Linux Libertine O" w:eastAsia="Cambria" w:hAnsi="Linux Libertine O" w:cs="Linux Libertine O"/>
               </w:rPr>
-              <w:t>If yes, organization’s website displays the term "Bias-Free" or similar language, such as “eliminates bias,” in relation to organization’s AI/ML technology or AI/ML technology in general.</w:t>
+              <w:t xml:space="preserve">If yes, organization’s website displays the </w:t>
+            </w:r>
+            <w:r>
+              <w:rPr>
+                <w:rFonts w:ascii="Linux Libertine O" w:eastAsia="Cambria" w:hAnsi="Linux Libertine O" w:cs="Linux Libertine O"/>
+              </w:rPr>
+              <w:t>phrase</w:t>
+            </w:r>
+            <w:r>
+              <w:rPr>
+                <w:rFonts w:ascii="Linux Libertine O" w:eastAsia="Cambria" w:hAnsi="Linux Libertine O" w:cs="Linux Libertine O"/>
+              </w:rPr>
+              <w:t xml:space="preserve"> "Bias-Free" or similar language, such as “eliminates bias,” in relation to organization’s </w:t>
+            </w:r>
+            <w:r>
+              <w:rPr>
+                <w:rFonts w:ascii="Linux Libertine O" w:eastAsia="Cambria" w:hAnsi="Linux Libertine O" w:cs="Linux Libertine O"/>
+              </w:rPr>
+              <w:t xml:space="preserve">AEDT offering(s) </w:t>
+            </w:r>
+            <w:r>
+              <w:rPr>
+                <w:rFonts w:ascii="Linux Libertine O" w:eastAsia="Cambria" w:hAnsi="Linux Libertine O" w:cs="Linux Libertine O"/>
+              </w:rPr>
+              <w:t>or AI/ML technology in general.</w:t>
             </w:r>
           </w:p>
         </w:tc>
@@ -2445,7 +2969,7 @@
         </w:tc>
         <w:tc>
           <w:tcPr>
-            <w:tcW w:w="0" w:type="auto"/>
+            <w:tcW w:w="1983" w:type="dxa"/>
             <w:shd w:val="clear" w:color="auto" w:fill="auto"/>
             <w:tcMar>
               <w:top w:w="90" w:type="dxa"/>
@@ -2461,7 +2985,6 @@
               <w:pStyle w:val="TableCell"/>
               <w:spacing w:line="240" w:lineRule="auto"/>
               <w:ind w:firstLine="0"/>
-              <w:jc w:val="both"/>
               <w:rPr>
                 <w:rFonts w:ascii="Linux Libertine O" w:eastAsia="Cambria" w:hAnsi="Linux Libertine O" w:cs="Linux Libertine O"/>
               </w:rPr>
@@ -2476,7 +2999,7 @@
         </w:tc>
         <w:tc>
           <w:tcPr>
-            <w:tcW w:w="0" w:type="auto"/>
+            <w:tcW w:w="4530" w:type="dxa"/>
             <w:shd w:val="clear" w:color="auto" w:fill="auto"/>
             <w:tcMar>
               <w:top w:w="90" w:type="dxa"/>
@@ -2500,7 +3023,43 @@
               <w:rPr>
                 <w:rFonts w:ascii="Linux Libertine O" w:eastAsia="Cambria" w:hAnsi="Linux Libertine O" w:cs="Linux Libertine O"/>
               </w:rPr>
-              <w:t>If yes, organization’s website displays that organization integrates AI/ML screening algorithms in their TA/HR video software.</w:t>
+              <w:t xml:space="preserve">If yes, organization’s website </w:t>
+            </w:r>
+            <w:r>
+              <w:rPr>
+                <w:rFonts w:ascii="Linux Libertine O" w:eastAsia="Cambria" w:hAnsi="Linux Libertine O" w:cs="Linux Libertine O"/>
+              </w:rPr>
+              <w:t>declares</w:t>
+            </w:r>
+            <w:r>
+              <w:rPr>
+                <w:rFonts w:ascii="Linux Libertine O" w:eastAsia="Cambria" w:hAnsi="Linux Libertine O" w:cs="Linux Libertine O"/>
+              </w:rPr>
+              <w:t xml:space="preserve"> that organization integrates AI/ML </w:t>
+            </w:r>
+            <w:r>
+              <w:rPr>
+                <w:rFonts w:ascii="Linux Libertine O" w:eastAsia="Cambria" w:hAnsi="Linux Libertine O" w:cs="Linux Libertine O"/>
+              </w:rPr>
+              <w:t xml:space="preserve">video </w:t>
+            </w:r>
+            <w:r>
+              <w:rPr>
+                <w:rFonts w:ascii="Linux Libertine O" w:eastAsia="Cambria" w:hAnsi="Linux Libertine O" w:cs="Linux Libertine O"/>
+              </w:rPr>
+              <w:t>screening algorithms in their</w:t>
+            </w:r>
+            <w:r>
+              <w:rPr>
+                <w:rFonts w:ascii="Linux Libertine O" w:eastAsia="Cambria" w:hAnsi="Linux Libertine O" w:cs="Linux Libertine O"/>
+              </w:rPr>
+              <w:t xml:space="preserve"> AEDT offering</w:t>
+            </w:r>
+            <w:r>
+              <w:rPr>
+                <w:rFonts w:ascii="Linux Libertine O" w:eastAsia="Cambria" w:hAnsi="Linux Libertine O" w:cs="Linux Libertine O"/>
+              </w:rPr>
+              <w:t>.</w:t>
             </w:r>
           </w:p>
         </w:tc>
@@ -2539,7 +3098,7 @@
         </w:tc>
         <w:tc>
           <w:tcPr>
-            <w:tcW w:w="0" w:type="auto"/>
+            <w:tcW w:w="1983" w:type="dxa"/>
             <w:shd w:val="clear" w:color="auto" w:fill="auto"/>
             <w:tcMar>
               <w:top w:w="90" w:type="dxa"/>
@@ -2555,7 +3114,6 @@
               <w:pStyle w:val="TableCell"/>
               <w:spacing w:line="240" w:lineRule="auto"/>
               <w:ind w:firstLine="0"/>
-              <w:jc w:val="both"/>
               <w:rPr>
                 <w:rFonts w:ascii="Linux Libertine O" w:eastAsia="Cambria" w:hAnsi="Linux Libertine O" w:cs="Linux Libertine O"/>
               </w:rPr>
@@ -2570,7 +3128,7 @@
         </w:tc>
         <w:tc>
           <w:tcPr>
-            <w:tcW w:w="0" w:type="auto"/>
+            <w:tcW w:w="4530" w:type="dxa"/>
             <w:shd w:val="clear" w:color="auto" w:fill="auto"/>
             <w:tcMar>
               <w:top w:w="90" w:type="dxa"/>
@@ -2594,7 +3152,97 @@
               <w:rPr>
                 <w:rFonts w:ascii="Linux Libertine O" w:eastAsia="Cambria" w:hAnsi="Linux Libertine O" w:cs="Linux Libertine O"/>
               </w:rPr>
-              <w:t>If yes, organization’s website displays that organization integrates AI/ML screening algorithms on candidates resumes or profiles in their TA/HR software.</w:t>
+              <w:t xml:space="preserve">If yes, organization’s website </w:t>
+            </w:r>
+            <w:r>
+              <w:rPr>
+                <w:rFonts w:ascii="Linux Libertine O" w:eastAsia="Cambria" w:hAnsi="Linux Libertine O" w:cs="Linux Libertine O"/>
+              </w:rPr>
+              <w:t>declares</w:t>
+            </w:r>
+            <w:r>
+              <w:rPr>
+                <w:rFonts w:ascii="Linux Libertine O" w:eastAsia="Cambria" w:hAnsi="Linux Libertine O" w:cs="Linux Libertine O"/>
+              </w:rPr>
+              <w:t xml:space="preserve"> that organization </w:t>
+            </w:r>
+            <w:r>
+              <w:rPr>
+                <w:rFonts w:ascii="Linux Libertine O" w:eastAsia="Cambria" w:hAnsi="Linux Libertine O" w:cs="Linux Libertine O"/>
+              </w:rPr>
+              <w:t>integrates</w:t>
+            </w:r>
+            <w:r>
+              <w:rPr>
+                <w:rFonts w:ascii="Linux Libertine O" w:eastAsia="Cambria" w:hAnsi="Linux Libertine O" w:cs="Linux Libertine O"/>
+              </w:rPr>
+              <w:t xml:space="preserve"> AI/ML </w:t>
+            </w:r>
+            <w:r>
+              <w:rPr>
+                <w:rFonts w:ascii="Linux Libertine O" w:eastAsia="Cambria" w:hAnsi="Linux Libertine O" w:cs="Linux Libertine O"/>
+              </w:rPr>
+              <w:t xml:space="preserve">text </w:t>
+            </w:r>
+            <w:r>
+              <w:rPr>
+                <w:rFonts w:ascii="Linux Libertine O" w:eastAsia="Cambria" w:hAnsi="Linux Libertine O" w:cs="Linux Libertine O"/>
+              </w:rPr>
+              <w:t xml:space="preserve">screening algorithms </w:t>
+            </w:r>
+            <w:r>
+              <w:rPr>
+                <w:rFonts w:ascii="Linux Libertine O" w:eastAsia="Cambria" w:hAnsi="Linux Libertine O" w:cs="Linux Libertine O"/>
+              </w:rPr>
+              <w:t>for</w:t>
+            </w:r>
+            <w:r>
+              <w:rPr>
+                <w:rFonts w:ascii="Linux Libertine O" w:eastAsia="Cambria" w:hAnsi="Linux Libertine O" w:cs="Linux Libertine O"/>
+              </w:rPr>
+              <w:t xml:space="preserve"> candidates</w:t>
+            </w:r>
+            <w:r>
+              <w:rPr>
+                <w:rFonts w:ascii="Linux Libertine O" w:eastAsia="Cambria" w:hAnsi="Linux Libertine O" w:cs="Linux Libertine O"/>
+              </w:rPr>
+              <w:t>’</w:t>
+            </w:r>
+            <w:r>
+              <w:rPr>
+                <w:rFonts w:ascii="Linux Libertine O" w:eastAsia="Cambria" w:hAnsi="Linux Libertine O" w:cs="Linux Libertine O"/>
+              </w:rPr>
+              <w:t xml:space="preserve"> resumes or profiles in</w:t>
+            </w:r>
+            <w:r>
+              <w:rPr>
+                <w:rFonts w:ascii="Linux Libertine O" w:eastAsia="Cambria" w:hAnsi="Linux Libertine O" w:cs="Linux Libertine O"/>
+              </w:rPr>
+              <w:t>to</w:t>
+            </w:r>
+            <w:r>
+              <w:rPr>
+                <w:rFonts w:ascii="Linux Libertine O" w:eastAsia="Cambria" w:hAnsi="Linux Libertine O" w:cs="Linux Libertine O"/>
+              </w:rPr>
+              <w:t xml:space="preserve"> their </w:t>
+            </w:r>
+            <w:r>
+              <w:rPr>
+                <w:rFonts w:ascii="Linux Libertine O" w:eastAsia="Cambria" w:hAnsi="Linux Libertine O" w:cs="Linux Libertine O"/>
+              </w:rPr>
+              <w:t>AEDT offering</w:t>
+            </w:r>
+            <w:r>
+              <w:rPr>
+                <w:rFonts w:ascii="Linux Libertine O" w:eastAsia="Cambria" w:hAnsi="Linux Libertine O" w:cs="Linux Libertine O"/>
+              </w:rPr>
+              <w:t>(s)</w:t>
+            </w:r>
+            <w:r>
+              <w:rPr>
+                <w:rFonts w:ascii="Linux Libertine O" w:eastAsia="Cambria" w:hAnsi="Linux Libertine O" w:cs="Linux Libertine O"/>
+              </w:rPr>
+              <w:t>.</w:t>
             </w:r>
           </w:p>
         </w:tc>
@@ -2633,7 +3281,7 @@
         </w:tc>
         <w:tc>
           <w:tcPr>
-            <w:tcW w:w="0" w:type="auto"/>
+            <w:tcW w:w="1983" w:type="dxa"/>
             <w:shd w:val="clear" w:color="auto" w:fill="auto"/>
             <w:tcMar>
               <w:top w:w="90" w:type="dxa"/>
@@ -2649,7 +3297,6 @@
               <w:pStyle w:val="TableCell"/>
               <w:spacing w:line="240" w:lineRule="auto"/>
               <w:ind w:firstLine="0"/>
-              <w:jc w:val="both"/>
               <w:rPr>
                 <w:rFonts w:ascii="Linux Libertine O" w:eastAsia="Cambria" w:hAnsi="Linux Libertine O" w:cs="Linux Libertine O"/>
               </w:rPr>
@@ -2664,7 +3311,7 @@
         </w:tc>
         <w:tc>
           <w:tcPr>
-            <w:tcW w:w="0" w:type="auto"/>
+            <w:tcW w:w="4530" w:type="dxa"/>
             <w:shd w:val="clear" w:color="auto" w:fill="auto"/>
             <w:tcMar>
               <w:top w:w="90" w:type="dxa"/>
@@ -2688,7 +3335,67 @@
               <w:rPr>
                 <w:rFonts w:ascii="Linux Libertine O" w:eastAsia="Cambria" w:hAnsi="Linux Libertine O" w:cs="Linux Libertine O"/>
               </w:rPr>
-              <w:t>If yes, organization’s website displays that organization integrates Chatbots in their TA/HR software.</w:t>
+              <w:t xml:space="preserve">If yes, organization’s website </w:t>
+            </w:r>
+            <w:r>
+              <w:rPr>
+                <w:rFonts w:ascii="Linux Libertine O" w:eastAsia="Cambria" w:hAnsi="Linux Libertine O" w:cs="Linux Libertine O"/>
+              </w:rPr>
+              <w:t>declares</w:t>
+            </w:r>
+            <w:r>
+              <w:rPr>
+                <w:rFonts w:ascii="Linux Libertine O" w:eastAsia="Cambria" w:hAnsi="Linux Libertine O" w:cs="Linux Libertine O"/>
+              </w:rPr>
+              <w:t xml:space="preserve"> that organization integrates </w:t>
+            </w:r>
+            <w:r>
+              <w:rPr>
+                <w:rFonts w:ascii="Linux Libertine O" w:eastAsia="Cambria" w:hAnsi="Linux Libertine O" w:cs="Linux Libertine O"/>
+              </w:rPr>
+              <w:t>c</w:t>
+            </w:r>
+            <w:r>
+              <w:rPr>
+                <w:rFonts w:ascii="Linux Libertine O" w:eastAsia="Cambria" w:hAnsi="Linux Libertine O" w:cs="Linux Libertine O"/>
+              </w:rPr>
+              <w:t xml:space="preserve">hatbots </w:t>
+            </w:r>
+            <w:r>
+              <w:rPr>
+                <w:rFonts w:ascii="Linux Libertine O" w:eastAsia="Cambria" w:hAnsi="Linux Libertine O" w:cs="Linux Libertine O"/>
+              </w:rPr>
+              <w:t>in</w:t>
+            </w:r>
+            <w:r>
+              <w:rPr>
+                <w:rFonts w:ascii="Linux Libertine O" w:eastAsia="Cambria" w:hAnsi="Linux Libertine O" w:cs="Linux Libertine O"/>
+              </w:rPr>
+              <w:t>to</w:t>
+            </w:r>
+            <w:r>
+              <w:rPr>
+                <w:rFonts w:ascii="Linux Libertine O" w:eastAsia="Cambria" w:hAnsi="Linux Libertine O" w:cs="Linux Libertine O"/>
+              </w:rPr>
+              <w:t xml:space="preserve"> their </w:t>
+            </w:r>
+            <w:r>
+              <w:rPr>
+                <w:rFonts w:ascii="Linux Libertine O" w:eastAsia="Cambria" w:hAnsi="Linux Libertine O" w:cs="Linux Libertine O"/>
+              </w:rPr>
+              <w:t>AEDT offering</w:t>
+            </w:r>
+            <w:r>
+              <w:rPr>
+                <w:rFonts w:ascii="Linux Libertine O" w:eastAsia="Cambria" w:hAnsi="Linux Libertine O" w:cs="Linux Libertine O"/>
+              </w:rPr>
+              <w:t>(s)</w:t>
+            </w:r>
+            <w:r>
+              <w:rPr>
+                <w:rFonts w:ascii="Linux Libertine O" w:eastAsia="Cambria" w:hAnsi="Linux Libertine O" w:cs="Linux Libertine O"/>
+              </w:rPr>
+              <w:t>.</w:t>
             </w:r>
           </w:p>
         </w:tc>
@@ -2735,7 +3442,7 @@
         </w:tc>
         <w:tc>
           <w:tcPr>
-            <w:tcW w:w="0" w:type="auto"/>
+            <w:tcW w:w="1983" w:type="dxa"/>
             <w:shd w:val="clear" w:color="auto" w:fill="auto"/>
             <w:tcMar>
               <w:top w:w="90" w:type="dxa"/>
@@ -2751,7 +3458,6 @@
               <w:pStyle w:val="TableCell"/>
               <w:spacing w:line="240" w:lineRule="auto"/>
               <w:ind w:firstLine="0"/>
-              <w:jc w:val="both"/>
               <w:rPr>
                 <w:rFonts w:ascii="Linux Libertine O" w:eastAsia="Cambria" w:hAnsi="Linux Libertine O" w:cs="Linux Libertine O"/>
               </w:rPr>
@@ -2766,7 +3472,7 @@
         </w:tc>
         <w:tc>
           <w:tcPr>
-            <w:tcW w:w="0" w:type="auto"/>
+            <w:tcW w:w="4530" w:type="dxa"/>
             <w:shd w:val="clear" w:color="auto" w:fill="auto"/>
             <w:tcMar>
               <w:top w:w="90" w:type="dxa"/>
@@ -2823,14 +3529,13 @@
               <w:rPr>
                 <w:rFonts w:ascii="Linux Libertine O" w:eastAsia="Cambria" w:hAnsi="Linux Libertine O" w:cs="Linux Libertine O"/>
               </w:rPr>
-              <w:lastRenderedPageBreak/>
               <w:t>Addresses Neurodiversity</w:t>
             </w:r>
           </w:p>
         </w:tc>
         <w:tc>
           <w:tcPr>
-            <w:tcW w:w="0" w:type="auto"/>
+            <w:tcW w:w="1983" w:type="dxa"/>
             <w:shd w:val="clear" w:color="auto" w:fill="auto"/>
             <w:tcMar>
               <w:top w:w="90" w:type="dxa"/>
@@ -2846,7 +3551,6 @@
               <w:pStyle w:val="TableCell"/>
               <w:spacing w:line="240" w:lineRule="auto"/>
               <w:ind w:firstLine="0"/>
-              <w:jc w:val="both"/>
               <w:rPr>
                 <w:rFonts w:ascii="Linux Libertine O" w:eastAsia="Cambria" w:hAnsi="Linux Libertine O" w:cs="Linux Libertine O"/>
               </w:rPr>
@@ -2861,7 +3565,7 @@
         </w:tc>
         <w:tc>
           <w:tcPr>
-            <w:tcW w:w="0" w:type="auto"/>
+            <w:tcW w:w="4530" w:type="dxa"/>
             <w:shd w:val="clear" w:color="auto" w:fill="auto"/>
             <w:tcMar>
               <w:top w:w="90" w:type="dxa"/>
@@ -2924,7 +3628,7 @@
         </w:tc>
         <w:tc>
           <w:tcPr>
-            <w:tcW w:w="0" w:type="auto"/>
+            <w:tcW w:w="1983" w:type="dxa"/>
             <w:shd w:val="clear" w:color="auto" w:fill="auto"/>
             <w:tcMar>
               <w:top w:w="90" w:type="dxa"/>
@@ -2940,7 +3644,6 @@
               <w:pStyle w:val="TableCell"/>
               <w:spacing w:line="240" w:lineRule="auto"/>
               <w:ind w:firstLine="0"/>
-              <w:jc w:val="both"/>
               <w:rPr>
                 <w:rFonts w:ascii="Linux Libertine O" w:eastAsia="Cambria" w:hAnsi="Linux Libertine O" w:cs="Linux Libertine O"/>
               </w:rPr>
@@ -2955,7 +3658,7 @@
         </w:tc>
         <w:tc>
           <w:tcPr>
-            <w:tcW w:w="0" w:type="auto"/>
+            <w:tcW w:w="4530" w:type="dxa"/>
             <w:shd w:val="clear" w:color="auto" w:fill="auto"/>
             <w:tcMar>
               <w:top w:w="90" w:type="dxa"/>
@@ -2979,7 +3682,19 @@
               <w:rPr>
                 <w:rFonts w:ascii="Linux Libertine O" w:eastAsia="Cambria" w:hAnsi="Linux Libertine O" w:cs="Linux Libertine O"/>
               </w:rPr>
-              <w:t>If yes, there is public evidence of accessibility staff on the organization’s website or LinkedIn.</w:t>
+              <w:t>If yes, there is public evidence of accessibility staff on the organization’s website or LinkedIn</w:t>
+            </w:r>
+            <w:r>
+              <w:rPr>
+                <w:rFonts w:ascii="Linux Libertine O" w:eastAsia="Cambria" w:hAnsi="Linux Libertine O" w:cs="Linux Libertine O"/>
+              </w:rPr>
+              <w:t xml:space="preserve"> profile</w:t>
+            </w:r>
+            <w:r>
+              <w:rPr>
+                <w:rFonts w:ascii="Linux Libertine O" w:eastAsia="Cambria" w:hAnsi="Linux Libertine O" w:cs="Linux Libertine O"/>
+              </w:rPr>
+              <w:t>.</w:t>
             </w:r>
           </w:p>
         </w:tc>
@@ -3018,7 +3733,7 @@
         </w:tc>
         <w:tc>
           <w:tcPr>
-            <w:tcW w:w="0" w:type="auto"/>
+            <w:tcW w:w="1983" w:type="dxa"/>
             <w:shd w:val="clear" w:color="auto" w:fill="auto"/>
             <w:tcMar>
               <w:top w:w="90" w:type="dxa"/>
@@ -3034,7 +3749,6 @@
               <w:pStyle w:val="TableCell"/>
               <w:spacing w:line="240" w:lineRule="auto"/>
               <w:ind w:firstLine="0"/>
-              <w:jc w:val="both"/>
               <w:rPr>
                 <w:rFonts w:ascii="Linux Libertine O" w:eastAsia="Cambria" w:hAnsi="Linux Libertine O" w:cs="Linux Libertine O"/>
               </w:rPr>
@@ -3049,7 +3763,7 @@
         </w:tc>
         <w:tc>
           <w:tcPr>
-            <w:tcW w:w="0" w:type="auto"/>
+            <w:tcW w:w="4530" w:type="dxa"/>
             <w:shd w:val="clear" w:color="auto" w:fill="auto"/>
             <w:tcMar>
               <w:top w:w="90" w:type="dxa"/>
@@ -3073,7 +3787,37 @@
               <w:rPr>
                 <w:rFonts w:ascii="Linux Libertine O" w:eastAsia="Cambria" w:hAnsi="Linux Libertine O" w:cs="Linux Libertine O"/>
               </w:rPr>
-              <w:t>If yes, organization has accommodations specifically for the AI/ML software</w:t>
+              <w:t xml:space="preserve">If yes, organization </w:t>
+            </w:r>
+            <w:r>
+              <w:rPr>
+                <w:rFonts w:ascii="Linux Libertine O" w:eastAsia="Cambria" w:hAnsi="Linux Libertine O" w:cs="Linux Libertine O"/>
+              </w:rPr>
+              <w:t>mentions</w:t>
+            </w:r>
+            <w:r>
+              <w:rPr>
+                <w:rFonts w:ascii="Linux Libertine O" w:eastAsia="Cambria" w:hAnsi="Linux Libertine O" w:cs="Linux Libertine O"/>
+              </w:rPr>
+              <w:t xml:space="preserve"> accommodations specifically for </w:t>
+            </w:r>
+            <w:r>
+              <w:rPr>
+                <w:rFonts w:ascii="Linux Libertine O" w:eastAsia="Cambria" w:hAnsi="Linux Libertine O" w:cs="Linux Libertine O"/>
+              </w:rPr>
+              <w:t>AEDT offering</w:t>
+            </w:r>
+            <w:r>
+              <w:rPr>
+                <w:rFonts w:ascii="Linux Libertine O" w:eastAsia="Cambria" w:hAnsi="Linux Libertine O" w:cs="Linux Libertine O"/>
+              </w:rPr>
+              <w:t>(s)</w:t>
+            </w:r>
+            <w:r>
+              <w:rPr>
+                <w:rFonts w:ascii="Linux Libertine O" w:eastAsia="Cambria" w:hAnsi="Linux Libertine O" w:cs="Linux Libertine O"/>
+              </w:rPr>
+              <w:t>.</w:t>
             </w:r>
           </w:p>
         </w:tc>
@@ -3120,7 +3864,7 @@
         </w:tc>
         <w:tc>
           <w:tcPr>
-            <w:tcW w:w="0" w:type="auto"/>
+            <w:tcW w:w="1983" w:type="dxa"/>
             <w:shd w:val="clear" w:color="auto" w:fill="auto"/>
             <w:tcMar>
               <w:top w:w="90" w:type="dxa"/>
@@ -3136,7 +3880,6 @@
               <w:pStyle w:val="TableCell"/>
               <w:spacing w:line="240" w:lineRule="auto"/>
               <w:ind w:firstLine="0"/>
-              <w:jc w:val="both"/>
               <w:rPr>
                 <w:rFonts w:ascii="Linux Libertine O" w:eastAsia="Cambria" w:hAnsi="Linux Libertine O" w:cs="Linux Libertine O"/>
               </w:rPr>
@@ -3151,7 +3894,7 @@
         </w:tc>
         <w:tc>
           <w:tcPr>
-            <w:tcW w:w="0" w:type="auto"/>
+            <w:tcW w:w="4530" w:type="dxa"/>
             <w:shd w:val="clear" w:color="auto" w:fill="auto"/>
             <w:tcMar>
               <w:top w:w="90" w:type="dxa"/>
@@ -3175,7 +3918,19 @@
               <w:rPr>
                 <w:rFonts w:ascii="Linux Libertine O" w:eastAsia="Cambria" w:hAnsi="Linux Libertine O" w:cs="Linux Libertine O"/>
               </w:rPr>
-              <w:t xml:space="preserve">If yes, organization gives immediate </w:t>
+              <w:t xml:space="preserve">If yes, organization </w:t>
+            </w:r>
+            <w:r>
+              <w:rPr>
+                <w:rFonts w:ascii="Linux Libertine O" w:eastAsia="Cambria" w:hAnsi="Linux Libertine O" w:cs="Linux Libertine O"/>
+              </w:rPr>
+              <w:t>provides</w:t>
+            </w:r>
+            <w:r>
+              <w:rPr>
+                <w:rFonts w:ascii="Linux Libertine O" w:eastAsia="Cambria" w:hAnsi="Linux Libertine O" w:cs="Linux Libertine O"/>
+              </w:rPr>
+              <w:t xml:space="preserve"> immediate </w:t>
             </w:r>
             <w:r>
               <w:t>accommodations</w:t>
@@ -3184,7 +3939,43 @@
               <w:rPr>
                 <w:rFonts w:ascii="Linux Libertine O" w:eastAsia="Cambria" w:hAnsi="Linux Libertine O" w:cs="Linux Libertine O"/>
               </w:rPr>
-              <w:t xml:space="preserve"> or a timeframe for when accommodations would be to candidates for AI/ML software.</w:t>
+              <w:t xml:space="preserve"> or a timeframe for when accommodations </w:t>
+            </w:r>
+            <w:r>
+              <w:rPr>
+                <w:rFonts w:ascii="Linux Libertine O" w:eastAsia="Cambria" w:hAnsi="Linux Libertine O" w:cs="Linux Libertine O"/>
+              </w:rPr>
+              <w:t xml:space="preserve">are </w:t>
+            </w:r>
+            <w:r>
+              <w:rPr>
+                <w:rFonts w:ascii="Linux Libertine O" w:eastAsia="Cambria" w:hAnsi="Linux Libertine O" w:cs="Linux Libertine O"/>
+              </w:rPr>
+              <w:t xml:space="preserve">made available for </w:t>
+            </w:r>
+            <w:r>
+              <w:rPr>
+                <w:rFonts w:ascii="Linux Libertine O" w:eastAsia="Cambria" w:hAnsi="Linux Libertine O" w:cs="Linux Libertine O"/>
+              </w:rPr>
+              <w:t xml:space="preserve"> candidates </w:t>
+            </w:r>
+            <w:r>
+              <w:rPr>
+                <w:rFonts w:ascii="Linux Libertine O" w:eastAsia="Cambria" w:hAnsi="Linux Libertine O" w:cs="Linux Libertine O"/>
+              </w:rPr>
+              <w:t>subject to the AEDT offering</w:t>
+            </w:r>
+            <w:r>
+              <w:rPr>
+                <w:rFonts w:ascii="Linux Libertine O" w:eastAsia="Cambria" w:hAnsi="Linux Libertine O" w:cs="Linux Libertine O"/>
+              </w:rPr>
+              <w:t>(s)</w:t>
+            </w:r>
+            <w:r>
+              <w:rPr>
+                <w:rFonts w:ascii="Linux Libertine O" w:eastAsia="Cambria" w:hAnsi="Linux Libertine O" w:cs="Linux Libertine O"/>
+              </w:rPr>
+              <w:t>.</w:t>
             </w:r>
           </w:p>
         </w:tc>
@@ -3226,7 +4017,7 @@
         </w:tc>
         <w:tc>
           <w:tcPr>
-            <w:tcW w:w="0" w:type="auto"/>
+            <w:tcW w:w="1983" w:type="dxa"/>
             <w:shd w:val="clear" w:color="auto" w:fill="auto"/>
             <w:tcMar>
               <w:top w:w="90" w:type="dxa"/>
@@ -3242,7 +4033,6 @@
               <w:pStyle w:val="TableCell"/>
               <w:spacing w:line="240" w:lineRule="auto"/>
               <w:ind w:firstLine="0"/>
-              <w:jc w:val="both"/>
               <w:rPr>
                 <w:rFonts w:ascii="Linux Libertine O" w:eastAsia="Cambria" w:hAnsi="Linux Libertine O" w:cs="Linux Libertine O"/>
               </w:rPr>
@@ -3257,7 +4047,7 @@
         </w:tc>
         <w:tc>
           <w:tcPr>
-            <w:tcW w:w="0" w:type="auto"/>
+            <w:tcW w:w="4530" w:type="dxa"/>
             <w:shd w:val="clear" w:color="auto" w:fill="auto"/>
             <w:tcMar>
               <w:top w:w="90" w:type="dxa"/>
@@ -3281,7 +4071,115 @@
               <w:rPr>
                 <w:rFonts w:ascii="Linux Libertine O" w:eastAsia="Cambria" w:hAnsi="Linux Libertine O" w:cs="Linux Libertine O"/>
               </w:rPr>
-              <w:t>If yes, organization states on its website that the organization has a third party audit or its own audits for bias in their AI/ML models. Note: this might not include bias testing for disability.</w:t>
+              <w:t xml:space="preserve">If yes, organization states that </w:t>
+            </w:r>
+            <w:r>
+              <w:rPr>
+                <w:rFonts w:ascii="Linux Libertine O" w:eastAsia="Cambria" w:hAnsi="Linux Libertine O" w:cs="Linux Libertine O"/>
+              </w:rPr>
+              <w:t>it has</w:t>
+            </w:r>
+            <w:r>
+              <w:rPr>
+                <w:rFonts w:ascii="Linux Libertine O" w:eastAsia="Cambria" w:hAnsi="Linux Libertine O" w:cs="Linux Libertine O"/>
+              </w:rPr>
+              <w:t xml:space="preserve"> </w:t>
+            </w:r>
+            <w:r>
+              <w:rPr>
+                <w:rFonts w:ascii="Linux Libertine O" w:eastAsia="Cambria" w:hAnsi="Linux Libertine O" w:cs="Linux Libertine O"/>
+              </w:rPr>
+              <w:t>submitted to</w:t>
+            </w:r>
+            <w:r>
+              <w:rPr>
+                <w:rFonts w:ascii="Linux Libertine O" w:eastAsia="Cambria" w:hAnsi="Linux Libertine O" w:cs="Linux Libertine O"/>
+              </w:rPr>
+              <w:t xml:space="preserve"> a </w:t>
+            </w:r>
+            <w:r>
+              <w:rPr>
+                <w:rFonts w:ascii="Linux Libertine O" w:eastAsia="Cambria" w:hAnsi="Linux Libertine O" w:cs="Linux Libertine O"/>
+              </w:rPr>
+              <w:t>third-party</w:t>
+            </w:r>
+            <w:r>
+              <w:rPr>
+                <w:rFonts w:ascii="Linux Libertine O" w:eastAsia="Cambria" w:hAnsi="Linux Libertine O" w:cs="Linux Libertine O"/>
+              </w:rPr>
+              <w:t xml:space="preserve"> audit or </w:t>
+            </w:r>
+            <w:r>
+              <w:rPr>
+                <w:rFonts w:ascii="Linux Libertine O" w:eastAsia="Cambria" w:hAnsi="Linux Libertine O" w:cs="Linux Libertine O"/>
+              </w:rPr>
+              <w:t xml:space="preserve">performs </w:t>
+            </w:r>
+            <w:r>
+              <w:rPr>
+                <w:rFonts w:ascii="Linux Libertine O" w:eastAsia="Cambria" w:hAnsi="Linux Libertine O" w:cs="Linux Libertine O"/>
+              </w:rPr>
+              <w:t xml:space="preserve">its own audits for bias in their </w:t>
+            </w:r>
+            <w:r>
+              <w:rPr>
+                <w:rFonts w:ascii="Linux Libertine O" w:eastAsia="Cambria" w:hAnsi="Linux Libertine O" w:cs="Linux Libertine O"/>
+              </w:rPr>
+              <w:t>AEDT offering(s)</w:t>
+            </w:r>
+            <w:r>
+              <w:rPr>
+                <w:rFonts w:ascii="Linux Libertine O" w:eastAsia="Cambria" w:hAnsi="Linux Libertine O" w:cs="Linux Libertine O"/>
+              </w:rPr>
+              <w:t>. Note</w:t>
+            </w:r>
+            <w:r>
+              <w:rPr>
+                <w:rFonts w:ascii="Linux Libertine O" w:eastAsia="Cambria" w:hAnsi="Linux Libertine O" w:cs="Linux Libertine O"/>
+              </w:rPr>
+              <w:t xml:space="preserve"> that such audits may not</w:t>
+            </w:r>
+            <w:r>
+              <w:rPr>
+                <w:rFonts w:ascii="Linux Libertine O" w:eastAsia="Cambria" w:hAnsi="Linux Libertine O" w:cs="Linux Libertine O"/>
+              </w:rPr>
+              <w:t xml:space="preserve"> </w:t>
+            </w:r>
+            <w:r>
+              <w:rPr>
+                <w:rFonts w:ascii="Linux Libertine O" w:eastAsia="Cambria" w:hAnsi="Linux Libertine O" w:cs="Linux Libertine O"/>
+              </w:rPr>
+              <w:t>fully address bias testing f</w:t>
+            </w:r>
+            <w:r>
+              <w:rPr>
+                <w:rFonts w:ascii="Linux Libertine O" w:eastAsia="Cambria" w:hAnsi="Linux Libertine O" w:cs="Linux Libertine O"/>
+              </w:rPr>
+              <w:t xml:space="preserve">or </w:t>
+            </w:r>
+            <w:r>
+              <w:rPr>
+                <w:rFonts w:ascii="Linux Libertine O" w:eastAsia="Cambria" w:hAnsi="Linux Libertine O" w:cs="Linux Libertine O"/>
+              </w:rPr>
+              <w:t xml:space="preserve">those with </w:t>
+            </w:r>
+            <w:r>
+              <w:rPr>
+                <w:rFonts w:ascii="Linux Libertine O" w:eastAsia="Cambria" w:hAnsi="Linux Libertine O" w:cs="Linux Libertine O"/>
+              </w:rPr>
+              <w:t>disabilit</w:t>
+            </w:r>
+            <w:r>
+              <w:rPr>
+                <w:rFonts w:ascii="Linux Libertine O" w:eastAsia="Cambria" w:hAnsi="Linux Libertine O" w:cs="Linux Libertine O"/>
+              </w:rPr>
+              <w:t>ies</w:t>
+            </w:r>
+            <w:r>
+              <w:rPr>
+                <w:rFonts w:ascii="Linux Libertine O" w:eastAsia="Cambria" w:hAnsi="Linux Libertine O" w:cs="Linux Libertine O"/>
+              </w:rPr>
+              <w:t>.</w:t>
             </w:r>
           </w:p>
         </w:tc>
@@ -3320,7 +4218,7 @@
         </w:tc>
         <w:tc>
           <w:tcPr>
-            <w:tcW w:w="0" w:type="auto"/>
+            <w:tcW w:w="1983" w:type="dxa"/>
             <w:shd w:val="clear" w:color="auto" w:fill="auto"/>
             <w:tcMar>
               <w:top w:w="90" w:type="dxa"/>
@@ -3336,7 +4234,6 @@
               <w:pStyle w:val="TableCell"/>
               <w:spacing w:line="240" w:lineRule="auto"/>
               <w:ind w:firstLine="0"/>
-              <w:jc w:val="both"/>
               <w:rPr>
                 <w:rFonts w:ascii="Linux Libertine O" w:eastAsia="Cambria" w:hAnsi="Linux Libertine O" w:cs="Linux Libertine O"/>
               </w:rPr>
@@ -3345,13 +4242,83 @@
               <w:rPr>
                 <w:rFonts w:ascii="Linux Libertine O" w:eastAsia="Cambria" w:hAnsi="Linux Libertine O" w:cs="Linux Libertine O"/>
               </w:rPr>
-              <w:t>Small &lt; 100, Medium &lt; 1000, Large &gt; 1001</w:t>
+              <w:t xml:space="preserve">Small </w:t>
+            </w:r>
+            <w:r>
+              <w:rPr>
+                <w:rFonts w:eastAsia="Cambria"/>
+              </w:rPr>
+              <w:t>≤</w:t>
+            </w:r>
+            <w:r>
+              <w:rPr>
+                <w:rFonts w:ascii="Linux Libertine O" w:eastAsia="Cambria" w:hAnsi="Linux Libertine O" w:cs="Linux Libertine O"/>
+              </w:rPr>
+              <w:t xml:space="preserve"> 100, </w:t>
+            </w:r>
+          </w:p>
+          <w:p>
+            <w:pPr>
+              <w:pStyle w:val="TableCell"/>
+              <w:spacing w:line="240" w:lineRule="auto"/>
+              <w:ind w:firstLine="0"/>
+              <w:rPr>
+                <w:rFonts w:ascii="Linux Libertine O" w:eastAsia="Cambria" w:hAnsi="Linux Libertine O" w:cs="Linux Libertine O"/>
+              </w:rPr>
+            </w:pPr>
+            <w:r>
+              <w:rPr>
+                <w:rFonts w:ascii="Linux Libertine O" w:eastAsia="Cambria" w:hAnsi="Linux Libertine O" w:cs="Linux Libertine O"/>
+              </w:rPr>
+              <w:t xml:space="preserve">100 </w:t>
+            </w:r>
+            <w:r>
+              <w:rPr>
+                <w:rFonts w:eastAsia="Cambria"/>
+              </w:rPr>
+              <w:t>&lt;</w:t>
+            </w:r>
+            <w:r>
+              <w:rPr>
+                <w:rFonts w:ascii="Linux Libertine O" w:eastAsia="Cambria" w:hAnsi="Linux Libertine O" w:cs="Linux Libertine O"/>
+              </w:rPr>
+              <w:t xml:space="preserve"> </w:t>
+            </w:r>
+            <w:r>
+              <w:rPr>
+                <w:rFonts w:ascii="Linux Libertine O" w:eastAsia="Cambria" w:hAnsi="Linux Libertine O" w:cs="Linux Libertine O"/>
+              </w:rPr>
+              <w:t xml:space="preserve">Medium </w:t>
+            </w:r>
+            <w:r>
+              <w:rPr>
+                <w:rFonts w:eastAsia="Cambria"/>
+              </w:rPr>
+              <w:t>≤</w:t>
+            </w:r>
+            <w:r>
+              <w:rPr>
+                <w:rFonts w:eastAsia="Cambria"/>
+              </w:rPr>
+              <w:t xml:space="preserve"> </w:t>
+            </w:r>
+            <w:r>
+              <w:rPr>
+                <w:rFonts w:ascii="Linux Libertine O" w:eastAsia="Cambria" w:hAnsi="Linux Libertine O" w:cs="Linux Libertine O"/>
+              </w:rPr>
+              <w:t>1000, Large &gt; 100</w:t>
+            </w:r>
+            <w:r>
+              <w:rPr>
+                <w:rFonts w:ascii="Linux Libertine O" w:eastAsia="Cambria" w:hAnsi="Linux Libertine O" w:cs="Linux Libertine O"/>
+              </w:rPr>
+              <w:t>0</w:t>
             </w:r>
           </w:p>
         </w:tc>
         <w:tc>
           <w:tcPr>
-            <w:tcW w:w="0" w:type="auto"/>
+            <w:tcW w:w="4530" w:type="dxa"/>
             <w:shd w:val="clear" w:color="auto" w:fill="auto"/>
             <w:tcMar>
               <w:top w:w="90" w:type="dxa"/>
@@ -3375,7 +4342,25 @@
               <w:rPr>
                 <w:rFonts w:ascii="Linux Libertine O" w:eastAsia="Cambria" w:hAnsi="Linux Libertine O" w:cs="Linux Libertine O"/>
               </w:rPr>
-              <w:t>Estimate total employee count</w:t>
+              <w:t>Estimate</w:t>
+            </w:r>
+            <w:r>
+              <w:rPr>
+                <w:rFonts w:ascii="Linux Libertine O" w:eastAsia="Cambria" w:hAnsi="Linux Libertine O" w:cs="Linux Libertine O"/>
+              </w:rPr>
+              <w:t>d</w:t>
+            </w:r>
+            <w:r>
+              <w:rPr>
+                <w:rFonts w:ascii="Linux Libertine O" w:eastAsia="Cambria" w:hAnsi="Linux Libertine O" w:cs="Linux Libertine O"/>
+              </w:rPr>
+              <w:t xml:space="preserve"> total employee count</w:t>
+            </w:r>
+            <w:r>
+              <w:rPr>
+                <w:rFonts w:ascii="Linux Libertine O" w:eastAsia="Cambria" w:hAnsi="Linux Libertine O" w:cs="Linux Libertine O"/>
+              </w:rPr>
+              <w:t>.</w:t>
             </w:r>
           </w:p>
         </w:tc>
@@ -3385,15 +4370,16 @@
       <w:pPr>
         <w:pStyle w:val="Head2"/>
       </w:pPr>
-      <w:bookmarkStart w:id="11" w:name="analysis"/>
-      <w:r>
+      <w:bookmarkStart w:id="10" w:name="analysis"/>
+      <w:r>
+        <w:lastRenderedPageBreak/>
         <w:t xml:space="preserve"> </w:t>
       </w:r>
       <w:r>
         <w:t>ANALYSIS</w:t>
       </w:r>
     </w:p>
-    <w:bookmarkEnd w:id="11"/>
+    <w:bookmarkEnd w:id="10"/>
     <w:p>
       <w:pPr>
         <w:pStyle w:val="Para"/>
@@ -3494,7 +4480,7 @@
       <w:pPr>
         <w:pStyle w:val="TableCaption"/>
       </w:pPr>
-      <w:bookmarkStart w:id="12" w:name="tb2"/>
+      <w:bookmarkStart w:id="11" w:name="tb2"/>
       <w:r>
         <w:rPr>
           <w:rStyle w:val="Label"/>
@@ -3502,7 +4488,7 @@
         </w:rPr>
         <w:t>Table 2:</w:t>
       </w:r>
-      <w:bookmarkEnd w:id="12"/>
+      <w:bookmarkEnd w:id="11"/>
       <w:r>
         <w:rPr>
           <w:b w:val="0"/>
@@ -4242,7 +5228,6 @@
               </w:rPr>
             </w:pPr>
             <w:r>
-              <w:lastRenderedPageBreak/>
               <w:t>No</w:t>
             </w:r>
           </w:p>
@@ -4797,7 +5782,7 @@
       <w:pPr>
         <w:pStyle w:val="TableCaption"/>
       </w:pPr>
-      <w:bookmarkStart w:id="13" w:name="tb3"/>
+      <w:bookmarkStart w:id="12" w:name="tb3"/>
       <w:r>
         <w:rPr>
           <w:rStyle w:val="Label"/>
@@ -4805,7 +5790,7 @@
         </w:rPr>
         <w:t>Table 3:</w:t>
       </w:r>
-      <w:bookmarkEnd w:id="13"/>
+      <w:bookmarkEnd w:id="12"/>
       <w:r>
         <w:rPr>
           <w:b w:val="0"/>
@@ -5267,6 +6252,7 @@
                 <w:rFonts w:ascii="Segoe UI" w:hAnsi="Segoe UI" w:cs="Segoe UI"/>
                 <w:color w:val="000000" w:themeColor="text1"/>
               </w:rPr>
+              <w:lastRenderedPageBreak/>
               <w:t>No</w:t>
             </w:r>
           </w:p>
@@ -6096,16 +7082,15 @@
       <w:pPr>
         <w:pStyle w:val="TableCaption"/>
       </w:pPr>
-      <w:bookmarkStart w:id="14" w:name="tb4"/>
+      <w:bookmarkStart w:id="13" w:name="tb4"/>
       <w:r>
         <w:rPr>
           <w:rStyle w:val="Label"/>
           <w:color w:val="0000FF"/>
         </w:rPr>
-        <w:lastRenderedPageBreak/>
         <w:t>Table 4:</w:t>
       </w:r>
-      <w:bookmarkEnd w:id="14"/>
+      <w:bookmarkEnd w:id="13"/>
       <w:r>
         <w:rPr>
           <w:b w:val="0"/>
@@ -7036,15 +8021,16 @@
       <w:pPr>
         <w:pStyle w:val="TableCaption"/>
       </w:pPr>
-      <w:bookmarkStart w:id="15" w:name="tb5"/>
+      <w:bookmarkStart w:id="14" w:name="tb5"/>
       <w:r>
         <w:rPr>
           <w:rStyle w:val="Label"/>
           <w:color w:val="0000FF"/>
         </w:rPr>
+        <w:lastRenderedPageBreak/>
         <w:t>Table 5:</w:t>
       </w:r>
-      <w:bookmarkEnd w:id="15"/>
+      <w:bookmarkEnd w:id="14"/>
       <w:r>
         <w:rPr>
           <w:b w:val="0"/>
@@ -7360,16 +8346,15 @@
       <w:pPr>
         <w:pStyle w:val="TableCaption"/>
       </w:pPr>
-      <w:bookmarkStart w:id="16" w:name="tb6"/>
+      <w:bookmarkStart w:id="15" w:name="tb6"/>
       <w:r>
         <w:rPr>
           <w:rStyle w:val="Label"/>
           <w:color w:val="0000FF"/>
         </w:rPr>
-        <w:lastRenderedPageBreak/>
         <w:t>Table 6:</w:t>
       </w:r>
-      <w:bookmarkEnd w:id="16"/>
+      <w:bookmarkEnd w:id="15"/>
       <w:r>
         <w:rPr>
           <w:b w:val="0"/>
@@ -7669,12 +8654,12 @@
       <w:pPr>
         <w:pStyle w:val="Head2"/>
       </w:pPr>
-      <w:bookmarkStart w:id="17" w:name="conclusion"/>
+      <w:bookmarkStart w:id="16" w:name="conclusion"/>
       <w:r>
         <w:t>RECOMMENDATIONS AND CONCLUSION</w:t>
       </w:r>
     </w:p>
-    <w:bookmarkEnd w:id="17"/>
+    <w:bookmarkEnd w:id="16"/>
     <w:p>
       <w:pPr>
         <w:pStyle w:val="Para"/>
@@ -7740,6 +8725,7 @@
         <w:jc w:val="both"/>
       </w:pPr>
       <w:r>
+        <w:lastRenderedPageBreak/>
         <w:t>Audits of AI/ML systems used in hiring for disparate treatment, disparate impact, screen out and other types of discrimination, particularly for resume/profile screening and other systems that rely more on AI/ML processes, since accommodations are not as applicable in these circumstances.</w:t>
       </w:r>
     </w:p>
@@ -7873,8 +8859,8 @@
           <w:sz w:val="22"/>
         </w:rPr>
       </w:pPr>
-      <w:bookmarkStart w:id="18" w:name="bib1"/>
-      <w:bookmarkEnd w:id="18"/>
+      <w:bookmarkStart w:id="17" w:name="bib1"/>
+      <w:bookmarkEnd w:id="17"/>
     </w:p>
     <w:p>
       <w:pPr>
@@ -7887,7 +8873,6 @@
         <w:rPr>
           <w:sz w:val="22"/>
         </w:rPr>
-        <w:lastRenderedPageBreak/>
         <w:t xml:space="preserve">[1] </w:t>
       </w:r>
       <w:r>
@@ -8204,8 +9189,8 @@
         </w:rPr>
         <w:t xml:space="preserve">[6] </w:t>
       </w:r>
+      <w:commentRangeStart w:id="18"/>
       <w:commentRangeStart w:id="19"/>
-      <w:commentRangeStart w:id="20"/>
       <w:r>
         <w:rPr>
           <w:sz w:val="22"/>
@@ -8317,19 +9302,19 @@
         </w:rPr>
         <w:t>.</w:t>
       </w:r>
+      <w:commentRangeEnd w:id="18"/>
+      <w:r>
+        <w:rPr>
+          <w:rStyle w:val="CommentReference"/>
+        </w:rPr>
+        <w:commentReference w:id="18"/>
+      </w:r>
       <w:commentRangeEnd w:id="19"/>
       <w:r>
         <w:rPr>
           <w:rStyle w:val="CommentReference"/>
         </w:rPr>
         <w:commentReference w:id="19"/>
-      </w:r>
-      <w:commentRangeEnd w:id="20"/>
-      <w:r>
-        <w:rPr>
-          <w:rStyle w:val="CommentReference"/>
-        </w:rPr>
-        <w:commentReference w:id="20"/>
       </w:r>
       <w:r>
         <w:rPr>
@@ -8577,8 +9562,8 @@
       <w:pPr>
         <w:pStyle w:val="Bibentry"/>
       </w:pPr>
-      <w:bookmarkStart w:id="21" w:name="bib2"/>
-      <w:bookmarkEnd w:id="21"/>
+      <w:bookmarkStart w:id="20" w:name="bib2"/>
+      <w:bookmarkEnd w:id="20"/>
       <w:r>
         <w:t>&lt;bib id="bib2"&gt;&lt;number&gt;[2]&lt;/number&gt;Dastin, Jeffrey. "Amazon scraps secret AI recruiting tool that showed bias against women." In Ethics of Data and Analytics, Auerbach Publications, 2018., 296-299 pages&lt;/bib&gt;</w:t>
       </w:r>
@@ -8587,8 +9572,8 @@
       <w:pPr>
         <w:pStyle w:val="Bibentry"/>
       </w:pPr>
-      <w:bookmarkStart w:id="22" w:name="bib3"/>
-      <w:bookmarkEnd w:id="22"/>
+      <w:bookmarkStart w:id="21" w:name="bib3"/>
+      <w:bookmarkEnd w:id="21"/>
       <w:r>
         <w:t>&lt;bib id="bib3"&gt;&lt;number&gt;[3]&lt;/number&gt;Salganik, Matthew J., Ian Lundberg, Alexander T. Kindel, Caitlin E. Ahearn, Khaled Al-Ghoneim, Abdullah Almaatouq, Drew M. Altschul, et al. “Measuring the Predictability of Life Outcomes with a Scientific Mass Collaboration.” (March 2020), Vol. 117 | No. 15, DOI: </w:t>
       </w:r>
@@ -8605,8 +9590,8 @@
       <w:pPr>
         <w:pStyle w:val="Bibentry"/>
       </w:pPr>
-      <w:bookmarkStart w:id="23" w:name="bib4"/>
-      <w:bookmarkEnd w:id="23"/>
+      <w:bookmarkStart w:id="22" w:name="bib4"/>
+      <w:bookmarkEnd w:id="22"/>
       <w:r>
         <w:t>&lt;bib id="bib4"&gt;&lt;number&gt;[4]&lt;/number&gt;Schwartz, Reva, Apostol Vassilev, Kristen Greene, Lori Perine, Andrew Burt, and Patrick Hall. "Towards a Standard for Identifying and Managing Bias in Artificial Intelligence." (March 2022), 86 pages, DOI:  https://doi.org/10.6028/NIST.SP.1270&lt;/bib&gt;</w:t>
       </w:r>
@@ -8615,10 +9600,10 @@
       <w:pPr>
         <w:pStyle w:val="Bibentry"/>
       </w:pPr>
-      <w:bookmarkStart w:id="24" w:name="bib5"/>
-      <w:bookmarkStart w:id="25" w:name="bib6"/>
+      <w:bookmarkStart w:id="23" w:name="bib5"/>
+      <w:bookmarkStart w:id="24" w:name="bib6"/>
+      <w:bookmarkEnd w:id="23"/>
       <w:bookmarkEnd w:id="24"/>
-      <w:bookmarkEnd w:id="25"/>
     </w:p>
     <w:p>
       <w:pPr>
@@ -8655,10 +9640,10 @@
       <w:pPr>
         <w:pStyle w:val="Bibentry"/>
       </w:pPr>
-      <w:bookmarkStart w:id="26" w:name="bib7"/>
-      <w:bookmarkStart w:id="27" w:name="bib8"/>
+      <w:bookmarkStart w:id="25" w:name="bib7"/>
+      <w:bookmarkStart w:id="26" w:name="bib8"/>
+      <w:bookmarkEnd w:id="25"/>
       <w:bookmarkEnd w:id="26"/>
-      <w:bookmarkEnd w:id="27"/>
       <w:r>
         <w:t>&lt;bib id="bib8"&gt;&lt;number&gt;[8]&lt;/number&gt;Bureau, U.S. Census. Explore census data. Retrieved December 4, 2022 from  </w:t>
       </w:r>
@@ -8675,8 +9660,8 @@
       <w:pPr>
         <w:pStyle w:val="Bibentry"/>
       </w:pPr>
-      <w:bookmarkStart w:id="28" w:name="bib9"/>
-      <w:bookmarkEnd w:id="28"/>
+      <w:bookmarkStart w:id="27" w:name="bib9"/>
+      <w:bookmarkEnd w:id="27"/>
       <w:r>
         <w:t>&lt;bib id="bib9"&gt;&lt;number&gt;[9]&lt;/number&gt;“Getting to Equal: The Disability Inclusion Advantage | Accenture.” Retrieved December 5, 2022 from </w:t>
       </w:r>
@@ -8693,8 +9678,8 @@
       <w:pPr>
         <w:pStyle w:val="Bibentry"/>
       </w:pPr>
-      <w:bookmarkStart w:id="29" w:name="bib10"/>
-      <w:bookmarkEnd w:id="29"/>
+      <w:bookmarkStart w:id="28" w:name="bib10"/>
+      <w:bookmarkEnd w:id="28"/>
       <w:r>
         <w:t>&lt;bib id="bib10"&gt;&lt;number&gt;[10]&lt;/number&gt;Schwartz, Reva, Apostol Vassilev, Kristen Greene, Lori Perine, Andrew Burt, and Patrick Hall. "Towards a Standard for Identifying and Managing Bias in Artificial Intelligence." (March 2022), 86 pages, DOI:  https://doi.org/10.6028/NIST.SP.1270&lt;/bib&gt;</w:t>
       </w:r>
@@ -8705,8 +9690,8 @@
       </w:pPr>
     </w:p>
     <w:p>
-      <w:bookmarkStart w:id="30" w:name="ACMTemplateApplied"/>
-      <w:bookmarkEnd w:id="30"/>
+      <w:bookmarkStart w:id="29" w:name="ACMTemplateApplied"/>
+      <w:bookmarkEnd w:id="29"/>
     </w:p>
     <w:p>
       <w:pPr>
@@ -8721,13 +9706,13 @@
       <w:pPr>
         <w:pStyle w:val="ReferenceHead"/>
       </w:pPr>
-      <w:bookmarkStart w:id="31" w:name="appenix_a"/>
+      <w:bookmarkStart w:id="30" w:name="appenix_a"/>
       <w:r>
         <w:lastRenderedPageBreak/>
         <w:t>APPENDIX A</w:t>
       </w:r>
     </w:p>
-    <w:bookmarkEnd w:id="31"/>
+    <w:bookmarkEnd w:id="30"/>
     <w:p>
       <w:pPr>
         <w:pStyle w:val="Normal1"/>
@@ -8808,7 +9793,7 @@
       <w:pPr>
         <w:pStyle w:val="FigureCaption"/>
       </w:pPr>
-      <w:bookmarkStart w:id="32" w:name="fig1"/>
+      <w:bookmarkStart w:id="31" w:name="fig1"/>
       <w:r>
         <w:rPr>
           <w:rStyle w:val="Label"/>
@@ -8830,7 +9815,7 @@
         </w:rPr>
         <w:t>1:</w:t>
       </w:r>
-      <w:bookmarkEnd w:id="32"/>
+      <w:bookmarkEnd w:id="31"/>
       <w:r>
         <w:t xml:space="preserve"> Frequency of all features shown in bar charts</w:t>
       </w:r>
@@ -8896,10 +9881,10 @@
       <w:pPr>
         <w:pStyle w:val="Normal1"/>
       </w:pPr>
-      <w:bookmarkStart w:id="33" w:name="CrossLink_Bmk"/>
-      <w:bookmarkStart w:id="34" w:name="Validation_Bmk"/>
+      <w:bookmarkStart w:id="32" w:name="CrossLink_Bmk"/>
+      <w:bookmarkStart w:id="33" w:name="Validation_Bmk"/>
+      <w:bookmarkEnd w:id="32"/>
       <w:bookmarkEnd w:id="33"/>
-      <w:bookmarkEnd w:id="34"/>
     </w:p>
     <w:p>
       <w:pPr>
@@ -8964,7 +9949,7 @@
       <w:pPr>
         <w:pStyle w:val="FigureCaption"/>
       </w:pPr>
-      <w:bookmarkStart w:id="35" w:name="fig2"/>
+      <w:bookmarkStart w:id="34" w:name="fig2"/>
       <w:r>
         <w:rPr>
           <w:rStyle w:val="Label"/>
@@ -8986,7 +9971,7 @@
         </w:rPr>
         <w:t>2:</w:t>
       </w:r>
-      <w:bookmarkEnd w:id="35"/>
+      <w:bookmarkEnd w:id="34"/>
       <w:r>
         <w:t xml:space="preserve"> Decision Tree with Offers Accommodation_Yes as the target</w:t>
       </w:r>
@@ -9038,12 +10023,12 @@
       <w:pPr>
         <w:pStyle w:val="ReferenceHead"/>
       </w:pPr>
-      <w:bookmarkStart w:id="36" w:name="appenix_b"/>
+      <w:bookmarkStart w:id="35" w:name="appenix_b"/>
       <w:r>
         <w:lastRenderedPageBreak/>
         <w:t>APPENDIX B</w:t>
       </w:r>
-      <w:bookmarkEnd w:id="36"/>
+      <w:bookmarkEnd w:id="35"/>
     </w:p>
     <w:sectPr>
       <w:headerReference w:type="even" r:id="rId29"/>
@@ -9063,7 +10048,7 @@
 
 <file path=word/comments.xml><?xml version="1.0" encoding="utf-8"?>
 <w:comments xmlns:wpc="http://schemas.microsoft.com/office/word/2010/wordprocessingCanvas" xmlns:cx="http://schemas.microsoft.com/office/drawing/2014/chartex" xmlns:cx1="http://schemas.microsoft.com/office/drawing/2015/9/8/chartex" xmlns:cx2="http://schemas.microsoft.com/office/drawing/2015/10/21/chartex" xmlns:cx3="http://schemas.microsoft.com/office/drawing/2016/5/9/chartex" xmlns:cx4="http://schemas.microsoft.com/office/drawing/2016/5/10/chartex" xmlns:cx5="http://schemas.microsoft.com/office/drawing/2016/5/11/chartex" xmlns:cx6="http://schemas.microsoft.com/office/drawing/2016/5/12/chartex" xmlns:cx7="http://schemas.microsoft.com/office/drawing/2016/5/13/chartex" xmlns:cx8="http://schemas.microsoft.com/office/drawing/2016/5/14/chartex" xmlns:mc="http://schemas.openxmlformats.org/markup-compatibility/2006" xmlns:aink="http://schemas.microsoft.com/office/drawing/2016/ink" xmlns:am3d="http://schemas.microsoft.com/office/drawing/2017/model3d" xmlns:o="urn:schemas-microsoft-com:office:office" xmlns:oel="http://schemas.microsoft.com/office/2019/extlst" xmlns:r="http://schemas.openxmlformats.org/officeDocument/2006/relationships" xmlns:m="http://schemas.openxmlformats.org/officeDocument/2006/math" xmlns:v="urn:schemas-microsoft-com:vml" xmlns:wp14="http://schemas.microsoft.com/office/word/2010/wordprocessingDrawing" xmlns:wp="http://schemas.openxmlformats.org/drawingml/2006/wordprocessingDrawing" xmlns:w10="urn:schemas-microsoft-com:office:word" xmlns:w="http://schemas.openxmlformats.org/wordprocessingml/2006/main" xmlns:w14="http://schemas.microsoft.com/office/word/2010/wordml" xmlns:w15="http://schemas.microsoft.com/office/word/2012/wordml" xmlns:w16cex="http://schemas.microsoft.com/office/word/2018/wordml/cex" xmlns:w16cid="http://schemas.microsoft.com/office/word/2016/wordml/cid" xmlns:w16="http://schemas.microsoft.com/office/word/2018/wordml" xmlns:w16sdtdh="http://schemas.microsoft.com/office/word/2020/wordml/sdtdatahash" xmlns:w16se="http://schemas.microsoft.com/office/word/2015/wordml/symex" xmlns:wpg="http://schemas.microsoft.com/office/word/2010/wordprocessingGroup" xmlns:wpi="http://schemas.microsoft.com/office/word/2010/wordprocessingInk" xmlns:wne="http://schemas.microsoft.com/office/word/2006/wordml" xmlns:wps="http://schemas.microsoft.com/office/word/2010/wordprocessingShape" mc:Ignorable="w14 w15 w16se w16cid w16 w16cex w16sdtdh wp14">
-  <w:comment w:id="1" w:author="patrickh2022@outlook.com" w:date="2023-01-27T11:17:00Z" w:initials="p">
+  <w:comment w:id="0" w:author="patrickh2022@outlook.com" w:date="2023-01-27T11:17:00Z" w:initials="p">
     <w:p>
       <w:pPr>
         <w:pStyle w:val="CommentText"/>
@@ -9080,7 +10065,7 @@
       </w:r>
     </w:p>
   </w:comment>
-  <w:comment w:id="2" w:author="Melis Isabella Diken" w:date="2023-01-27T22:57:00Z" w:initials="MID">
+  <w:comment w:id="1" w:author="Melis Isabella Diken" w:date="2023-01-27T22:57:00Z" w:initials="MID">
     <w:p>
       <w:pPr>
         <w:jc w:val="left"/>
@@ -9099,7 +10084,7 @@
       </w:r>
     </w:p>
   </w:comment>
-  <w:comment w:id="3" w:author="patrickh2022@outlook.com" w:date="2023-01-27T19:40:00Z" w:initials="p">
+  <w:comment w:id="2" w:author="patrickh2022@outlook.com" w:date="2023-01-27T19:40:00Z" w:initials="p">
     <w:p>
       <w:pPr>
         <w:pStyle w:val="CommentText"/>
@@ -9116,7 +10101,7 @@
       </w:r>
     </w:p>
   </w:comment>
-  <w:comment w:id="4" w:author="Melis Isabella Diken" w:date="2023-01-27T22:59:00Z" w:initials="MID">
+  <w:comment w:id="3" w:author="Melis Isabella Diken" w:date="2023-01-27T22:59:00Z" w:initials="MID">
     <w:p>
       <w:pPr>
         <w:jc w:val="left"/>
@@ -9135,7 +10120,7 @@
       </w:r>
     </w:p>
   </w:comment>
-  <w:comment w:id="5" w:author="patrickh2022@outlook.com" w:date="2023-01-27T10:33:00Z" w:initials="p">
+  <w:comment w:id="4" w:author="patrickh2022@outlook.com" w:date="2023-01-27T10:33:00Z" w:initials="p">
     <w:p>
       <w:pPr>
         <w:pStyle w:val="CommentText"/>
@@ -9152,7 +10137,7 @@
       </w:r>
     </w:p>
   </w:comment>
-  <w:comment w:id="6" w:author="Melis Isabella Diken" w:date="2023-01-27T22:12:00Z" w:initials="MID">
+  <w:comment w:id="5" w:author="Melis Isabella Diken" w:date="2023-01-27T22:12:00Z" w:initials="MID">
     <w:p>
       <w:pPr>
         <w:jc w:val="left"/>
@@ -9171,7 +10156,7 @@
       </w:r>
     </w:p>
   </w:comment>
-  <w:comment w:id="7" w:author="patrickh2022@outlook.com" w:date="2023-01-28T09:16:00Z" w:initials="p">
+  <w:comment w:id="6" w:author="patrickh2022@outlook.com" w:date="2023-01-28T09:16:00Z" w:initials="p">
     <w:p>
       <w:pPr>
         <w:pStyle w:val="CommentText"/>
@@ -9188,7 +10173,7 @@
       </w:r>
     </w:p>
   </w:comment>
-  <w:comment w:id="19" w:author="patrickh2022@outlook.com" w:date="2023-01-27T10:00:00Z" w:initials="p">
+  <w:comment w:id="18" w:author="patrickh2022@outlook.com" w:date="2023-01-27T10:00:00Z" w:initials="p">
     <w:p>
       <w:pPr>
         <w:pStyle w:val="CommentText"/>
@@ -9205,7 +10190,7 @@
       </w:r>
     </w:p>
   </w:comment>
-  <w:comment w:id="20" w:author="patrickh2022@outlook.com" w:date="2023-01-27T10:12:00Z" w:initials="p">
+  <w:comment w:id="19" w:author="patrickh2022@outlook.com" w:date="2023-01-27T10:12:00Z" w:initials="p">
     <w:p>
       <w:pPr>
         <w:pStyle w:val="CommentText"/>
@@ -9605,6 +10590,54 @@
       </w:pPr>
       <w:r>
         <w:continuationSeparator/>
+      </w:r>
+    </w:p>
+  </w:footnote>
+  <w:footnote w:id="1">
+    <w:p>
+      <w:pPr>
+        <w:pStyle w:val="FootnoteText"/>
+      </w:pPr>
+      <w:r>
+        <w:rPr>
+          <w:rStyle w:val="FootnoteReference"/>
+        </w:rPr>
+        <w:footnoteRef/>
+      </w:r>
+      <w:r>
+        <w:t xml:space="preserve"> Define AEDT with reference.</w:t>
+      </w:r>
+    </w:p>
+  </w:footnote>
+  <w:footnote w:id="2">
+    <w:p>
+      <w:pPr>
+        <w:pStyle w:val="FootnoteText"/>
+      </w:pPr>
+      <w:r>
+        <w:rPr>
+          <w:rStyle w:val="FootnoteReference"/>
+        </w:rPr>
+        <w:footnoteRef/>
+      </w:r>
+      <w:r>
+        <w:t xml:space="preserve"> Define screen out discrimination with reference.</w:t>
+      </w:r>
+    </w:p>
+  </w:footnote>
+  <w:footnote w:id="3">
+    <w:p>
+      <w:pPr>
+        <w:pStyle w:val="FootnoteText"/>
+      </w:pPr>
+      <w:r>
+        <w:rPr>
+          <w:rStyle w:val="FootnoteReference"/>
+        </w:rPr>
+        <w:footnoteRef/>
+      </w:r>
+      <w:r>
+        <w:t xml:space="preserve"> Results and guidance are validated, in part, by the author’s experience as a job seeker with a disability.</w:t>
       </w:r>
     </w:p>
   </w:footnote>

</xml_diff>

<commit_message>
more edits to analysis
</commit_message>
<xml_diff>
--- a/AEDT_ACM_submission.docx
+++ b/AEDT_ACM_submission.docx
@@ -641,7 +641,13 @@
         <w:t xml:space="preserve">physical disabilities. </w:t>
       </w:r>
       <w:r>
-        <w:t>In addition to basic validity concerns</w:t>
+        <w:t xml:space="preserve">In addition to </w:t>
+      </w:r>
+      <w:r>
+        <w:t xml:space="preserve">other bias and </w:t>
+      </w:r>
+      <w:r>
+        <w:t>validity concerns</w:t>
       </w:r>
       <w:r>
         <w:t>,[5]</w:t>
@@ -1405,10 +1411,13 @@
         <w:t xml:space="preserve">, including </w:t>
       </w:r>
       <w:r>
-        <w:t>well-known Fortune 500 organizations</w:t>
-      </w:r>
-      <w:r>
-        <w:t xml:space="preserve"> and smaller </w:t>
+        <w:t xml:space="preserve">well-known </w:t>
+      </w:r>
+      <w:r>
+        <w:t xml:space="preserve">companies </w:t>
+      </w:r>
+      <w:r>
+        <w:t xml:space="preserve">and smaller </w:t>
       </w:r>
       <w:r>
         <w:t>start-ups</w:t>
@@ -2800,6 +2809,9 @@
       <w:r>
         <w:t xml:space="preserve"> pertinent aspects of AEDTS and their relationship to screen out risks. </w:t>
       </w:r>
+      <w:r>
+        <w:t xml:space="preserve">To understand possible relationships between vendors who engage in statistical bias testing and those that offer accommodations for their AEDTs, </w:t>
+      </w:r>
       <w:hyperlink w:anchor="tb2" w:history="1">
         <w:r>
           <w:rPr>
@@ -2809,7 +2821,13 @@
         </w:r>
       </w:hyperlink>
       <w:r>
-        <w:t xml:space="preserve"> presents the percentage of AEDT vendors that offer accommodations. Given the questionable validity of video employment assessments, and their potential relationship to screen out risks, </w:t>
+        <w:t xml:space="preserve"> presents the percentage of AEDT vendors that offer accommodations</w:t>
+      </w:r>
+      <w:r>
+        <w:t>, out of those that report bias testing</w:t>
+      </w:r>
+      <w:r>
+        <w:t xml:space="preserve">. Given the questionable validity of video employment assessments, and their potential relationship to screen out risks, </w:t>
       </w:r>
       <w:hyperlink w:anchor="tb3" w:history="1">
         <w:r>
@@ -2866,9 +2884,16 @@
         <w:t xml:space="preserve">nformation about organizations that appeared to offer no accommodations for their AEDTs. </w:t>
       </w:r>
       <w:r>
-        <w:t xml:space="preserve">Because neurodivergent candidates and candidates with physical disabilities may require different types of </w:t>
+        <w:t xml:space="preserve">Because neurodivergent candidates and candidates with physical disabilities </w:t>
+      </w:r>
+      <w:r>
+        <w:t xml:space="preserve">may face different bias and stereotyping harms during the application process and </w:t>
+      </w:r>
+      <w:r>
+        <w:t xml:space="preserve">may require different types of </w:t>
       </w:r>
       <w:commentRangeStart w:id="11"/>
+      <w:commentRangeStart w:id="12"/>
       <w:r>
         <w:t>accommodations</w:t>
       </w:r>
@@ -2878,6 +2903,13 @@
           <w:rStyle w:val="CommentReference"/>
         </w:rPr>
         <w:commentReference w:id="11"/>
+      </w:r>
+      <w:commentRangeEnd w:id="12"/>
+      <w:r>
+        <w:rPr>
+          <w:rStyle w:val="CommentReference"/>
+        </w:rPr>
+        <w:commentReference w:id="12"/>
       </w:r>
       <w:r>
         <w:t xml:space="preserve">, </w:t>
@@ -2906,276 +2938,77 @@
         <w:t xml:space="preserve"> with physical disabilities. </w:t>
       </w:r>
     </w:p>
-    <w:p/>
     <w:p>
-      <w:r>
-        <w:t>Accommodations group by the organizations who reports bias testing</w:t>
+      <w:pPr>
+        <w:pStyle w:val="Para"/>
+      </w:pPr>
+      <w:r>
+        <w:t xml:space="preserve">The majority of AEDT vendors </w:t>
+      </w:r>
+      <w:r>
+        <w:t>(83.33%)</w:t>
+      </w:r>
+      <w:r>
+        <w:t xml:space="preserve"> </w:t>
+      </w:r>
+      <w:r>
+        <w:t xml:space="preserve">do not address accommodations on their websites or </w:t>
+      </w:r>
+      <w:r>
+        <w:t xml:space="preserve">in </w:t>
+      </w:r>
+      <w:r>
+        <w:t xml:space="preserve">public documentation. </w:t>
+      </w:r>
+      <w:r>
+        <w:t xml:space="preserve">Market dynamics and regulation may enable vendors to pass this responsibility onto employers, small vendors may lack resources to support the necessary staff or additional system functionality, and some vendors may be unaware of screen out risks. </w:t>
+      </w:r>
+      <w:r>
+        <w:t xml:space="preserve">Since </w:t>
+      </w:r>
+      <w:r>
+        <w:t xml:space="preserve">some vendors provide </w:t>
+      </w:r>
+      <w:r>
+        <w:t xml:space="preserve">or address </w:t>
+      </w:r>
+      <w:r>
+        <w:t xml:space="preserve">accommodation, some vendors are themselves large employers, and </w:t>
+      </w:r>
+      <w:r>
+        <w:t xml:space="preserve">because </w:t>
+      </w:r>
+      <w:r>
+        <w:t xml:space="preserve">accommodations are a direct mitigant for screen out risks, much of the </w:t>
+      </w:r>
+      <w:r>
+        <w:t xml:space="preserve">following </w:t>
+      </w:r>
+      <w:r>
+        <w:t xml:space="preserve">analysis </w:t>
+      </w:r>
+      <w:r>
+        <w:t xml:space="preserve">focuses on </w:t>
+      </w:r>
+      <w:r>
+        <w:t xml:space="preserve">the </w:t>
+      </w:r>
+      <w:r>
+        <w:t>relationships between various vendor characteristics, AEDT features</w:t>
+      </w:r>
+      <w:r>
+        <w:t>,</w:t>
+      </w:r>
+      <w:r>
+        <w:t xml:space="preserve"> and whether a vendor offers accommodations. </w:t>
       </w:r>
     </w:p>
     <w:p>
       <w:pPr>
-        <w:pStyle w:val="TableCaption"/>
-      </w:pPr>
-      <w:bookmarkStart w:id="12" w:name="tb2"/>
-      <w:r>
-        <w:rPr>
-          <w:rStyle w:val="Label"/>
-          <w:color w:val="0000FF"/>
-        </w:rPr>
-        <w:t xml:space="preserve">Table </w:t>
-      </w:r>
-      <w:r>
-        <w:rPr>
-          <w:rStyle w:val="Label"/>
-          <w:color w:val="0000FF"/>
-        </w:rPr>
-        <w:t>2</w:t>
-      </w:r>
-      <w:bookmarkEnd w:id="12"/>
-      <w:r>
-        <w:rPr>
-          <w:rStyle w:val="Label"/>
-          <w:color w:val="0000FF"/>
-        </w:rPr>
-        <w:t>:</w:t>
-      </w:r>
-      <w:r>
-        <w:rPr>
-          <w:b w:val="0"/>
-          <w:bCs/>
-        </w:rPr>
-        <w:t xml:space="preserve"> Accommodations group by the organizations who reports bias testing</w:t>
-      </w:r>
-    </w:p>
-    <w:tbl>
-      <w:tblPr>
-        <w:tblpPr w:leftFromText="180" w:rightFromText="180" w:vertAnchor="text" w:horzAnchor="margin" w:tblpXSpec="center" w:tblpY="16"/>
-        <w:tblOverlap w:val="never"/>
-        <w:tblW w:w="0" w:type="auto"/>
-        <w:shd w:val="clear" w:color="auto" w:fill="0D1117"/>
-        <w:tblCellMar>
-          <w:top w:w="15" w:type="dxa"/>
-          <w:left w:w="15" w:type="dxa"/>
-          <w:bottom w:w="15" w:type="dxa"/>
-          <w:right w:w="15" w:type="dxa"/>
-        </w:tblCellMar>
-        <w:tblLook w:val="04A0" w:firstRow="1" w:lastRow="0" w:firstColumn="1" w:lastColumn="0" w:noHBand="0" w:noVBand="1"/>
-      </w:tblPr>
-      <w:tblGrid>
-        <w:gridCol w:w="1075"/>
-        <w:gridCol w:w="1848"/>
-      </w:tblGrid>
-      <w:tr>
-        <w:trPr>
-          <w:trHeight w:val="170"/>
-          <w:tblHeader/>
-        </w:trPr>
-        <w:tc>
-          <w:tcPr>
-            <w:tcW w:w="0" w:type="auto"/>
-            <w:tcBorders>
-              <w:top w:val="single" w:sz="4" w:space="0" w:color="auto"/>
-              <w:bottom w:val="single" w:sz="4" w:space="0" w:color="auto"/>
-            </w:tcBorders>
-            <w:shd w:val="clear" w:color="auto" w:fill="auto"/>
-            <w:tcMar>
-              <w:top w:w="90" w:type="dxa"/>
-              <w:left w:w="195" w:type="dxa"/>
-              <w:bottom w:w="90" w:type="dxa"/>
-              <w:right w:w="195" w:type="dxa"/>
-            </w:tcMar>
-            <w:vAlign w:val="center"/>
-            <w:hideMark/>
-          </w:tcPr>
-          <w:p>
-            <w:pPr>
-              <w:pStyle w:val="TableCell"/>
-            </w:pPr>
-          </w:p>
-        </w:tc>
-        <w:tc>
-          <w:tcPr>
-            <w:tcW w:w="0" w:type="auto"/>
-            <w:tcBorders>
-              <w:top w:val="single" w:sz="4" w:space="0" w:color="auto"/>
-              <w:bottom w:val="single" w:sz="4" w:space="0" w:color="auto"/>
-            </w:tcBorders>
-            <w:vAlign w:val="center"/>
-          </w:tcPr>
-          <w:p>
-            <w:pPr>
-              <w:pStyle w:val="TableCell"/>
-            </w:pPr>
-            <w:r>
-              <w:t>Offers Accommodations</w:t>
-            </w:r>
-          </w:p>
-        </w:tc>
-      </w:tr>
-      <w:tr>
-        <w:tc>
-          <w:tcPr>
-            <w:tcW w:w="0" w:type="auto"/>
-            <w:tcBorders>
-              <w:top w:val="single" w:sz="4" w:space="0" w:color="auto"/>
-            </w:tcBorders>
-            <w:shd w:val="clear" w:color="auto" w:fill="auto"/>
-            <w:tcMar>
-              <w:top w:w="90" w:type="dxa"/>
-              <w:left w:w="195" w:type="dxa"/>
-              <w:bottom w:w="90" w:type="dxa"/>
-              <w:right w:w="195" w:type="dxa"/>
-            </w:tcMar>
-            <w:hideMark/>
-          </w:tcPr>
-          <w:p>
-            <w:pPr>
-              <w:pStyle w:val="TableCell"/>
-              <w:rPr>
-                <w:rFonts w:ascii="Linux Libertine O" w:eastAsia="Cambria" w:hAnsi="Linux Libertine O" w:cs="Linux Libertine O"/>
-              </w:rPr>
-            </w:pPr>
-            <w:r>
-              <w:t>Yes</w:t>
-            </w:r>
-          </w:p>
-        </w:tc>
-        <w:tc>
-          <w:tcPr>
-            <w:tcW w:w="0" w:type="auto"/>
-            <w:tcBorders>
-              <w:top w:val="single" w:sz="4" w:space="0" w:color="auto"/>
-            </w:tcBorders>
-          </w:tcPr>
-          <w:p>
-            <w:pPr>
-              <w:pStyle w:val="TableCell"/>
-              <w:jc w:val="center"/>
-            </w:pPr>
-            <w:r>
-              <w:t>27.27%</w:t>
-            </w:r>
-          </w:p>
-        </w:tc>
-      </w:tr>
-      <w:tr>
-        <w:tc>
-          <w:tcPr>
-            <w:tcW w:w="0" w:type="auto"/>
-            <w:shd w:val="clear" w:color="auto" w:fill="auto"/>
-            <w:tcMar>
-              <w:top w:w="90" w:type="dxa"/>
-              <w:left w:w="195" w:type="dxa"/>
-              <w:bottom w:w="90" w:type="dxa"/>
-              <w:right w:w="195" w:type="dxa"/>
-            </w:tcMar>
-            <w:hideMark/>
-          </w:tcPr>
-          <w:p>
-            <w:pPr>
-              <w:pStyle w:val="TableCell"/>
-              <w:rPr>
-                <w:rFonts w:ascii="Linux Libertine O" w:eastAsia="Cambria" w:hAnsi="Linux Libertine O" w:cs="Linux Libertine O"/>
-              </w:rPr>
-            </w:pPr>
-            <w:r>
-              <w:t>No</w:t>
-            </w:r>
-          </w:p>
-        </w:tc>
-        <w:tc>
-          <w:tcPr>
-            <w:tcW w:w="0" w:type="auto"/>
-          </w:tcPr>
-          <w:p>
-            <w:pPr>
-              <w:pStyle w:val="TableCell"/>
-              <w:jc w:val="center"/>
-            </w:pPr>
-            <w:r>
-              <w:t>54.55%</w:t>
-            </w:r>
-          </w:p>
-        </w:tc>
-      </w:tr>
-      <w:tr>
-        <w:tc>
-          <w:tcPr>
-            <w:tcW w:w="0" w:type="auto"/>
-            <w:shd w:val="clear" w:color="auto" w:fill="auto"/>
-            <w:tcMar>
-              <w:top w:w="90" w:type="dxa"/>
-              <w:left w:w="195" w:type="dxa"/>
-              <w:bottom w:w="90" w:type="dxa"/>
-              <w:right w:w="195" w:type="dxa"/>
-            </w:tcMar>
-          </w:tcPr>
-          <w:p>
-            <w:pPr>
-              <w:pStyle w:val="TableCell"/>
-            </w:pPr>
-            <w:r>
-              <w:t>Maybe</w:t>
-            </w:r>
-          </w:p>
-        </w:tc>
-        <w:tc>
-          <w:tcPr>
-            <w:tcW w:w="0" w:type="auto"/>
-          </w:tcPr>
-          <w:p>
-            <w:pPr>
-              <w:pStyle w:val="TableCell"/>
-              <w:jc w:val="center"/>
-            </w:pPr>
-            <w:r>
-              <w:t>18.18%</w:t>
-            </w:r>
-          </w:p>
-        </w:tc>
-      </w:tr>
-    </w:tbl>
-    <w:p>
-      <w:pPr>
         <w:pStyle w:val="Para"/>
       </w:pPr>
-    </w:p>
-    <w:p>
-      <w:pPr>
-        <w:pStyle w:val="Para"/>
-      </w:pPr>
-    </w:p>
-    <w:p>
-      <w:pPr>
-        <w:pStyle w:val="Para"/>
-      </w:pPr>
-    </w:p>
-    <w:p>
-      <w:pPr>
-        <w:pStyle w:val="Para"/>
-      </w:pPr>
-    </w:p>
-    <w:p>
-      <w:pPr>
-        <w:pStyle w:val="Para"/>
-      </w:pPr>
-    </w:p>
-    <w:p>
-      <w:pPr>
-        <w:pStyle w:val="Para"/>
-      </w:pPr>
-    </w:p>
-    <w:p>
-      <w:pPr>
-        <w:pStyle w:val="Para"/>
-      </w:pPr>
-    </w:p>
-    <w:p>
-      <w:pPr>
-        <w:pStyle w:val="Para"/>
-      </w:pPr>
-      <w:r>
-        <w:t xml:space="preserve">In </w:t>
+      <w:r>
+        <w:t xml:space="preserve">Bias testing on the part of a vendor should indicate some awareness of AI/ML bias issues. But </w:t>
       </w:r>
       <w:hyperlink w:anchor="tb2" w:history="1">
         <w:r>
@@ -3198,40 +3031,65 @@
         </w:r>
       </w:hyperlink>
       <w:r>
-        <w:t>, we see an interesting trend in organizations reporting bias testing and offering accommodations. Out of the organizations that do bias testing the majority of those (54.55%) do not offer accommodations.</w:t>
-      </w:r>
-    </w:p>
-    <w:p/>
-    <w:p>
-      <w:r>
-        <w:t>Accommodations group by the organizations who offer AI/ML video screening products</w:t>
+        <w:t xml:space="preserve"> displays that most vendors </w:t>
+      </w:r>
+      <w:r>
+        <w:t xml:space="preserve">in the study </w:t>
+      </w:r>
+      <w:r>
+        <w:t xml:space="preserve">who report bias testing, do not offer accommodations. </w:t>
+      </w:r>
+      <w:r>
+        <w:t xml:space="preserve">Out of the organizations that </w:t>
+      </w:r>
+      <w:r>
+        <w:t>report</w:t>
+      </w:r>
+      <w:r>
+        <w:t xml:space="preserve"> bias testing</w:t>
+      </w:r>
+      <w:r>
+        <w:t>,</w:t>
+      </w:r>
+      <w:r>
+        <w:t xml:space="preserve"> the majority (54.55%) do not offer accommodations</w:t>
+      </w:r>
+      <w:r>
+        <w:t xml:space="preserve">, indicating that organizations that are aware of, or that conduct, statistical bias testing are often not addressing screen out discrimination.   </w:t>
       </w:r>
     </w:p>
     <w:p>
       <w:pPr>
         <w:pStyle w:val="TableCaption"/>
       </w:pPr>
-      <w:bookmarkStart w:id="13" w:name="tb3"/>
+      <w:bookmarkStart w:id="13" w:name="tb2"/>
       <w:r>
         <w:rPr>
           <w:rStyle w:val="Label"/>
           <w:color w:val="0000FF"/>
         </w:rPr>
-        <w:t xml:space="preserve">Table </w:t>
+        <w:t>Ta</w:t>
       </w:r>
       <w:r>
         <w:rPr>
           <w:rStyle w:val="Label"/>
           <w:color w:val="0000FF"/>
         </w:rPr>
-        <w:t>3</w:t>
-      </w:r>
-      <w:bookmarkEnd w:id="13"/>
+        <w:t xml:space="preserve">ble </w:t>
+      </w:r>
       <w:r>
         <w:rPr>
           <w:rStyle w:val="Label"/>
           <w:color w:val="0000FF"/>
         </w:rPr>
+        <w:t>2</w:t>
+      </w:r>
+      <w:bookmarkEnd w:id="13"/>
+      <w:r>
+        <w:rPr>
+          <w:rStyle w:val="Label"/>
+          <w:color w:val="0000FF"/>
+        </w:rPr>
         <w:t>:</w:t>
       </w:r>
       <w:r>
@@ -3239,7 +3097,455 @@
           <w:b w:val="0"/>
           <w:bCs/>
         </w:rPr>
-        <w:t xml:space="preserve"> Accommodations group by the organizations who offer AI/ML video screening products</w:t>
+        <w:t xml:space="preserve"> </w:t>
+      </w:r>
+      <w:r>
+        <w:rPr>
+          <w:b w:val="0"/>
+          <w:bCs/>
+        </w:rPr>
+        <w:t xml:space="preserve">Vendors that </w:t>
+      </w:r>
+      <w:r>
+        <w:rPr>
+          <w:b w:val="0"/>
+          <w:bCs/>
+        </w:rPr>
+        <w:t xml:space="preserve">report bias testing </w:t>
+      </w:r>
+      <w:r>
+        <w:rPr>
+          <w:b w:val="0"/>
+          <w:bCs/>
+        </w:rPr>
+        <w:t>group</w:t>
+      </w:r>
+      <w:r>
+        <w:rPr>
+          <w:b w:val="0"/>
+          <w:bCs/>
+        </w:rPr>
+        <w:t>ed</w:t>
+      </w:r>
+      <w:r>
+        <w:rPr>
+          <w:b w:val="0"/>
+          <w:bCs/>
+        </w:rPr>
+        <w:t xml:space="preserve"> by </w:t>
+      </w:r>
+      <w:r>
+        <w:rPr>
+          <w:b w:val="0"/>
+          <w:bCs/>
+        </w:rPr>
+        <w:t xml:space="preserve">whether they </w:t>
+      </w:r>
+      <w:r>
+        <w:rPr>
+          <w:b w:val="0"/>
+          <w:bCs/>
+        </w:rPr>
+        <w:t xml:space="preserve">also </w:t>
+      </w:r>
+      <w:r>
+        <w:rPr>
+          <w:b w:val="0"/>
+          <w:bCs/>
+        </w:rPr>
+        <w:t>offer accommodations</w:t>
+      </w:r>
+      <w:r>
+        <w:rPr>
+          <w:b w:val="0"/>
+          <w:bCs/>
+        </w:rPr>
+        <w:t>.</w:t>
+      </w:r>
+    </w:p>
+    <w:tbl>
+      <w:tblPr>
+        <w:tblpPr w:leftFromText="180" w:rightFromText="180" w:vertAnchor="text" w:horzAnchor="margin" w:tblpXSpec="center" w:tblpY="16"/>
+        <w:tblOverlap w:val="never"/>
+        <w:tblW w:w="0" w:type="auto"/>
+        <w:shd w:val="clear" w:color="auto" w:fill="0D1117"/>
+        <w:tblCellMar>
+          <w:top w:w="15" w:type="dxa"/>
+          <w:left w:w="15" w:type="dxa"/>
+          <w:bottom w:w="15" w:type="dxa"/>
+          <w:right w:w="15" w:type="dxa"/>
+        </w:tblCellMar>
+        <w:tblLook w:val="04A0" w:firstRow="1" w:lastRow="0" w:firstColumn="1" w:lastColumn="0" w:noHBand="0" w:noVBand="1"/>
+      </w:tblPr>
+      <w:tblGrid>
+        <w:gridCol w:w="2239"/>
+        <w:gridCol w:w="818"/>
+      </w:tblGrid>
+      <w:tr>
+        <w:trPr>
+          <w:trHeight w:val="170"/>
+          <w:tblHeader/>
+        </w:trPr>
+        <w:tc>
+          <w:tcPr>
+            <w:tcW w:w="3057" w:type="dxa"/>
+            <w:gridSpan w:val="2"/>
+            <w:tcBorders>
+              <w:top w:val="single" w:sz="4" w:space="0" w:color="auto"/>
+              <w:bottom w:val="single" w:sz="4" w:space="0" w:color="auto"/>
+            </w:tcBorders>
+            <w:shd w:val="clear" w:color="auto" w:fill="auto"/>
+            <w:tcMar>
+              <w:top w:w="90" w:type="dxa"/>
+              <w:left w:w="195" w:type="dxa"/>
+              <w:bottom w:w="90" w:type="dxa"/>
+              <w:right w:w="195" w:type="dxa"/>
+            </w:tcMar>
+            <w:vAlign w:val="center"/>
+            <w:hideMark/>
+          </w:tcPr>
+          <w:p>
+            <w:pPr>
+              <w:pStyle w:val="TableCell"/>
+              <w:ind w:firstLine="0"/>
+              <w:jc w:val="center"/>
+            </w:pPr>
+            <w:r>
+              <w:t>Vendors that Report Bias Testing</w:t>
+            </w:r>
+          </w:p>
+        </w:tc>
+      </w:tr>
+      <w:tr>
+        <w:tc>
+          <w:tcPr>
+            <w:tcW w:w="2239" w:type="dxa"/>
+            <w:tcBorders>
+              <w:top w:val="single" w:sz="4" w:space="0" w:color="auto"/>
+            </w:tcBorders>
+            <w:shd w:val="clear" w:color="auto" w:fill="auto"/>
+            <w:tcMar>
+              <w:top w:w="90" w:type="dxa"/>
+              <w:left w:w="195" w:type="dxa"/>
+              <w:bottom w:w="90" w:type="dxa"/>
+              <w:right w:w="195" w:type="dxa"/>
+            </w:tcMar>
+            <w:hideMark/>
+          </w:tcPr>
+          <w:p>
+            <w:pPr>
+              <w:pStyle w:val="TableCell"/>
+              <w:ind w:firstLine="0"/>
+              <w:rPr>
+                <w:rFonts w:ascii="Linux Libertine O" w:eastAsia="Cambria" w:hAnsi="Linux Libertine O" w:cs="Linux Libertine O"/>
+              </w:rPr>
+            </w:pPr>
+            <w:r>
+              <w:t>Accommodations</w:t>
+            </w:r>
+            <w:r>
+              <w:t xml:space="preserve">: </w:t>
+            </w:r>
+            <w:r>
+              <w:rPr>
+                <w:b/>
+                <w:bCs/>
+              </w:rPr>
+              <w:t>Yes</w:t>
+            </w:r>
+          </w:p>
+        </w:tc>
+        <w:tc>
+          <w:tcPr>
+            <w:tcW w:w="0" w:type="auto"/>
+            <w:tcBorders>
+              <w:top w:val="single" w:sz="4" w:space="0" w:color="auto"/>
+            </w:tcBorders>
+          </w:tcPr>
+          <w:p>
+            <w:pPr>
+              <w:pStyle w:val="TableCell"/>
+              <w:jc w:val="center"/>
+            </w:pPr>
+            <w:r>
+              <w:t>27.27%</w:t>
+            </w:r>
+          </w:p>
+        </w:tc>
+      </w:tr>
+      <w:tr>
+        <w:tc>
+          <w:tcPr>
+            <w:tcW w:w="2239" w:type="dxa"/>
+            <w:shd w:val="clear" w:color="auto" w:fill="auto"/>
+            <w:tcMar>
+              <w:top w:w="90" w:type="dxa"/>
+              <w:left w:w="195" w:type="dxa"/>
+              <w:bottom w:w="90" w:type="dxa"/>
+              <w:right w:w="195" w:type="dxa"/>
+            </w:tcMar>
+            <w:hideMark/>
+          </w:tcPr>
+          <w:p>
+            <w:pPr>
+              <w:pStyle w:val="TableCell"/>
+              <w:ind w:firstLine="0"/>
+              <w:rPr>
+                <w:rFonts w:ascii="Linux Libertine O" w:eastAsia="Cambria" w:hAnsi="Linux Libertine O" w:cs="Linux Libertine O"/>
+              </w:rPr>
+            </w:pPr>
+            <w:r>
+              <w:t xml:space="preserve">Accommodations: </w:t>
+            </w:r>
+            <w:r>
+              <w:rPr>
+                <w:b/>
+                <w:bCs/>
+              </w:rPr>
+              <w:t>No</w:t>
+            </w:r>
+          </w:p>
+        </w:tc>
+        <w:tc>
+          <w:tcPr>
+            <w:tcW w:w="0" w:type="auto"/>
+          </w:tcPr>
+          <w:p>
+            <w:pPr>
+              <w:pStyle w:val="TableCell"/>
+              <w:jc w:val="center"/>
+            </w:pPr>
+            <w:r>
+              <w:t>54.55%</w:t>
+            </w:r>
+          </w:p>
+        </w:tc>
+      </w:tr>
+      <w:tr>
+        <w:tc>
+          <w:tcPr>
+            <w:tcW w:w="2239" w:type="dxa"/>
+            <w:shd w:val="clear" w:color="auto" w:fill="auto"/>
+            <w:tcMar>
+              <w:top w:w="90" w:type="dxa"/>
+              <w:left w:w="195" w:type="dxa"/>
+              <w:bottom w:w="90" w:type="dxa"/>
+              <w:right w:w="195" w:type="dxa"/>
+            </w:tcMar>
+          </w:tcPr>
+          <w:p>
+            <w:pPr>
+              <w:pStyle w:val="TableCell"/>
+              <w:ind w:firstLine="0"/>
+            </w:pPr>
+            <w:r>
+              <w:t xml:space="preserve">Accommodations: </w:t>
+            </w:r>
+            <w:r>
+              <w:rPr>
+                <w:b/>
+                <w:bCs/>
+              </w:rPr>
+              <w:t>Maybe</w:t>
+            </w:r>
+          </w:p>
+        </w:tc>
+        <w:tc>
+          <w:tcPr>
+            <w:tcW w:w="0" w:type="auto"/>
+          </w:tcPr>
+          <w:p>
+            <w:pPr>
+              <w:pStyle w:val="TableCell"/>
+              <w:jc w:val="center"/>
+            </w:pPr>
+            <w:r>
+              <w:t>18.18%</w:t>
+            </w:r>
+          </w:p>
+        </w:tc>
+      </w:tr>
+    </w:tbl>
+    <w:p>
+      <w:pPr>
+        <w:pStyle w:val="Para"/>
+      </w:pPr>
+    </w:p>
+    <w:p>
+      <w:pPr>
+        <w:pStyle w:val="Para"/>
+      </w:pPr>
+    </w:p>
+    <w:p>
+      <w:pPr>
+        <w:pStyle w:val="Para"/>
+      </w:pPr>
+    </w:p>
+    <w:p>
+      <w:pPr>
+        <w:pStyle w:val="Para"/>
+      </w:pPr>
+    </w:p>
+    <w:p>
+      <w:pPr>
+        <w:pStyle w:val="Para"/>
+      </w:pPr>
+    </w:p>
+    <w:p>
+      <w:pPr>
+        <w:pStyle w:val="Para"/>
+      </w:pPr>
+    </w:p>
+    <w:p>
+      <w:pPr>
+        <w:pStyle w:val="Para"/>
+      </w:pPr>
+    </w:p>
+    <w:p>
+      <w:pPr>
+        <w:jc w:val="left"/>
+        <w:rPr>
+          <w:sz w:val="22"/>
+        </w:rPr>
+      </w:pPr>
+      <w:hyperlink w:anchor="tb3" w:history="1">
+        <w:r>
+          <w:rPr>
+            <w:rStyle w:val="Hyperlink"/>
+            <w:sz w:val="22"/>
+          </w:rPr>
+          <w:t>Table 3</w:t>
+        </w:r>
+      </w:hyperlink>
+      <w:r>
+        <w:rPr>
+          <w:sz w:val="22"/>
+        </w:rPr>
+        <w:t xml:space="preserve"> </w:t>
+      </w:r>
+      <w:r>
+        <w:rPr>
+          <w:sz w:val="22"/>
+        </w:rPr>
+        <w:t xml:space="preserve">highlights the potential </w:t>
+      </w:r>
+      <w:r>
+        <w:rPr>
+          <w:sz w:val="22"/>
+        </w:rPr>
+        <w:t xml:space="preserve">for screen out discrimination </w:t>
+      </w:r>
+      <w:r>
+        <w:rPr>
+          <w:sz w:val="22"/>
+        </w:rPr>
+        <w:t>arising from employment video screening for candidates with disabilities. AI/ML video screenings present myriad challenges for candidates with disabilities (in addition to their questionable scientific underpinnings and potential for other bias harms).</w:t>
+      </w:r>
+      <w:r>
+        <w:rPr>
+          <w:sz w:val="22"/>
+        </w:rPr>
+        <w:t xml:space="preserve"> Unfortunately</w:t>
+      </w:r>
+      <w:r>
+        <w:rPr>
+          <w:sz w:val="22"/>
+        </w:rPr>
+        <w:t xml:space="preserve">, the vast majority of AEDT vendors who offer video screenings do not offer or address accommodations for those </w:t>
+      </w:r>
+      <w:r>
+        <w:rPr>
+          <w:sz w:val="22"/>
+        </w:rPr>
+        <w:t xml:space="preserve">with disabilities </w:t>
+      </w:r>
+      <w:r>
+        <w:rPr>
+          <w:sz w:val="22"/>
+        </w:rPr>
+        <w:t xml:space="preserve">who may </w:t>
+      </w:r>
+      <w:r>
+        <w:rPr>
+          <w:sz w:val="22"/>
+        </w:rPr>
+        <w:t xml:space="preserve">be unfairly </w:t>
+      </w:r>
+      <w:r>
+        <w:rPr>
+          <w:sz w:val="22"/>
+        </w:rPr>
+        <w:t xml:space="preserve">disqualified by these screenings. </w:t>
+      </w:r>
+    </w:p>
+    <w:p>
+      <w:pPr>
+        <w:pStyle w:val="TableCaption"/>
+      </w:pPr>
+      <w:bookmarkStart w:id="14" w:name="tb3"/>
+      <w:r>
+        <w:rPr>
+          <w:rStyle w:val="Label"/>
+          <w:color w:val="0000FF"/>
+        </w:rPr>
+        <w:t xml:space="preserve">Table </w:t>
+      </w:r>
+      <w:r>
+        <w:rPr>
+          <w:rStyle w:val="Label"/>
+          <w:color w:val="0000FF"/>
+        </w:rPr>
+        <w:t>3</w:t>
+      </w:r>
+      <w:bookmarkEnd w:id="14"/>
+      <w:r>
+        <w:rPr>
+          <w:rStyle w:val="Label"/>
+          <w:color w:val="0000FF"/>
+        </w:rPr>
+        <w:t>:</w:t>
+      </w:r>
+      <w:r>
+        <w:rPr>
+          <w:b w:val="0"/>
+          <w:bCs/>
+        </w:rPr>
+        <w:t xml:space="preserve"> </w:t>
+      </w:r>
+      <w:r>
+        <w:rPr>
+          <w:b w:val="0"/>
+          <w:bCs/>
+        </w:rPr>
+        <w:t xml:space="preserve">Vendors that offer video screening </w:t>
+      </w:r>
+      <w:r>
+        <w:rPr>
+          <w:b w:val="0"/>
+          <w:bCs/>
+        </w:rPr>
+        <w:t>group</w:t>
+      </w:r>
+      <w:r>
+        <w:rPr>
+          <w:b w:val="0"/>
+          <w:bCs/>
+        </w:rPr>
+        <w:t>ed</w:t>
+      </w:r>
+      <w:r>
+        <w:rPr>
+          <w:b w:val="0"/>
+          <w:bCs/>
+        </w:rPr>
+        <w:t xml:space="preserve"> by </w:t>
+      </w:r>
+      <w:r>
+        <w:rPr>
+          <w:b w:val="0"/>
+          <w:bCs/>
+        </w:rPr>
+        <w:t>whether they also offer accommodations.</w:t>
       </w:r>
     </w:p>
     <w:tbl>
@@ -3257,8 +3563,8 @@
         <w:tblLook w:val="04A0" w:firstRow="1" w:lastRow="0" w:firstColumn="1" w:lastColumn="0" w:noHBand="0" w:noVBand="1"/>
       </w:tblPr>
       <w:tblGrid>
-        <w:gridCol w:w="1075"/>
-        <w:gridCol w:w="1848"/>
+        <w:gridCol w:w="2315"/>
+        <w:gridCol w:w="764"/>
       </w:tblGrid>
       <w:tr>
         <w:trPr>
@@ -3268,6 +3574,7 @@
         <w:tc>
           <w:tcPr>
             <w:tcW w:w="0" w:type="auto"/>
+            <w:gridSpan w:val="2"/>
             <w:tcBorders>
               <w:top w:val="single" w:sz="4" w:space="0" w:color="auto"/>
               <w:bottom w:val="single" w:sz="4" w:space="0" w:color="auto"/>
@@ -3286,23 +3593,8 @@
             <w:pPr>
               <w:pStyle w:val="TableCell"/>
             </w:pPr>
-          </w:p>
-        </w:tc>
-        <w:tc>
-          <w:tcPr>
-            <w:tcW w:w="0" w:type="auto"/>
-            <w:tcBorders>
-              <w:top w:val="single" w:sz="4" w:space="0" w:color="auto"/>
-              <w:bottom w:val="single" w:sz="4" w:space="0" w:color="auto"/>
-            </w:tcBorders>
-            <w:vAlign w:val="center"/>
-          </w:tcPr>
-          <w:p>
-            <w:pPr>
-              <w:pStyle w:val="TableCell"/>
-            </w:pPr>
-            <w:r>
-              <w:t>Offers Accommodations</w:t>
+            <w:r>
+              <w:t>Vendors that Offer Video Screenings</w:t>
             </w:r>
           </w:p>
         </w:tc>
@@ -3331,6 +3623,13 @@
               </w:rPr>
             </w:pPr>
             <w:r>
+              <w:t xml:space="preserve">Accommodations: </w:t>
+            </w:r>
+            <w:r>
+              <w:rPr>
+                <w:b/>
+                <w:bCs/>
+              </w:rPr>
               <w:t>Yes</w:t>
             </w:r>
           </w:p>
@@ -3374,6 +3673,13 @@
               </w:rPr>
             </w:pPr>
             <w:r>
+              <w:t xml:space="preserve">Accommodations: </w:t>
+            </w:r>
+            <w:r>
+              <w:rPr>
+                <w:b/>
+                <w:bCs/>
+              </w:rPr>
               <w:t>No</w:t>
             </w:r>
           </w:p>
@@ -3413,6 +3719,13 @@
               <w:pStyle w:val="TableCell"/>
             </w:pPr>
             <w:r>
+              <w:t xml:space="preserve">Accommodations: </w:t>
+            </w:r>
+            <w:r>
+              <w:rPr>
+                <w:b/>
+                <w:bCs/>
+              </w:rPr>
               <w:t>Maybe</w:t>
             </w:r>
           </w:p>
@@ -3463,41 +3776,6 @@
         <w:pStyle w:val="Para"/>
       </w:pPr>
     </w:p>
-    <w:p>
-      <w:pPr>
-        <w:pStyle w:val="Para"/>
-      </w:pPr>
-      <w:r>
-        <w:t xml:space="preserve">In </w:t>
-      </w:r>
-      <w:hyperlink w:anchor="tb3" w:history="1">
-        <w:r>
-          <w:rPr>
-            <w:rStyle w:val="Hyperlink"/>
-          </w:rPr>
-          <w:t>T</w:t>
-        </w:r>
-        <w:r>
-          <w:rPr>
-            <w:rStyle w:val="Hyperlink"/>
-          </w:rPr>
-          <w:t xml:space="preserve">able </w:t>
-        </w:r>
-        <w:r>
-          <w:rPr>
-            <w:rStyle w:val="Hyperlink"/>
-          </w:rPr>
-          <w:t>3</w:t>
-        </w:r>
-      </w:hyperlink>
-      <w:r>
-        <w:t xml:space="preserve">, organizations which offer AI/ML video screening, 83.33% do not offer accommodations. This is particularly concerning because video screening is an AI technology that </w:t>
-      </w:r>
-      <w:r>
-        <w:lastRenderedPageBreak/>
-        <w:t>can severely impact candidates with disabilities. Relying so heavily on this one method can lead to screen outs.</w:t>
-      </w:r>
-    </w:p>
     <w:p/>
     <w:p>
       <w:r>
@@ -3508,7 +3786,7 @@
       <w:pPr>
         <w:pStyle w:val="TableCaption"/>
       </w:pPr>
-      <w:bookmarkStart w:id="14" w:name="tb4"/>
+      <w:bookmarkStart w:id="15" w:name="tb4"/>
       <w:r>
         <w:rPr>
           <w:rStyle w:val="Label"/>
@@ -3523,7 +3801,7 @@
         </w:rPr>
         <w:t>4</w:t>
       </w:r>
-      <w:bookmarkEnd w:id="14"/>
+      <w:bookmarkEnd w:id="15"/>
       <w:r>
         <w:rPr>
           <w:rStyle w:val="Label"/>
@@ -4841,12 +5119,13 @@
       <w:pPr>
         <w:pStyle w:val="TableCaption"/>
       </w:pPr>
-      <w:bookmarkStart w:id="15" w:name="tb5"/>
+      <w:bookmarkStart w:id="16" w:name="tb5"/>
       <w:r>
         <w:rPr>
           <w:rStyle w:val="Label"/>
           <w:color w:val="0000FF"/>
         </w:rPr>
+        <w:lastRenderedPageBreak/>
         <w:t xml:space="preserve">Table </w:t>
       </w:r>
       <w:r>
@@ -4856,7 +5135,7 @@
         </w:rPr>
         <w:t>5</w:t>
       </w:r>
-      <w:bookmarkEnd w:id="15"/>
+      <w:bookmarkEnd w:id="16"/>
       <w:r>
         <w:rPr>
           <w:rStyle w:val="Label"/>
@@ -5668,7 +5947,6 @@
               <w:jc w:val="center"/>
             </w:pPr>
             <w:r>
-              <w:lastRenderedPageBreak/>
               <w:t>Yes</w:t>
             </w:r>
           </w:p>
@@ -5802,6 +6080,61 @@
         </w:tc>
       </w:tr>
     </w:tbl>
+    <w:p>
+      <w:pPr>
+        <w:pStyle w:val="Para"/>
+      </w:pPr>
+    </w:p>
+    <w:p>
+      <w:pPr>
+        <w:pStyle w:val="Para"/>
+      </w:pPr>
+    </w:p>
+    <w:p>
+      <w:pPr>
+        <w:pStyle w:val="Para"/>
+      </w:pPr>
+    </w:p>
+    <w:p>
+      <w:pPr>
+        <w:pStyle w:val="Para"/>
+      </w:pPr>
+    </w:p>
+    <w:p>
+      <w:pPr>
+        <w:pStyle w:val="Para"/>
+      </w:pPr>
+    </w:p>
+    <w:p>
+      <w:pPr>
+        <w:pStyle w:val="Para"/>
+      </w:pPr>
+    </w:p>
+    <w:p>
+      <w:pPr>
+        <w:pStyle w:val="Para"/>
+      </w:pPr>
+    </w:p>
+    <w:p>
+      <w:pPr>
+        <w:pStyle w:val="Para"/>
+      </w:pPr>
+    </w:p>
+    <w:p>
+      <w:pPr>
+        <w:pStyle w:val="Para"/>
+      </w:pPr>
+    </w:p>
+    <w:p>
+      <w:pPr>
+        <w:pStyle w:val="Para"/>
+      </w:pPr>
+    </w:p>
+    <w:p>
+      <w:pPr>
+        <w:pStyle w:val="Para"/>
+      </w:pPr>
+    </w:p>
     <w:p>
       <w:pPr>
         <w:pStyle w:val="Para"/>
@@ -5864,7 +6197,7 @@
       <w:pPr>
         <w:pStyle w:val="TableCaption"/>
       </w:pPr>
-      <w:bookmarkStart w:id="16" w:name="tb6"/>
+      <w:bookmarkStart w:id="17" w:name="tb6"/>
       <w:r>
         <w:rPr>
           <w:rStyle w:val="Label"/>
@@ -5879,7 +6212,7 @@
         </w:rPr>
         <w:t>6</w:t>
       </w:r>
-      <w:bookmarkEnd w:id="16"/>
+      <w:bookmarkEnd w:id="17"/>
       <w:r>
         <w:rPr>
           <w:rStyle w:val="Label"/>
@@ -6576,6 +6909,7 @@
         <w:pStyle w:val="Para"/>
       </w:pPr>
       <w:r>
+        <w:lastRenderedPageBreak/>
         <w:t xml:space="preserve">As shown in </w:t>
       </w:r>
       <w:hyperlink w:anchor="tb6" w:history="1">
@@ -6645,13 +6979,12 @@
       <w:pPr>
         <w:pStyle w:val="Head2"/>
       </w:pPr>
-      <w:bookmarkStart w:id="17" w:name="conclusion"/>
-      <w:r>
-        <w:lastRenderedPageBreak/>
+      <w:bookmarkStart w:id="18" w:name="conclusion"/>
+      <w:r>
         <w:t>RECOMMENDATIONS AND CONCLUSION</w:t>
       </w:r>
     </w:p>
-    <w:bookmarkEnd w:id="17"/>
+    <w:bookmarkEnd w:id="18"/>
     <w:p>
       <w:pPr>
         <w:pStyle w:val="Para"/>
@@ -6760,6 +7093,7 @@
         </w:numPr>
       </w:pPr>
       <w:r>
+        <w:lastRenderedPageBreak/>
         <w:t>Organizations should also have opt-out options for selection methods based on AI/ML. (E.g., providing a live interview in place of algorithmic evaluation.)</w:t>
       </w:r>
     </w:p>
@@ -6855,7 +7189,6 @@
         <w:pStyle w:val="ReferenceHead"/>
       </w:pPr>
       <w:r>
-        <w:lastRenderedPageBreak/>
         <w:t>REFERENCES</w:t>
       </w:r>
     </w:p>
@@ -6866,8 +7199,8 @@
           <w:sz w:val="22"/>
         </w:rPr>
       </w:pPr>
-      <w:bookmarkStart w:id="18" w:name="bib1"/>
-      <w:bookmarkEnd w:id="18"/>
+      <w:bookmarkStart w:id="19" w:name="bib1"/>
+      <w:bookmarkEnd w:id="19"/>
     </w:p>
     <w:p>
       <w:pPr>
@@ -7462,8 +7795,8 @@
       <w:pPr>
         <w:pStyle w:val="Bibentry"/>
       </w:pPr>
-      <w:bookmarkStart w:id="19" w:name="bib2"/>
-      <w:bookmarkEnd w:id="19"/>
+      <w:bookmarkStart w:id="20" w:name="bib2"/>
+      <w:bookmarkEnd w:id="20"/>
       <w:r>
         <w:t>&lt;bib id="bib2"&gt;&lt;number&gt;[</w:t>
       </w:r>
@@ -7488,10 +7821,9 @@
       <w:pPr>
         <w:pStyle w:val="Bibentry"/>
       </w:pPr>
-      <w:bookmarkStart w:id="20" w:name="bib3"/>
-      <w:bookmarkEnd w:id="20"/>
-      <w:r>
-        <w:lastRenderedPageBreak/>
+      <w:bookmarkStart w:id="21" w:name="bib3"/>
+      <w:bookmarkEnd w:id="21"/>
+      <w:r>
         <w:t>&lt;bib id="bib3"&gt;&lt;number&gt;[</w:t>
       </w:r>
       <w:proofErr w:type="gramStart"/>
@@ -7555,8 +7887,8 @@
       <w:pPr>
         <w:pStyle w:val="Bibentry"/>
       </w:pPr>
-      <w:bookmarkStart w:id="21" w:name="bib4"/>
-      <w:bookmarkEnd w:id="21"/>
+      <w:bookmarkStart w:id="22" w:name="bib4"/>
+      <w:bookmarkEnd w:id="22"/>
       <w:r>
         <w:t>&lt;bib id="bib4"&gt;&lt;number&gt;[</w:t>
       </w:r>
@@ -7589,10 +7921,10 @@
       <w:pPr>
         <w:pStyle w:val="Bibentry"/>
       </w:pPr>
-      <w:bookmarkStart w:id="22" w:name="bib5"/>
-      <w:bookmarkStart w:id="23" w:name="bib6"/>
-      <w:bookmarkEnd w:id="22"/>
+      <w:bookmarkStart w:id="23" w:name="bib5"/>
+      <w:bookmarkStart w:id="24" w:name="bib6"/>
       <w:bookmarkEnd w:id="23"/>
+      <w:bookmarkEnd w:id="24"/>
     </w:p>
     <w:p>
       <w:pPr>
@@ -7637,10 +7969,10 @@
       <w:pPr>
         <w:pStyle w:val="Bibentry"/>
       </w:pPr>
-      <w:bookmarkStart w:id="24" w:name="bib7"/>
-      <w:bookmarkStart w:id="25" w:name="bib8"/>
-      <w:bookmarkEnd w:id="24"/>
+      <w:bookmarkStart w:id="25" w:name="bib7"/>
+      <w:bookmarkStart w:id="26" w:name="bib8"/>
       <w:bookmarkEnd w:id="25"/>
+      <w:bookmarkEnd w:id="26"/>
       <w:r>
         <w:t>&lt;bib id="bib8"&gt;&lt;number&gt;[</w:t>
       </w:r>
@@ -7665,8 +7997,8 @@
       <w:pPr>
         <w:pStyle w:val="Bibentry"/>
       </w:pPr>
-      <w:bookmarkStart w:id="26" w:name="bib9"/>
-      <w:bookmarkEnd w:id="26"/>
+      <w:bookmarkStart w:id="27" w:name="bib9"/>
+      <w:bookmarkEnd w:id="27"/>
       <w:r>
         <w:t>&lt;bib id="bib9"&gt;&lt;number&gt;[</w:t>
       </w:r>
@@ -7691,8 +8023,8 @@
       <w:pPr>
         <w:pStyle w:val="Bibentry"/>
       </w:pPr>
-      <w:bookmarkStart w:id="27" w:name="bib10"/>
-      <w:bookmarkEnd w:id="27"/>
+      <w:bookmarkStart w:id="28" w:name="bib10"/>
+      <w:bookmarkEnd w:id="28"/>
       <w:r>
         <w:t>&lt;bib id="bib10"&gt;&lt;number&gt;[</w:t>
       </w:r>
@@ -7727,8 +8059,8 @@
       </w:pPr>
     </w:p>
     <w:p>
-      <w:bookmarkStart w:id="28" w:name="ACMTemplateApplied"/>
-      <w:bookmarkEnd w:id="28"/>
+      <w:bookmarkStart w:id="29" w:name="ACMTemplateApplied"/>
+      <w:bookmarkEnd w:id="29"/>
     </w:p>
     <w:p>
       <w:pPr>
@@ -7743,13 +8075,13 @@
       <w:pPr>
         <w:pStyle w:val="ReferenceHead"/>
       </w:pPr>
-      <w:bookmarkStart w:id="29" w:name="appenix_a"/>
+      <w:bookmarkStart w:id="30" w:name="appenix_a"/>
       <w:r>
         <w:lastRenderedPageBreak/>
         <w:t>APPENDIX A</w:t>
       </w:r>
     </w:p>
-    <w:bookmarkEnd w:id="29"/>
+    <w:bookmarkEnd w:id="30"/>
     <w:p>
       <w:pPr>
         <w:pStyle w:val="Normal1"/>
@@ -7830,8 +8162,8 @@
       <w:pPr>
         <w:pStyle w:val="FigureCaption"/>
       </w:pPr>
-      <w:bookmarkStart w:id="30" w:name="figa1"/>
-      <w:bookmarkStart w:id="31" w:name="fig1"/>
+      <w:bookmarkStart w:id="31" w:name="figa1"/>
+      <w:bookmarkStart w:id="32" w:name="fig1"/>
       <w:r>
         <w:rPr>
           <w:rStyle w:val="Label"/>
@@ -7853,7 +8185,7 @@
         </w:rPr>
         <w:t>1</w:t>
       </w:r>
-      <w:bookmarkEnd w:id="30"/>
+      <w:bookmarkEnd w:id="31"/>
       <w:r>
         <w:rPr>
           <w:rStyle w:val="Label"/>
@@ -7861,7 +8193,7 @@
         </w:rPr>
         <w:t>:</w:t>
       </w:r>
-      <w:bookmarkEnd w:id="31"/>
+      <w:bookmarkEnd w:id="32"/>
       <w:r>
         <w:t xml:space="preserve"> Frequency of all features shown in bar charts</w:t>
       </w:r>
@@ -7915,10 +8247,10 @@
       <w:pPr>
         <w:pStyle w:val="Normal1"/>
       </w:pPr>
-      <w:bookmarkStart w:id="32" w:name="CrossLink_Bmk"/>
-      <w:bookmarkStart w:id="33" w:name="Validation_Bmk"/>
-      <w:bookmarkEnd w:id="32"/>
+      <w:bookmarkStart w:id="33" w:name="CrossLink_Bmk"/>
+      <w:bookmarkStart w:id="34" w:name="Validation_Bmk"/>
       <w:bookmarkEnd w:id="33"/>
+      <w:bookmarkEnd w:id="34"/>
     </w:p>
     <w:p>
       <w:pPr>
@@ -7983,8 +8315,8 @@
       <w:pPr>
         <w:pStyle w:val="FigureCaption"/>
       </w:pPr>
-      <w:bookmarkStart w:id="34" w:name="figa2"/>
-      <w:bookmarkStart w:id="35" w:name="fig2"/>
+      <w:bookmarkStart w:id="35" w:name="figa2"/>
+      <w:bookmarkStart w:id="36" w:name="fig2"/>
       <w:r>
         <w:rPr>
           <w:rStyle w:val="Label"/>
@@ -8006,7 +8338,7 @@
         </w:rPr>
         <w:t>2</w:t>
       </w:r>
-      <w:bookmarkEnd w:id="34"/>
+      <w:bookmarkEnd w:id="35"/>
       <w:r>
         <w:rPr>
           <w:rStyle w:val="Label"/>
@@ -8014,7 +8346,7 @@
         </w:rPr>
         <w:t>:</w:t>
       </w:r>
-      <w:bookmarkEnd w:id="35"/>
+      <w:bookmarkEnd w:id="36"/>
       <w:r>
         <w:t xml:space="preserve"> Decision Tree with Offers </w:t>
       </w:r>
@@ -8229,6 +8561,23 @@
       </w:r>
     </w:p>
   </w:comment>
+  <w:comment w:id="12" w:author="patrickh2022@outlook.com" w:date="2023-02-02T20:49:00Z" w:initials="p">
+    <w:p>
+      <w:pPr>
+        <w:pStyle w:val="CommentText"/>
+        <w:jc w:val="left"/>
+      </w:pPr>
+      <w:r>
+        <w:rPr>
+          <w:rStyle w:val="CommentReference"/>
+        </w:rPr>
+        <w:annotationRef/>
+      </w:r>
+      <w:r>
+        <w:t xml:space="preserve">I tried, feel free to edit directly. </w:t>
+      </w:r>
+    </w:p>
+  </w:comment>
 </w:comments>
 </file>
 
@@ -8242,6 +8591,7 @@
   <w15:commentEx w15:paraId="350CA3FB" w15:paraIdParent="37F73428" w15:done="1"/>
   <w15:commentEx w15:paraId="1FEAD5A8" w15:done="1"/>
   <w15:commentEx w15:paraId="55F35019" w15:done="0"/>
+  <w15:commentEx w15:paraId="687EE3F6" w15:paraIdParent="55F35019" w15:done="0"/>
 </w15:commentsEx>
 </file>
 
@@ -8255,6 +8605,7 @@
   <w16cex:commentExtensible w16cex:durableId="277ECAB5" w16cex:dateUtc="2023-01-28T03:12:00Z"/>
   <w16cex:commentExtensible w16cex:durableId="277F666B" w16cex:dateUtc="2023-01-28T14:16:00Z"/>
   <w16cex:commentExtensible w16cex:durableId="2786942D" w16cex:dateUtc="2023-02-03T00:57:00Z"/>
+  <w16cex:commentExtensible w16cex:durableId="2786A058" w16cex:dateUtc="2023-02-03T01:49:00Z"/>
 </w16cex:commentsExtensible>
 </file>
 
@@ -8268,6 +8619,7 @@
   <w16cid:commentId w16cid:paraId="350CA3FB" w16cid:durableId="277ECAB5"/>
   <w16cid:commentId w16cid:paraId="1FEAD5A8" w16cid:durableId="277F666B"/>
   <w16cid:commentId w16cid:paraId="55F35019" w16cid:durableId="2786942D"/>
+  <w16cid:commentId w16cid:paraId="687EE3F6" w16cid:durableId="2786A058"/>
 </w16cid:commentsIds>
 </file>
 

</xml_diff>

<commit_message>
updates to appendix and through table 4
</commit_message>
<xml_diff>
--- a/AEDT_ACM_submission.docx
+++ b/AEDT_ACM_submission.docx
@@ -296,25 +296,7 @@
           <w:rFonts w:ascii="Times New Roman" w:hAnsi="Times New Roman" w:cs="Times New Roman"/>
           <w:b w:val="0"/>
         </w:rPr>
-        <w:t xml:space="preserve">Examination. </w:t>
-      </w:r>
-      <w:proofErr w:type="gramStart"/>
-      <w:r>
-        <w:rPr>
-          <w:rStyle w:val="CCSHeadchar"/>
-          <w:rFonts w:ascii="Times New Roman" w:hAnsi="Times New Roman" w:cs="Times New Roman"/>
-          <w:b w:val="0"/>
-        </w:rPr>
-        <w:t>In .</w:t>
-      </w:r>
-      <w:proofErr w:type="gramEnd"/>
-      <w:r>
-        <w:rPr>
-          <w:rStyle w:val="CCSHeadchar"/>
-          <w:rFonts w:ascii="Times New Roman" w:hAnsi="Times New Roman" w:cs="Times New Roman"/>
-          <w:b w:val="0"/>
-        </w:rPr>
-        <w:t xml:space="preserve"> ACM, New York, NY, USA, 10 pages. </w:t>
+        <w:t xml:space="preserve">Examination. In . ACM, New York, NY, USA, 10 pages. </w:t>
       </w:r>
       <w:hyperlink r:id="rId8" w:history="1">
         <w:r>
@@ -1438,155 +1420,46 @@
         <w:t xml:space="preserve">for examination </w:t>
       </w:r>
       <w:r>
-        <w:t xml:space="preserve">via public channels like websites and LinkedIn. LinkedIn was used to determine the </w:t>
-      </w:r>
-      <w:r>
-        <w:t xml:space="preserve">approximate </w:t>
-      </w:r>
-      <w:r>
-        <w:t>size of the organization</w:t>
-      </w:r>
-      <w:r>
-        <w:t>s</w:t>
-      </w:r>
-      <w:r>
-        <w:t xml:space="preserve">, and </w:t>
-      </w:r>
-      <w:r>
-        <w:t xml:space="preserve">to </w:t>
-      </w:r>
-      <w:r>
-        <w:t xml:space="preserve">understand whether any staff with experience in software accessibility </w:t>
-      </w:r>
-      <w:r>
-        <w:t>was</w:t>
-      </w:r>
-      <w:r>
-        <w:t xml:space="preserve"> associated with </w:t>
-      </w:r>
-      <w:r>
-        <w:t>each</w:t>
-      </w:r>
-      <w:r>
-        <w:t xml:space="preserve"> firm. </w:t>
-      </w:r>
-      <w:r>
-        <w:t xml:space="preserve">The type of </w:t>
-      </w:r>
-      <w:r>
-        <w:t xml:space="preserve">software </w:t>
-      </w:r>
-      <w:r>
-        <w:t>features</w:t>
-      </w:r>
-      <w:r>
-        <w:t xml:space="preserve"> offered by each organization</w:t>
-      </w:r>
-      <w:r>
-        <w:t>’s AEDT(s)</w:t>
-      </w:r>
-      <w:r>
-        <w:t xml:space="preserve"> was then assessed, </w:t>
-      </w:r>
-      <w:r>
-        <w:t>typically from the vendors</w:t>
-      </w:r>
-      <w:r>
-        <w:t>’</w:t>
-      </w:r>
-      <w:r>
-        <w:t xml:space="preserve"> website</w:t>
-      </w:r>
-      <w:r>
-        <w:t>s</w:t>
-      </w:r>
-      <w:r>
-        <w:t>. Software features considered included video screenings, resume or profile screening, and chatbots. The text of the website was examined for</w:t>
-      </w:r>
-      <w:r>
-        <w:t xml:space="preserve"> </w:t>
-      </w:r>
-      <w:r>
-        <w:t>key phrases such as “</w:t>
-      </w:r>
-      <w:r>
-        <w:t>eliminate bias</w:t>
-      </w:r>
-      <w:r>
-        <w:t xml:space="preserve">” or “bias free,” </w:t>
-      </w:r>
-      <w:r>
-        <w:t xml:space="preserve">and for </w:t>
-      </w:r>
-      <w:r>
-        <w:t>references to statistical bias testing</w:t>
-      </w:r>
-      <w:r>
-        <w:t xml:space="preserve">, accommodations, the timeliness of accommodations, </w:t>
-      </w:r>
-      <w:r>
-        <w:t>text specifically addressing</w:t>
-      </w:r>
-      <w:r>
-        <w:t xml:space="preserve"> physical disabilities, </w:t>
-      </w:r>
-      <w:r>
-        <w:t xml:space="preserve">and </w:t>
-      </w:r>
-      <w:r>
-        <w:t>text</w:t>
-      </w:r>
-      <w:r>
-        <w:t xml:space="preserve"> specifically </w:t>
-      </w:r>
-      <w:r>
-        <w:t>addressing</w:t>
-      </w:r>
-      <w:r>
-        <w:t xml:space="preserve"> neurodivergent candidates. </w:t>
-      </w:r>
-    </w:p>
-    <w:p>
-      <w:pPr>
-        <w:pStyle w:val="Para"/>
-        <w:rPr>
-          <w:color w:val="0563C1" w:themeColor="hyperlink"/>
-          <w:u w:val="single"/>
-        </w:rPr>
-      </w:pPr>
-      <w:r>
-        <w:lastRenderedPageBreak/>
-        <w:t xml:space="preserve">Organization </w:t>
-      </w:r>
-      <w:r>
-        <w:t xml:space="preserve">size </w:t>
-      </w:r>
-      <w:r>
-        <w:t xml:space="preserve">was categorized as small, medium, and large. All other </w:t>
-      </w:r>
-      <w:r>
-        <w:t>AEDT characteristics</w:t>
-      </w:r>
-      <w:r>
-        <w:t xml:space="preserve"> were coded with a simple rubric: 2 for partial evidence of the characteristic (“maybe”), 1 for affirmative evidence of the characteristic (“yes”), and 0 for no evidence of the characteristic. </w:t>
-      </w:r>
-      <w:r>
-        <w:t>S</w:t>
-      </w:r>
-      <w:r>
-        <w:t>ummar</w:t>
-      </w:r>
-      <w:r>
-        <w:t>ies</w:t>
-      </w:r>
-      <w:r>
-        <w:t xml:space="preserve"> of </w:t>
+        <w:t>via public channels like websites and LinkedIn.</w:t>
+      </w:r>
+      <w:r>
+        <w:t xml:space="preserve"> No formal sampling methodology was applied </w:t>
+      </w:r>
+      <w:r>
+        <w:t xml:space="preserve">as identifying </w:t>
+      </w:r>
+      <w:r>
+        <w:t xml:space="preserve">large numbers of </w:t>
+      </w:r>
+      <w:r>
+        <w:t xml:space="preserve">AEDT vendors that affirmatively acknowledge the use of AI/ML proved challenging. </w:t>
+      </w:r>
+      <w:r>
+        <w:t>The sample represents a good faith effort to create a snapshot of the AI/ML AEDT vendor market, and the tools in this study are likely applied to millions of people each year.</w:t>
+      </w:r>
+      <w:r>
+        <w:rPr>
+          <w:rStyle w:val="FootnoteReference"/>
+        </w:rPr>
+        <w:footnoteReference w:id="4"/>
+      </w:r>
+      <w:r>
+        <w:t xml:space="preserve"> However, the sample should not be considered exhaustive and may suffer from sampling bias, despite the authors’ best efforts to create a representative dataset for analysis. </w:t>
+      </w:r>
+      <w:r>
+        <w:t>A description o</w:t>
+      </w:r>
+      <w:r>
+        <w:t xml:space="preserve">f </w:t>
+      </w:r>
+      <w:r>
+        <w:t xml:space="preserve">the </w:t>
       </w:r>
       <w:r>
         <w:t xml:space="preserve">compiled data </w:t>
       </w:r>
       <w:r>
-        <w:t>are</w:t>
+        <w:t>is</w:t>
       </w:r>
       <w:r>
         <w:t xml:space="preserve"> presented in </w:t>
@@ -1601,10 +1474,19 @@
         </w:r>
       </w:hyperlink>
       <w:r>
-        <w:t xml:space="preserve"> and in</w:t>
-      </w:r>
-      <w:r>
-        <w:t xml:space="preserve"> Figure </w:t>
+        <w:t xml:space="preserve"> and </w:t>
+      </w:r>
+      <w:r>
+        <w:t xml:space="preserve">a summary of results is </w:t>
+      </w:r>
+      <w:r>
+        <w:t xml:space="preserve"> </w:t>
+      </w:r>
+      <w:r>
+        <w:t xml:space="preserve">available in </w:t>
+      </w:r>
+      <w:r>
+        <w:t xml:space="preserve">Figure </w:t>
       </w:r>
       <w:hyperlink w:anchor="figa1" w:history="1">
         <w:r>
@@ -1629,6 +1511,7 @@
           <w:rStyle w:val="Label"/>
           <w:color w:val="0000FF"/>
         </w:rPr>
+        <w:lastRenderedPageBreak/>
         <w:t>Table</w:t>
       </w:r>
       <w:bookmarkEnd w:id="8"/>
@@ -2303,7 +2186,7 @@
               <w:pStyle w:val="TableCell"/>
             </w:pPr>
             <w:r>
-              <w:t>Public Accessibility Staff</w:t>
+              <w:t>Accessibility Staff</w:t>
             </w:r>
           </w:p>
         </w:tc>
@@ -2528,18 +2411,10 @@
               <w:t xml:space="preserve">are </w:t>
             </w:r>
             <w:r>
-              <w:t xml:space="preserve">made available </w:t>
-            </w:r>
-            <w:proofErr w:type="gramStart"/>
-            <w:r>
-              <w:t xml:space="preserve">for </w:t>
-            </w:r>
-            <w:r>
-              <w:t xml:space="preserve"> candidates</w:t>
-            </w:r>
-            <w:proofErr w:type="gramEnd"/>
-            <w:r>
-              <w:t xml:space="preserve"> </w:t>
+              <w:t xml:space="preserve">made available for </w:t>
+            </w:r>
+            <w:r>
+              <w:t xml:space="preserve"> candidates </w:t>
             </w:r>
             <w:r>
               <w:t>subject to the AEDT offering</w:t>
@@ -2784,13 +2659,44 @@
     </w:tbl>
     <w:p>
       <w:pPr>
+        <w:pStyle w:val="Para"/>
+      </w:pPr>
+      <w:bookmarkStart w:id="10" w:name="analysis"/>
+    </w:p>
+    <w:p>
+      <w:pPr>
+        <w:pStyle w:val="Para"/>
+      </w:pPr>
+      <w:r>
+        <w:t xml:space="preserve">LinkedIn was used to determine the approximate size of the organizations, and to understand whether any staff with experience in software accessibility was associated with each firm. </w:t>
+      </w:r>
+      <w:r>
+        <w:t xml:space="preserve">The type of </w:t>
+      </w:r>
+      <w:r>
+        <w:t>software features</w:t>
+      </w:r>
+      <w:r>
+        <w:t xml:space="preserve"> offered by each organization</w:t>
+      </w:r>
+      <w:r>
+        <w:t>’s AEDT(s)</w:t>
+      </w:r>
+      <w:r>
+        <w:t xml:space="preserve"> was then assessed, </w:t>
+      </w:r>
+      <w:r>
+        <w:t xml:space="preserve">typically from the vendors’ websites. Software features considered included video screenings, resume or profile </w:t>
+      </w:r>
+      <w:r>
+        <w:lastRenderedPageBreak/>
+        <w:t xml:space="preserve">screening, and chatbots. The text of the website was examined for key phrases such as “eliminate bias” or “bias free,” and for references to statistical bias testing, accommodations, the timeliness of accommodations, text specifically addressing physical disabilities, and text specifically addressing neurodivergent candidates. Organization size was categorized as small, medium, and large. All other AEDT characteristics were coded with a simple rubric: 2 for partial evidence of the characteristic (“maybe”), 1 for affirmative evidence of the characteristic (“yes”), and 0 for no evidence of the characteristic. </w:t>
+      </w:r>
+    </w:p>
+    <w:p>
+      <w:pPr>
         <w:pStyle w:val="Head2"/>
       </w:pPr>
-      <w:bookmarkStart w:id="10" w:name="analysis"/>
-      <w:r>
-        <w:lastRenderedPageBreak/>
-        <w:t xml:space="preserve"> </w:t>
-      </w:r>
       <w:r>
         <w:t>ANALYSIS</w:t>
       </w:r>
@@ -2946,7 +2852,19 @@
         <w:t xml:space="preserve">The majority of AEDT vendors </w:t>
       </w:r>
       <w:r>
-        <w:t>(83.33%)</w:t>
+        <w:t>(</w:t>
+      </w:r>
+      <w:r>
+        <w:t>76</w:t>
+      </w:r>
+      <w:r>
+        <w:t>.</w:t>
+      </w:r>
+      <w:r>
+        <w:t>67</w:t>
+      </w:r>
+      <w:r>
+        <w:t>%)</w:t>
       </w:r>
       <w:r>
         <w:t xml:space="preserve"> </w:t>
@@ -2985,10 +2903,7 @@
         <w:t xml:space="preserve">following </w:t>
       </w:r>
       <w:r>
-        <w:t xml:space="preserve">analysis </w:t>
-      </w:r>
-      <w:r>
-        <w:t xml:space="preserve">focuses on </w:t>
+        <w:t xml:space="preserve">analysis focuses on </w:t>
       </w:r>
       <w:r>
         <w:t xml:space="preserve">the </w:t>
@@ -3031,13 +2946,7 @@
         </w:r>
       </w:hyperlink>
       <w:r>
-        <w:t xml:space="preserve"> displays that most vendors </w:t>
-      </w:r>
-      <w:r>
-        <w:t xml:space="preserve">in the study </w:t>
-      </w:r>
-      <w:r>
-        <w:t xml:space="preserve">who report bias testing, do not offer accommodations. </w:t>
+        <w:t xml:space="preserve"> displays that most vendors in the study who report bias testing, do not offer accommodations. </w:t>
       </w:r>
       <w:r>
         <w:t xml:space="preserve">Out of the organizations that </w:t>
@@ -3068,6 +2977,7 @@
           <w:rStyle w:val="Label"/>
           <w:color w:val="0000FF"/>
         </w:rPr>
+        <w:lastRenderedPageBreak/>
         <w:t>Ta</w:t>
       </w:r>
       <w:r>
@@ -3241,10 +3151,7 @@
               </w:rPr>
             </w:pPr>
             <w:r>
-              <w:t>Accommodations</w:t>
-            </w:r>
-            <w:r>
-              <w:t xml:space="preserve">: </w:t>
+              <w:t xml:space="preserve">Accommodations: </w:t>
             </w:r>
             <w:r>
               <w:rPr>
@@ -3776,15 +3683,276 @@
         <w:pStyle w:val="Para"/>
       </w:pPr>
     </w:p>
-    <w:p/>
     <w:p>
-      <w:r>
-        <w:t>Comparison of smaller organizations to the whole sample</w:t>
-      </w:r>
+      <w:pPr>
+        <w:rPr>
+          <w:sz w:val="22"/>
+        </w:rPr>
+      </w:pPr>
     </w:p>
     <w:p>
       <w:pPr>
+        <w:pStyle w:val="Para"/>
+      </w:pPr>
+      <w:r>
+        <w:t>The data presented in</w:t>
+      </w:r>
+      <w:r>
+        <w:t xml:space="preserve"> </w:t>
+      </w:r>
+      <w:hyperlink w:anchor="tb4" w:history="1">
+        <w:r>
+          <w:rPr>
+            <w:rStyle w:val="Hyperlink"/>
+          </w:rPr>
+          <w:t>Table 4</w:t>
+        </w:r>
+      </w:hyperlink>
+      <w:r>
+        <w:t xml:space="preserve"> </w:t>
+      </w:r>
+      <w:r>
+        <w:t>highlights di</w:t>
+      </w:r>
+      <w:r>
+        <w:t>fferences</w:t>
+      </w:r>
+      <w:r>
+        <w:t xml:space="preserve"> between small </w:t>
+      </w:r>
+      <w:r>
+        <w:t>vendors</w:t>
+      </w:r>
+      <w:r>
+        <w:t xml:space="preserve"> with less than 100 employees and larger organizations.</w:t>
+      </w:r>
+      <w:r>
+        <w:t xml:space="preserve"> </w:t>
+      </w:r>
+      <w:r>
+        <w:t xml:space="preserve">It is evident that smaller </w:t>
+      </w:r>
+      <w:r>
+        <w:t>vendors</w:t>
+      </w:r>
+      <w:r>
+        <w:t xml:space="preserve"> tend to market their products as "Bias-Free" at a lower rate </w:t>
+      </w:r>
+      <w:r>
+        <w:t>(</w:t>
+      </w:r>
+      <w:r>
+        <w:t>11.67%</w:t>
+      </w:r>
+      <w:r>
+        <w:t>)</w:t>
+      </w:r>
+      <w:r>
+        <w:t xml:space="preserve"> compared to larger organizations</w:t>
+      </w:r>
+      <w:r>
+        <w:t xml:space="preserve">, despite the fact that larger organizations </w:t>
+      </w:r>
+      <w:r>
+        <w:t xml:space="preserve">should </w:t>
+      </w:r>
+      <w:r>
+        <w:t xml:space="preserve">have more resources and </w:t>
+      </w:r>
+      <w:r>
+        <w:t xml:space="preserve">better </w:t>
+      </w:r>
+      <w:r>
+        <w:t>access to compliance, legal, marketing and scientific expertise. W</w:t>
+      </w:r>
+      <w:r>
+        <w:t xml:space="preserve">hen examining other categories such as </w:t>
+      </w:r>
+      <w:r>
+        <w:rPr>
+          <w:i/>
+          <w:iCs/>
+        </w:rPr>
+        <w:t>O</w:t>
+      </w:r>
+      <w:r>
+        <w:rPr>
+          <w:i/>
+          <w:iCs/>
+        </w:rPr>
+        <w:t>ffer</w:t>
+      </w:r>
+      <w:r>
+        <w:rPr>
+          <w:i/>
+          <w:iCs/>
+        </w:rPr>
+        <w:t>s</w:t>
+      </w:r>
+      <w:r>
+        <w:rPr>
+          <w:i/>
+          <w:iCs/>
+        </w:rPr>
+        <w:t xml:space="preserve"> </w:t>
+      </w:r>
+      <w:r>
+        <w:rPr>
+          <w:i/>
+          <w:iCs/>
+        </w:rPr>
+        <w:t>A</w:t>
+      </w:r>
+      <w:r>
+        <w:rPr>
+          <w:i/>
+          <w:iCs/>
+        </w:rPr>
+        <w:t>ccommodations</w:t>
+      </w:r>
+      <w:r>
+        <w:t xml:space="preserve">, </w:t>
+      </w:r>
+      <w:r>
+        <w:rPr>
+          <w:i/>
+          <w:iCs/>
+        </w:rPr>
+        <w:t>A</w:t>
+      </w:r>
+      <w:r>
+        <w:rPr>
+          <w:i/>
+          <w:iCs/>
+        </w:rPr>
+        <w:t xml:space="preserve">ccessibility </w:t>
+      </w:r>
+      <w:r>
+        <w:rPr>
+          <w:i/>
+          <w:iCs/>
+        </w:rPr>
+        <w:t>S</w:t>
+      </w:r>
+      <w:r>
+        <w:rPr>
+          <w:i/>
+          <w:iCs/>
+        </w:rPr>
+        <w:t>taff</w:t>
+      </w:r>
+      <w:r>
+        <w:t xml:space="preserve">, and </w:t>
+      </w:r>
+      <w:r>
+        <w:rPr>
+          <w:i/>
+          <w:iCs/>
+        </w:rPr>
+        <w:t>R</w:t>
+      </w:r>
+      <w:r>
+        <w:rPr>
+          <w:i/>
+          <w:iCs/>
+        </w:rPr>
+        <w:t>eport</w:t>
+      </w:r>
+      <w:r>
+        <w:rPr>
+          <w:i/>
+          <w:iCs/>
+        </w:rPr>
+        <w:t>s</w:t>
+      </w:r>
+      <w:r>
+        <w:rPr>
+          <w:i/>
+          <w:iCs/>
+        </w:rPr>
+        <w:t xml:space="preserve"> </w:t>
+      </w:r>
+      <w:r>
+        <w:rPr>
+          <w:i/>
+          <w:iCs/>
+        </w:rPr>
+        <w:t>B</w:t>
+      </w:r>
+      <w:r>
+        <w:rPr>
+          <w:i/>
+          <w:iCs/>
+        </w:rPr>
+        <w:t xml:space="preserve">ias </w:t>
+      </w:r>
+      <w:r>
+        <w:rPr>
+          <w:i/>
+          <w:iCs/>
+        </w:rPr>
+        <w:t>T</w:t>
+      </w:r>
+      <w:r>
+        <w:rPr>
+          <w:i/>
+          <w:iCs/>
+        </w:rPr>
+        <w:t>est</w:t>
+      </w:r>
+      <w:r>
+        <w:rPr>
+          <w:i/>
+          <w:iCs/>
+        </w:rPr>
+        <w:t>ing</w:t>
+      </w:r>
+      <w:r>
+        <w:t xml:space="preserve">, </w:t>
+      </w:r>
+      <w:r>
+        <w:t>data</w:t>
+      </w:r>
+      <w:r>
+        <w:t xml:space="preserve"> indicate that </w:t>
+      </w:r>
+      <w:r>
+        <w:t>smaller organizations perform less favorably</w:t>
+      </w:r>
+      <w:r>
+        <w:t xml:space="preserve">, and resource advantages may enable larger vendors to better facilitate accommodations for candidates with disabilities. </w:t>
+      </w:r>
+    </w:p>
+    <w:p>
+      <w:pPr>
+        <w:pStyle w:val="Para"/>
+      </w:pPr>
+    </w:p>
+    <w:p>
+      <w:pPr>
+        <w:pStyle w:val="Para"/>
+      </w:pPr>
+      <w:r>
+        <w:t>.</w:t>
+      </w:r>
+      <w:r>
+        <w:t xml:space="preserve"> </w:t>
+      </w:r>
+    </w:p>
+    <w:p>
+      <w:pPr>
+        <w:rPr>
+          <w:sz w:val="22"/>
+        </w:rPr>
+      </w:pPr>
+    </w:p>
+    <w:p>
+      <w:pPr>
         <w:pStyle w:val="TableCaption"/>
+        <w:rPr>
+          <w:b w:val="0"/>
+          <w:bCs/>
+        </w:rPr>
       </w:pPr>
       <w:bookmarkStart w:id="15" w:name="tb4"/>
       <w:r>
@@ -3792,6 +3960,7 @@
           <w:rStyle w:val="Label"/>
           <w:color w:val="0000FF"/>
         </w:rPr>
+        <w:lastRenderedPageBreak/>
         <w:t xml:space="preserve">Table </w:t>
       </w:r>
       <w:r>
@@ -3814,14 +3983,21 @@
           <w:b w:val="0"/>
           <w:bCs/>
         </w:rPr>
-        <w:t xml:space="preserve"> Comparison of smaller organizations to the whole sample</w:t>
+        <w:t xml:space="preserve"> Comparison of smaller organizations to </w:t>
+      </w:r>
+      <w:r>
+        <w:rPr>
+          <w:b w:val="0"/>
+          <w:bCs/>
+        </w:rPr>
+        <w:t xml:space="preserve">medium and large organizations. </w:t>
       </w:r>
     </w:p>
     <w:tbl>
       <w:tblPr>
-        <w:tblpPr w:leftFromText="180" w:rightFromText="180" w:vertAnchor="text" w:tblpY="1"/>
+        <w:tblpPr w:leftFromText="180" w:rightFromText="180" w:vertAnchor="text" w:tblpXSpec="center" w:tblpY="1"/>
         <w:tblOverlap w:val="never"/>
-        <w:tblW w:w="0" w:type="auto"/>
+        <w:tblW w:w="9345" w:type="dxa"/>
         <w:shd w:val="clear" w:color="auto" w:fill="0D1117"/>
         <w:tblCellMar>
           <w:top w:w="15" w:type="dxa"/>
@@ -3832,26 +4008,69 @@
         <w:tblLook w:val="04A0" w:firstRow="1" w:lastRow="0" w:firstColumn="1" w:lastColumn="0" w:noHBand="0" w:noVBand="1"/>
       </w:tblPr>
       <w:tblGrid>
-        <w:gridCol w:w="966"/>
-        <w:gridCol w:w="900"/>
-        <w:gridCol w:w="990"/>
-        <w:gridCol w:w="564"/>
-        <w:gridCol w:w="1017"/>
-        <w:gridCol w:w="688"/>
-        <w:gridCol w:w="811"/>
-        <w:gridCol w:w="726"/>
-        <w:gridCol w:w="916"/>
-        <w:gridCol w:w="598"/>
-        <w:gridCol w:w="584"/>
+        <w:gridCol w:w="1044"/>
+        <w:gridCol w:w="1026"/>
+        <w:gridCol w:w="950"/>
+        <w:gridCol w:w="580"/>
+        <w:gridCol w:w="996"/>
+        <w:gridCol w:w="714"/>
+        <w:gridCol w:w="1053"/>
+        <w:gridCol w:w="802"/>
+        <w:gridCol w:w="766"/>
+        <w:gridCol w:w="667"/>
+        <w:gridCol w:w="672"/>
+        <w:gridCol w:w="75"/>
       </w:tblGrid>
       <w:tr>
         <w:trPr>
-          <w:trHeight w:val="170"/>
+          <w:trHeight w:val="185"/>
           <w:tblHeader/>
         </w:trPr>
         <w:tc>
           <w:tcPr>
-            <w:tcW w:w="966" w:type="dxa"/>
+            <w:tcW w:w="9345" w:type="dxa"/>
+            <w:gridSpan w:val="12"/>
+            <w:tcBorders>
+              <w:top w:val="single" w:sz="4" w:space="0" w:color="auto"/>
+              <w:bottom w:val="single" w:sz="4" w:space="0" w:color="auto"/>
+            </w:tcBorders>
+            <w:shd w:val="clear" w:color="auto" w:fill="auto"/>
+            <w:tcMar>
+              <w:top w:w="90" w:type="dxa"/>
+              <w:left w:w="195" w:type="dxa"/>
+              <w:bottom w:w="90" w:type="dxa"/>
+              <w:right w:w="195" w:type="dxa"/>
+            </w:tcMar>
+            <w:vAlign w:val="center"/>
+          </w:tcPr>
+          <w:p>
+            <w:pPr>
+              <w:pStyle w:val="TableCell"/>
+              <w:ind w:firstLine="0"/>
+              <w:jc w:val="center"/>
+            </w:pPr>
+            <w:r>
+              <w:t xml:space="preserve">Percent Differences Between </w:t>
+            </w:r>
+            <w:r>
+              <w:t xml:space="preserve">Small </w:t>
+            </w:r>
+            <w:r>
+              <w:t>and Larger Vendors</w:t>
+            </w:r>
+          </w:p>
+        </w:tc>
+      </w:tr>
+      <w:tr>
+        <w:trPr>
+          <w:gridAfter w:val="1"/>
+          <w:wAfter w:w="75" w:type="dxa"/>
+          <w:trHeight w:val="185"/>
+          <w:tblHeader/>
+        </w:trPr>
+        <w:tc>
+          <w:tcPr>
+            <w:tcW w:w="1044" w:type="dxa"/>
             <w:tcBorders>
               <w:top w:val="single" w:sz="4" w:space="0" w:color="auto"/>
               <w:bottom w:val="single" w:sz="4" w:space="0" w:color="auto"/>
@@ -3870,15 +4089,15 @@
             <w:pPr>
               <w:pStyle w:val="TableCell"/>
               <w:rPr>
-                <w:sz w:val="12"/>
-                <w:szCs w:val="12"/>
+                <w:sz w:val="14"/>
+                <w:szCs w:val="14"/>
               </w:rPr>
             </w:pPr>
           </w:p>
         </w:tc>
         <w:tc>
           <w:tcPr>
-            <w:tcW w:w="900" w:type="dxa"/>
+            <w:tcW w:w="1026" w:type="dxa"/>
             <w:tcBorders>
               <w:top w:val="single" w:sz="4" w:space="0" w:color="auto"/>
               <w:bottom w:val="single" w:sz="4" w:space="0" w:color="auto"/>
@@ -3900,14 +4119,14 @@
               <w:jc w:val="center"/>
               <w:rPr>
                 <w:rFonts w:ascii="Linux Libertine O" w:eastAsia="Cambria" w:hAnsi="Linux Libertine O" w:cs="Linux Libertine O"/>
-                <w:sz w:val="12"/>
-                <w:szCs w:val="12"/>
+                <w:sz w:val="14"/>
+                <w:szCs w:val="14"/>
               </w:rPr>
             </w:pPr>
             <w:r>
               <w:rPr>
-                <w:sz w:val="12"/>
-                <w:szCs w:val="12"/>
+                <w:sz w:val="14"/>
+                <w:szCs w:val="14"/>
               </w:rPr>
               <w:t>Bias-Free'/No bias</w:t>
             </w:r>
@@ -3915,7 +4134,7 @@
         </w:tc>
         <w:tc>
           <w:tcPr>
-            <w:tcW w:w="990" w:type="dxa"/>
+            <w:tcW w:w="950" w:type="dxa"/>
             <w:tcBorders>
               <w:top w:val="single" w:sz="4" w:space="0" w:color="auto"/>
               <w:bottom w:val="single" w:sz="4" w:space="0" w:color="auto"/>
@@ -3937,14 +4156,14 @@
               <w:jc w:val="center"/>
               <w:rPr>
                 <w:rFonts w:ascii="Linux Libertine O" w:eastAsia="Cambria" w:hAnsi="Linux Libertine O" w:cs="Linux Libertine O"/>
-                <w:sz w:val="12"/>
-                <w:szCs w:val="12"/>
+                <w:sz w:val="14"/>
+                <w:szCs w:val="14"/>
               </w:rPr>
             </w:pPr>
             <w:r>
               <w:rPr>
-                <w:sz w:val="12"/>
-                <w:szCs w:val="12"/>
+                <w:sz w:val="14"/>
+                <w:szCs w:val="14"/>
               </w:rPr>
               <w:t>Video Screening</w:t>
             </w:r>
@@ -3952,7 +4171,7 @@
         </w:tc>
         <w:tc>
           <w:tcPr>
-            <w:tcW w:w="564" w:type="dxa"/>
+            <w:tcW w:w="580" w:type="dxa"/>
             <w:tcBorders>
               <w:top w:val="single" w:sz="4" w:space="0" w:color="auto"/>
               <w:bottom w:val="single" w:sz="4" w:space="0" w:color="auto"/>
@@ -3965,14 +4184,14 @@
               <w:ind w:firstLine="0"/>
               <w:jc w:val="center"/>
               <w:rPr>
-                <w:sz w:val="12"/>
-                <w:szCs w:val="12"/>
+                <w:sz w:val="14"/>
+                <w:szCs w:val="14"/>
               </w:rPr>
             </w:pPr>
             <w:r>
               <w:rPr>
-                <w:sz w:val="12"/>
-                <w:szCs w:val="12"/>
+                <w:sz w:val="14"/>
+                <w:szCs w:val="14"/>
               </w:rPr>
               <w:t>Chatbots</w:t>
             </w:r>
@@ -3980,7 +4199,7 @@
         </w:tc>
         <w:tc>
           <w:tcPr>
-            <w:tcW w:w="919" w:type="dxa"/>
+            <w:tcW w:w="996" w:type="dxa"/>
             <w:tcBorders>
               <w:top w:val="single" w:sz="4" w:space="0" w:color="auto"/>
               <w:bottom w:val="single" w:sz="4" w:space="0" w:color="auto"/>
@@ -3990,35 +4209,111 @@
           <w:p>
             <w:pPr>
               <w:pStyle w:val="TableCell"/>
+              <w:ind w:firstLine="0"/>
               <w:jc w:val="center"/>
               <w:rPr>
-                <w:sz w:val="12"/>
-                <w:szCs w:val="12"/>
+                <w:sz w:val="14"/>
+                <w:szCs w:val="14"/>
               </w:rPr>
             </w:pPr>
             <w:r>
               <w:rPr>
-                <w:sz w:val="12"/>
-                <w:szCs w:val="12"/>
+                <w:sz w:val="14"/>
+                <w:szCs w:val="14"/>
               </w:rPr>
-              <w:t>Resume/Profile</w:t>
-            </w:r>
-          </w:p>
-          <w:p>
-            <w:pPr>
-              <w:pStyle w:val="TableCell"/>
+              <w:t>Resume/</w:t>
+            </w:r>
+          </w:p>
+          <w:p>
+            <w:pPr>
+              <w:pStyle w:val="TableCell"/>
+              <w:ind w:firstLine="0"/>
               <w:jc w:val="center"/>
               <w:rPr>
-                <w:sz w:val="12"/>
-                <w:szCs w:val="12"/>
+                <w:sz w:val="14"/>
+                <w:szCs w:val="14"/>
               </w:rPr>
             </w:pPr>
             <w:r>
               <w:rPr>
-                <w:sz w:val="12"/>
-                <w:szCs w:val="12"/>
+                <w:sz w:val="14"/>
+                <w:szCs w:val="14"/>
+              </w:rPr>
+              <w:t>Profile</w:t>
+            </w:r>
+          </w:p>
+          <w:p>
+            <w:pPr>
+              <w:pStyle w:val="TableCell"/>
+              <w:ind w:firstLine="0"/>
+              <w:jc w:val="center"/>
+              <w:rPr>
+                <w:sz w:val="14"/>
+                <w:szCs w:val="14"/>
+              </w:rPr>
+            </w:pPr>
+            <w:r>
+              <w:rPr>
+                <w:sz w:val="14"/>
+                <w:szCs w:val="14"/>
               </w:rPr>
               <w:t>Screening</w:t>
+            </w:r>
+          </w:p>
+        </w:tc>
+        <w:tc>
+          <w:tcPr>
+            <w:tcW w:w="714" w:type="dxa"/>
+            <w:tcBorders>
+              <w:top w:val="single" w:sz="4" w:space="0" w:color="auto"/>
+              <w:bottom w:val="single" w:sz="4" w:space="0" w:color="auto"/>
+            </w:tcBorders>
+            <w:vAlign w:val="center"/>
+          </w:tcPr>
+          <w:p>
+            <w:pPr>
+              <w:pStyle w:val="TableCell"/>
+              <w:ind w:firstLine="0"/>
+              <w:jc w:val="center"/>
+              <w:rPr>
+                <w:sz w:val="14"/>
+                <w:szCs w:val="14"/>
+              </w:rPr>
+            </w:pPr>
+            <w:r>
+              <w:rPr>
+                <w:sz w:val="14"/>
+                <w:szCs w:val="14"/>
+              </w:rPr>
+              <w:t>Addresses Physical Disabilities</w:t>
+            </w:r>
+          </w:p>
+        </w:tc>
+        <w:tc>
+          <w:tcPr>
+            <w:tcW w:w="1053" w:type="dxa"/>
+            <w:tcBorders>
+              <w:top w:val="single" w:sz="4" w:space="0" w:color="auto"/>
+              <w:bottom w:val="single" w:sz="4" w:space="0" w:color="auto"/>
+            </w:tcBorders>
+            <w:vAlign w:val="center"/>
+          </w:tcPr>
+          <w:p>
+            <w:pPr>
+              <w:pStyle w:val="TableCell"/>
+              <w:ind w:firstLine="0"/>
+              <w:jc w:val="center"/>
+              <w:rPr>
+                <w:sz w:val="14"/>
+                <w:szCs w:val="14"/>
+              </w:rPr>
+            </w:pPr>
+            <w:r>
+              <w:rPr>
+                <w:sz w:val="14"/>
+                <w:szCs w:val="14"/>
+              </w:rPr>
+              <w:t>Addresses Neurodiversity</w:t>
             </w:r>
           </w:p>
         </w:tc>
@@ -4037,16 +4332,16 @@
               <w:ind w:firstLine="0"/>
               <w:jc w:val="center"/>
               <w:rPr>
-                <w:sz w:val="12"/>
-                <w:szCs w:val="12"/>
+                <w:sz w:val="14"/>
+                <w:szCs w:val="14"/>
               </w:rPr>
             </w:pPr>
             <w:r>
               <w:rPr>
-                <w:sz w:val="12"/>
-                <w:szCs w:val="12"/>
+                <w:sz w:val="14"/>
+                <w:szCs w:val="14"/>
               </w:rPr>
-              <w:t>Addresses Physical Disabilities</w:t>
+              <w:t>Accessibility Staff</w:t>
             </w:r>
           </w:p>
         </w:tc>
@@ -4065,16 +4360,30 @@
               <w:ind w:firstLine="0"/>
               <w:jc w:val="center"/>
               <w:rPr>
-                <w:sz w:val="12"/>
-                <w:szCs w:val="12"/>
+                <w:sz w:val="14"/>
+                <w:szCs w:val="14"/>
               </w:rPr>
             </w:pPr>
             <w:r>
               <w:rPr>
-                <w:sz w:val="12"/>
-                <w:szCs w:val="12"/>
+                <w:sz w:val="14"/>
+                <w:szCs w:val="14"/>
               </w:rPr>
-              <w:t>Addresses Neurodiversity</w:t>
+              <w:t>Offers Accommo</w:t>
+            </w:r>
+            <w:r>
+              <w:rPr>
+                <w:sz w:val="14"/>
+                <w:szCs w:val="14"/>
+              </w:rPr>
+              <w:t>-</w:t>
+            </w:r>
+            <w:r>
+              <w:rPr>
+                <w:sz w:val="14"/>
+                <w:szCs w:val="14"/>
+              </w:rPr>
+              <w:t>dations</w:t>
             </w:r>
           </w:p>
         </w:tc>
@@ -4093,22 +4402,22 @@
               <w:ind w:firstLine="0"/>
               <w:jc w:val="center"/>
               <w:rPr>
-                <w:sz w:val="12"/>
-                <w:szCs w:val="12"/>
+                <w:sz w:val="14"/>
+                <w:szCs w:val="14"/>
               </w:rPr>
             </w:pPr>
             <w:r>
               <w:rPr>
-                <w:sz w:val="12"/>
-                <w:szCs w:val="12"/>
+                <w:sz w:val="14"/>
+                <w:szCs w:val="14"/>
               </w:rPr>
-              <w:t>Public Accessibility Staff</w:t>
+              <w:t>Reports Bias Testing</w:t>
             </w:r>
           </w:p>
         </w:tc>
         <w:tc>
           <w:tcPr>
-            <w:tcW w:w="0" w:type="auto"/>
+            <w:tcW w:w="672" w:type="dxa"/>
             <w:tcBorders>
               <w:top w:val="single" w:sz="4" w:space="0" w:color="auto"/>
               <w:bottom w:val="single" w:sz="4" w:space="0" w:color="auto"/>
@@ -4121,70 +4430,14 @@
               <w:ind w:firstLine="0"/>
               <w:jc w:val="center"/>
               <w:rPr>
-                <w:sz w:val="12"/>
-                <w:szCs w:val="12"/>
+                <w:sz w:val="14"/>
+                <w:szCs w:val="14"/>
               </w:rPr>
             </w:pPr>
             <w:r>
               <w:rPr>
-                <w:sz w:val="12"/>
-                <w:szCs w:val="12"/>
-              </w:rPr>
-              <w:t>Offers Accommodations</w:t>
-            </w:r>
-          </w:p>
-        </w:tc>
-        <w:tc>
-          <w:tcPr>
-            <w:tcW w:w="0" w:type="auto"/>
-            <w:tcBorders>
-              <w:top w:val="single" w:sz="4" w:space="0" w:color="auto"/>
-              <w:bottom w:val="single" w:sz="4" w:space="0" w:color="auto"/>
-            </w:tcBorders>
-            <w:vAlign w:val="center"/>
-          </w:tcPr>
-          <w:p>
-            <w:pPr>
-              <w:pStyle w:val="TableCell"/>
-              <w:ind w:firstLine="0"/>
-              <w:jc w:val="center"/>
-              <w:rPr>
-                <w:sz w:val="12"/>
-                <w:szCs w:val="12"/>
-              </w:rPr>
-            </w:pPr>
-            <w:r>
-              <w:rPr>
-                <w:sz w:val="12"/>
-                <w:szCs w:val="12"/>
-              </w:rPr>
-              <w:t>Reports Bias Testing</w:t>
-            </w:r>
-          </w:p>
-        </w:tc>
-        <w:tc>
-          <w:tcPr>
-            <w:tcW w:w="0" w:type="auto"/>
-            <w:tcBorders>
-              <w:top w:val="single" w:sz="4" w:space="0" w:color="auto"/>
-              <w:bottom w:val="single" w:sz="4" w:space="0" w:color="auto"/>
-            </w:tcBorders>
-            <w:vAlign w:val="center"/>
-          </w:tcPr>
-          <w:p>
-            <w:pPr>
-              <w:pStyle w:val="TableCell"/>
-              <w:ind w:firstLine="0"/>
-              <w:jc w:val="center"/>
-              <w:rPr>
-                <w:sz w:val="12"/>
-                <w:szCs w:val="12"/>
-              </w:rPr>
-            </w:pPr>
-            <w:r>
-              <w:rPr>
-                <w:sz w:val="12"/>
-                <w:szCs w:val="12"/>
+                <w:sz w:val="14"/>
+                <w:szCs w:val="14"/>
               </w:rPr>
               <w:t>Bias-Free'/No bias</w:t>
             </w:r>
@@ -4192,9 +4445,14 @@
         </w:tc>
       </w:tr>
       <w:tr>
+        <w:trPr>
+          <w:gridAfter w:val="1"/>
+          <w:wAfter w:w="75" w:type="dxa"/>
+          <w:trHeight w:val="236"/>
+        </w:trPr>
         <w:tc>
           <w:tcPr>
-            <w:tcW w:w="0" w:type="auto"/>
+            <w:tcW w:w="1044" w:type="dxa"/>
             <w:tcBorders>
               <w:top w:val="single" w:sz="4" w:space="0" w:color="auto"/>
             </w:tcBorders>
@@ -4213,14 +4471,18 @@
               <w:pStyle w:val="TableCell"/>
               <w:rPr>
                 <w:rFonts w:ascii="Linux Libertine O" w:eastAsia="Cambria" w:hAnsi="Linux Libertine O" w:cs="Linux Libertine O"/>
-                <w:sz w:val="12"/>
-                <w:szCs w:val="12"/>
+                <w:b/>
+                <w:bCs/>
+                <w:sz w:val="14"/>
+                <w:szCs w:val="14"/>
               </w:rPr>
             </w:pPr>
             <w:r>
               <w:rPr>
-                <w:sz w:val="12"/>
-                <w:szCs w:val="12"/>
+                <w:b/>
+                <w:bCs/>
+                <w:sz w:val="14"/>
+                <w:szCs w:val="14"/>
               </w:rPr>
               <w:t>Yes</w:t>
             </w:r>
@@ -4228,7 +4490,7 @@
         </w:tc>
         <w:tc>
           <w:tcPr>
-            <w:tcW w:w="0" w:type="auto"/>
+            <w:tcW w:w="1026" w:type="dxa"/>
             <w:tcBorders>
               <w:top w:val="single" w:sz="4" w:space="0" w:color="auto"/>
             </w:tcBorders>
@@ -4247,22 +4509,22 @@
               <w:pStyle w:val="TableCell"/>
               <w:rPr>
                 <w:rFonts w:ascii="Linux Libertine O" w:eastAsia="Cambria" w:hAnsi="Linux Libertine O" w:cs="Linux Libertine O"/>
-                <w:sz w:val="12"/>
-                <w:szCs w:val="12"/>
+                <w:sz w:val="14"/>
+                <w:szCs w:val="14"/>
               </w:rPr>
             </w:pPr>
             <w:r>
               <w:rPr>
-                <w:sz w:val="12"/>
-                <w:szCs w:val="12"/>
+                <w:sz w:val="14"/>
+                <w:szCs w:val="14"/>
               </w:rPr>
-              <w:t>-8.34</w:t>
+              <w:t>8.34</w:t>
             </w:r>
           </w:p>
         </w:tc>
         <w:tc>
           <w:tcPr>
-            <w:tcW w:w="0" w:type="auto"/>
+            <w:tcW w:w="950" w:type="dxa"/>
             <w:tcBorders>
               <w:top w:val="single" w:sz="4" w:space="0" w:color="auto"/>
             </w:tcBorders>
@@ -4279,16 +4541,24 @@
           <w:p>
             <w:pPr>
               <w:pStyle w:val="TableCell"/>
+              <w:jc w:val="center"/>
               <w:rPr>
                 <w:rFonts w:ascii="Linux Libertine O" w:eastAsia="Cambria" w:hAnsi="Linux Libertine O" w:cs="Linux Libertine O"/>
-                <w:sz w:val="12"/>
-                <w:szCs w:val="12"/>
+                <w:sz w:val="14"/>
+                <w:szCs w:val="14"/>
               </w:rPr>
             </w:pPr>
             <w:r>
               <w:rPr>
-                <w:sz w:val="12"/>
-                <w:szCs w:val="12"/>
+                <w:sz w:val="14"/>
+                <w:szCs w:val="14"/>
+              </w:rPr>
+              <w:t>-</w:t>
+            </w:r>
+            <w:r>
+              <w:rPr>
+                <w:sz w:val="14"/>
+                <w:szCs w:val="14"/>
               </w:rPr>
               <w:t>5.00</w:t>
             </w:r>
@@ -4296,7 +4566,7 @@
         </w:tc>
         <w:tc>
           <w:tcPr>
-            <w:tcW w:w="564" w:type="dxa"/>
+            <w:tcW w:w="580" w:type="dxa"/>
             <w:tcBorders>
               <w:top w:val="single" w:sz="4" w:space="0" w:color="auto"/>
             </w:tcBorders>
@@ -4305,22 +4575,16 @@
           <w:p>
             <w:pPr>
               <w:pStyle w:val="TableCell"/>
+              <w:jc w:val="center"/>
               <w:rPr>
-                <w:sz w:val="12"/>
-                <w:szCs w:val="12"/>
+                <w:sz w:val="14"/>
+                <w:szCs w:val="14"/>
               </w:rPr>
             </w:pPr>
             <w:r>
               <w:rPr>
-                <w:sz w:val="12"/>
-                <w:szCs w:val="12"/>
-              </w:rPr>
-              <w:t>-</w:t>
-            </w:r>
-            <w:r>
-              <w:rPr>
-                <w:sz w:val="12"/>
-                <w:szCs w:val="12"/>
+                <w:sz w:val="14"/>
+                <w:szCs w:val="14"/>
               </w:rPr>
               <w:t>1.66</w:t>
             </w:r>
@@ -4328,7 +4592,7 @@
         </w:tc>
         <w:tc>
           <w:tcPr>
-            <w:tcW w:w="919" w:type="dxa"/>
+            <w:tcW w:w="996" w:type="dxa"/>
             <w:tcBorders>
               <w:top w:val="single" w:sz="4" w:space="0" w:color="auto"/>
             </w:tcBorders>
@@ -4339,16 +4603,82 @@
               <w:pStyle w:val="TableCell"/>
               <w:jc w:val="center"/>
               <w:rPr>
-                <w:sz w:val="12"/>
-                <w:szCs w:val="12"/>
+                <w:sz w:val="14"/>
+                <w:szCs w:val="14"/>
               </w:rPr>
             </w:pPr>
             <w:r>
               <w:rPr>
-                <w:sz w:val="12"/>
-                <w:szCs w:val="12"/>
+                <w:sz w:val="14"/>
+                <w:szCs w:val="14"/>
               </w:rPr>
-              <w:t>-5.0</w:t>
+              <w:t>5.0</w:t>
+            </w:r>
+            <w:r>
+              <w:rPr>
+                <w:sz w:val="14"/>
+                <w:szCs w:val="14"/>
+              </w:rPr>
+              <w:t>0</w:t>
+            </w:r>
+          </w:p>
+        </w:tc>
+        <w:tc>
+          <w:tcPr>
+            <w:tcW w:w="714" w:type="dxa"/>
+            <w:tcBorders>
+              <w:top w:val="single" w:sz="4" w:space="0" w:color="auto"/>
+            </w:tcBorders>
+            <w:vAlign w:val="center"/>
+          </w:tcPr>
+          <w:p>
+            <w:pPr>
+              <w:pStyle w:val="TableCell"/>
+              <w:jc w:val="center"/>
+              <w:rPr>
+                <w:sz w:val="14"/>
+                <w:szCs w:val="14"/>
+              </w:rPr>
+            </w:pPr>
+            <w:r>
+              <w:rPr>
+                <w:sz w:val="14"/>
+                <w:szCs w:val="14"/>
+              </w:rPr>
+              <w:t>15.0</w:t>
+            </w:r>
+            <w:r>
+              <w:rPr>
+                <w:sz w:val="14"/>
+                <w:szCs w:val="14"/>
+              </w:rPr>
+              <w:t>0</w:t>
+            </w:r>
+          </w:p>
+        </w:tc>
+        <w:tc>
+          <w:tcPr>
+            <w:tcW w:w="1053" w:type="dxa"/>
+            <w:tcBorders>
+              <w:top w:val="single" w:sz="4" w:space="0" w:color="auto"/>
+            </w:tcBorders>
+            <w:vAlign w:val="center"/>
+          </w:tcPr>
+          <w:p>
+            <w:pPr>
+              <w:pStyle w:val="TableCell"/>
+              <w:jc w:val="center"/>
+              <w:rPr>
+                <w:sz w:val="14"/>
+                <w:szCs w:val="14"/>
+              </w:rPr>
+            </w:pPr>
+            <w:r>
+              <w:rPr>
+                <w:sz w:val="14"/>
+                <w:szCs w:val="14"/>
+              </w:rPr>
+              <w:t>18.33</w:t>
             </w:r>
           </w:p>
         </w:tc>
@@ -4365,16 +4695,16 @@
               <w:pStyle w:val="TableCell"/>
               <w:jc w:val="center"/>
               <w:rPr>
-                <w:sz w:val="12"/>
-                <w:szCs w:val="12"/>
+                <w:sz w:val="14"/>
+                <w:szCs w:val="14"/>
               </w:rPr>
             </w:pPr>
             <w:r>
               <w:rPr>
-                <w:sz w:val="12"/>
-                <w:szCs w:val="12"/>
+                <w:sz w:val="14"/>
+                <w:szCs w:val="14"/>
               </w:rPr>
-              <w:t>-15.0</w:t>
+              <w:t>16.67</w:t>
             </w:r>
           </w:p>
         </w:tc>
@@ -4391,16 +4721,16 @@
               <w:pStyle w:val="TableCell"/>
               <w:jc w:val="center"/>
               <w:rPr>
-                <w:sz w:val="12"/>
-                <w:szCs w:val="12"/>
+                <w:sz w:val="14"/>
+                <w:szCs w:val="14"/>
               </w:rPr>
             </w:pPr>
             <w:r>
               <w:rPr>
-                <w:sz w:val="12"/>
-                <w:szCs w:val="12"/>
+                <w:sz w:val="14"/>
+                <w:szCs w:val="14"/>
               </w:rPr>
-              <w:t>-18.33</w:t>
+              <w:t>16.67</w:t>
             </w:r>
           </w:p>
         </w:tc>
@@ -4417,22 +4747,22 @@
               <w:pStyle w:val="TableCell"/>
               <w:jc w:val="center"/>
               <w:rPr>
-                <w:sz w:val="12"/>
-                <w:szCs w:val="12"/>
+                <w:sz w:val="14"/>
+                <w:szCs w:val="14"/>
               </w:rPr>
             </w:pPr>
             <w:r>
               <w:rPr>
-                <w:sz w:val="12"/>
-                <w:szCs w:val="12"/>
+                <w:sz w:val="14"/>
+                <w:szCs w:val="14"/>
               </w:rPr>
-              <w:t>-16.67</w:t>
+              <w:t>28.34</w:t>
             </w:r>
           </w:p>
         </w:tc>
         <w:tc>
           <w:tcPr>
-            <w:tcW w:w="0" w:type="auto"/>
+            <w:tcW w:w="672" w:type="dxa"/>
             <w:tcBorders>
               <w:top w:val="single" w:sz="4" w:space="0" w:color="auto"/>
             </w:tcBorders>
@@ -4443,76 +4773,29 @@
               <w:pStyle w:val="TableCell"/>
               <w:jc w:val="center"/>
               <w:rPr>
-                <w:sz w:val="12"/>
-                <w:szCs w:val="12"/>
+                <w:sz w:val="14"/>
+                <w:szCs w:val="14"/>
               </w:rPr>
             </w:pPr>
             <w:r>
               <w:rPr>
-                <w:sz w:val="12"/>
-                <w:szCs w:val="12"/>
+                <w:sz w:val="14"/>
+                <w:szCs w:val="14"/>
               </w:rPr>
-              <w:t>-16.67</w:t>
-            </w:r>
-          </w:p>
-        </w:tc>
-        <w:tc>
-          <w:tcPr>
-            <w:tcW w:w="0" w:type="auto"/>
-            <w:tcBorders>
-              <w:top w:val="single" w:sz="4" w:space="0" w:color="auto"/>
-            </w:tcBorders>
-            <w:vAlign w:val="center"/>
-          </w:tcPr>
-          <w:p>
-            <w:pPr>
-              <w:pStyle w:val="TableCell"/>
-              <w:jc w:val="center"/>
-              <w:rPr>
-                <w:sz w:val="12"/>
-                <w:szCs w:val="12"/>
-              </w:rPr>
-            </w:pPr>
-            <w:r>
-              <w:rPr>
-                <w:sz w:val="12"/>
-                <w:szCs w:val="12"/>
-              </w:rPr>
-              <w:t>-28.34</w:t>
-            </w:r>
-          </w:p>
-        </w:tc>
-        <w:tc>
-          <w:tcPr>
-            <w:tcW w:w="0" w:type="auto"/>
-            <w:tcBorders>
-              <w:top w:val="single" w:sz="4" w:space="0" w:color="auto"/>
-            </w:tcBorders>
-            <w:vAlign w:val="center"/>
-          </w:tcPr>
-          <w:p>
-            <w:pPr>
-              <w:pStyle w:val="TableCell"/>
-              <w:jc w:val="center"/>
-              <w:rPr>
-                <w:sz w:val="12"/>
-                <w:szCs w:val="12"/>
-              </w:rPr>
-            </w:pPr>
-            <w:r>
-              <w:rPr>
-                <w:sz w:val="12"/>
-                <w:szCs w:val="12"/>
-              </w:rPr>
-              <w:t>-8.34</w:t>
+              <w:t>8.34</w:t>
             </w:r>
           </w:p>
         </w:tc>
       </w:tr>
       <w:tr>
+        <w:trPr>
+          <w:gridAfter w:val="1"/>
+          <w:wAfter w:w="75" w:type="dxa"/>
+          <w:trHeight w:val="474"/>
+        </w:trPr>
         <w:tc>
           <w:tcPr>
-            <w:tcW w:w="0" w:type="auto"/>
+            <w:tcW w:w="1044" w:type="dxa"/>
             <w:shd w:val="clear" w:color="auto" w:fill="auto"/>
             <w:tcMar>
               <w:top w:w="90" w:type="dxa"/>
@@ -4528,14 +4811,18 @@
               <w:pStyle w:val="TableCell"/>
               <w:rPr>
                 <w:rFonts w:ascii="Linux Libertine O" w:eastAsia="Cambria" w:hAnsi="Linux Libertine O" w:cs="Linux Libertine O"/>
-                <w:sz w:val="12"/>
-                <w:szCs w:val="12"/>
+                <w:b/>
+                <w:bCs/>
+                <w:sz w:val="14"/>
+                <w:szCs w:val="14"/>
               </w:rPr>
             </w:pPr>
             <w:r>
               <w:rPr>
-                <w:sz w:val="12"/>
-                <w:szCs w:val="12"/>
+                <w:b/>
+                <w:bCs/>
+                <w:sz w:val="14"/>
+                <w:szCs w:val="14"/>
               </w:rPr>
               <w:t>No</w:t>
             </w:r>
@@ -4543,7 +4830,7 @@
         </w:tc>
         <w:tc>
           <w:tcPr>
-            <w:tcW w:w="0" w:type="auto"/>
+            <w:tcW w:w="1026" w:type="dxa"/>
             <w:shd w:val="clear" w:color="auto" w:fill="auto"/>
             <w:tcMar>
               <w:top w:w="90" w:type="dxa"/>
@@ -4559,14 +4846,21 @@
               <w:pStyle w:val="TableCell"/>
               <w:rPr>
                 <w:rFonts w:ascii="Linux Libertine O" w:eastAsia="Cambria" w:hAnsi="Linux Libertine O" w:cs="Linux Libertine O"/>
-                <w:sz w:val="12"/>
-                <w:szCs w:val="12"/>
+                <w:sz w:val="14"/>
+                <w:szCs w:val="14"/>
               </w:rPr>
             </w:pPr>
             <w:r>
               <w:rPr>
-                <w:sz w:val="12"/>
-                <w:szCs w:val="12"/>
+                <w:sz w:val="14"/>
+                <w:szCs w:val="14"/>
+              </w:rPr>
+              <w:t>-</w:t>
+            </w:r>
+            <w:r>
+              <w:rPr>
+                <w:sz w:val="14"/>
+                <w:szCs w:val="14"/>
               </w:rPr>
               <w:t>11.67</w:t>
             </w:r>
@@ -4574,7 +4868,7 @@
         </w:tc>
         <w:tc>
           <w:tcPr>
-            <w:tcW w:w="0" w:type="auto"/>
+            <w:tcW w:w="950" w:type="dxa"/>
             <w:shd w:val="clear" w:color="auto" w:fill="auto"/>
             <w:tcMar>
               <w:top w:w="90" w:type="dxa"/>
@@ -4588,46 +4882,62 @@
           <w:p>
             <w:pPr>
               <w:pStyle w:val="TableCell"/>
+              <w:jc w:val="center"/>
               <w:rPr>
                 <w:rFonts w:ascii="Linux Libertine O" w:eastAsia="Cambria" w:hAnsi="Linux Libertine O" w:cs="Linux Libertine O"/>
-                <w:sz w:val="12"/>
-                <w:szCs w:val="12"/>
+                <w:sz w:val="14"/>
+                <w:szCs w:val="14"/>
               </w:rPr>
             </w:pPr>
             <w:r>
               <w:rPr>
-                <w:sz w:val="12"/>
-                <w:szCs w:val="12"/>
+                <w:sz w:val="14"/>
+                <w:szCs w:val="14"/>
               </w:rPr>
-              <w:t>-3.33</w:t>
+              <w:t>3.33</w:t>
             </w:r>
           </w:p>
         </w:tc>
         <w:tc>
           <w:tcPr>
-            <w:tcW w:w="564" w:type="dxa"/>
+            <w:tcW w:w="580" w:type="dxa"/>
             <w:vAlign w:val="center"/>
           </w:tcPr>
           <w:p>
             <w:pPr>
               <w:pStyle w:val="TableCell"/>
+              <w:jc w:val="center"/>
               <w:rPr>
-                <w:sz w:val="12"/>
-                <w:szCs w:val="12"/>
+                <w:sz w:val="14"/>
+                <w:szCs w:val="14"/>
               </w:rPr>
             </w:pPr>
             <w:r>
               <w:rPr>
-                <w:sz w:val="12"/>
-                <w:szCs w:val="12"/>
+                <w:sz w:val="14"/>
+                <w:szCs w:val="14"/>
+              </w:rPr>
+              <w:t>-</w:t>
+            </w:r>
+            <w:r>
+              <w:rPr>
+                <w:sz w:val="14"/>
+                <w:szCs w:val="14"/>
               </w:rPr>
               <w:t>5</w:t>
+            </w:r>
+            <w:r>
+              <w:rPr>
+                <w:sz w:val="14"/>
+                <w:szCs w:val="14"/>
+              </w:rPr>
+              <w:t>.00</w:t>
             </w:r>
           </w:p>
         </w:tc>
         <w:tc>
           <w:tcPr>
-            <w:tcW w:w="919" w:type="dxa"/>
+            <w:tcW w:w="996" w:type="dxa"/>
             <w:vAlign w:val="center"/>
           </w:tcPr>
           <w:p>
@@ -4635,16 +4945,97 @@
               <w:pStyle w:val="TableCell"/>
               <w:jc w:val="center"/>
               <w:rPr>
-                <w:sz w:val="12"/>
-                <w:szCs w:val="12"/>
+                <w:sz w:val="14"/>
+                <w:szCs w:val="14"/>
               </w:rPr>
             </w:pPr>
             <w:r>
               <w:rPr>
-                <w:sz w:val="12"/>
-                <w:szCs w:val="12"/>
+                <w:sz w:val="14"/>
+                <w:szCs w:val="14"/>
+              </w:rPr>
+              <w:t>-</w:t>
+            </w:r>
+            <w:r>
+              <w:rPr>
+                <w:sz w:val="14"/>
+                <w:szCs w:val="14"/>
               </w:rPr>
               <w:t>5</w:t>
+            </w:r>
+            <w:r>
+              <w:rPr>
+                <w:sz w:val="14"/>
+                <w:szCs w:val="14"/>
+              </w:rPr>
+              <w:t>.00</w:t>
+            </w:r>
+          </w:p>
+        </w:tc>
+        <w:tc>
+          <w:tcPr>
+            <w:tcW w:w="714" w:type="dxa"/>
+            <w:vAlign w:val="center"/>
+          </w:tcPr>
+          <w:p>
+            <w:pPr>
+              <w:pStyle w:val="TableCell"/>
+              <w:jc w:val="center"/>
+              <w:rPr>
+                <w:sz w:val="14"/>
+                <w:szCs w:val="14"/>
+              </w:rPr>
+            </w:pPr>
+            <w:r>
+              <w:rPr>
+                <w:sz w:val="14"/>
+                <w:szCs w:val="14"/>
+              </w:rPr>
+              <w:t>-</w:t>
+            </w:r>
+            <w:r>
+              <w:rPr>
+                <w:sz w:val="14"/>
+                <w:szCs w:val="14"/>
+              </w:rPr>
+              <w:t>15</w:t>
+            </w:r>
+            <w:r>
+              <w:rPr>
+                <w:sz w:val="14"/>
+                <w:szCs w:val="14"/>
+              </w:rPr>
+              <w:t>.00</w:t>
+            </w:r>
+          </w:p>
+        </w:tc>
+        <w:tc>
+          <w:tcPr>
+            <w:tcW w:w="1053" w:type="dxa"/>
+            <w:vAlign w:val="center"/>
+          </w:tcPr>
+          <w:p>
+            <w:pPr>
+              <w:pStyle w:val="TableCell"/>
+              <w:jc w:val="center"/>
+              <w:rPr>
+                <w:sz w:val="14"/>
+                <w:szCs w:val="14"/>
+              </w:rPr>
+            </w:pPr>
+            <w:r>
+              <w:rPr>
+                <w:sz w:val="14"/>
+                <w:szCs w:val="14"/>
+              </w:rPr>
+              <w:t>-</w:t>
+            </w:r>
+            <w:r>
+              <w:rPr>
+                <w:sz w:val="14"/>
+                <w:szCs w:val="14"/>
+              </w:rPr>
+              <w:t>18.33</w:t>
             </w:r>
           </w:p>
         </w:tc>
@@ -4658,16 +5049,23 @@
               <w:pStyle w:val="TableCell"/>
               <w:jc w:val="center"/>
               <w:rPr>
-                <w:sz w:val="12"/>
-                <w:szCs w:val="12"/>
+                <w:sz w:val="14"/>
+                <w:szCs w:val="14"/>
               </w:rPr>
             </w:pPr>
             <w:r>
               <w:rPr>
-                <w:sz w:val="12"/>
-                <w:szCs w:val="12"/>
+                <w:sz w:val="14"/>
+                <w:szCs w:val="14"/>
               </w:rPr>
-              <w:t>15</w:t>
+              <w:t>-</w:t>
+            </w:r>
+            <w:r>
+              <w:rPr>
+                <w:sz w:val="14"/>
+                <w:szCs w:val="14"/>
+              </w:rPr>
+              <w:t>16.67</w:t>
             </w:r>
           </w:p>
         </w:tc>
@@ -4681,16 +5079,23 @@
               <w:pStyle w:val="TableCell"/>
               <w:jc w:val="center"/>
               <w:rPr>
-                <w:sz w:val="12"/>
-                <w:szCs w:val="12"/>
+                <w:sz w:val="14"/>
+                <w:szCs w:val="14"/>
               </w:rPr>
             </w:pPr>
             <w:r>
               <w:rPr>
-                <w:sz w:val="12"/>
-                <w:szCs w:val="12"/>
+                <w:sz w:val="14"/>
+                <w:szCs w:val="14"/>
               </w:rPr>
-              <w:t>18.33</w:t>
+              <w:t>-</w:t>
+            </w:r>
+            <w:r>
+              <w:rPr>
+                <w:sz w:val="14"/>
+                <w:szCs w:val="14"/>
+              </w:rPr>
+              <w:t>23.33</w:t>
             </w:r>
           </w:p>
         </w:tc>
@@ -4704,22 +5109,29 @@
               <w:pStyle w:val="TableCell"/>
               <w:jc w:val="center"/>
               <w:rPr>
-                <w:sz w:val="12"/>
-                <w:szCs w:val="12"/>
+                <w:sz w:val="14"/>
+                <w:szCs w:val="14"/>
               </w:rPr>
             </w:pPr>
             <w:r>
               <w:rPr>
-                <w:sz w:val="12"/>
-                <w:szCs w:val="12"/>
+                <w:sz w:val="14"/>
+                <w:szCs w:val="14"/>
               </w:rPr>
-              <w:t>16.67</w:t>
+              <w:t>-</w:t>
+            </w:r>
+            <w:r>
+              <w:rPr>
+                <w:sz w:val="14"/>
+                <w:szCs w:val="14"/>
+              </w:rPr>
+              <w:t>31.67</w:t>
             </w:r>
           </w:p>
         </w:tc>
         <w:tc>
           <w:tcPr>
-            <w:tcW w:w="0" w:type="auto"/>
+            <w:tcW w:w="672" w:type="dxa"/>
             <w:vAlign w:val="center"/>
           </w:tcPr>
           <w:p>
@@ -4727,60 +5139,21 @@
               <w:pStyle w:val="TableCell"/>
               <w:jc w:val="center"/>
               <w:rPr>
-                <w:sz w:val="12"/>
-                <w:szCs w:val="12"/>
+                <w:sz w:val="14"/>
+                <w:szCs w:val="14"/>
               </w:rPr>
             </w:pPr>
             <w:r>
               <w:rPr>
-                <w:sz w:val="12"/>
-                <w:szCs w:val="12"/>
+                <w:sz w:val="14"/>
+                <w:szCs w:val="14"/>
               </w:rPr>
-              <w:t>23.33</w:t>
-            </w:r>
-          </w:p>
-        </w:tc>
-        <w:tc>
-          <w:tcPr>
-            <w:tcW w:w="0" w:type="auto"/>
-            <w:vAlign w:val="center"/>
-          </w:tcPr>
-          <w:p>
-            <w:pPr>
-              <w:pStyle w:val="TableCell"/>
-              <w:jc w:val="center"/>
+              <w:t>-</w:t>
+            </w:r>
+            <w:r>
               <w:rPr>
-                <w:sz w:val="12"/>
-                <w:szCs w:val="12"/>
-              </w:rPr>
-            </w:pPr>
-            <w:r>
-              <w:rPr>
-                <w:sz w:val="12"/>
-                <w:szCs w:val="12"/>
-              </w:rPr>
-              <w:t>31.67</w:t>
-            </w:r>
-          </w:p>
-        </w:tc>
-        <w:tc>
-          <w:tcPr>
-            <w:tcW w:w="0" w:type="auto"/>
-            <w:vAlign w:val="center"/>
-          </w:tcPr>
-          <w:p>
-            <w:pPr>
-              <w:pStyle w:val="TableCell"/>
-              <w:jc w:val="center"/>
-              <w:rPr>
-                <w:sz w:val="12"/>
-                <w:szCs w:val="12"/>
-              </w:rPr>
-            </w:pPr>
-            <w:r>
-              <w:rPr>
-                <w:sz w:val="12"/>
-                <w:szCs w:val="12"/>
+                <w:sz w:val="14"/>
+                <w:szCs w:val="14"/>
               </w:rPr>
               <w:t>11.67</w:t>
             </w:r>
@@ -4789,11 +5162,13 @@
       </w:tr>
       <w:tr>
         <w:trPr>
-          <w:trHeight w:val="228"/>
+          <w:gridAfter w:val="1"/>
+          <w:wAfter w:w="75" w:type="dxa"/>
+          <w:trHeight w:val="248"/>
         </w:trPr>
         <w:tc>
           <w:tcPr>
-            <w:tcW w:w="0" w:type="auto"/>
+            <w:tcW w:w="1044" w:type="dxa"/>
             <w:shd w:val="clear" w:color="auto" w:fill="auto"/>
             <w:tcMar>
               <w:top w:w="90" w:type="dxa"/>
@@ -4809,14 +5184,18 @@
               <w:pStyle w:val="TableCell"/>
               <w:rPr>
                 <w:rFonts w:ascii="Linux Libertine O" w:eastAsia="Cambria" w:hAnsi="Linux Libertine O" w:cs="Linux Libertine O"/>
-                <w:sz w:val="12"/>
-                <w:szCs w:val="12"/>
+                <w:b/>
+                <w:bCs/>
+                <w:sz w:val="14"/>
+                <w:szCs w:val="14"/>
               </w:rPr>
             </w:pPr>
             <w:r>
               <w:rPr>
-                <w:sz w:val="12"/>
-                <w:szCs w:val="12"/>
+                <w:b/>
+                <w:bCs/>
+                <w:sz w:val="14"/>
+                <w:szCs w:val="14"/>
               </w:rPr>
               <w:t>Maybe</w:t>
             </w:r>
@@ -4824,7 +5203,7 @@
         </w:tc>
         <w:tc>
           <w:tcPr>
-            <w:tcW w:w="0" w:type="auto"/>
+            <w:tcW w:w="1026" w:type="dxa"/>
             <w:shd w:val="clear" w:color="auto" w:fill="auto"/>
             <w:tcMar>
               <w:top w:w="90" w:type="dxa"/>
@@ -4840,22 +5219,22 @@
               <w:pStyle w:val="TableCell"/>
               <w:rPr>
                 <w:rFonts w:ascii="Linux Libertine O" w:eastAsia="Cambria" w:hAnsi="Linux Libertine O" w:cs="Linux Libertine O"/>
-                <w:sz w:val="12"/>
-                <w:szCs w:val="12"/>
+                <w:sz w:val="14"/>
+                <w:szCs w:val="14"/>
               </w:rPr>
             </w:pPr>
             <w:r>
               <w:rPr>
-                <w:sz w:val="12"/>
-                <w:szCs w:val="12"/>
+                <w:sz w:val="14"/>
+                <w:szCs w:val="14"/>
               </w:rPr>
-              <w:t>-3.33</w:t>
+              <w:t>3.33</w:t>
             </w:r>
           </w:p>
         </w:tc>
         <w:tc>
           <w:tcPr>
-            <w:tcW w:w="0" w:type="auto"/>
+            <w:tcW w:w="950" w:type="dxa"/>
             <w:shd w:val="clear" w:color="auto" w:fill="auto"/>
             <w:tcMar>
               <w:top w:w="90" w:type="dxa"/>
@@ -4869,38 +5248,40 @@
           <w:p>
             <w:pPr>
               <w:pStyle w:val="TableCell"/>
+              <w:jc w:val="center"/>
               <w:rPr>
                 <w:rFonts w:ascii="Linux Libertine O" w:eastAsia="Cambria" w:hAnsi="Linux Libertine O" w:cs="Linux Libertine O"/>
-                <w:sz w:val="12"/>
-                <w:szCs w:val="12"/>
+                <w:sz w:val="14"/>
+                <w:szCs w:val="14"/>
               </w:rPr>
             </w:pPr>
             <w:r>
               <w:rPr>
-                <w:sz w:val="12"/>
-                <w:szCs w:val="12"/>
+                <w:sz w:val="14"/>
+                <w:szCs w:val="14"/>
               </w:rPr>
-              <w:t>-1.67</w:t>
+              <w:t>1.67</w:t>
             </w:r>
           </w:p>
         </w:tc>
         <w:tc>
           <w:tcPr>
-            <w:tcW w:w="564" w:type="dxa"/>
+            <w:tcW w:w="580" w:type="dxa"/>
             <w:vAlign w:val="center"/>
           </w:tcPr>
           <w:p>
             <w:pPr>
               <w:pStyle w:val="TableCell"/>
+              <w:jc w:val="center"/>
               <w:rPr>
-                <w:sz w:val="12"/>
-                <w:szCs w:val="12"/>
+                <w:sz w:val="14"/>
+                <w:szCs w:val="14"/>
               </w:rPr>
             </w:pPr>
             <w:r>
               <w:rPr>
-                <w:sz w:val="12"/>
-                <w:szCs w:val="12"/>
+                <w:sz w:val="14"/>
+                <w:szCs w:val="14"/>
               </w:rPr>
               <w:t>nan</w:t>
             </w:r>
@@ -4908,7 +5289,7 @@
         </w:tc>
         <w:tc>
           <w:tcPr>
-            <w:tcW w:w="919" w:type="dxa"/>
+            <w:tcW w:w="996" w:type="dxa"/>
             <w:vAlign w:val="center"/>
           </w:tcPr>
           <w:p>
@@ -4916,14 +5297,60 @@
               <w:pStyle w:val="TableCell"/>
               <w:jc w:val="center"/>
               <w:rPr>
-                <w:sz w:val="12"/>
-                <w:szCs w:val="12"/>
+                <w:sz w:val="14"/>
+                <w:szCs w:val="14"/>
               </w:rPr>
             </w:pPr>
             <w:r>
               <w:rPr>
-                <w:sz w:val="12"/>
-                <w:szCs w:val="12"/>
+                <w:sz w:val="14"/>
+                <w:szCs w:val="14"/>
+              </w:rPr>
+              <w:t>nan</w:t>
+            </w:r>
+          </w:p>
+        </w:tc>
+        <w:tc>
+          <w:tcPr>
+            <w:tcW w:w="714" w:type="dxa"/>
+            <w:vAlign w:val="center"/>
+          </w:tcPr>
+          <w:p>
+            <w:pPr>
+              <w:pStyle w:val="TableCell"/>
+              <w:jc w:val="center"/>
+              <w:rPr>
+                <w:sz w:val="14"/>
+                <w:szCs w:val="14"/>
+              </w:rPr>
+            </w:pPr>
+            <w:r>
+              <w:rPr>
+                <w:sz w:val="14"/>
+                <w:szCs w:val="14"/>
+              </w:rPr>
+              <w:t>nan</w:t>
+            </w:r>
+          </w:p>
+        </w:tc>
+        <w:tc>
+          <w:tcPr>
+            <w:tcW w:w="1053" w:type="dxa"/>
+            <w:vAlign w:val="center"/>
+          </w:tcPr>
+          <w:p>
+            <w:pPr>
+              <w:pStyle w:val="TableCell"/>
+              <w:jc w:val="center"/>
+              <w:rPr>
+                <w:sz w:val="14"/>
+                <w:szCs w:val="14"/>
+              </w:rPr>
+            </w:pPr>
+            <w:r>
+              <w:rPr>
+                <w:sz w:val="14"/>
+                <w:szCs w:val="14"/>
               </w:rPr>
               <w:t>nan</w:t>
             </w:r>
@@ -4939,14 +5366,14 @@
               <w:pStyle w:val="TableCell"/>
               <w:jc w:val="center"/>
               <w:rPr>
-                <w:sz w:val="12"/>
-                <w:szCs w:val="12"/>
+                <w:sz w:val="14"/>
+                <w:szCs w:val="14"/>
               </w:rPr>
             </w:pPr>
             <w:r>
               <w:rPr>
-                <w:sz w:val="12"/>
-                <w:szCs w:val="12"/>
+                <w:sz w:val="14"/>
+                <w:szCs w:val="14"/>
               </w:rPr>
               <w:t>nan</w:t>
             </w:r>
@@ -4962,14 +5389,14 @@
               <w:pStyle w:val="TableCell"/>
               <w:jc w:val="center"/>
               <w:rPr>
-                <w:sz w:val="12"/>
-                <w:szCs w:val="12"/>
+                <w:sz w:val="14"/>
+                <w:szCs w:val="14"/>
               </w:rPr>
             </w:pPr>
             <w:r>
               <w:rPr>
-                <w:sz w:val="12"/>
-                <w:szCs w:val="12"/>
+                <w:sz w:val="14"/>
+                <w:szCs w:val="14"/>
               </w:rPr>
               <w:t>nan</w:t>
             </w:r>
@@ -4985,22 +5412,22 @@
               <w:pStyle w:val="TableCell"/>
               <w:jc w:val="center"/>
               <w:rPr>
-                <w:sz w:val="12"/>
-                <w:szCs w:val="12"/>
+                <w:sz w:val="14"/>
+                <w:szCs w:val="14"/>
               </w:rPr>
             </w:pPr>
             <w:r>
               <w:rPr>
-                <w:sz w:val="12"/>
-                <w:szCs w:val="12"/>
+                <w:sz w:val="14"/>
+                <w:szCs w:val="14"/>
               </w:rPr>
-              <w:t>nan</w:t>
+              <w:t>3.33</w:t>
             </w:r>
           </w:p>
         </w:tc>
         <w:tc>
           <w:tcPr>
-            <w:tcW w:w="0" w:type="auto"/>
+            <w:tcW w:w="672" w:type="dxa"/>
             <w:vAlign w:val="center"/>
           </w:tcPr>
           <w:p>
@@ -5008,62 +5435,16 @@
               <w:pStyle w:val="TableCell"/>
               <w:jc w:val="center"/>
               <w:rPr>
-                <w:sz w:val="12"/>
-                <w:szCs w:val="12"/>
+                <w:sz w:val="14"/>
+                <w:szCs w:val="14"/>
               </w:rPr>
             </w:pPr>
             <w:r>
               <w:rPr>
-                <w:sz w:val="12"/>
-                <w:szCs w:val="12"/>
+                <w:sz w:val="14"/>
+                <w:szCs w:val="14"/>
               </w:rPr>
-              <w:t>nan</w:t>
-            </w:r>
-          </w:p>
-        </w:tc>
-        <w:tc>
-          <w:tcPr>
-            <w:tcW w:w="0" w:type="auto"/>
-            <w:vAlign w:val="center"/>
-          </w:tcPr>
-          <w:p>
-            <w:pPr>
-              <w:pStyle w:val="TableCell"/>
-              <w:jc w:val="center"/>
-              <w:rPr>
-                <w:sz w:val="12"/>
-                <w:szCs w:val="12"/>
-              </w:rPr>
-            </w:pPr>
-            <w:r>
-              <w:rPr>
-                <w:sz w:val="12"/>
-                <w:szCs w:val="12"/>
-              </w:rPr>
-              <w:t>-3.33</w:t>
-            </w:r>
-          </w:p>
-        </w:tc>
-        <w:tc>
-          <w:tcPr>
-            <w:tcW w:w="0" w:type="auto"/>
-            <w:vAlign w:val="center"/>
-          </w:tcPr>
-          <w:p>
-            <w:pPr>
-              <w:pStyle w:val="TableCell"/>
-              <w:jc w:val="center"/>
-              <w:rPr>
-                <w:sz w:val="12"/>
-                <w:szCs w:val="12"/>
-              </w:rPr>
-            </w:pPr>
-            <w:r>
-              <w:rPr>
-                <w:sz w:val="12"/>
-                <w:szCs w:val="12"/>
-              </w:rPr>
-              <w:t>-3.33</w:t>
+              <w:t>3.33</w:t>
             </w:r>
           </w:p>
         </w:tc>
@@ -5078,54 +5459,52 @@
       <w:pPr>
         <w:pStyle w:val="Para"/>
       </w:pPr>
-      <w:r>
-        <w:t xml:space="preserve">In the pivot </w:t>
-      </w:r>
-      <w:hyperlink w:anchor="tb4" w:history="1">
-        <w:r>
-          <w:rPr>
-            <w:rStyle w:val="Hyperlink"/>
-          </w:rPr>
-          <w:t>T</w:t>
-        </w:r>
-        <w:r>
-          <w:rPr>
-            <w:rStyle w:val="Hyperlink"/>
-          </w:rPr>
-          <w:t xml:space="preserve">able </w:t>
-        </w:r>
-        <w:r>
-          <w:rPr>
-            <w:rStyle w:val="Hyperlink"/>
-          </w:rPr>
-          <w:t>4</w:t>
-        </w:r>
-      </w:hyperlink>
-      <w:r>
-        <w:t xml:space="preserve"> above, we can see in our dataset for small organizations which have less than 100 employees vary on performance. For example, smaller organizations tended to market their products as “Bias-Free” less than larger organizations, at a rate of 11.67% less. However, smaller organizations performed worse on the majority of categories, including “offering accommodations,” “having accessibility staff,” and “reporting bias testing.” This makes sense on its face, smaller organizations with access to less resources would not prioritize these accommodations; however, this does not excuse such behavior.</w:t>
+    </w:p>
+    <w:bookmarkStart w:id="16" w:name="tb5"/>
+    <w:p>
+      <w:pPr>
+        <w:pStyle w:val="Para"/>
+      </w:pPr>
+      <w:r>
+        <w:fldChar w:fldCharType="begin"/>
+      </w:r>
+      <w:r>
+        <w:instrText>HYPERLINK \l "tb5"</w:instrText>
+      </w:r>
+      <w:r>
+        <w:fldChar w:fldCharType="separate"/>
+      </w:r>
+      <w:r>
+        <w:rPr>
+          <w:rStyle w:val="Hyperlink"/>
+        </w:rPr>
+        <w:t xml:space="preserve">Table </w:t>
+      </w:r>
+      <w:r>
+        <w:rPr>
+          <w:rStyle w:val="Hyperlink"/>
+        </w:rPr>
+        <w:t>5</w:t>
+      </w:r>
+      <w:r>
+        <w:rPr>
+          <w:rStyle w:val="Hyperlink"/>
+        </w:rPr>
+        <w:fldChar w:fldCharType="end"/>
+      </w:r>
+      <w:r>
+        <w:t xml:space="preserve"> shows a surprising trend of the highest count performing better across other categories/features specifically not marketing their product as ‘Bias-Free'/No bias and conducting AI Video Screening.</w:t>
       </w:r>
     </w:p>
     <w:p>
       <w:pPr>
-        <w:pStyle w:val="Para"/>
-      </w:pPr>
-    </w:p>
-    <w:p>
-      <w:r>
-        <w:t>Organizations that don’t offer accommodations poor performance across other categories/features</w:t>
-      </w:r>
-    </w:p>
-    <w:p>
-      <w:pPr>
         <w:pStyle w:val="TableCaption"/>
       </w:pPr>
-      <w:bookmarkStart w:id="16" w:name="tb5"/>
       <w:r>
         <w:rPr>
           <w:rStyle w:val="Label"/>
           <w:color w:val="0000FF"/>
         </w:rPr>
-        <w:lastRenderedPageBreak/>
         <w:t xml:space="preserve">Table </w:t>
       </w:r>
       <w:r>
@@ -6165,39 +6544,47 @@
         <w:pStyle w:val="Para"/>
       </w:pPr>
     </w:p>
+    <w:p/>
     <w:p>
       <w:pPr>
         <w:pStyle w:val="Para"/>
       </w:pPr>
-      <w:hyperlink w:anchor="tb5" w:history="1">
+      <w:bookmarkStart w:id="17" w:name="tb6"/>
+      <w:r>
+        <w:t xml:space="preserve">As shown in </w:t>
+      </w:r>
+      <w:hyperlink w:anchor="tb6" w:history="1">
         <w:r>
           <w:rPr>
             <w:rStyle w:val="Hyperlink"/>
           </w:rPr>
-          <w:t xml:space="preserve">Table </w:t>
+          <w:t>T</w:t>
         </w:r>
         <w:r>
           <w:rPr>
             <w:rStyle w:val="Hyperlink"/>
           </w:rPr>
-          <w:t>5</w:t>
+          <w:t xml:space="preserve">able </w:t>
+        </w:r>
+        <w:r>
+          <w:rPr>
+            <w:rStyle w:val="Hyperlink"/>
+          </w:rPr>
+          <w:t>6</w:t>
         </w:r>
       </w:hyperlink>
       <w:r>
-        <w:t xml:space="preserve"> shows a surprising trend of the highest count performing better across other categories/features specifically not marketing their product as ‘Bias-Free'/No bias and conducting AI Video Screening.</w:t>
-      </w:r>
-    </w:p>
-    <w:p/>
-    <w:p>
-      <w:r>
-        <w:t>Organizations mentioning neurodiversity on their website versus physical disabilities</w:t>
+        <w:t xml:space="preserve">, we can observe that half of our organizations in the sample do not address physical disabilities or neurodiversity and do not offer accommodations of any kind. However, we </w:t>
+      </w:r>
+      <w:r>
+        <w:lastRenderedPageBreak/>
+        <w:t>can also see that for the organizations that do offer accommodations, most only address neurodiversity. There is only one organization out of the sample that addresses both physical disabilities and neurodiversity. Another interesting observation is that the four organizations that do not offer accommodations address both physical disabilities and neurodiversity.</w:t>
       </w:r>
     </w:p>
     <w:p>
       <w:pPr>
         <w:pStyle w:val="TableCaption"/>
       </w:pPr>
-      <w:bookmarkStart w:id="17" w:name="tb6"/>
       <w:r>
         <w:rPr>
           <w:rStyle w:val="Label"/>
@@ -6909,38 +7296,6 @@
         <w:pStyle w:val="Para"/>
       </w:pPr>
       <w:r>
-        <w:lastRenderedPageBreak/>
-        <w:t xml:space="preserve">As shown in </w:t>
-      </w:r>
-      <w:hyperlink w:anchor="tb6" w:history="1">
-        <w:r>
-          <w:rPr>
-            <w:rStyle w:val="Hyperlink"/>
-          </w:rPr>
-          <w:t>T</w:t>
-        </w:r>
-        <w:r>
-          <w:rPr>
-            <w:rStyle w:val="Hyperlink"/>
-          </w:rPr>
-          <w:t xml:space="preserve">able </w:t>
-        </w:r>
-        <w:r>
-          <w:rPr>
-            <w:rStyle w:val="Hyperlink"/>
-          </w:rPr>
-          <w:t>6</w:t>
-        </w:r>
-      </w:hyperlink>
-      <w:r>
-        <w:t>, we can observe that half of our organizations in the sample do not address physical disabilities or neurodiversity and do not offer accommodations of any kind. However, we can also see that for the organizations that do offer accommodations, most only address neurodiversity. There is only one organization out of the sample that addresses both physical disabilities and neurodiversity. Another interesting observation is that the four organizations that do not offer accommodations address both physical disabilities and neurodiversity.</w:t>
-      </w:r>
-    </w:p>
-    <w:p>
-      <w:pPr>
-        <w:pStyle w:val="Para"/>
-      </w:pPr>
-      <w:r>
         <w:t xml:space="preserve">Note that Figure </w:t>
       </w:r>
       <w:hyperlink w:anchor="figa2" w:history="1">
@@ -6995,13 +7350,8 @@
         <w:pStyle w:val="Para"/>
       </w:pPr>
       <w:r>
-        <w:t xml:space="preserve">Cite/augment check against NIST AI RMF playbook and </w:t>
-      </w:r>
-      <w:proofErr w:type="spellStart"/>
-      <w:r>
-        <w:t>peatworks</w:t>
-      </w:r>
-      <w:proofErr w:type="spellEnd"/>
+        <w:t>Cite/augment check against NIST AI RMF playbook and peatworks</w:t>
+      </w:r>
     </w:p>
     <w:p>
       <w:pPr>
@@ -7013,15 +7363,20 @@
         <w:pStyle w:val="Para"/>
       </w:pPr>
       <w:r>
-        <w:t xml:space="preserve">After our analysis, there is clear evidence that AI organizations who produce HCM/TA products have the capability to improve their accessibility features and shrink the gap of screen-outs for candidates with disabilities. It’s important that organizations offer accessibility features and accommodations. However, issues go beyond accommodations. Only offering accommodations does not necessarily mean the risk of screen-out is significantly less. </w:t>
-      </w:r>
-      <w:proofErr w:type="gramStart"/>
-      <w:r>
-        <w:t>Specifically</w:t>
-      </w:r>
-      <w:proofErr w:type="gramEnd"/>
-      <w:r>
-        <w:t xml:space="preserve"> we recommend:</w:t>
+        <w:t xml:space="preserve">Accessibility staff – main data driven contributor </w:t>
+      </w:r>
+    </w:p>
+    <w:p>
+      <w:pPr>
+        <w:pStyle w:val="Para"/>
+      </w:pPr>
+    </w:p>
+    <w:p>
+      <w:pPr>
+        <w:pStyle w:val="Para"/>
+      </w:pPr>
+      <w:r>
+        <w:t>After our analysis, there is clear evidence that AI organizations who produce HCM/TA products have the capability to improve their accessibility features and shrink the gap of screen-outs for candidates with disabilities. It’s important that organizations offer accessibility features and accommodations. However, issues go beyond accommodations. Only offering accommodations does not necessarily mean the risk of screen-out is significantly less. Specifically we recommend:</w:t>
       </w:r>
     </w:p>
     <w:p>
@@ -7045,6 +7400,7 @@
         </w:numPr>
       </w:pPr>
       <w:r>
+        <w:lastRenderedPageBreak/>
         <w:t>Enabling information sharing could assist with accommodations. (By information sharing we mean the sharing of voluntarily given personal data between public entities or other organizations for a specific goal through the exchange, collection, use, or disclosure. Such information sharing may provide candidates with disabilities better opportunities to receive accommodations and do so in a timely manner, without having to request accommodations separately for each role.)</w:t>
       </w:r>
     </w:p>
@@ -7093,7 +7449,6 @@
         </w:numPr>
       </w:pPr>
       <w:r>
-        <w:lastRenderedPageBreak/>
         <w:t>Organizations should also have opt-out options for selection methods based on AI/ML. (E.g., providing a live interview in place of algorithmic evaluation.)</w:t>
       </w:r>
     </w:p>
@@ -7118,34 +7473,16 @@
         </w:numPr>
       </w:pPr>
       <w:r>
-        <w:t xml:space="preserve">Increased diversity in design teams. (This is important in producing more producing a more inclusive and accurate products. Teams with employees who have disabilities have 72% more productivity and produce 30% higher profit </w:t>
-      </w:r>
-      <w:proofErr w:type="gramStart"/>
-      <w:r>
-        <w:t>margins.[</w:t>
-      </w:r>
-      <w:proofErr w:type="gramEnd"/>
-      <w:r>
-        <w:fldChar w:fldCharType="begin"/>
-      </w:r>
-      <w:r>
-        <w:instrText>HYPERLINK \l "bib9"</w:instrText>
-      </w:r>
-      <w:r>
-        <w:fldChar w:fldCharType="separate"/>
-      </w:r>
-      <w:r>
-        <w:rPr>
-          <w:rStyle w:val="Hyperlink"/>
-        </w:rPr>
-        <w:t>9</w:t>
-      </w:r>
-      <w:r>
-        <w:rPr>
-          <w:rStyle w:val="Hyperlink"/>
-        </w:rPr>
-        <w:fldChar w:fldCharType="end"/>
-      </w:r>
+        <w:t>Increased diversity in design teams. (This is important in producing more producing a more inclusive and accurate products. Teams with employees who have disabilities have 72% more productivity and produce 30% higher profit margins.[</w:t>
+      </w:r>
+      <w:hyperlink w:anchor="bib9" w:history="1">
+        <w:r>
+          <w:rPr>
+            <w:rStyle w:val="Hyperlink"/>
+          </w:rPr>
+          <w:t>9</w:t>
+        </w:r>
+      </w:hyperlink>
       <w:r>
         <w:t>])</w:t>
       </w:r>
@@ -7262,49 +7599,7 @@
         <w:rPr>
           <w:sz w:val="22"/>
         </w:rPr>
-        <w:t xml:space="preserve">Whittaker, Meredith, Meryl </w:t>
-      </w:r>
-      <w:proofErr w:type="spellStart"/>
-      <w:r>
-        <w:rPr>
-          <w:sz w:val="22"/>
-        </w:rPr>
-        <w:t>Alper</w:t>
-      </w:r>
-      <w:proofErr w:type="spellEnd"/>
-      <w:r>
-        <w:rPr>
-          <w:sz w:val="22"/>
-        </w:rPr>
-        <w:t xml:space="preserve">, Cynthia L. Bennett, Sara Hendren, Liz </w:t>
-      </w:r>
-      <w:proofErr w:type="spellStart"/>
-      <w:r>
-        <w:rPr>
-          <w:sz w:val="22"/>
-        </w:rPr>
-        <w:t>Kaziunas</w:t>
-      </w:r>
-      <w:proofErr w:type="spellEnd"/>
-      <w:r>
-        <w:rPr>
-          <w:sz w:val="22"/>
-        </w:rPr>
-        <w:t xml:space="preserve">, Mara Mills, Meredith </w:t>
-      </w:r>
-      <w:proofErr w:type="spellStart"/>
-      <w:r>
-        <w:rPr>
-          <w:sz w:val="22"/>
-        </w:rPr>
-        <w:t>Ringel</w:t>
-      </w:r>
-      <w:proofErr w:type="spellEnd"/>
-      <w:r>
-        <w:rPr>
-          <w:sz w:val="22"/>
-        </w:rPr>
-        <w:t xml:space="preserve"> Morris et al. "Disability, </w:t>
+        <w:t xml:space="preserve">Whittaker, Meredith, Meryl Alper, Cynthia L. Bennett, Sara Hendren, Liz Kaziunas, Mara Mills, Meredith Ringel Morris et al. "Disability, </w:t>
       </w:r>
       <w:r>
         <w:rPr>
@@ -7371,7 +7666,14 @@
         <w:rPr>
           <w:sz w:val="22"/>
         </w:rPr>
-        <w:t>The Americans with Disabilities Act and the Use of Software, Algorithms, and Artificial Intelligence to Assess Job Applicants and Employees</w:t>
+        <w:t xml:space="preserve">The Americans with Disabilities Act and the Use of Software, Algorithms, and Artificial Intelligence to Assess Job Applicants and </w:t>
+      </w:r>
+      <w:r>
+        <w:rPr>
+          <w:sz w:val="22"/>
+        </w:rPr>
+        <w:lastRenderedPageBreak/>
+        <w:t>Employees</w:t>
       </w:r>
       <w:r>
         <w:rPr>
@@ -7541,35 +7843,7 @@
         <w:rPr>
           <w:sz w:val="22"/>
         </w:rPr>
-        <w:t xml:space="preserve">Schwartz, Reva, Apostol </w:t>
-      </w:r>
-      <w:proofErr w:type="spellStart"/>
-      <w:r>
-        <w:rPr>
-          <w:sz w:val="22"/>
-        </w:rPr>
-        <w:t>Vassilev</w:t>
-      </w:r>
-      <w:proofErr w:type="spellEnd"/>
-      <w:r>
-        <w:rPr>
-          <w:sz w:val="22"/>
-        </w:rPr>
-        <w:t xml:space="preserve">, Kristen Greene, Lori </w:t>
-      </w:r>
-      <w:proofErr w:type="spellStart"/>
-      <w:r>
-        <w:rPr>
-          <w:sz w:val="22"/>
-        </w:rPr>
-        <w:t>Perine</w:t>
-      </w:r>
-      <w:proofErr w:type="spellEnd"/>
-      <w:r>
-        <w:rPr>
-          <w:sz w:val="22"/>
-        </w:rPr>
-        <w:t>, Andrew Burt, and Patrick Hall. "Towards a Standard for Identifying and Managing Bias in Artificial Intelligence." NIST Special Publication 1270, no. 2022 (2022): 1-77.</w:t>
+        <w:t>Schwartz, Reva, Apostol Vassilev, Kristen Greene, Lori Perine, Andrew Burt, and Patrick Hall. "Towards a Standard for Identifying and Managing Bias in Artificial Intelligence." NIST Special Publication 1270, no. 2022 (2022): 1-77.</w:t>
       </w:r>
     </w:p>
     <w:p>
@@ -7798,23 +8072,7 @@
       <w:bookmarkStart w:id="20" w:name="bib2"/>
       <w:bookmarkEnd w:id="20"/>
       <w:r>
-        <w:t>&lt;bib id="bib2"&gt;&lt;number&gt;[</w:t>
-      </w:r>
-      <w:proofErr w:type="gramStart"/>
-      <w:r>
-        <w:t>2]&lt;</w:t>
-      </w:r>
-      <w:proofErr w:type="gramEnd"/>
-      <w:r>
-        <w:t>/number&gt;</w:t>
-      </w:r>
-      <w:proofErr w:type="spellStart"/>
-      <w:r>
-        <w:t>Dastin</w:t>
-      </w:r>
-      <w:proofErr w:type="spellEnd"/>
-      <w:r>
-        <w:t>, Jeffrey. "Amazon scraps secret AI recruiting tool that showed bias against women." In Ethics of Data and Analytics, Auerbach Publications, 2018., 296-299 pages&lt;/bib&gt;</w:t>
+        <w:t>&lt;bib id="bib2"&gt;&lt;number&gt;[2]&lt;/number&gt;Dastin, Jeffrey. "Amazon scraps secret AI recruiting tool that showed bias against women." In Ethics of Data and Analytics, Auerbach Publications, 2018., 296-299 pages&lt;/bib&gt;</w:t>
       </w:r>
     </w:p>
     <w:p>
@@ -7824,55 +8082,7 @@
       <w:bookmarkStart w:id="21" w:name="bib3"/>
       <w:bookmarkEnd w:id="21"/>
       <w:r>
-        <w:t>&lt;bib id="bib3"&gt;&lt;number&gt;[</w:t>
-      </w:r>
-      <w:proofErr w:type="gramStart"/>
-      <w:r>
-        <w:t>3]&lt;</w:t>
-      </w:r>
-      <w:proofErr w:type="gramEnd"/>
-      <w:r>
-        <w:t>/number&gt;</w:t>
-      </w:r>
-      <w:proofErr w:type="spellStart"/>
-      <w:r>
-        <w:t>Salganik</w:t>
-      </w:r>
-      <w:proofErr w:type="spellEnd"/>
-      <w:r>
-        <w:t xml:space="preserve">, Matthew J., Ian Lundberg, Alexander T. </w:t>
-      </w:r>
-      <w:proofErr w:type="spellStart"/>
-      <w:r>
-        <w:t>Kindel</w:t>
-      </w:r>
-      <w:proofErr w:type="spellEnd"/>
-      <w:r>
-        <w:t>, Caitlin E. Ahearn, Khaled Al-</w:t>
-      </w:r>
-      <w:proofErr w:type="spellStart"/>
-      <w:r>
-        <w:t>Ghoneim</w:t>
-      </w:r>
-      <w:proofErr w:type="spellEnd"/>
-      <w:r>
-        <w:t xml:space="preserve">, Abdullah </w:t>
-      </w:r>
-      <w:proofErr w:type="spellStart"/>
-      <w:r>
-        <w:t>Almaatouq</w:t>
-      </w:r>
-      <w:proofErr w:type="spellEnd"/>
-      <w:r>
-        <w:t xml:space="preserve">, Drew M. </w:t>
-      </w:r>
-      <w:proofErr w:type="spellStart"/>
-      <w:r>
-        <w:t>Altschul</w:t>
-      </w:r>
-      <w:proofErr w:type="spellEnd"/>
-      <w:r>
-        <w:t>, et al. “Measuring the Predictability of Life Outcomes with a Scientific Mass Collaboration.” (March 2020), Vol. 117 | No. 15, DOI: </w:t>
+        <w:t>&lt;bib id="bib3"&gt;&lt;number&gt;[3]&lt;/number&gt;Salganik, Matthew J., Ian Lundberg, Alexander T. Kindel, Caitlin E. Ahearn, Khaled Al-Ghoneim, Abdullah Almaatouq, Drew M. Altschul, et al. “Measuring the Predictability of Life Outcomes with a Scientific Mass Collaboration.” (March 2020), Vol. 117 | No. 15, DOI: </w:t>
       </w:r>
       <w:hyperlink r:id="rId21" w:history="1">
         <w:r>
@@ -7890,31 +8100,7 @@
       <w:bookmarkStart w:id="22" w:name="bib4"/>
       <w:bookmarkEnd w:id="22"/>
       <w:r>
-        <w:t>&lt;bib id="bib4"&gt;&lt;number&gt;[</w:t>
-      </w:r>
-      <w:proofErr w:type="gramStart"/>
-      <w:r>
-        <w:t>4]&lt;</w:t>
-      </w:r>
-      <w:proofErr w:type="gramEnd"/>
-      <w:r>
-        <w:t xml:space="preserve">/number&gt;Schwartz, Reva, Apostol </w:t>
-      </w:r>
-      <w:proofErr w:type="spellStart"/>
-      <w:r>
-        <w:t>Vassilev</w:t>
-      </w:r>
-      <w:proofErr w:type="spellEnd"/>
-      <w:r>
-        <w:t xml:space="preserve">, Kristen Greene, Lori </w:t>
-      </w:r>
-      <w:proofErr w:type="spellStart"/>
-      <w:r>
-        <w:t>Perine</w:t>
-      </w:r>
-      <w:proofErr w:type="spellEnd"/>
-      <w:r>
-        <w:t>, Andrew Burt, and Patrick Hall. "Towards a Standard for Identifying and Managing Bias in Artificial Intelligence." (March 2022), 86 pages, DOI:  https://doi.org/10.6028/NIST.SP.1270&lt;/bib&gt;</w:t>
+        <w:t>&lt;bib id="bib4"&gt;&lt;number&gt;[4]&lt;/number&gt;Schwartz, Reva, Apostol Vassilev, Kristen Greene, Lori Perine, Andrew Burt, and Patrick Hall. "Towards a Standard for Identifying and Managing Bias in Artificial Intelligence." (March 2022), 86 pages, DOI:  https://doi.org/10.6028/NIST.SP.1270&lt;/bib&gt;</w:t>
       </w:r>
     </w:p>
     <w:p>
@@ -7946,15 +8132,7 @@
         <w:pStyle w:val="Bibentry"/>
       </w:pPr>
       <w:r>
-        <w:t>&lt;bib id="bib6"&gt;&lt;number&gt;[</w:t>
-      </w:r>
-      <w:proofErr w:type="gramStart"/>
-      <w:r>
-        <w:t>6]&lt;</w:t>
-      </w:r>
-      <w:proofErr w:type="gramEnd"/>
-      <w:r>
-        <w:t>/number&gt;Issuing Authority This technical assistance document was issued upon approval of the Chair of the U.S. Equal Employment Opportunity Commission., and This technical assistance document was issued upon approval of the Chair of the U.S. Equal Employment Opportunity Commission. “The Americans with Disabilities Act and the Use of Software, Algorithms, and Artificial Intelligence to Assess Job Applicants and Employees.” US EEOC. Retrieved November 28, 2022 from  </w:t>
+        <w:t>&lt;bib id="bib6"&gt;&lt;number&gt;[6]&lt;/number&gt;Issuing Authority This technical assistance document was issued upon approval of the Chair of the U.S. Equal Employment Opportunity Commission., and This technical assistance document was issued upon approval of the Chair of the U.S. Equal Employment Opportunity Commission. “The Americans with Disabilities Act and the Use of Software, Algorithms, and Artificial Intelligence to Assess Job Applicants and Employees.” US EEOC. Retrieved November 28, 2022 from  </w:t>
       </w:r>
       <w:hyperlink r:id="rId22" w:history="1">
         <w:r>
@@ -7974,15 +8152,7 @@
       <w:bookmarkEnd w:id="25"/>
       <w:bookmarkEnd w:id="26"/>
       <w:r>
-        <w:t>&lt;bib id="bib8"&gt;&lt;number&gt;[</w:t>
-      </w:r>
-      <w:proofErr w:type="gramStart"/>
-      <w:r>
-        <w:t>8]&lt;</w:t>
-      </w:r>
-      <w:proofErr w:type="gramEnd"/>
-      <w:r>
-        <w:t>/number&gt;Bureau, U.S. Census. Explore census data. Retrieved December 4, 2022 from  </w:t>
+        <w:t>&lt;bib id="bib8"&gt;&lt;number&gt;[8]&lt;/number&gt;Bureau, U.S. Census. Explore census data. Retrieved December 4, 2022 from  </w:t>
       </w:r>
       <w:hyperlink r:id="rId23" w:history="1">
         <w:r>
@@ -8000,15 +8170,7 @@
       <w:bookmarkStart w:id="27" w:name="bib9"/>
       <w:bookmarkEnd w:id="27"/>
       <w:r>
-        <w:t>&lt;bib id="bib9"&gt;&lt;number&gt;[</w:t>
-      </w:r>
-      <w:proofErr w:type="gramStart"/>
-      <w:r>
-        <w:t>9]&lt;</w:t>
-      </w:r>
-      <w:proofErr w:type="gramEnd"/>
-      <w:r>
-        <w:t>/number&gt;“Getting to Equal: The Disability Inclusion Advantage | Accenture.” Retrieved December 5, 2022 from </w:t>
+        <w:t>&lt;bib id="bib9"&gt;&lt;number&gt;[9]&lt;/number&gt;“Getting to Equal: The Disability Inclusion Advantage | Accenture.” Retrieved December 5, 2022 from </w:t>
       </w:r>
       <w:hyperlink r:id="rId24" w:history="1">
         <w:r>
@@ -8026,47 +8188,10 @@
       <w:bookmarkStart w:id="28" w:name="bib10"/>
       <w:bookmarkEnd w:id="28"/>
       <w:r>
-        <w:t>&lt;bib id="bib10"&gt;&lt;number&gt;[</w:t>
-      </w:r>
-      <w:proofErr w:type="gramStart"/>
-      <w:r>
-        <w:t>10]&lt;</w:t>
-      </w:r>
-      <w:proofErr w:type="gramEnd"/>
-      <w:r>
-        <w:t xml:space="preserve">/number&gt;Schwartz, Reva, Apostol </w:t>
-      </w:r>
-      <w:proofErr w:type="spellStart"/>
-      <w:r>
-        <w:t>Vassilev</w:t>
-      </w:r>
-      <w:proofErr w:type="spellEnd"/>
-      <w:r>
-        <w:t xml:space="preserve">, Kristen Greene, Lori </w:t>
-      </w:r>
-      <w:proofErr w:type="spellStart"/>
-      <w:r>
-        <w:t>Perine</w:t>
-      </w:r>
-      <w:proofErr w:type="spellEnd"/>
-      <w:r>
-        <w:t>, Andrew Burt, and Patrick Hall. "Towards a Standard for Identifying and Managing Bias in Artificial Intelligence." (March 2022), 86 pages, DOI:  https://doi.org/10.6028/NIST.SP.1270&lt;/bib&gt;</w:t>
-      </w:r>
-    </w:p>
-    <w:p>
-      <w:pPr>
-        <w:pStyle w:val="Normal1"/>
-      </w:pPr>
-    </w:p>
-    <w:p>
+        <w:t>&lt;bib id="bib10"&gt;&lt;number&gt;[10]&lt;/number&gt;Schwartz, Reva, Apostol Vassilev, Kristen Greene, Lori Perine, Andrew Burt, and Patrick Hall. "Towards a Standard for Identifying and Managing Bias in Artificial Intelligence." (March 2022), 86 pages, DOI:  https://doi.org/10.6028/NIST.SP.1270&lt;/bib&gt;</w:t>
+      </w:r>
       <w:bookmarkStart w:id="29" w:name="ACMTemplateApplied"/>
       <w:bookmarkEnd w:id="29"/>
-    </w:p>
-    <w:p>
-      <w:pPr>
-        <w:spacing w:after="160" w:line="259" w:lineRule="auto"/>
-        <w:jc w:val="left"/>
-      </w:pPr>
       <w:r>
         <w:br w:type="page"/>
       </w:r>
@@ -8097,9 +8222,9 @@
           <w:noProof/>
         </w:rPr>
         <w:drawing>
-          <wp:inline distT="0" distB="0" distL="0" distR="0" wp14:anchorId="1DFE0336" wp14:editId="34CDE803">
-            <wp:extent cx="4718057" cy="5740842"/>
-            <wp:effectExtent l="0" t="0" r="6350" b="0"/>
+          <wp:inline distT="0" distB="0" distL="0" distR="0" wp14:anchorId="1DFE0336" wp14:editId="3BC19A1D">
+            <wp:extent cx="4623759" cy="5626102"/>
+            <wp:effectExtent l="0" t="0" r="5715" b="0"/>
             <wp:docPr id="1" name="Picture 1" descr="Figure 1: Frequency of all features shown in bar charts"/>
             <wp:cNvGraphicFramePr>
               <a:graphicFrameLocks xmlns:a="http://schemas.openxmlformats.org/drawingml/2006/main" noChangeAspect="1"/>
@@ -8129,7 +8254,7 @@
                   <pic:spPr bwMode="auto">
                     <a:xfrm>
                       <a:off x="0" y="0"/>
-                      <a:ext cx="4740112" cy="5767678"/>
+                      <a:ext cx="4664006" cy="5675074"/>
                     </a:xfrm>
                     <a:prstGeom prst="rect">
                       <a:avLst/>
@@ -8195,7 +8320,25 @@
       </w:r>
       <w:bookmarkEnd w:id="32"/>
       <w:r>
-        <w:t xml:space="preserve"> Frequency of all features shown in bar charts</w:t>
+        <w:t xml:space="preserve"> Frequency of all </w:t>
+      </w:r>
+      <w:r>
+        <w:t>collected characteristics</w:t>
+      </w:r>
+      <w:r>
+        <w:t xml:space="preserve"> </w:t>
+      </w:r>
+      <w:r>
+        <w:t>displayed</w:t>
+      </w:r>
+      <w:r>
+        <w:t xml:space="preserve"> </w:t>
+      </w:r>
+      <w:r>
+        <w:t>as</w:t>
+      </w:r>
+      <w:r>
+        <w:t xml:space="preserve"> bar charts</w:t>
       </w:r>
       <w:r>
         <w:t>.</w:t>
@@ -8205,9 +8348,6 @@
       <w:pPr>
         <w:pStyle w:val="Para"/>
       </w:pPr>
-      <w:r>
-        <w:t xml:space="preserve">The first set of bar charts below shows a holistic view of all 11 features shown in </w:t>
-      </w:r>
       <w:hyperlink w:anchor="fig1" w:history="1">
         <w:r>
           <w:rPr>
@@ -8235,13 +8375,77 @@
         </w:r>
       </w:hyperlink>
       <w:r>
-        <w:t>. There are a couple of interesting findings we see here, 23 of the 30 organizations do not offer accommodations and 25 do not have accessibility staff.</w:t>
-      </w:r>
-    </w:p>
-    <w:p>
-      <w:pPr>
-        <w:pStyle w:val="Normal1"/>
-      </w:pPr>
+        <w:t xml:space="preserve"> </w:t>
+      </w:r>
+      <w:r>
+        <w:t>summarizes collected data</w:t>
+      </w:r>
+      <w:r>
+        <w:t xml:space="preserve">. Note that </w:t>
+      </w:r>
+      <w:r>
+        <w:t xml:space="preserve">23 of 30 </w:t>
+      </w:r>
+      <w:r>
+        <w:t>(76.67%) vendors</w:t>
+      </w:r>
+      <w:r>
+        <w:t xml:space="preserve"> do not offer accommodations </w:t>
+      </w:r>
+      <w:r>
+        <w:t>for job seekers with disabilities</w:t>
+      </w:r>
+      <w:r>
+        <w:t xml:space="preserve">, </w:t>
+      </w:r>
+      <w:r>
+        <w:t xml:space="preserve">25 </w:t>
+      </w:r>
+      <w:r>
+        <w:t xml:space="preserve">of 30 (83.33%) appeared not to employ </w:t>
+      </w:r>
+      <w:r>
+        <w:t>accessibility staff</w:t>
+      </w:r>
+      <w:r>
+        <w:t>, and</w:t>
+      </w:r>
+      <w:r>
+        <w:t xml:space="preserve"> 17 of 30 (</w:t>
+      </w:r>
+      <w:r>
+        <w:t>56.</w:t>
+      </w:r>
+      <w:r>
+        <w:t>6</w:t>
+      </w:r>
+      <w:r>
+        <w:t>7%</w:t>
+      </w:r>
+      <w:r>
+        <w:t>)</w:t>
+      </w:r>
+      <w:r>
+        <w:t xml:space="preserve"> </w:t>
+      </w:r>
+      <w:r>
+        <w:t>vendors</w:t>
+      </w:r>
+      <w:r>
+        <w:t xml:space="preserve"> </w:t>
+      </w:r>
+      <w:r>
+        <w:t xml:space="preserve">do </w:t>
+      </w:r>
+      <w:r>
+        <w:t>not provide accommodations</w:t>
+      </w:r>
+      <w:r>
+        <w:t xml:space="preserve"> for their AEDTS</w:t>
+      </w:r>
+      <w:r>
+        <w:t xml:space="preserve">. </w:t>
+      </w:r>
     </w:p>
     <w:p>
       <w:pPr>
@@ -8255,17 +8459,13 @@
     <w:p>
       <w:pPr>
         <w:pStyle w:val="Image"/>
-        <w:jc w:val="center"/>
-      </w:pPr>
-      <w:r>
-        <w:rPr>
-          <w:noProof/>
-        </w:rPr>
+      </w:pPr>
+      <w:r>
         <w:drawing>
-          <wp:inline distT="0" distB="0" distL="0" distR="0" wp14:anchorId="5968262C" wp14:editId="0BDE14B3">
-            <wp:extent cx="5562600" cy="3131185"/>
-            <wp:effectExtent l="0" t="0" r="0" b="12065"/>
-            <wp:docPr id="4" name="Picture 4" descr="2000"/>
+          <wp:inline distT="0" distB="0" distL="0" distR="0" wp14:anchorId="5AA85F8B" wp14:editId="06818569">
+            <wp:extent cx="6150831" cy="2656935"/>
+            <wp:effectExtent l="0" t="0" r="2540" b="0"/>
+            <wp:docPr id="5" name="Picture 5"/>
             <wp:cNvGraphicFramePr>
               <a:graphicFrameLocks xmlns:a="http://schemas.openxmlformats.org/drawingml/2006/main" noChangeAspect="1"/>
             </wp:cNvGraphicFramePr>
@@ -8273,36 +8473,23 @@
               <a:graphicData uri="http://schemas.openxmlformats.org/drawingml/2006/picture">
                 <pic:pic xmlns:pic="http://schemas.openxmlformats.org/drawingml/2006/picture">
                   <pic:nvPicPr>
-                    <pic:cNvPr id="0" name="Picture 2" descr="2000"/>
-                    <pic:cNvPicPr>
-                      <a:picLocks noChangeAspect="1" noChangeArrowheads="1"/>
-                    </pic:cNvPicPr>
+                    <pic:cNvPr id="1" name=""/>
+                    <pic:cNvPicPr/>
                   </pic:nvPicPr>
                   <pic:blipFill>
-                    <a:blip r:embed="rId26" r:link="rId27" cstate="print">
-                      <a:extLst>
-                        <a:ext uri="{28A0092B-C50C-407E-A947-70E740481C1C}">
-                          <a14:useLocalDpi xmlns:a14="http://schemas.microsoft.com/office/drawing/2010/main" val="0"/>
-                        </a:ext>
-                      </a:extLst>
-                    </a:blip>
-                    <a:srcRect/>
+                    <a:blip r:embed="rId26"/>
                     <a:stretch>
                       <a:fillRect/>
                     </a:stretch>
                   </pic:blipFill>
-                  <pic:spPr bwMode="auto">
+                  <pic:spPr>
                     <a:xfrm>
                       <a:off x="0" y="0"/>
-                      <a:ext cx="5562600" cy="3131185"/>
+                      <a:ext cx="6169027" cy="2664795"/>
                     </a:xfrm>
                     <a:prstGeom prst="rect">
                       <a:avLst/>
                     </a:prstGeom>
-                    <a:noFill/>
-                    <a:ln>
-                      <a:noFill/>
-                    </a:ln>
                   </pic:spPr>
                 </pic:pic>
               </a:graphicData>
@@ -8348,15 +8535,57 @@
       </w:r>
       <w:bookmarkEnd w:id="36"/>
       <w:r>
-        <w:t xml:space="preserve"> Decision Tree with Offers </w:t>
-      </w:r>
-      <w:proofErr w:type="spellStart"/>
-      <w:r>
+        <w:t xml:space="preserve"> Decision </w:t>
+      </w:r>
+      <w:r>
+        <w:t>t</w:t>
+      </w:r>
+      <w:r>
+        <w:t xml:space="preserve">ree </w:t>
+      </w:r>
+      <w:r>
+        <w:t>trained to predict whether a vendor o</w:t>
+      </w:r>
+      <w:r>
+        <w:t xml:space="preserve">ffers </w:t>
+      </w:r>
+      <w:r>
+        <w:t xml:space="preserve">accommodations (i.e., </w:t>
+      </w:r>
+      <w:r>
+        <w:rPr>
+          <w:i/>
+          <w:iCs/>
+        </w:rPr>
         <w:t>Accommodation_Yes</w:t>
       </w:r>
-      <w:proofErr w:type="spellEnd"/>
-      <w:r>
-        <w:t xml:space="preserve"> as the target</w:t>
+      <w:r>
+        <w:rPr>
+          <w:i/>
+          <w:iCs/>
+        </w:rPr>
+        <w:t xml:space="preserve"> = True</w:t>
+      </w:r>
+      <w:r>
+        <w:t xml:space="preserve">) </w:t>
+      </w:r>
+      <w:r>
+        <w:t xml:space="preserve">as the </w:t>
+      </w:r>
+      <w:r>
+        <w:t xml:space="preserve">prediction </w:t>
+      </w:r>
+      <w:r>
+        <w:t>target</w:t>
+      </w:r>
+      <w:r>
+        <w:t xml:space="preserve">. This figure is a data-driven flow chart that describes the conditions in the collected data that </w:t>
+      </w:r>
+      <w:r>
+        <w:t>correlate with</w:t>
+      </w:r>
+      <w:r>
+        <w:t xml:space="preserve"> vendor offering accommodations. </w:t>
       </w:r>
     </w:p>
     <w:p>
@@ -8364,47 +8593,245 @@
         <w:pStyle w:val="Para"/>
       </w:pPr>
       <w:r>
-        <w:t xml:space="preserve">There are a couple of interesting insights to draw from this decision tree shown in </w:t>
-      </w:r>
-      <w:hyperlink r:id="rId28" w:anchor="fig2" w:history="1">
+        <w:t xml:space="preserve">The decision tree presented in </w:t>
+      </w:r>
+      <w:hyperlink r:id="rId27" w:anchor="fig2" w:history="1">
         <w:r>
           <w:rPr>
             <w:rStyle w:val="Hyperlink"/>
           </w:rPr>
-          <w:t xml:space="preserve">Figure </w:t>
-        </w:r>
-        <w:r>
-          <w:rPr>
-            <w:rStyle w:val="Hyperlink"/>
-          </w:rPr>
-          <w:t>A.</w:t>
-        </w:r>
-        <w:r>
-          <w:rPr>
-            <w:rStyle w:val="Hyperlink"/>
-          </w:rPr>
-          <w:t>2</w:t>
+          <w:t>Figure A.2</w:t>
         </w:r>
       </w:hyperlink>
       <w:r>
-        <w:t>. Only 16.7% of Organizations have public evidence of accessibility staff on the organization’s website or LinkedIn and if these organizations have Chatbots also, then 3.3% of the total sample offer accommodations. Another surprising insight is that 83.3% of Organizations have public evidence of accessibility staff on the organization’s website or LinkedIn, and if the organization’s website addresses ways to assist and/or the benefits of hiring neurodivergent candidates also, then 56.7% of the total sample do not offer accommodations.</w:t>
+        <w:t xml:space="preserve"> p</w:t>
+      </w:r>
+      <w:r>
+        <w:t xml:space="preserve">rovides several </w:t>
+      </w:r>
+      <w:r>
+        <w:t>interesting</w:t>
+      </w:r>
+      <w:r>
+        <w:t xml:space="preserve"> observations. </w:t>
+      </w:r>
+      <w:r>
+        <w:t>For example, the most likely combination of characteristics that contribute to a vendor offering accommodations is no public evidence of accessibility staff (</w:t>
+      </w:r>
+      <w:r>
+        <w:rPr>
+          <w:i/>
+          <w:iCs/>
+        </w:rPr>
+        <w:t>Public Accessibility Staff_Yes = False</w:t>
+      </w:r>
+      <w:r>
+        <w:t>), addressing neurodiversity (</w:t>
+      </w:r>
+      <w:r>
+        <w:rPr>
+          <w:i/>
+          <w:iCs/>
+        </w:rPr>
+        <w:t>Addresses Neurodiversity_Yes = True</w:t>
+      </w:r>
+      <w:r>
+        <w:t xml:space="preserve">), but not </w:t>
+      </w:r>
+      <w:bookmarkStart w:id="37" w:name="_Hlk126335443"/>
+      <w:r>
+        <w:t>engaging in resume or profile screening (</w:t>
+      </w:r>
+      <w:r>
+        <w:rPr>
+          <w:i/>
+          <w:iCs/>
+        </w:rPr>
+        <w:t>Resume/Profile Screening_Yes = False</w:t>
+      </w:r>
+      <w:r>
+        <w:t>)</w:t>
+      </w:r>
+      <w:bookmarkEnd w:id="37"/>
+      <w:r>
+        <w:t xml:space="preserve">. Two sets of characteristics </w:t>
+      </w:r>
+      <w:r>
+        <w:t>appear</w:t>
+      </w:r>
+      <w:r>
+        <w:t xml:space="preserve"> most correlated to vendors not offering accommodations: </w:t>
       </w:r>
     </w:p>
     <w:p>
       <w:pPr>
-        <w:spacing w:after="160" w:line="259" w:lineRule="auto"/>
-        <w:jc w:val="left"/>
-        <w:rPr>
-          <w:sz w:val="22"/>
-        </w:rPr>
-      </w:pPr>
+        <w:pStyle w:val="Para"/>
+      </w:pPr>
+    </w:p>
+    <w:p>
+      <w:pPr>
+        <w:pStyle w:val="Para"/>
+        <w:numPr>
+          <w:ilvl w:val="0"/>
+          <w:numId w:val="46"/>
+        </w:numPr>
+      </w:pPr>
+      <w:r>
+        <w:t xml:space="preserve">A lack of evidence of public accessibility staff </w:t>
+      </w:r>
+      <w:r>
+        <w:t>(</w:t>
+      </w:r>
+      <w:r>
+        <w:rPr>
+          <w:i/>
+          <w:iCs/>
+        </w:rPr>
+        <w:t>Public Accessibility Staff_Yes = False</w:t>
+      </w:r>
+      <w:r>
+        <w:t>)</w:t>
+      </w:r>
+      <w:r>
+        <w:t xml:space="preserve"> and failing to address neurodiversity </w:t>
+      </w:r>
+      <w:r>
+        <w:t>(</w:t>
+      </w:r>
+      <w:r>
+        <w:rPr>
+          <w:i/>
+          <w:iCs/>
+        </w:rPr>
+        <w:t xml:space="preserve">Addresses Neurodiversity_Yes = </w:t>
+      </w:r>
+      <w:r>
+        <w:rPr>
+          <w:i/>
+          <w:iCs/>
+        </w:rPr>
+        <w:t>False</w:t>
+      </w:r>
+      <w:r>
+        <w:t>)</w:t>
+      </w:r>
+      <w:r>
+        <w:t>.</w:t>
+      </w:r>
+    </w:p>
+    <w:p>
+      <w:pPr>
+        <w:pStyle w:val="Para"/>
+        <w:numPr>
+          <w:ilvl w:val="0"/>
+          <w:numId w:val="46"/>
+        </w:numPr>
+      </w:pPr>
+      <w:r>
+        <w:t>A lack of evidence of public accessibility staff (</w:t>
+      </w:r>
+      <w:r>
+        <w:rPr>
+          <w:i/>
+          <w:iCs/>
+        </w:rPr>
+        <w:t>Public Accessibility Staff_Yes = False</w:t>
+      </w:r>
+      <w:r>
+        <w:t>)</w:t>
+      </w:r>
+      <w:r>
+        <w:t>, addressing neurodiversity</w:t>
+      </w:r>
+      <w:r>
+        <w:t xml:space="preserve"> </w:t>
+      </w:r>
+      <w:r>
+        <w:t>(</w:t>
+      </w:r>
+      <w:r>
+        <w:rPr>
+          <w:i/>
+          <w:iCs/>
+        </w:rPr>
+        <w:t>Addresses Neurodiversity_Yes = True</w:t>
+      </w:r>
+      <w:r>
+        <w:t>)</w:t>
+      </w:r>
+      <w:r>
+        <w:t>, and offering</w:t>
+      </w:r>
+      <w:r>
+        <w:t xml:space="preserve"> resume or profile screening </w:t>
+      </w:r>
+      <w:r>
+        <w:t xml:space="preserve">features </w:t>
+      </w:r>
+      <w:r>
+        <w:t>(</w:t>
+      </w:r>
+      <w:r>
+        <w:rPr>
+          <w:i/>
+          <w:iCs/>
+        </w:rPr>
+        <w:t xml:space="preserve">Resume/Profile Screening_Yes </w:t>
+      </w:r>
+      <w:r>
+        <w:rPr>
+          <w:i/>
+          <w:iCs/>
+        </w:rPr>
+        <w:t xml:space="preserve"> </w:t>
+      </w:r>
+      <w:r>
+        <w:rPr>
+          <w:i/>
+          <w:iCs/>
+        </w:rPr>
+        <w:t>=</w:t>
+      </w:r>
+      <w:r>
+        <w:rPr>
+          <w:i/>
+          <w:iCs/>
+        </w:rPr>
+        <w:t xml:space="preserve"> True</w:t>
+      </w:r>
+      <w:r>
+        <w:t>)</w:t>
+      </w:r>
+      <w:r>
+        <w:t>.</w:t>
+      </w:r>
+    </w:p>
+    <w:p>
+      <w:pPr>
+        <w:pStyle w:val="Para"/>
+      </w:pPr>
+    </w:p>
+    <w:p>
+      <w:pPr>
+        <w:pStyle w:val="Para"/>
+        <w:ind w:firstLine="0"/>
+      </w:pPr>
+      <w:r>
+        <w:t xml:space="preserve">These observations should not be considered generalizable trends, rather concise summaries of characteristics of the </w:t>
+      </w:r>
+      <w:r>
+        <w:t>examined vendors</w:t>
+      </w:r>
+      <w:r>
+        <w:t xml:space="preserve"> in the context of whether the vendor offers accommodations along with AEDTs. </w:t>
+      </w:r>
     </w:p>
     <w:sectPr>
-      <w:headerReference w:type="even" r:id="rId29"/>
-      <w:headerReference w:type="default" r:id="rId30"/>
-      <w:footerReference w:type="even" r:id="rId31"/>
-      <w:footerReference w:type="default" r:id="rId32"/>
-      <w:footerReference w:type="first" r:id="rId33"/>
+      <w:headerReference w:type="even" r:id="rId28"/>
+      <w:headerReference w:type="default" r:id="rId29"/>
+      <w:footerReference w:type="even" r:id="rId30"/>
+      <w:footerReference w:type="default" r:id="rId31"/>
+      <w:footerReference w:type="first" r:id="rId32"/>
       <w:pgSz w:w="12240" w:h="15840"/>
       <w:pgMar w:top="1760" w:right="2040" w:bottom="2840" w:left="1440" w:header="706" w:footer="706" w:gutter="0"/>
       <w:cols w:space="708"/>
@@ -8868,13 +9295,8 @@
           <w:pStyle w:val="Footer"/>
           <w:jc w:val="left"/>
         </w:pPr>
-        <w:proofErr w:type="spellStart"/>
         <w:r>
-          <w:t>FAccTML</w:t>
-        </w:r>
-        <w:proofErr w:type="spellEnd"/>
-        <w:r>
-          <w:t xml:space="preserve"> ’23, June 12–15, 2023, Chicago, IL</w:t>
+          <w:t>FAccTML ’23, June 12–15, 2023, Chicago, IL</w:t>
         </w:r>
       </w:p>
       <w:p>
@@ -8998,23 +9420,7 @@
           <w:sz w:val="20"/>
           <w:szCs w:val="20"/>
         </w:rPr>
-        <w:t xml:space="preserve">An AEDT can be defined </w:t>
-      </w:r>
-      <w:proofErr w:type="gramStart"/>
-      <w:r>
-        <w:rPr>
-          <w:sz w:val="20"/>
-          <w:szCs w:val="20"/>
-        </w:rPr>
-        <w:t>as ”any</w:t>
-      </w:r>
-      <w:proofErr w:type="gramEnd"/>
-      <w:r>
-        <w:rPr>
-          <w:sz w:val="20"/>
-          <w:szCs w:val="20"/>
-        </w:rPr>
-        <w:t xml:space="preserve"> computational process, derived from machine learning, statistical modeling, data analytics, or artificial intelligence, that issues simplified output, including a score, classification, or recommendation, that is used to substantially assist or replace discretionary decision making for making employment decisions that impact natural persons.”[</w:t>
+        <w:t>An AEDT can be defined as ”any computational process, derived from machine learning, statistical modeling, data analytics, or artificial intelligence, that issues simplified output, including a score, classification, or recommendation, that is used to substantially assist or replace discretionary decision making for making employment decisions that impact natural persons.”[</w:t>
       </w:r>
       <w:r>
         <w:rPr>
@@ -9078,30 +9484,14 @@
           <w:sz w:val="20"/>
           <w:szCs w:val="20"/>
         </w:rPr>
-        <w:t xml:space="preserve">a disability prevents a job applicant or employee from meeting—or lowers their performance on—a selection criterion, and the applicant or employee loses a job opportunity as a </w:t>
-      </w:r>
-      <w:proofErr w:type="gramStart"/>
+        <w:t>a disability prevents a job applicant or employee from meeting—or lowers their performance on—a selection criterion, and the applicant or employee loses a job opportunity as a result.</w:t>
+      </w:r>
       <w:r>
         <w:rPr>
           <w:sz w:val="20"/>
           <w:szCs w:val="20"/>
         </w:rPr>
-        <w:t>result.</w:t>
-      </w:r>
-      <w:r>
-        <w:rPr>
-          <w:sz w:val="20"/>
-          <w:szCs w:val="20"/>
-        </w:rPr>
-        <w:t>.</w:t>
-      </w:r>
-      <w:proofErr w:type="gramEnd"/>
-      <w:r>
-        <w:rPr>
-          <w:sz w:val="20"/>
-          <w:szCs w:val="20"/>
-        </w:rPr>
-        <w:t>”[</w:t>
+        <w:t>.”[</w:t>
       </w:r>
       <w:r>
         <w:rPr>
@@ -9166,6 +9556,82 @@
           <w:szCs w:val="20"/>
         </w:rPr>
         <w:t xml:space="preserve"> Results and guidance are validated, in part, by the author’s experience as a job seeker with a disability.</w:t>
+      </w:r>
+      <w:r>
+        <w:rPr>
+          <w:sz w:val="20"/>
+          <w:szCs w:val="20"/>
+        </w:rPr>
+        <w:t xml:space="preserve"> </w:t>
+      </w:r>
+    </w:p>
+  </w:footnote>
+  <w:footnote w:id="4">
+    <w:p>
+      <w:pPr>
+        <w:pStyle w:val="FootnoteText"/>
+        <w:rPr>
+          <w:sz w:val="20"/>
+          <w:szCs w:val="20"/>
+        </w:rPr>
+      </w:pPr>
+      <w:r>
+        <w:rPr>
+          <w:rStyle w:val="FootnoteReference"/>
+        </w:rPr>
+        <w:footnoteRef/>
+      </w:r>
+      <w:r>
+        <w:t xml:space="preserve"> </w:t>
+      </w:r>
+      <w:r>
+        <w:rPr>
+          <w:sz w:val="20"/>
+          <w:szCs w:val="20"/>
+        </w:rPr>
+        <w:t xml:space="preserve">A single </w:t>
+      </w:r>
+      <w:r>
+        <w:rPr>
+          <w:sz w:val="20"/>
+          <w:szCs w:val="20"/>
+        </w:rPr>
+        <w:t>vendor</w:t>
+      </w:r>
+      <w:r>
+        <w:rPr>
+          <w:sz w:val="20"/>
+          <w:szCs w:val="20"/>
+        </w:rPr>
+        <w:t xml:space="preserve"> in the study employees over 250,000 people, while another’s public customer list includes an employer of </w:t>
+      </w:r>
+      <w:r>
+        <w:rPr>
+          <w:sz w:val="20"/>
+          <w:szCs w:val="20"/>
+        </w:rPr>
+        <w:t xml:space="preserve">over </w:t>
+      </w:r>
+      <w:r>
+        <w:rPr>
+          <w:sz w:val="20"/>
+          <w:szCs w:val="20"/>
+        </w:rPr>
+        <w:t xml:space="preserve">700,000, and </w:t>
+      </w:r>
+      <w:r>
+        <w:rPr>
+          <w:sz w:val="20"/>
+          <w:szCs w:val="20"/>
+        </w:rPr>
+        <w:t xml:space="preserve">several </w:t>
+      </w:r>
+      <w:r>
+        <w:rPr>
+          <w:sz w:val="20"/>
+          <w:szCs w:val="20"/>
+        </w:rPr>
+        <w:t xml:space="preserve">additional top worldwide employers.   </w:t>
       </w:r>
     </w:p>
   </w:footnote>
@@ -9181,19 +9647,11 @@
         <w:sz w:val="22"/>
       </w:rPr>
     </w:pPr>
-    <w:proofErr w:type="spellStart"/>
     <w:r>
       <w:rPr>
         <w:sz w:val="22"/>
       </w:rPr>
-      <w:t>FAccTML</w:t>
-    </w:r>
-    <w:proofErr w:type="spellEnd"/>
-    <w:r>
-      <w:rPr>
-        <w:sz w:val="22"/>
-      </w:rPr>
-      <w:t xml:space="preserve"> ’23, June 12–15, 2023, Chicago, IL</w:t>
+      <w:t>FAccTML ’23, June 12–15, 2023, Chicago, IL</w:t>
     </w:r>
     <w:r>
       <w:rPr>
@@ -9251,19 +9709,11 @@
       </w:rPr>
       <w:t xml:space="preserve">                                 </w:t>
     </w:r>
-    <w:proofErr w:type="spellStart"/>
     <w:r>
       <w:rPr>
         <w:sz w:val="22"/>
       </w:rPr>
-      <w:t>FAccTML</w:t>
-    </w:r>
-    <w:proofErr w:type="spellEnd"/>
-    <w:r>
-      <w:rPr>
-        <w:sz w:val="22"/>
-      </w:rPr>
-      <w:t xml:space="preserve"> ’23, June 12–15, 2023, Chicago, IL</w:t>
+      <w:t>FAccTML ’23, June 12–15, 2023, Chicago, IL</w:t>
     </w:r>
   </w:p>
 </w:hdr>
@@ -9928,6 +10378,119 @@
     </w:lvl>
   </w:abstractNum>
   <w:abstractNum w:abstractNumId="15" w15:restartNumberingAfterBreak="0">
+    <w:nsid w:val="18D67E22"/>
+    <w:multiLevelType w:val="hybridMultilevel"/>
+    <w:tmpl w:val="4608FA36"/>
+    <w:lvl w:ilvl="0" w:tplc="04090001">
+      <w:start w:val="1"/>
+      <w:numFmt w:val="bullet"/>
+      <w:lvlText w:val=""/>
+      <w:lvlJc w:val="left"/>
+      <w:pPr>
+        <w:ind w:left="960" w:hanging="360"/>
+      </w:pPr>
+      <w:rPr>
+        <w:rFonts w:ascii="Symbol" w:hAnsi="Symbol" w:hint="default"/>
+      </w:rPr>
+    </w:lvl>
+    <w:lvl w:ilvl="1" w:tplc="04090003" w:tentative="1">
+      <w:start w:val="1"/>
+      <w:numFmt w:val="bullet"/>
+      <w:lvlText w:val="o"/>
+      <w:lvlJc w:val="left"/>
+      <w:pPr>
+        <w:ind w:left="1680" w:hanging="360"/>
+      </w:pPr>
+      <w:rPr>
+        <w:rFonts w:ascii="Courier New" w:hAnsi="Courier New" w:cs="Courier New" w:hint="default"/>
+      </w:rPr>
+    </w:lvl>
+    <w:lvl w:ilvl="2" w:tplc="04090005" w:tentative="1">
+      <w:start w:val="1"/>
+      <w:numFmt w:val="bullet"/>
+      <w:lvlText w:val=""/>
+      <w:lvlJc w:val="left"/>
+      <w:pPr>
+        <w:ind w:left="2400" w:hanging="360"/>
+      </w:pPr>
+      <w:rPr>
+        <w:rFonts w:ascii="Wingdings" w:hAnsi="Wingdings" w:hint="default"/>
+      </w:rPr>
+    </w:lvl>
+    <w:lvl w:ilvl="3" w:tplc="04090001" w:tentative="1">
+      <w:start w:val="1"/>
+      <w:numFmt w:val="bullet"/>
+      <w:lvlText w:val=""/>
+      <w:lvlJc w:val="left"/>
+      <w:pPr>
+        <w:ind w:left="3120" w:hanging="360"/>
+      </w:pPr>
+      <w:rPr>
+        <w:rFonts w:ascii="Symbol" w:hAnsi="Symbol" w:hint="default"/>
+      </w:rPr>
+    </w:lvl>
+    <w:lvl w:ilvl="4" w:tplc="04090003" w:tentative="1">
+      <w:start w:val="1"/>
+      <w:numFmt w:val="bullet"/>
+      <w:lvlText w:val="o"/>
+      <w:lvlJc w:val="left"/>
+      <w:pPr>
+        <w:ind w:left="3840" w:hanging="360"/>
+      </w:pPr>
+      <w:rPr>
+        <w:rFonts w:ascii="Courier New" w:hAnsi="Courier New" w:cs="Courier New" w:hint="default"/>
+      </w:rPr>
+    </w:lvl>
+    <w:lvl w:ilvl="5" w:tplc="04090005" w:tentative="1">
+      <w:start w:val="1"/>
+      <w:numFmt w:val="bullet"/>
+      <w:lvlText w:val=""/>
+      <w:lvlJc w:val="left"/>
+      <w:pPr>
+        <w:ind w:left="4560" w:hanging="360"/>
+      </w:pPr>
+      <w:rPr>
+        <w:rFonts w:ascii="Wingdings" w:hAnsi="Wingdings" w:hint="default"/>
+      </w:rPr>
+    </w:lvl>
+    <w:lvl w:ilvl="6" w:tplc="04090001" w:tentative="1">
+      <w:start w:val="1"/>
+      <w:numFmt w:val="bullet"/>
+      <w:lvlText w:val=""/>
+      <w:lvlJc w:val="left"/>
+      <w:pPr>
+        <w:ind w:left="5280" w:hanging="360"/>
+      </w:pPr>
+      <w:rPr>
+        <w:rFonts w:ascii="Symbol" w:hAnsi="Symbol" w:hint="default"/>
+      </w:rPr>
+    </w:lvl>
+    <w:lvl w:ilvl="7" w:tplc="04090003" w:tentative="1">
+      <w:start w:val="1"/>
+      <w:numFmt w:val="bullet"/>
+      <w:lvlText w:val="o"/>
+      <w:lvlJc w:val="left"/>
+      <w:pPr>
+        <w:ind w:left="6000" w:hanging="360"/>
+      </w:pPr>
+      <w:rPr>
+        <w:rFonts w:ascii="Courier New" w:hAnsi="Courier New" w:cs="Courier New" w:hint="default"/>
+      </w:rPr>
+    </w:lvl>
+    <w:lvl w:ilvl="8" w:tplc="04090005" w:tentative="1">
+      <w:start w:val="1"/>
+      <w:numFmt w:val="bullet"/>
+      <w:lvlText w:val=""/>
+      <w:lvlJc w:val="left"/>
+      <w:pPr>
+        <w:ind w:left="6720" w:hanging="360"/>
+      </w:pPr>
+      <w:rPr>
+        <w:rFonts w:ascii="Wingdings" w:hAnsi="Wingdings" w:hint="default"/>
+      </w:rPr>
+    </w:lvl>
+  </w:abstractNum>
+  <w:abstractNum w:abstractNumId="16" w15:restartNumberingAfterBreak="0">
     <w:nsid w:val="20435D59"/>
     <w:multiLevelType w:val="multilevel"/>
     <w:tmpl w:val="540CD820"/>
@@ -10040,7 +10603,7 @@
       </w:rPr>
     </w:lvl>
   </w:abstractNum>
-  <w:abstractNum w:abstractNumId="16" w15:restartNumberingAfterBreak="0">
+  <w:abstractNum w:abstractNumId="17" w15:restartNumberingAfterBreak="0">
     <w:nsid w:val="24AA432D"/>
     <w:multiLevelType w:val="hybridMultilevel"/>
     <w:tmpl w:val="937685DE"/>
@@ -10153,7 +10716,7 @@
       </w:rPr>
     </w:lvl>
   </w:abstractNum>
-  <w:abstractNum w:abstractNumId="17" w15:restartNumberingAfterBreak="0">
+  <w:abstractNum w:abstractNumId="18" w15:restartNumberingAfterBreak="0">
     <w:nsid w:val="2A263F6D"/>
     <w:multiLevelType w:val="singleLevel"/>
     <w:tmpl w:val="40090019"/>
@@ -10170,7 +10733,7 @@
       </w:rPr>
     </w:lvl>
   </w:abstractNum>
-  <w:abstractNum w:abstractNumId="18" w15:restartNumberingAfterBreak="0">
+  <w:abstractNum w:abstractNumId="19" w15:restartNumberingAfterBreak="0">
     <w:nsid w:val="2D170EA7"/>
     <w:multiLevelType w:val="multilevel"/>
     <w:tmpl w:val="09B48B1C"/>
@@ -10304,7 +10867,7 @@
       </w:rPr>
     </w:lvl>
   </w:abstractNum>
-  <w:abstractNum w:abstractNumId="19" w15:restartNumberingAfterBreak="0">
+  <w:abstractNum w:abstractNumId="20" w15:restartNumberingAfterBreak="0">
     <w:nsid w:val="34BF3E54"/>
     <w:multiLevelType w:val="multilevel"/>
     <w:tmpl w:val="BAFE31E0"/>
@@ -10445,7 +11008,7 @@
       </w:rPr>
     </w:lvl>
   </w:abstractNum>
-  <w:abstractNum w:abstractNumId="20" w15:restartNumberingAfterBreak="0">
+  <w:abstractNum w:abstractNumId="21" w15:restartNumberingAfterBreak="0">
     <w:nsid w:val="36662F61"/>
     <w:multiLevelType w:val="singleLevel"/>
     <w:tmpl w:val="40090019"/>
@@ -10462,7 +11025,7 @@
       </w:rPr>
     </w:lvl>
   </w:abstractNum>
-  <w:abstractNum w:abstractNumId="21" w15:restartNumberingAfterBreak="0">
+  <w:abstractNum w:abstractNumId="22" w15:restartNumberingAfterBreak="0">
     <w:nsid w:val="36756063"/>
     <w:multiLevelType w:val="multilevel"/>
     <w:tmpl w:val="07720916"/>
@@ -10578,7 +11141,7 @@
       </w:rPr>
     </w:lvl>
   </w:abstractNum>
-  <w:abstractNum w:abstractNumId="22" w15:restartNumberingAfterBreak="0">
+  <w:abstractNum w:abstractNumId="23" w15:restartNumberingAfterBreak="0">
     <w:nsid w:val="38B71091"/>
     <w:multiLevelType w:val="hybridMultilevel"/>
     <w:tmpl w:val="9768F270"/>
@@ -10691,7 +11254,7 @@
       </w:rPr>
     </w:lvl>
   </w:abstractNum>
-  <w:abstractNum w:abstractNumId="23" w15:restartNumberingAfterBreak="0">
+  <w:abstractNum w:abstractNumId="24" w15:restartNumberingAfterBreak="0">
     <w:nsid w:val="41D53E22"/>
     <w:multiLevelType w:val="singleLevel"/>
     <w:tmpl w:val="40090019"/>
@@ -10708,7 +11271,7 @@
       </w:rPr>
     </w:lvl>
   </w:abstractNum>
-  <w:abstractNum w:abstractNumId="24" w15:restartNumberingAfterBreak="0">
+  <w:abstractNum w:abstractNumId="25" w15:restartNumberingAfterBreak="0">
     <w:nsid w:val="42155A36"/>
     <w:multiLevelType w:val="hybridMultilevel"/>
     <w:tmpl w:val="3D0C409C"/>
@@ -10821,7 +11384,7 @@
       </w:rPr>
     </w:lvl>
   </w:abstractNum>
-  <w:abstractNum w:abstractNumId="25" w15:restartNumberingAfterBreak="0">
+  <w:abstractNum w:abstractNumId="26" w15:restartNumberingAfterBreak="0">
     <w:nsid w:val="46876897"/>
     <w:multiLevelType w:val="hybridMultilevel"/>
     <w:tmpl w:val="9284396A"/>
@@ -10937,7 +11500,7 @@
       </w:pPr>
     </w:lvl>
   </w:abstractNum>
-  <w:abstractNum w:abstractNumId="26" w15:restartNumberingAfterBreak="0">
+  <w:abstractNum w:abstractNumId="27" w15:restartNumberingAfterBreak="0">
     <w:nsid w:val="48274591"/>
     <w:multiLevelType w:val="singleLevel"/>
     <w:tmpl w:val="40090019"/>
@@ -10954,7 +11517,7 @@
       </w:rPr>
     </w:lvl>
   </w:abstractNum>
-  <w:abstractNum w:abstractNumId="27" w15:restartNumberingAfterBreak="0">
+  <w:abstractNum w:abstractNumId="28" w15:restartNumberingAfterBreak="0">
     <w:nsid w:val="4F4E3603"/>
     <w:multiLevelType w:val="hybridMultilevel"/>
     <w:tmpl w:val="B5609AD2"/>
@@ -11067,7 +11630,7 @@
       </w:rPr>
     </w:lvl>
   </w:abstractNum>
-  <w:abstractNum w:abstractNumId="28" w15:restartNumberingAfterBreak="0">
+  <w:abstractNum w:abstractNumId="29" w15:restartNumberingAfterBreak="0">
     <w:nsid w:val="5420067B"/>
     <w:multiLevelType w:val="hybridMultilevel"/>
     <w:tmpl w:val="9B0E1114"/>
@@ -11180,7 +11743,7 @@
       </w:rPr>
     </w:lvl>
   </w:abstractNum>
-  <w:abstractNum w:abstractNumId="29" w15:restartNumberingAfterBreak="0">
+  <w:abstractNum w:abstractNumId="30" w15:restartNumberingAfterBreak="0">
     <w:nsid w:val="554B53A5"/>
     <w:multiLevelType w:val="multilevel"/>
     <w:tmpl w:val="1A2C5E10"/>
@@ -11321,7 +11884,7 @@
       </w:rPr>
     </w:lvl>
   </w:abstractNum>
-  <w:abstractNum w:abstractNumId="30" w15:restartNumberingAfterBreak="0">
+  <w:abstractNum w:abstractNumId="31" w15:restartNumberingAfterBreak="0">
     <w:nsid w:val="612D4DC5"/>
     <w:multiLevelType w:val="hybridMultilevel"/>
     <w:tmpl w:val="C13A82DE"/>
@@ -11435,7 +11998,7 @@
       </w:rPr>
     </w:lvl>
   </w:abstractNum>
-  <w:abstractNum w:abstractNumId="31" w15:restartNumberingAfterBreak="0">
+  <w:abstractNum w:abstractNumId="32" w15:restartNumberingAfterBreak="0">
     <w:nsid w:val="6204797A"/>
     <w:multiLevelType w:val="hybridMultilevel"/>
     <w:tmpl w:val="E97A8A70"/>
@@ -11551,7 +12114,7 @@
       </w:pPr>
     </w:lvl>
   </w:abstractNum>
-  <w:abstractNum w:abstractNumId="32" w15:restartNumberingAfterBreak="0">
+  <w:abstractNum w:abstractNumId="33" w15:restartNumberingAfterBreak="0">
     <w:nsid w:val="63130CB7"/>
     <w:multiLevelType w:val="hybridMultilevel"/>
     <w:tmpl w:val="9E6067B6"/>
@@ -11639,7 +12202,7 @@
       </w:pPr>
     </w:lvl>
   </w:abstractNum>
-  <w:abstractNum w:abstractNumId="33" w15:restartNumberingAfterBreak="0">
+  <w:abstractNum w:abstractNumId="34" w15:restartNumberingAfterBreak="0">
     <w:nsid w:val="669665FE"/>
     <w:multiLevelType w:val="hybridMultilevel"/>
     <w:tmpl w:val="1A3A63A4"/>
@@ -11752,7 +12315,7 @@
       </w:rPr>
     </w:lvl>
   </w:abstractNum>
-  <w:abstractNum w:abstractNumId="34" w15:restartNumberingAfterBreak="0">
+  <w:abstractNum w:abstractNumId="35" w15:restartNumberingAfterBreak="0">
     <w:nsid w:val="67445E99"/>
     <w:multiLevelType w:val="multilevel"/>
     <w:tmpl w:val="9F46EC34"/>
@@ -11893,7 +12456,7 @@
       </w:rPr>
     </w:lvl>
   </w:abstractNum>
-  <w:abstractNum w:abstractNumId="35" w15:restartNumberingAfterBreak="0">
+  <w:abstractNum w:abstractNumId="36" w15:restartNumberingAfterBreak="0">
     <w:nsid w:val="6B514737"/>
     <w:multiLevelType w:val="singleLevel"/>
     <w:tmpl w:val="40090019"/>
@@ -11910,7 +12473,7 @@
       </w:rPr>
     </w:lvl>
   </w:abstractNum>
-  <w:abstractNum w:abstractNumId="36" w15:restartNumberingAfterBreak="0">
+  <w:abstractNum w:abstractNumId="37" w15:restartNumberingAfterBreak="0">
     <w:nsid w:val="6B8E7CF9"/>
     <w:multiLevelType w:val="hybridMultilevel"/>
     <w:tmpl w:val="4E7C556E"/>
@@ -12026,7 +12589,7 @@
       </w:pPr>
     </w:lvl>
   </w:abstractNum>
-  <w:abstractNum w:abstractNumId="37" w15:restartNumberingAfterBreak="0">
+  <w:abstractNum w:abstractNumId="38" w15:restartNumberingAfterBreak="0">
     <w:nsid w:val="6BA328B1"/>
     <w:multiLevelType w:val="hybridMultilevel"/>
     <w:tmpl w:val="A0DA76FE"/>
@@ -12139,7 +12702,7 @@
       </w:rPr>
     </w:lvl>
   </w:abstractNum>
-  <w:abstractNum w:abstractNumId="38" w15:restartNumberingAfterBreak="0">
+  <w:abstractNum w:abstractNumId="39" w15:restartNumberingAfterBreak="0">
     <w:nsid w:val="6C7A4A29"/>
     <w:multiLevelType w:val="multilevel"/>
     <w:tmpl w:val="4D6825E8"/>
@@ -12229,7 +12792,7 @@
       </w:pPr>
     </w:lvl>
   </w:abstractNum>
-  <w:abstractNum w:abstractNumId="39" w15:restartNumberingAfterBreak="0">
+  <w:abstractNum w:abstractNumId="40" w15:restartNumberingAfterBreak="0">
     <w:nsid w:val="6CC87F05"/>
     <w:multiLevelType w:val="hybridMultilevel"/>
     <w:tmpl w:val="4A10C85C"/>
@@ -12342,7 +12905,7 @@
       </w:rPr>
     </w:lvl>
   </w:abstractNum>
-  <w:abstractNum w:abstractNumId="40" w15:restartNumberingAfterBreak="0">
+  <w:abstractNum w:abstractNumId="41" w15:restartNumberingAfterBreak="0">
     <w:nsid w:val="799051AC"/>
     <w:multiLevelType w:val="multilevel"/>
     <w:tmpl w:val="04090023"/>
@@ -12437,52 +13000,52 @@
     <w:abstractNumId w:val="10"/>
   </w:num>
   <w:num w:numId="2" w16cid:durableId="225070323">
-    <w:abstractNumId w:val="38"/>
+    <w:abstractNumId w:val="39"/>
   </w:num>
   <w:num w:numId="3" w16cid:durableId="1749185680">
-    <w:abstractNumId w:val="32"/>
+    <w:abstractNumId w:val="33"/>
   </w:num>
   <w:num w:numId="4" w16cid:durableId="38213656">
     <w:abstractNumId w:val="11"/>
   </w:num>
   <w:num w:numId="5" w16cid:durableId="1088649293">
-    <w:abstractNumId w:val="20"/>
+    <w:abstractNumId w:val="21"/>
   </w:num>
   <w:num w:numId="6" w16cid:durableId="1654797753">
+    <w:abstractNumId w:val="24"/>
+  </w:num>
+  <w:num w:numId="7" w16cid:durableId="91900830">
+    <w:abstractNumId w:val="36"/>
+  </w:num>
+  <w:num w:numId="8" w16cid:durableId="1267270233">
+    <w:abstractNumId w:val="18"/>
+  </w:num>
+  <w:num w:numId="9" w16cid:durableId="500196240">
+    <w:abstractNumId w:val="27"/>
+  </w:num>
+  <w:num w:numId="10" w16cid:durableId="370813764">
+    <w:abstractNumId w:val="40"/>
+  </w:num>
+  <w:num w:numId="11" w16cid:durableId="997733930">
     <w:abstractNumId w:val="23"/>
   </w:num>
-  <w:num w:numId="7" w16cid:durableId="91900830">
-    <w:abstractNumId w:val="35"/>
+  <w:num w:numId="12" w16cid:durableId="834880762">
+    <w:abstractNumId w:val="38"/>
   </w:num>
-  <w:num w:numId="8" w16cid:durableId="1267270233">
+  <w:num w:numId="13" w16cid:durableId="169218634">
+    <w:abstractNumId w:val="28"/>
+  </w:num>
+  <w:num w:numId="14" w16cid:durableId="2075665355">
+    <w:abstractNumId w:val="22"/>
+  </w:num>
+  <w:num w:numId="15" w16cid:durableId="1892423269">
+    <w:abstractNumId w:val="34"/>
+  </w:num>
+  <w:num w:numId="16" w16cid:durableId="503279423">
     <w:abstractNumId w:val="17"/>
   </w:num>
-  <w:num w:numId="9" w16cid:durableId="500196240">
-    <w:abstractNumId w:val="26"/>
-  </w:num>
-  <w:num w:numId="10" w16cid:durableId="370813764">
-    <w:abstractNumId w:val="39"/>
-  </w:num>
-  <w:num w:numId="11" w16cid:durableId="997733930">
+  <w:num w:numId="17" w16cid:durableId="1559248260">
     <w:abstractNumId w:val="22"/>
-  </w:num>
-  <w:num w:numId="12" w16cid:durableId="834880762">
-    <w:abstractNumId w:val="37"/>
-  </w:num>
-  <w:num w:numId="13" w16cid:durableId="169218634">
-    <w:abstractNumId w:val="27"/>
-  </w:num>
-  <w:num w:numId="14" w16cid:durableId="2075665355">
-    <w:abstractNumId w:val="21"/>
-  </w:num>
-  <w:num w:numId="15" w16cid:durableId="1892423269">
-    <w:abstractNumId w:val="33"/>
-  </w:num>
-  <w:num w:numId="16" w16cid:durableId="503279423">
-    <w:abstractNumId w:val="16"/>
-  </w:num>
-  <w:num w:numId="17" w16cid:durableId="1559248260">
-    <w:abstractNumId w:val="21"/>
     <w:lvlOverride w:ilvl="0">
       <w:startOverride w:val="1"/>
     </w:lvlOverride>
@@ -12518,16 +13081,16 @@
     <w:abstractNumId w:val="12"/>
   </w:num>
   <w:num w:numId="20" w16cid:durableId="1142118280">
-    <w:abstractNumId w:val="24"/>
+    <w:abstractNumId w:val="25"/>
   </w:num>
   <w:num w:numId="21" w16cid:durableId="227767025">
-    <w:abstractNumId w:val="28"/>
+    <w:abstractNumId w:val="29"/>
   </w:num>
   <w:num w:numId="22" w16cid:durableId="496116947">
-    <w:abstractNumId w:val="15"/>
+    <w:abstractNumId w:val="16"/>
   </w:num>
   <w:num w:numId="23" w16cid:durableId="1825469275">
-    <w:abstractNumId w:val="40"/>
+    <w:abstractNumId w:val="41"/>
   </w:num>
   <w:num w:numId="24" w16cid:durableId="711613992">
     <w:abstractNumId w:val="9"/>
@@ -12560,40 +13123,43 @@
     <w:abstractNumId w:val="0"/>
   </w:num>
   <w:num w:numId="34" w16cid:durableId="308633616">
-    <w:abstractNumId w:val="30"/>
+    <w:abstractNumId w:val="31"/>
   </w:num>
   <w:num w:numId="35" w16cid:durableId="414015173">
-    <w:abstractNumId w:val="18"/>
+    <w:abstractNumId w:val="19"/>
   </w:num>
   <w:num w:numId="36" w16cid:durableId="52629845">
     <w:abstractNumId w:val="13"/>
   </w:num>
   <w:num w:numId="37" w16cid:durableId="357659329">
-    <w:abstractNumId w:val="36"/>
+    <w:abstractNumId w:val="37"/>
   </w:num>
   <w:num w:numId="38" w16cid:durableId="497617067">
-    <w:abstractNumId w:val="25"/>
+    <w:abstractNumId w:val="26"/>
   </w:num>
   <w:num w:numId="39" w16cid:durableId="1089228856">
-    <w:abstractNumId w:val="19"/>
+    <w:abstractNumId w:val="20"/>
   </w:num>
   <w:num w:numId="40" w16cid:durableId="1064721181">
-    <w:abstractNumId w:val="34"/>
+    <w:abstractNumId w:val="35"/>
   </w:num>
   <w:num w:numId="41" w16cid:durableId="549919761">
-    <w:abstractNumId w:val="29"/>
+    <w:abstractNumId w:val="30"/>
   </w:num>
   <w:num w:numId="42" w16cid:durableId="2109042086">
-    <w:abstractNumId w:val="31"/>
+    <w:abstractNumId w:val="32"/>
   </w:num>
   <w:num w:numId="43" w16cid:durableId="464154128">
-    <w:abstractNumId w:val="21"/>
+    <w:abstractNumId w:val="22"/>
   </w:num>
   <w:num w:numId="44" w16cid:durableId="1981224696">
-    <w:abstractNumId w:val="21"/>
+    <w:abstractNumId w:val="22"/>
   </w:num>
   <w:num w:numId="45" w16cid:durableId="927159711">
-    <w:abstractNumId w:val="21"/>
+    <w:abstractNumId w:val="22"/>
+  </w:num>
+  <w:num w:numId="46" w16cid:durableId="1260717997">
+    <w:abstractNumId w:val="15"/>
   </w:num>
 </w:numbering>
 </file>

</xml_diff>